<commit_message>
Cambios documentación y clases
</commit_message>
<xml_diff>
--- a/Documentación/Documentación arquitectura.docx
+++ b/Documentación/Documentación arquitectura.docx
@@ -278,8 +278,6 @@
         <w:adjustRightInd w:val="0"/>
         <w:spacing w:after="0" w:line="240" w:lineRule="auto"/>
       </w:pPr>
-      <w:bookmarkStart w:id="0" w:name="_GoBack"/>
-      <w:bookmarkEnd w:id="0"/>
     </w:p>
     <w:p>
       <w:pPr>
@@ -346,23 +344,13 @@
           <w:szCs w:val="28"/>
         </w:rPr>
       </w:pPr>
-      <w:proofErr w:type="spellStart"/>
       <w:r>
         <w:rPr>
           <w:rFonts w:ascii="Times New Roman" w:hAnsi="Times New Roman" w:cs="Times New Roman"/>
           <w:sz w:val="28"/>
           <w:szCs w:val="28"/>
         </w:rPr>
-        <w:t>Willow</w:t>
-      </w:r>
-      <w:proofErr w:type="spellEnd"/>
-      <w:r>
-        <w:rPr>
-          <w:rFonts w:ascii="Times New Roman" w:hAnsi="Times New Roman" w:cs="Times New Roman"/>
-          <w:sz w:val="28"/>
-          <w:szCs w:val="28"/>
-        </w:rPr>
-        <w:t xml:space="preserve"> Maui García Moreno</w:t>
+        <w:t>Willow Maui García Moreno</w:t>
       </w:r>
     </w:p>
     <w:p>
@@ -384,18 +372,8 @@
           <w:sz w:val="28"/>
           <w:szCs w:val="28"/>
         </w:rPr>
-        <w:t xml:space="preserve">Julen Rostan </w:t>
-      </w:r>
-      <w:proofErr w:type="spellStart"/>
-      <w:r>
-        <w:rPr>
-          <w:rFonts w:ascii="Times New Roman" w:hAnsi="Times New Roman" w:cs="Times New Roman"/>
-          <w:sz w:val="28"/>
-          <w:szCs w:val="28"/>
-        </w:rPr>
-        <w:t>Saez</w:t>
-      </w:r>
-      <w:proofErr w:type="spellEnd"/>
+        <w:t>Julen Rostan Saez</w:t>
+      </w:r>
     </w:p>
     <w:p>
       <w:pPr>
@@ -468,6 +446,7 @@
             <w:rPr>
               <w:rFonts w:eastAsiaTheme="minorEastAsia" w:cstheme="minorBidi"/>
               <w:b w:val="0"/>
+              <w:bCs w:val="0"/>
               <w:caps w:val="0"/>
               <w:noProof/>
               <w:u w:val="none"/>
@@ -495,196 +474,16 @@
             </w:rPr>
             <w:fldChar w:fldCharType="separate"/>
           </w:r>
-          <w:hyperlink w:anchor="_Toc25138614" w:history="1">
+          <w:hyperlink w:anchor="_Toc25142341" w:history="1">
             <w:r>
               <w:rPr>
                 <w:rStyle w:val="Hipervnculo"/>
-                <w:b w:val="0"/>
                 <w:noProof/>
-                <w:u w:val="none"/>
               </w:rPr>
-              <w:t>Introducción</w:t>
+              <w:t>Planteamiento inicial</w:t>
             </w:r>
             <w:r>
               <w:rPr>
-                <w:b w:val="0"/>
-                <w:noProof/>
-                <w:webHidden/>
-                <w:u w:val="none"/>
-              </w:rPr>
-              <w:tab/>
-            </w:r>
-            <w:r>
-              <w:rPr>
-                <w:b w:val="0"/>
-                <w:noProof/>
-                <w:webHidden/>
-                <w:u w:val="none"/>
-              </w:rPr>
-              <w:fldChar w:fldCharType="begin"/>
-            </w:r>
-            <w:r>
-              <w:rPr>
-                <w:b w:val="0"/>
-                <w:noProof/>
-                <w:webHidden/>
-                <w:u w:val="none"/>
-              </w:rPr>
-              <w:instrText xml:space="preserve"> PAGEREF _Toc25138614 \h </w:instrText>
-            </w:r>
-            <w:r>
-              <w:rPr>
-                <w:b w:val="0"/>
-                <w:noProof/>
-                <w:webHidden/>
-                <w:u w:val="none"/>
-              </w:rPr>
-            </w:r>
-            <w:r>
-              <w:rPr>
-                <w:b w:val="0"/>
-                <w:noProof/>
-                <w:webHidden/>
-                <w:u w:val="none"/>
-              </w:rPr>
-              <w:fldChar w:fldCharType="separate"/>
-            </w:r>
-            <w:r>
-              <w:rPr>
-                <w:b w:val="0"/>
-                <w:noProof/>
-                <w:webHidden/>
-                <w:u w:val="none"/>
-              </w:rPr>
-              <w:t>3</w:t>
-            </w:r>
-            <w:r>
-              <w:rPr>
-                <w:b w:val="0"/>
-                <w:noProof/>
-                <w:webHidden/>
-                <w:u w:val="none"/>
-              </w:rPr>
-              <w:fldChar w:fldCharType="end"/>
-            </w:r>
-          </w:hyperlink>
-        </w:p>
-        <w:p>
-          <w:pPr>
-            <w:pStyle w:val="TDC1"/>
-            <w:tabs>
-              <w:tab w:val="right" w:leader="dot" w:pos="9736"/>
-            </w:tabs>
-            <w:rPr>
-              <w:rFonts w:eastAsiaTheme="minorEastAsia" w:cstheme="minorBidi"/>
-              <w:b w:val="0"/>
-              <w:caps w:val="0"/>
-              <w:noProof/>
-              <w:u w:val="none"/>
-              <w:lang w:eastAsia="es-ES"/>
-            </w:rPr>
-          </w:pPr>
-          <w:hyperlink w:anchor="_Toc25138615" w:history="1">
-            <w:r>
-              <w:rPr>
-                <w:rStyle w:val="Hipervnculo"/>
-                <w:b w:val="0"/>
-                <w:noProof/>
-                <w:u w:val="none"/>
-              </w:rPr>
-              <w:t>Herramientas necesarias</w:t>
-            </w:r>
-            <w:r>
-              <w:rPr>
-                <w:b w:val="0"/>
-                <w:noProof/>
-                <w:webHidden/>
-                <w:u w:val="none"/>
-              </w:rPr>
-              <w:tab/>
-            </w:r>
-            <w:r>
-              <w:rPr>
-                <w:b w:val="0"/>
-                <w:noProof/>
-                <w:webHidden/>
-                <w:u w:val="none"/>
-              </w:rPr>
-              <w:fldChar w:fldCharType="begin"/>
-            </w:r>
-            <w:r>
-              <w:rPr>
-                <w:b w:val="0"/>
-                <w:noProof/>
-                <w:webHidden/>
-                <w:u w:val="none"/>
-              </w:rPr>
-              <w:instrText xml:space="preserve"> PAGEREF _Toc25138615 \h </w:instrText>
-            </w:r>
-            <w:r>
-              <w:rPr>
-                <w:b w:val="0"/>
-                <w:noProof/>
-                <w:webHidden/>
-                <w:u w:val="none"/>
-              </w:rPr>
-            </w:r>
-            <w:r>
-              <w:rPr>
-                <w:b w:val="0"/>
-                <w:noProof/>
-                <w:webHidden/>
-                <w:u w:val="none"/>
-              </w:rPr>
-              <w:fldChar w:fldCharType="separate"/>
-            </w:r>
-            <w:r>
-              <w:rPr>
-                <w:b w:val="0"/>
-                <w:noProof/>
-                <w:webHidden/>
-                <w:u w:val="none"/>
-              </w:rPr>
-              <w:t>3</w:t>
-            </w:r>
-            <w:r>
-              <w:rPr>
-                <w:b w:val="0"/>
-                <w:noProof/>
-                <w:webHidden/>
-                <w:u w:val="none"/>
-              </w:rPr>
-              <w:fldChar w:fldCharType="end"/>
-            </w:r>
-          </w:hyperlink>
-        </w:p>
-        <w:p>
-          <w:pPr>
-            <w:pStyle w:val="TDC2"/>
-            <w:tabs>
-              <w:tab w:val="right" w:leader="dot" w:pos="9736"/>
-            </w:tabs>
-            <w:rPr>
-              <w:rFonts w:eastAsiaTheme="minorEastAsia" w:cstheme="minorBidi"/>
-              <w:b w:val="0"/>
-              <w:smallCaps w:val="0"/>
-              <w:noProof/>
-              <w:lang w:eastAsia="es-ES"/>
-            </w:rPr>
-          </w:pPr>
-          <w:hyperlink w:anchor="_Toc25138616" w:history="1">
-            <w:r>
-              <w:rPr>
-                <w:rStyle w:val="Hipervnculo"/>
-                <w:b w:val="0"/>
-                <w:noProof/>
-                <w:u w:val="none"/>
-              </w:rPr>
-              <w:t>1. Python 3</w:t>
-            </w:r>
-            <w:r>
-              <w:rPr>
-                <w:b w:val="0"/>
                 <w:noProof/>
                 <w:webHidden/>
               </w:rPr>
@@ -692,7 +491,6 @@
             </w:r>
             <w:r>
               <w:rPr>
-                <w:b w:val="0"/>
                 <w:noProof/>
                 <w:webHidden/>
               </w:rPr>
@@ -700,22 +498,19 @@
             </w:r>
             <w:r>
               <w:rPr>
-                <w:b w:val="0"/>
                 <w:noProof/>
                 <w:webHidden/>
               </w:rPr>
-              <w:instrText xml:space="preserve"> PAGEREF _Toc25138616 \h </w:instrText>
+              <w:instrText xml:space="preserve"> PAGEREF _Toc25142341 \h </w:instrText>
             </w:r>
             <w:r>
               <w:rPr>
-                <w:b w:val="0"/>
                 <w:noProof/>
                 <w:webHidden/>
               </w:rPr>
             </w:r>
             <w:r>
               <w:rPr>
-                <w:b w:val="0"/>
                 <w:noProof/>
                 <w:webHidden/>
               </w:rPr>
@@ -723,7 +518,6 @@
             </w:r>
             <w:r>
               <w:rPr>
-                <w:b w:val="0"/>
                 <w:noProof/>
                 <w:webHidden/>
               </w:rPr>
@@ -731,7 +525,6 @@
             </w:r>
             <w:r>
               <w:rPr>
-                <w:b w:val="0"/>
                 <w:noProof/>
                 <w:webHidden/>
               </w:rPr>
@@ -748,113 +541,23 @@
             <w:rPr>
               <w:rFonts w:eastAsiaTheme="minorEastAsia" w:cstheme="minorBidi"/>
               <w:b w:val="0"/>
+              <w:bCs w:val="0"/>
               <w:caps w:val="0"/>
               <w:noProof/>
               <w:u w:val="none"/>
               <w:lang w:eastAsia="es-ES"/>
             </w:rPr>
           </w:pPr>
-          <w:hyperlink w:anchor="_Toc25138617" w:history="1">
+          <w:hyperlink w:anchor="_Toc25142342" w:history="1">
             <w:r>
               <w:rPr>
                 <w:rStyle w:val="Hipervnculo"/>
-                <w:b w:val="0"/>
                 <w:noProof/>
-                <w:u w:val="none"/>
               </w:rPr>
-              <w:t>Herramientas aconsejables</w:t>
+              <w:t>Diseño final</w:t>
             </w:r>
             <w:r>
               <w:rPr>
-                <w:b w:val="0"/>
-                <w:noProof/>
-                <w:webHidden/>
-                <w:u w:val="none"/>
-              </w:rPr>
-              <w:tab/>
-            </w:r>
-            <w:r>
-              <w:rPr>
-                <w:b w:val="0"/>
-                <w:noProof/>
-                <w:webHidden/>
-                <w:u w:val="none"/>
-              </w:rPr>
-              <w:fldChar w:fldCharType="begin"/>
-            </w:r>
-            <w:r>
-              <w:rPr>
-                <w:b w:val="0"/>
-                <w:noProof/>
-                <w:webHidden/>
-                <w:u w:val="none"/>
-              </w:rPr>
-              <w:instrText xml:space="preserve"> PAGEREF _Toc25138617 \h </w:instrText>
-            </w:r>
-            <w:r>
-              <w:rPr>
-                <w:b w:val="0"/>
-                <w:noProof/>
-                <w:webHidden/>
-                <w:u w:val="none"/>
-              </w:rPr>
-            </w:r>
-            <w:r>
-              <w:rPr>
-                <w:b w:val="0"/>
-                <w:noProof/>
-                <w:webHidden/>
-                <w:u w:val="none"/>
-              </w:rPr>
-              <w:fldChar w:fldCharType="separate"/>
-            </w:r>
-            <w:r>
-              <w:rPr>
-                <w:b w:val="0"/>
-                <w:noProof/>
-                <w:webHidden/>
-                <w:u w:val="none"/>
-              </w:rPr>
-              <w:t>3</w:t>
-            </w:r>
-            <w:r>
-              <w:rPr>
-                <w:b w:val="0"/>
-                <w:noProof/>
-                <w:webHidden/>
-                <w:u w:val="none"/>
-              </w:rPr>
-              <w:fldChar w:fldCharType="end"/>
-            </w:r>
-          </w:hyperlink>
-        </w:p>
-        <w:p>
-          <w:pPr>
-            <w:pStyle w:val="TDC2"/>
-            <w:tabs>
-              <w:tab w:val="right" w:leader="dot" w:pos="9736"/>
-            </w:tabs>
-            <w:rPr>
-              <w:rFonts w:eastAsiaTheme="minorEastAsia" w:cstheme="minorBidi"/>
-              <w:b w:val="0"/>
-              <w:smallCaps w:val="0"/>
-              <w:noProof/>
-              <w:lang w:eastAsia="es-ES"/>
-            </w:rPr>
-          </w:pPr>
-          <w:hyperlink w:anchor="_Toc25138618" w:history="1">
-            <w:r>
-              <w:rPr>
-                <w:rStyle w:val="Hipervnculo"/>
-                <w:b w:val="0"/>
-                <w:noProof/>
-                <w:u w:val="none"/>
-              </w:rPr>
-              <w:t>2. Terminator</w:t>
-            </w:r>
-            <w:r>
-              <w:rPr>
-                <w:b w:val="0"/>
                 <w:noProof/>
                 <w:webHidden/>
               </w:rPr>
@@ -862,7 +565,6 @@
             </w:r>
             <w:r>
               <w:rPr>
-                <w:b w:val="0"/>
                 <w:noProof/>
                 <w:webHidden/>
               </w:rPr>
@@ -870,22 +572,19 @@
             </w:r>
             <w:r>
               <w:rPr>
-                <w:b w:val="0"/>
                 <w:noProof/>
                 <w:webHidden/>
               </w:rPr>
-              <w:instrText xml:space="preserve"> PAGEREF _Toc25138618 \h </w:instrText>
+              <w:instrText xml:space="preserve"> PAGEREF _Toc25142342 \h </w:instrText>
             </w:r>
             <w:r>
               <w:rPr>
-                <w:b w:val="0"/>
                 <w:noProof/>
                 <w:webHidden/>
               </w:rPr>
             </w:r>
             <w:r>
               <w:rPr>
-                <w:b w:val="0"/>
                 <w:noProof/>
                 <w:webHidden/>
               </w:rPr>
@@ -893,7 +592,6 @@
             </w:r>
             <w:r>
               <w:rPr>
-                <w:b w:val="0"/>
                 <w:noProof/>
                 <w:webHidden/>
               </w:rPr>
@@ -901,7 +599,6 @@
             </w:r>
             <w:r>
               <w:rPr>
-                <w:b w:val="0"/>
                 <w:noProof/>
                 <w:webHidden/>
               </w:rPr>
@@ -939,184 +636,49 @@
     <w:p>
       <w:pPr>
         <w:pStyle w:val="Ttulo1"/>
-        <w:jc w:val="center"/>
-      </w:pPr>
-      <w:bookmarkStart w:id="1" w:name="_Toc25138614"/>
+      </w:pPr>
+      <w:bookmarkStart w:id="0" w:name="_Toc25142341"/>
       <w:r>
         <w:lastRenderedPageBreak/>
-        <w:t>Introducción</w:t>
-      </w:r>
-      <w:bookmarkEnd w:id="1"/>
+        <w:t xml:space="preserve">Planteamiento </w:t>
+      </w:r>
+      <w:r>
+        <w:t>inicial</w:t>
+      </w:r>
+      <w:bookmarkEnd w:id="0"/>
     </w:p>
     <w:p>
       <w:pPr>
-        <w:spacing w:after="120"/>
-      </w:pPr>
-      <w:r>
-        <w:t>En este documento se especificará</w:t>
-      </w:r>
-      <w:r>
-        <w:t>n</w:t>
-      </w:r>
-      <w:r>
-        <w:t xml:space="preserve"> las herramientas necesarias para poder ejecutar el juego del Tres en raya.</w:t>
+        <w:pStyle w:val="Prrafo"/>
+      </w:pPr>
+      <w:r>
+        <w:t>El primer planteamiento que propusimos para el diseño fue aplicar el patrón Método Fabrica, de forma que el encargado de crear (instanciar) el Árbitro fuera el Jugador (aunque realmente lo instanciase el Servidor siendo el Jugador el encargado de enviarle un mensaje para ello)</w:t>
+      </w:r>
+      <w:r>
+        <w:t xml:space="preserve">, y además, </w:t>
+      </w:r>
+      <w:r>
+        <w:t>aplicar el patrón Singleton a la clase Árbitro</w:t>
+      </w:r>
+      <w:r>
+        <w:t xml:space="preserve"> y el patrón Prototipo a la clase Tablero</w:t>
+      </w:r>
+      <w:r>
+        <w:t>. Por lo que el diseño inicial quedaba de la siguiente forma:</w:t>
       </w:r>
     </w:p>
     <w:p>
-      <w:r>
-        <w:t>Se ha realizado en la versión 18.04.3 de Ubuntu.</w:t>
-      </w:r>
-    </w:p>
-    <w:p>
-      <w:pPr>
-        <w:pStyle w:val="Ttulo1"/>
-        <w:spacing w:after="40"/>
-        <w:jc w:val="center"/>
-      </w:pPr>
-      <w:bookmarkStart w:id="2" w:name="_Toc25138615"/>
-      <w:r>
-        <w:t>Herramientas necesarias</w:t>
-      </w:r>
-      <w:bookmarkEnd w:id="2"/>
-    </w:p>
-    <w:p>
-      <w:pPr>
-        <w:pStyle w:val="Ttulo2"/>
-      </w:pPr>
-      <w:bookmarkStart w:id="3" w:name="_Toc25138616"/>
-      <w:r>
-        <w:t xml:space="preserve">1. </w:t>
-      </w:r>
-      <w:r>
-        <w:t>Python</w:t>
-      </w:r>
-      <w:r>
-        <w:t xml:space="preserve"> </w:t>
-      </w:r>
-      <w:r>
-        <w:t>3</w:t>
-      </w:r>
-      <w:bookmarkEnd w:id="3"/>
-    </w:p>
-    <w:p>
-      <w:pPr>
-        <w:pStyle w:val="Prrafo"/>
-      </w:pPr>
-      <w:r>
-        <w:t xml:space="preserve">El código de la práctica se ha realizado conforme a la versión </w:t>
-      </w:r>
-      <w:r>
-        <w:t>P</w:t>
-      </w:r>
-      <w:r>
-        <w:t>ython</w:t>
-      </w:r>
-      <w:r>
-        <w:t xml:space="preserve"> </w:t>
-      </w:r>
-      <w:r>
-        <w:t>3</w:t>
-      </w:r>
-      <w:r>
-        <w:t>,</w:t>
-      </w:r>
-      <w:r>
-        <w:t xml:space="preserve"> por lo que será necesaria tenerla.</w:t>
-      </w:r>
-    </w:p>
-    <w:p>
-      <w:pPr>
-        <w:pStyle w:val="Prrafo"/>
-        <w:spacing w:after="120"/>
-      </w:pPr>
-      <w:r>
-        <w:t>Para instalarla pondremos en el terminal “</w:t>
-      </w:r>
-      <w:r>
-        <w:rPr>
-          <w:b/>
-          <w:bCs/>
-          <w:i/>
-          <w:iCs/>
-        </w:rPr>
-        <w:t xml:space="preserve">sudo </w:t>
-      </w:r>
-      <w:proofErr w:type="spellStart"/>
-      <w:r>
-        <w:rPr>
-          <w:b/>
-          <w:bCs/>
-          <w:i/>
-          <w:iCs/>
-        </w:rPr>
-        <w:t>apt</w:t>
-      </w:r>
-      <w:proofErr w:type="spellEnd"/>
-      <w:r>
-        <w:rPr>
-          <w:b/>
-          <w:bCs/>
-          <w:i/>
-          <w:iCs/>
-        </w:rPr>
-        <w:t xml:space="preserve"> </w:t>
-      </w:r>
-      <w:proofErr w:type="spellStart"/>
-      <w:r>
-        <w:rPr>
-          <w:b/>
-          <w:bCs/>
-          <w:i/>
-          <w:iCs/>
-        </w:rPr>
-        <w:t>install</w:t>
-      </w:r>
-      <w:proofErr w:type="spellEnd"/>
-      <w:r>
-        <w:rPr>
-          <w:b/>
-          <w:bCs/>
-          <w:i/>
-          <w:iCs/>
-        </w:rPr>
-        <w:t xml:space="preserve"> python3</w:t>
-      </w:r>
-      <w:r>
-        <w:t>”, se deberá introducir la contraseña del administrador</w:t>
-      </w:r>
-      <w:r>
-        <w:t xml:space="preserve"> </w:t>
-      </w:r>
-      <w:r>
-        <w:t>(</w:t>
-      </w:r>
-      <w:proofErr w:type="spellStart"/>
-      <w:r>
-        <w:rPr>
-          <w:i/>
-          <w:iCs/>
-        </w:rPr>
-        <w:t>root</w:t>
-      </w:r>
-      <w:proofErr w:type="spellEnd"/>
-      <w:r>
-        <w:t>) para poder realizar la instalación.</w:t>
-      </w:r>
-    </w:p>
-    <w:p>
       <w:pPr>
         <w:pStyle w:val="Prrafo"/>
         <w:keepNext/>
-      </w:pPr>
-      <w:r>
-        <w:rPr>
-          <w:noProof/>
-        </w:rPr>
+        <w:jc w:val="center"/>
+      </w:pPr>
+      <w:r>
         <w:drawing>
-          <wp:inline distT="0" distB="0" distL="0" distR="0" wp14:anchorId="5F955D50" wp14:editId="16BF5A78">
-            <wp:extent cx="6186805" cy="1270635"/>
-            <wp:effectExtent l="0" t="0" r="4445" b="5715"/>
-            <wp:docPr id="4" name="Imagen 4"/>
+          <wp:inline distT="0" distB="0" distL="0" distR="0" wp14:anchorId="4430D38C" wp14:editId="2B4D77ED">
+            <wp:extent cx="5760000" cy="2783665"/>
+            <wp:effectExtent l="0" t="0" r="0" b="0"/>
+            <wp:docPr id="6" name="Imagen 6"/>
             <wp:cNvGraphicFramePr>
               <a:graphicFrameLocks xmlns:a="http://schemas.openxmlformats.org/drawingml/2006/main" noChangeAspect="1"/>
             </wp:cNvGraphicFramePr>
@@ -1124,36 +686,23 @@
               <a:graphicData uri="http://schemas.openxmlformats.org/drawingml/2006/picture">
                 <pic:pic xmlns:pic="http://schemas.openxmlformats.org/drawingml/2006/picture">
                   <pic:nvPicPr>
-                    <pic:cNvPr id="0" name="Picture 3"/>
-                    <pic:cNvPicPr>
-                      <a:picLocks noChangeAspect="1" noChangeArrowheads="1"/>
-                    </pic:cNvPicPr>
+                    <pic:cNvPr id="1" name=""/>
+                    <pic:cNvPicPr/>
                   </pic:nvPicPr>
                   <pic:blipFill>
-                    <a:blip r:embed="rId9">
-                      <a:extLst>
-                        <a:ext uri="{28A0092B-C50C-407E-A947-70E740481C1C}">
-                          <a14:useLocalDpi xmlns:a14="http://schemas.microsoft.com/office/drawing/2010/main" val="0"/>
-                        </a:ext>
-                      </a:extLst>
-                    </a:blip>
-                    <a:srcRect/>
+                    <a:blip r:embed="rId9"/>
                     <a:stretch>
                       <a:fillRect/>
                     </a:stretch>
                   </pic:blipFill>
-                  <pic:spPr bwMode="auto">
+                  <pic:spPr>
                     <a:xfrm>
                       <a:off x="0" y="0"/>
-                      <a:ext cx="6186805" cy="1270635"/>
+                      <a:ext cx="5760000" cy="2783665"/>
                     </a:xfrm>
                     <a:prstGeom prst="rect">
                       <a:avLst/>
                     </a:prstGeom>
-                    <a:noFill/>
-                    <a:ln>
-                      <a:noFill/>
-                    </a:ln>
                   </pic:spPr>
                 </pic:pic>
               </a:graphicData>
@@ -1165,190 +714,132 @@
     <w:p>
       <w:pPr>
         <w:pStyle w:val="Descripcin"/>
-        <w:spacing w:after="160"/>
         <w:jc w:val="center"/>
       </w:pPr>
       <w:r>
         <w:t xml:space="preserve">Ilustración </w:t>
       </w:r>
-      <w:r>
-        <w:fldChar w:fldCharType="begin"/>
-      </w:r>
-      <w:r>
-        <w:instrText xml:space="preserve"> SEQ Ilustración \* ARABIC </w:instrText>
-      </w:r>
-      <w:r>
-        <w:fldChar w:fldCharType="separate"/>
-      </w:r>
-      <w:r>
-        <w:rPr>
-          <w:noProof/>
-        </w:rPr>
-        <w:t>1</w:t>
-      </w:r>
-      <w:r>
-        <w:rPr>
-          <w:noProof/>
-        </w:rPr>
-        <w:fldChar w:fldCharType="end"/>
-      </w:r>
-      <w:r>
-        <w:t xml:space="preserve">: </w:t>
-      </w:r>
-      <w:r>
-        <w:t>Instalación P</w:t>
-      </w:r>
-      <w:r>
-        <w:t>ython</w:t>
-      </w:r>
+      <w:fldSimple w:instr=" SEQ Ilustración \* ARABIC ">
+        <w:r>
+          <w:rPr>
+            <w:noProof/>
+          </w:rPr>
+          <w:t>1</w:t>
+        </w:r>
+      </w:fldSimple>
       <w:r>
         <w:t xml:space="preserve"> </w:t>
       </w:r>
       <w:r>
-        <w:t>3</w:t>
+        <w:t>Diagrama de clases del planteamiento inicial</w:t>
       </w:r>
     </w:p>
     <w:p>
       <w:pPr>
-        <w:pStyle w:val="Ttulo1"/>
-        <w:spacing w:after="40"/>
-        <w:jc w:val="center"/>
-      </w:pPr>
-      <w:bookmarkStart w:id="4" w:name="_Toc25138617"/>
-      <w:r>
-        <w:t>Herramientas aconsejables</w:t>
-      </w:r>
-      <w:bookmarkEnd w:id="4"/>
+        <w:pStyle w:val="Prrafo"/>
+      </w:pPr>
+      <w:r>
+        <w:t xml:space="preserve">Descartamos la opción de que el Árbitro implementase el patrón Singleton ya que si se plantea la posibilidad de que se puedan jugar varias partidas simultáneas, habría que instanciar varios árbitros. </w:t>
+      </w:r>
     </w:p>
     <w:p>
       <w:pPr>
-        <w:pStyle w:val="Ttulo2"/>
-      </w:pPr>
-      <w:bookmarkStart w:id="5" w:name="_Toc25138618"/>
-      <w:r>
-        <w:t xml:space="preserve">2. </w:t>
-      </w:r>
-      <w:proofErr w:type="spellStart"/>
-      <w:r>
-        <w:t>Terminator</w:t>
-      </w:r>
-      <w:bookmarkEnd w:id="5"/>
-      <w:proofErr w:type="spellEnd"/>
+        <w:pStyle w:val="Prrafo"/>
+      </w:pPr>
+      <w:r>
+        <w:t>También descartamos la opción de que el Tablero implementase el patrón Prototipo ya que realmente no ganábamos nada con ello y estábamos forzados a mantener una instancia del tablero.</w:t>
+      </w:r>
     </w:p>
     <w:p>
       <w:pPr>
         <w:pStyle w:val="Prrafo"/>
       </w:pPr>
       <w:r>
-        <w:t>Aunque no es necesaria para ejecutar el juego, es muy útil</w:t>
-      </w:r>
-      <w:r>
-        <w:t>,</w:t>
-      </w:r>
-      <w:r>
-        <w:t xml:space="preserve"> ya que permite tener los tres terminales en uno solo, dividiendo e</w:t>
-      </w:r>
-      <w:r>
-        <w:t>ste</w:t>
-      </w:r>
-      <w:r>
-        <w:t xml:space="preserve"> en tres.</w:t>
+        <w:t xml:space="preserve">Y finalmente descartamos la opción de implementar el Método Fábrica con Jugador y Árbitro ya que </w:t>
+      </w:r>
+      <w:r>
+        <w:t>con el planteamiento de juego que tenemos nos es suficiente con crear dos clases normales sin aplicar patrones.</w:t>
       </w:r>
     </w:p>
     <w:p>
       <w:pPr>
         <w:pStyle w:val="Prrafo"/>
-        <w:spacing w:after="120"/>
-      </w:pPr>
-      <w:r>
-        <w:t>Para instalarlo se puede realizar desde la interfaz gráfica de “Software de Ubuntu” donde buscaremos “</w:t>
-      </w:r>
-      <w:proofErr w:type="spellStart"/>
-      <w:r>
-        <w:t>Terminator</w:t>
-      </w:r>
-      <w:proofErr w:type="spellEnd"/>
-      <w:r>
-        <w:t>” y tendremos la opción de instalarlo. La otra opción, es instalarlo desde el terminal escribiendo “</w:t>
-      </w:r>
-      <w:r>
-        <w:rPr>
-          <w:b/>
-          <w:bCs/>
-          <w:i/>
-          <w:iCs/>
-        </w:rPr>
-        <w:t xml:space="preserve">sudo </w:t>
-      </w:r>
-      <w:proofErr w:type="spellStart"/>
-      <w:r>
-        <w:rPr>
-          <w:b/>
-          <w:bCs/>
-          <w:i/>
-          <w:iCs/>
-        </w:rPr>
-        <w:t>apt</w:t>
-      </w:r>
-      <w:proofErr w:type="spellEnd"/>
-      <w:r>
-        <w:rPr>
-          <w:b/>
-          <w:bCs/>
-          <w:i/>
-          <w:iCs/>
-        </w:rPr>
-        <w:t xml:space="preserve"> </w:t>
-      </w:r>
-      <w:proofErr w:type="spellStart"/>
-      <w:r>
-        <w:rPr>
-          <w:b/>
-          <w:bCs/>
-          <w:i/>
-          <w:iCs/>
-        </w:rPr>
-        <w:t>install</w:t>
-      </w:r>
-      <w:proofErr w:type="spellEnd"/>
-      <w:r>
-        <w:rPr>
-          <w:b/>
-          <w:bCs/>
-          <w:i/>
-          <w:iCs/>
-        </w:rPr>
-        <w:t xml:space="preserve"> </w:t>
-      </w:r>
-      <w:proofErr w:type="spellStart"/>
-      <w:r>
-        <w:rPr>
-          <w:b/>
-          <w:bCs/>
-          <w:i/>
-          <w:iCs/>
-        </w:rPr>
-        <w:t>terminator</w:t>
-      </w:r>
-      <w:proofErr w:type="spellEnd"/>
-      <w:r>
-        <w:t>”.</w:t>
+      </w:pPr>
+      <w:r>
+        <w:t>Además, en nuestro planteamiento inicial la lógica del juego y de los mensajes la planteamos dentro de las clases Jugador y Árbitro, lo que tuvimos que cambiar casi completamente.</w:t>
       </w:r>
     </w:p>
     <w:p>
       <w:pPr>
         <w:pStyle w:val="Prrafo"/>
+      </w:pPr>
+      <w:bookmarkStart w:id="1" w:name="_Toc25142342"/>
+    </w:p>
+    <w:p>
+      <w:pPr>
+        <w:pStyle w:val="Prrafo"/>
+      </w:pPr>
+    </w:p>
+    <w:p>
+      <w:pPr>
+        <w:pStyle w:val="Prrafo"/>
+      </w:pPr>
+    </w:p>
+    <w:p>
+      <w:pPr>
+        <w:pStyle w:val="Prrafo"/>
+      </w:pPr>
+    </w:p>
+    <w:p>
+      <w:pPr>
+        <w:pStyle w:val="Prrafo"/>
+      </w:pPr>
+    </w:p>
+    <w:p>
+      <w:pPr>
+        <w:pStyle w:val="Prrafo"/>
+      </w:pPr>
+    </w:p>
+    <w:p>
+      <w:pPr>
+        <w:pStyle w:val="Prrafo"/>
+      </w:pPr>
+    </w:p>
+    <w:p>
+      <w:pPr>
+        <w:pStyle w:val="Prrafo"/>
+      </w:pPr>
+    </w:p>
+    <w:p>
+      <w:pPr>
+        <w:pStyle w:val="Ttulo1"/>
+      </w:pPr>
+      <w:r>
+        <w:lastRenderedPageBreak/>
+        <w:t>Diseño final</w:t>
+      </w:r>
+      <w:bookmarkEnd w:id="1"/>
+    </w:p>
+    <w:p>
+      <w:pPr>
+        <w:pStyle w:val="Prrafo"/>
+      </w:pPr>
+      <w:r>
+        <w:t>El diseño final que hemos planteado para el juego es el siguiente:</w:t>
+      </w:r>
+    </w:p>
+    <w:p>
+      <w:pPr>
+        <w:pStyle w:val="Prrafo"/>
         <w:keepNext/>
-      </w:pPr>
-      <w:r>
-        <w:rPr>
-          <w:noProof/>
-        </w:rPr>
+        <w:jc w:val="center"/>
+      </w:pPr>
+      <w:r>
         <w:drawing>
-          <wp:inline distT="0" distB="0" distL="0" distR="0" wp14:anchorId="3260C9B7" wp14:editId="462735AA">
-            <wp:extent cx="6186805" cy="1270635"/>
-            <wp:effectExtent l="0" t="0" r="4445" b="5715"/>
-            <wp:docPr id="3" name="Imagen 3"/>
+          <wp:inline distT="0" distB="0" distL="0" distR="0" wp14:anchorId="5FB21D69" wp14:editId="1FF096FC">
+            <wp:extent cx="6188710" cy="3065145"/>
+            <wp:effectExtent l="0" t="0" r="2540" b="1905"/>
+            <wp:docPr id="10" name="Imagen 10"/>
             <wp:cNvGraphicFramePr>
               <a:graphicFrameLocks xmlns:a="http://schemas.openxmlformats.org/drawingml/2006/main" noChangeAspect="1"/>
             </wp:cNvGraphicFramePr>
@@ -1356,36 +847,23 @@
               <a:graphicData uri="http://schemas.openxmlformats.org/drawingml/2006/picture">
                 <pic:pic xmlns:pic="http://schemas.openxmlformats.org/drawingml/2006/picture">
                   <pic:nvPicPr>
-                    <pic:cNvPr id="0" name="Picture 2"/>
-                    <pic:cNvPicPr>
-                      <a:picLocks noChangeAspect="1" noChangeArrowheads="1"/>
-                    </pic:cNvPicPr>
+                    <pic:cNvPr id="1" name=""/>
+                    <pic:cNvPicPr/>
                   </pic:nvPicPr>
                   <pic:blipFill>
-                    <a:blip r:embed="rId10">
-                      <a:extLst>
-                        <a:ext uri="{28A0092B-C50C-407E-A947-70E740481C1C}">
-                          <a14:useLocalDpi xmlns:a14="http://schemas.microsoft.com/office/drawing/2010/main" val="0"/>
-                        </a:ext>
-                      </a:extLst>
-                    </a:blip>
-                    <a:srcRect/>
+                    <a:blip r:embed="rId10"/>
                     <a:stretch>
                       <a:fillRect/>
                     </a:stretch>
                   </pic:blipFill>
-                  <pic:spPr bwMode="auto">
+                  <pic:spPr>
                     <a:xfrm>
                       <a:off x="0" y="0"/>
-                      <a:ext cx="6186805" cy="1270635"/>
+                      <a:ext cx="6188710" cy="3065145"/>
                     </a:xfrm>
                     <a:prstGeom prst="rect">
                       <a:avLst/>
                     </a:prstGeom>
-                    <a:noFill/>
-                    <a:ln>
-                      <a:noFill/>
-                    </a:ln>
                   </pic:spPr>
                 </pic:pic>
               </a:graphicData>
@@ -1402,41 +880,375 @@
       <w:r>
         <w:t xml:space="preserve">Ilustración </w:t>
       </w:r>
-      <w:r>
-        <w:fldChar w:fldCharType="begin"/>
-      </w:r>
-      <w:r>
-        <w:instrText xml:space="preserve"> SEQ Ilustración \* ARABIC </w:instrText>
-      </w:r>
-      <w:r>
-        <w:fldChar w:fldCharType="separate"/>
+      <w:fldSimple w:instr=" SEQ Ilustración \* ARABIC ">
+        <w:r>
+          <w:rPr>
+            <w:noProof/>
+          </w:rPr>
+          <w:t>2</w:t>
+        </w:r>
+      </w:fldSimple>
+      <w:r>
+        <w:t xml:space="preserve"> Diagrama de clases del planteamiento final</w:t>
+      </w:r>
+    </w:p>
+    <w:p>
+      <w:pPr>
+        <w:pStyle w:val="Ttulo2"/>
+      </w:pPr>
+      <w:r>
+        <w:t>Clase InterfazJugador</w:t>
+      </w:r>
+    </w:p>
+    <w:p>
+      <w:pPr>
+        <w:pStyle w:val="Prrafo"/>
+      </w:pPr>
+      <w:r>
+        <w:t>La clase InterfazJugador es la encargada de, cuando sea el turno del jugador, mostrarle el tablero actualizado (que ha obtenido del Árbitro a través del Servidor), solicitarle el movimiento que desea realizar, y una vez ha finalizado el juego hacerle la solicitud de reinicio para saber si quiere volver a jugar o no.</w:t>
+      </w:r>
+    </w:p>
+    <w:p>
+      <w:pPr>
+        <w:pStyle w:val="Prrafo"/>
+      </w:pPr>
+      <w:r>
+        <w:t>Dispone de un método “</w:t>
       </w:r>
       <w:r>
         <w:rPr>
-          <w:noProof/>
+          <w:i/>
+          <w:iCs/>
         </w:rPr>
-        <w:t>2</w:t>
+        <w:t>__init__(jugador)</w:t>
+      </w:r>
+      <w:r>
+        <w:t>” que inicializa la variable “</w:t>
       </w:r>
       <w:r>
         <w:rPr>
-          <w:noProof/>
+          <w:i/>
+          <w:iCs/>
         </w:rPr>
-        <w:fldChar w:fldCharType="end"/>
-      </w:r>
-      <w:r>
-        <w:t xml:space="preserve">: </w:t>
-      </w:r>
-      <w:r>
-        <w:t xml:space="preserve">Instalación </w:t>
-      </w:r>
-      <w:proofErr w:type="spellStart"/>
-      <w:r>
-        <w:t>T</w:t>
-      </w:r>
-      <w:r>
-        <w:t>erminator</w:t>
-      </w:r>
-      <w:proofErr w:type="spellEnd"/>
+        <w:t>jugador</w:t>
+      </w:r>
+      <w:r>
+        <w:t>” de la clase con el jugador que se le ha pasado y la variable “</w:t>
+      </w:r>
+      <w:r>
+        <w:rPr>
+          <w:i/>
+          <w:iCs/>
+        </w:rPr>
+        <w:t>ficha</w:t>
+      </w:r>
+      <w:r>
+        <w:t>” en función de si es el jugador 1, que tendrá la ficha negra (“</w:t>
+      </w:r>
+      <w:r>
+        <w:rPr>
+          <w:i/>
+          <w:iCs/>
+        </w:rPr>
+        <w:t>X</w:t>
+      </w:r>
+      <w:r>
+        <w:t>”), o si es el jugador 2, que tendrá la ficha blanca (“</w:t>
+      </w:r>
+      <w:r>
+        <w:rPr>
+          <w:i/>
+          <w:iCs/>
+        </w:rPr>
+        <w:t>O</w:t>
+      </w:r>
+      <w:r>
+        <w:t xml:space="preserve">”), y muestra un mensaje </w:t>
+      </w:r>
+      <w:r>
+        <w:t xml:space="preserve">por pantalla </w:t>
+      </w:r>
+      <w:r>
+        <w:t>al jugador indicándole qué jugador es y de qué ficha dispone.</w:t>
+      </w:r>
+    </w:p>
+    <w:p>
+      <w:pPr>
+        <w:pStyle w:val="Prrafo"/>
+      </w:pPr>
+      <w:r>
+        <w:t>El método principal de la clase es “</w:t>
+      </w:r>
+      <w:r>
+        <w:rPr>
+          <w:i/>
+          <w:iCs/>
+        </w:rPr>
+        <w:t>jugar</w:t>
+      </w:r>
+      <w:r>
+        <w:rPr>
+          <w:i/>
+          <w:iCs/>
+        </w:rPr>
+        <w:t>(msg, obj</w:t>
+      </w:r>
+      <w:r>
+        <w:t>)”, que llamará al resto de funciones de la misma en función del mensaje que el Cliente ha recibido del Servidor.</w:t>
+      </w:r>
+    </w:p>
+    <w:p>
+      <w:pPr>
+        <w:pStyle w:val="Prrafo"/>
+        <w:numPr>
+          <w:ilvl w:val="0"/>
+          <w:numId w:val="40"/>
+        </w:numPr>
+        <w:rPr>
+          <w:color w:val="FF0000"/>
+        </w:rPr>
+      </w:pPr>
+      <w:r>
+        <w:rPr>
+          <w:color w:val="FF0000"/>
+        </w:rPr>
+        <w:t>REDACTAR cuando acabemos</w:t>
+      </w:r>
+    </w:p>
+    <w:p>
+      <w:pPr>
+        <w:pStyle w:val="Prrafo"/>
+      </w:pPr>
+      <w:r>
+        <w:t>El método “</w:t>
+      </w:r>
+      <w:r>
+        <w:rPr>
+          <w:i/>
+          <w:iCs/>
+        </w:rPr>
+        <w:t>mostrarResultado(obj)</w:t>
+      </w:r>
+      <w:r>
+        <w:t>” interpretará el objeto recibido y en función de este mostrará un mensaje al jugador con el resultado de la partida. Si se trata de un “0” significa que los jugadores han empatado, si no se mostrará el mensaje correspondiente al jugador que ha ganado y perdido.</w:t>
+      </w:r>
+    </w:p>
+    <w:p>
+      <w:pPr>
+        <w:pStyle w:val="Prrafo"/>
+      </w:pPr>
+      <w:r>
+        <w:t>El método “</w:t>
+      </w:r>
+      <w:r>
+        <w:rPr>
+          <w:i/>
+          <w:iCs/>
+        </w:rPr>
+        <w:t>imprimirTablero(tablero)</w:t>
+      </w:r>
+      <w:r>
+        <w:t>” se encarga de mostrar por pantalla la representación del tablero actualizado al jugador.</w:t>
+      </w:r>
+    </w:p>
+    <w:p>
+      <w:pPr>
+        <w:pStyle w:val="Prrafo"/>
+      </w:pPr>
+      <w:r>
+        <w:t>El método “</w:t>
+      </w:r>
+      <w:r>
+        <w:rPr>
+          <w:i/>
+          <w:iCs/>
+        </w:rPr>
+        <w:t>solicitarMov()</w:t>
+      </w:r>
+      <w:r>
+        <w:t>” solicita el movimiento al jugador mostrándole un mensaje por pantalla con la solicitud primero de la posición de las “</w:t>
+      </w:r>
+      <w:r>
+        <w:rPr>
+          <w:i/>
+          <w:iCs/>
+        </w:rPr>
+        <w:t>x</w:t>
+      </w:r>
+      <w:r>
+        <w:t>” y luego de la posición de las “</w:t>
+      </w:r>
+      <w:r>
+        <w:rPr>
+          <w:i/>
+          <w:iCs/>
+        </w:rPr>
+        <w:t>y</w:t>
+      </w:r>
+      <w:r>
+        <w:t xml:space="preserve">”, almacenando dichos </w:t>
+      </w:r>
+      <w:r>
+        <w:rPr>
+          <w:i/>
+          <w:iCs/>
+        </w:rPr>
+        <w:t>inputs</w:t>
+      </w:r>
+      <w:r>
+        <w:t xml:space="preserve"> en un string “</w:t>
+      </w:r>
+      <w:r>
+        <w:rPr>
+          <w:i/>
+          <w:iCs/>
+        </w:rPr>
+        <w:t>mov</w:t>
+      </w:r>
+      <w:r>
+        <w:t>” el cual se devolverá junto con un código de mensaje “104”.</w:t>
+      </w:r>
+    </w:p>
+    <w:p>
+      <w:pPr>
+        <w:pStyle w:val="Ttulo2"/>
+      </w:pPr>
+      <w:r>
+        <w:lastRenderedPageBreak/>
+        <w:t>Clase Tablero</w:t>
+      </w:r>
+    </w:p>
+    <w:p>
+      <w:pPr>
+        <w:pStyle w:val="Prrafo"/>
+      </w:pPr>
+      <w:r>
+        <w:t>La clase Tablero contiene el tablero de la partida, el cual se irá actualizando, se podrá obtener (por el árbitro), imprimir por pantalla y comprobar si está lleno.</w:t>
+      </w:r>
+    </w:p>
+    <w:p>
+      <w:pPr>
+        <w:pStyle w:val="Prrafo"/>
+      </w:pPr>
+      <w:r>
+        <w:t>Dispone de un método “</w:t>
+      </w:r>
+      <w:r>
+        <w:rPr>
+          <w:i/>
+          <w:iCs/>
+        </w:rPr>
+        <w:t>_</w:t>
+      </w:r>
+      <w:r>
+        <w:rPr>
+          <w:i/>
+          <w:iCs/>
+        </w:rPr>
+        <w:t>_init__()</w:t>
+      </w:r>
+      <w:r>
+        <w:t>” que inicializa el string del tablero con “0” en todas las posiciones, lo que indica que están todas vacías.</w:t>
+      </w:r>
+    </w:p>
+    <w:p>
+      <w:pPr>
+        <w:pStyle w:val="Prrafo"/>
+      </w:pPr>
+      <w:r>
+        <w:t>Con el método “</w:t>
+      </w:r>
+      <w:r>
+        <w:rPr>
+          <w:i/>
+          <w:iCs/>
+        </w:rPr>
+        <w:t>setFicha(color, posicionX, posicionY)</w:t>
+      </w:r>
+      <w:r>
+        <w:t>” se irá actualizando el string del tablero colocando en la posición pasada por parámetro la ficha correspondiente. Si se trata de una ficha del jugador 1 se pondrá un 1 en la posición y sino un 2.</w:t>
+      </w:r>
+    </w:p>
+    <w:p>
+      <w:pPr>
+        <w:pStyle w:val="Prrafo"/>
+      </w:pPr>
+      <w:r>
+        <w:t>El método “</w:t>
+      </w:r>
+      <w:r>
+        <w:rPr>
+          <w:i/>
+          <w:iCs/>
+        </w:rPr>
+        <w:t>getTablero()</w:t>
+      </w:r>
+      <w:r>
+        <w:t>” está diseñado para que el Árbitro pueda obtener el tablero actualizado. El Cliente nunca obtendrá el tablero tal cual, sólo podrá tener su representación.</w:t>
+      </w:r>
+    </w:p>
+    <w:p>
+      <w:pPr>
+        <w:pStyle w:val="Prrafo"/>
+      </w:pPr>
+      <w:r>
+        <w:t>El método “</w:t>
+      </w:r>
+      <w:r>
+        <w:rPr>
+          <w:i/>
+          <w:iCs/>
+        </w:rPr>
+        <w:t>dibujarTablero()</w:t>
+      </w:r>
+      <w:r>
+        <w:t>” devuelve la representación del tablero para poder mostrársela al jugador por pantalla.</w:t>
+      </w:r>
+    </w:p>
+    <w:p>
+      <w:pPr>
+        <w:pStyle w:val="Prrafo"/>
+      </w:pPr>
+      <w:r>
+        <w:t>El método “</w:t>
+      </w:r>
+      <w:r>
+        <w:rPr>
+          <w:i/>
+          <w:iCs/>
+        </w:rPr>
+        <w:t>estaLleno()</w:t>
+      </w:r>
+      <w:r>
+        <w:t>” devuelve un booleano indicando si el tablero está lleno o no.</w:t>
+      </w:r>
+      <w:bookmarkStart w:id="2" w:name="_GoBack"/>
+      <w:bookmarkEnd w:id="2"/>
+    </w:p>
+    <w:p>
+      <w:pPr>
+        <w:pStyle w:val="Prrafo"/>
+      </w:pPr>
+    </w:p>
+    <w:p>
+      <w:pPr>
+        <w:pStyle w:val="Prrafo"/>
+      </w:pPr>
+    </w:p>
+    <w:p>
+      <w:pPr>
+        <w:pStyle w:val="Prrafo"/>
+      </w:pPr>
+    </w:p>
+    <w:p>
+      <w:pPr>
+        <w:pStyle w:val="Prrafo"/>
+      </w:pPr>
+    </w:p>
+    <w:p>
+      <w:pPr>
+        <w:pStyle w:val="Prrafo"/>
+      </w:pPr>
     </w:p>
     <w:sectPr>
       <w:headerReference w:type="default" r:id="rId11"/>
@@ -1595,7 +1407,7 @@
       <w:autoSpaceDN w:val="0"/>
       <w:adjustRightInd w:val="0"/>
       <w:spacing w:after="0" w:line="240" w:lineRule="auto"/>
-      <w:ind w:left="7080" w:firstLine="708"/>
+      <w:ind w:left="6372"/>
       <w:jc w:val="left"/>
       <w:rPr>
         <w:rFonts w:ascii="Calibri" w:hAnsi="Calibri" w:cs="Times New Roman"/>
@@ -1611,43 +1423,7 @@
         <w:sz w:val="20"/>
         <w:szCs w:val="20"/>
       </w:rPr>
-      <w:t>Manual de instalaci</w:t>
-    </w:r>
-    <w:r>
-      <w:rPr>
-        <w:rFonts w:ascii="Calibri" w:hAnsi="Calibri" w:cs="Times New Roman"/>
-        <w:color w:val="808080" w:themeColor="background1" w:themeShade="80"/>
-        <w:sz w:val="20"/>
-        <w:szCs w:val="20"/>
-      </w:rPr>
-      <w:t>ón</w:t>
-    </w:r>
-    <w:r>
-      <w:rPr>
-        <w:rFonts w:ascii="Calibri" w:hAnsi="Calibri" w:cs="Times New Roman"/>
-        <w:color w:val="000000" w:themeColor="text1"/>
-        <w:sz w:val="20"/>
-        <w:szCs w:val="20"/>
-      </w:rPr>
-      <w:tab/>
-    </w:r>
-    <w:r>
-      <w:rPr>
-        <w:rFonts w:ascii="Calibri" w:hAnsi="Calibri" w:cs="Times New Roman"/>
-        <w:color w:val="000000" w:themeColor="text1"/>
-        <w:sz w:val="20"/>
-        <w:szCs w:val="20"/>
-      </w:rPr>
-      <w:tab/>
-    </w:r>
-    <w:r>
-      <w:rPr>
-        <w:rFonts w:ascii="Calibri" w:hAnsi="Calibri" w:cs="Times New Roman"/>
-        <w:color w:val="000000" w:themeColor="text1"/>
-        <w:sz w:val="20"/>
-        <w:szCs w:val="20"/>
-      </w:rPr>
-      <w:tab/>
+      <w:t xml:space="preserve">             Documentación de la arquitectura</w:t>
     </w:r>
   </w:p>
   <w:p>
@@ -2486,6 +2262,119 @@
     </w:lvl>
   </w:abstractNum>
   <w:abstractNum w:abstractNumId="8" w15:restartNumberingAfterBreak="0">
+    <w:nsid w:val="1E5C75DB"/>
+    <w:multiLevelType w:val="hybridMultilevel"/>
+    <w:tmpl w:val="6AB89D96"/>
+    <w:lvl w:ilvl="0" w:tplc="9606DB6C">
+      <w:start w:val="1"/>
+      <w:numFmt w:val="bullet"/>
+      <w:lvlText w:val=""/>
+      <w:lvlJc w:val="left"/>
+      <w:pPr>
+        <w:ind w:left="644" w:hanging="360"/>
+      </w:pPr>
+      <w:rPr>
+        <w:rFonts w:ascii="Symbol" w:hAnsi="Symbol" w:hint="default"/>
+      </w:rPr>
+    </w:lvl>
+    <w:lvl w:ilvl="1" w:tplc="0C0A0003" w:tentative="1">
+      <w:start w:val="1"/>
+      <w:numFmt w:val="bullet"/>
+      <w:lvlText w:val="o"/>
+      <w:lvlJc w:val="left"/>
+      <w:pPr>
+        <w:ind w:left="1364" w:hanging="360"/>
+      </w:pPr>
+      <w:rPr>
+        <w:rFonts w:ascii="Courier New" w:hAnsi="Courier New" w:cs="Courier New" w:hint="default"/>
+      </w:rPr>
+    </w:lvl>
+    <w:lvl w:ilvl="2" w:tplc="0C0A0005" w:tentative="1">
+      <w:start w:val="1"/>
+      <w:numFmt w:val="bullet"/>
+      <w:lvlText w:val=""/>
+      <w:lvlJc w:val="left"/>
+      <w:pPr>
+        <w:ind w:left="2084" w:hanging="360"/>
+      </w:pPr>
+      <w:rPr>
+        <w:rFonts w:ascii="Wingdings" w:hAnsi="Wingdings" w:hint="default"/>
+      </w:rPr>
+    </w:lvl>
+    <w:lvl w:ilvl="3" w:tplc="0C0A0001" w:tentative="1">
+      <w:start w:val="1"/>
+      <w:numFmt w:val="bullet"/>
+      <w:lvlText w:val=""/>
+      <w:lvlJc w:val="left"/>
+      <w:pPr>
+        <w:ind w:left="2804" w:hanging="360"/>
+      </w:pPr>
+      <w:rPr>
+        <w:rFonts w:ascii="Symbol" w:hAnsi="Symbol" w:hint="default"/>
+      </w:rPr>
+    </w:lvl>
+    <w:lvl w:ilvl="4" w:tplc="0C0A0003" w:tentative="1">
+      <w:start w:val="1"/>
+      <w:numFmt w:val="bullet"/>
+      <w:lvlText w:val="o"/>
+      <w:lvlJc w:val="left"/>
+      <w:pPr>
+        <w:ind w:left="3524" w:hanging="360"/>
+      </w:pPr>
+      <w:rPr>
+        <w:rFonts w:ascii="Courier New" w:hAnsi="Courier New" w:cs="Courier New" w:hint="default"/>
+      </w:rPr>
+    </w:lvl>
+    <w:lvl w:ilvl="5" w:tplc="0C0A0005" w:tentative="1">
+      <w:start w:val="1"/>
+      <w:numFmt w:val="bullet"/>
+      <w:lvlText w:val=""/>
+      <w:lvlJc w:val="left"/>
+      <w:pPr>
+        <w:ind w:left="4244" w:hanging="360"/>
+      </w:pPr>
+      <w:rPr>
+        <w:rFonts w:ascii="Wingdings" w:hAnsi="Wingdings" w:hint="default"/>
+      </w:rPr>
+    </w:lvl>
+    <w:lvl w:ilvl="6" w:tplc="0C0A0001" w:tentative="1">
+      <w:start w:val="1"/>
+      <w:numFmt w:val="bullet"/>
+      <w:lvlText w:val=""/>
+      <w:lvlJc w:val="left"/>
+      <w:pPr>
+        <w:ind w:left="4964" w:hanging="360"/>
+      </w:pPr>
+      <w:rPr>
+        <w:rFonts w:ascii="Symbol" w:hAnsi="Symbol" w:hint="default"/>
+      </w:rPr>
+    </w:lvl>
+    <w:lvl w:ilvl="7" w:tplc="0C0A0003" w:tentative="1">
+      <w:start w:val="1"/>
+      <w:numFmt w:val="bullet"/>
+      <w:lvlText w:val="o"/>
+      <w:lvlJc w:val="left"/>
+      <w:pPr>
+        <w:ind w:left="5684" w:hanging="360"/>
+      </w:pPr>
+      <w:rPr>
+        <w:rFonts w:ascii="Courier New" w:hAnsi="Courier New" w:cs="Courier New" w:hint="default"/>
+      </w:rPr>
+    </w:lvl>
+    <w:lvl w:ilvl="8" w:tplc="0C0A0005" w:tentative="1">
+      <w:start w:val="1"/>
+      <w:numFmt w:val="bullet"/>
+      <w:lvlText w:val=""/>
+      <w:lvlJc w:val="left"/>
+      <w:pPr>
+        <w:ind w:left="6404" w:hanging="360"/>
+      </w:pPr>
+      <w:rPr>
+        <w:rFonts w:ascii="Wingdings" w:hAnsi="Wingdings" w:hint="default"/>
+      </w:rPr>
+    </w:lvl>
+  </w:abstractNum>
+  <w:abstractNum w:abstractNumId="9" w15:restartNumberingAfterBreak="0">
     <w:nsid w:val="1E9153B9"/>
     <w:multiLevelType w:val="hybridMultilevel"/>
     <w:tmpl w:val="50E4C0C0"/>
@@ -2598,7 +2487,7 @@
       </w:rPr>
     </w:lvl>
   </w:abstractNum>
-  <w:abstractNum w:abstractNumId="9" w15:restartNumberingAfterBreak="0">
+  <w:abstractNum w:abstractNumId="10" w15:restartNumberingAfterBreak="0">
     <w:nsid w:val="26B808E1"/>
     <w:multiLevelType w:val="multilevel"/>
     <w:tmpl w:val="0C0A001F"/>
@@ -2684,7 +2573,7 @@
       </w:pPr>
     </w:lvl>
   </w:abstractNum>
-  <w:abstractNum w:abstractNumId="10" w15:restartNumberingAfterBreak="0">
+  <w:abstractNum w:abstractNumId="11" w15:restartNumberingAfterBreak="0">
     <w:nsid w:val="30E16B0B"/>
     <w:multiLevelType w:val="hybridMultilevel"/>
     <w:tmpl w:val="3104D4A4"/>
@@ -2797,7 +2686,7 @@
       </w:rPr>
     </w:lvl>
   </w:abstractNum>
-  <w:abstractNum w:abstractNumId="11" w15:restartNumberingAfterBreak="0">
+  <w:abstractNum w:abstractNumId="12" w15:restartNumberingAfterBreak="0">
     <w:nsid w:val="31356AA8"/>
     <w:multiLevelType w:val="hybridMultilevel"/>
     <w:tmpl w:val="1710041C"/>
@@ -2883,7 +2772,7 @@
       </w:pPr>
     </w:lvl>
   </w:abstractNum>
-  <w:abstractNum w:abstractNumId="12" w15:restartNumberingAfterBreak="0">
+  <w:abstractNum w:abstractNumId="13" w15:restartNumberingAfterBreak="0">
     <w:nsid w:val="3B043962"/>
     <w:multiLevelType w:val="hybridMultilevel"/>
     <w:tmpl w:val="2494C2A0"/>
@@ -2969,7 +2858,7 @@
       </w:pPr>
     </w:lvl>
   </w:abstractNum>
-  <w:abstractNum w:abstractNumId="13" w15:restartNumberingAfterBreak="0">
+  <w:abstractNum w:abstractNumId="14" w15:restartNumberingAfterBreak="0">
     <w:nsid w:val="3B8D53C5"/>
     <w:multiLevelType w:val="multilevel"/>
     <w:tmpl w:val="0C0A001F"/>
@@ -3055,7 +2944,7 @@
       </w:pPr>
     </w:lvl>
   </w:abstractNum>
-  <w:abstractNum w:abstractNumId="14" w15:restartNumberingAfterBreak="0">
+  <w:abstractNum w:abstractNumId="15" w15:restartNumberingAfterBreak="0">
     <w:nsid w:val="423C2F89"/>
     <w:multiLevelType w:val="hybridMultilevel"/>
     <w:tmpl w:val="FE384A30"/>
@@ -3168,7 +3057,7 @@
       </w:rPr>
     </w:lvl>
   </w:abstractNum>
-  <w:abstractNum w:abstractNumId="15" w15:restartNumberingAfterBreak="0">
+  <w:abstractNum w:abstractNumId="16" w15:restartNumberingAfterBreak="0">
     <w:nsid w:val="44FA6141"/>
     <w:multiLevelType w:val="hybridMultilevel"/>
     <w:tmpl w:val="AA18E9BA"/>
@@ -3254,7 +3143,7 @@
       </w:pPr>
     </w:lvl>
   </w:abstractNum>
-  <w:abstractNum w:abstractNumId="16" w15:restartNumberingAfterBreak="0">
+  <w:abstractNum w:abstractNumId="17" w15:restartNumberingAfterBreak="0">
     <w:nsid w:val="463805DD"/>
     <w:multiLevelType w:val="hybridMultilevel"/>
     <w:tmpl w:val="C9380574"/>
@@ -3367,7 +3256,7 @@
       </w:rPr>
     </w:lvl>
   </w:abstractNum>
-  <w:abstractNum w:abstractNumId="17" w15:restartNumberingAfterBreak="0">
+  <w:abstractNum w:abstractNumId="18" w15:restartNumberingAfterBreak="0">
     <w:nsid w:val="49894E9A"/>
     <w:multiLevelType w:val="hybridMultilevel"/>
     <w:tmpl w:val="D9ECDB18"/>
@@ -3480,7 +3369,7 @@
       </w:rPr>
     </w:lvl>
   </w:abstractNum>
-  <w:abstractNum w:abstractNumId="18" w15:restartNumberingAfterBreak="0">
+  <w:abstractNum w:abstractNumId="19" w15:restartNumberingAfterBreak="0">
     <w:nsid w:val="4A38048F"/>
     <w:multiLevelType w:val="hybridMultilevel"/>
     <w:tmpl w:val="11F2CB00"/>
@@ -3569,7 +3458,7 @@
       </w:pPr>
     </w:lvl>
   </w:abstractNum>
-  <w:abstractNum w:abstractNumId="19" w15:restartNumberingAfterBreak="0">
+  <w:abstractNum w:abstractNumId="20" w15:restartNumberingAfterBreak="0">
     <w:nsid w:val="4A526F8C"/>
     <w:multiLevelType w:val="hybridMultilevel"/>
     <w:tmpl w:val="5E8A4B72"/>
@@ -3655,7 +3544,7 @@
       </w:pPr>
     </w:lvl>
   </w:abstractNum>
-  <w:abstractNum w:abstractNumId="20" w15:restartNumberingAfterBreak="0">
+  <w:abstractNum w:abstractNumId="21" w15:restartNumberingAfterBreak="0">
     <w:nsid w:val="50C84E67"/>
     <w:multiLevelType w:val="hybridMultilevel"/>
     <w:tmpl w:val="FCC4A0EE"/>
@@ -3768,7 +3657,7 @@
       </w:rPr>
     </w:lvl>
   </w:abstractNum>
-  <w:abstractNum w:abstractNumId="21" w15:restartNumberingAfterBreak="0">
+  <w:abstractNum w:abstractNumId="22" w15:restartNumberingAfterBreak="0">
     <w:nsid w:val="51C531E9"/>
     <w:multiLevelType w:val="multilevel"/>
     <w:tmpl w:val="0C0A001F"/>
@@ -3854,7 +3743,7 @@
       </w:pPr>
     </w:lvl>
   </w:abstractNum>
-  <w:abstractNum w:abstractNumId="22" w15:restartNumberingAfterBreak="0">
+  <w:abstractNum w:abstractNumId="23" w15:restartNumberingAfterBreak="0">
     <w:nsid w:val="520F52DA"/>
     <w:multiLevelType w:val="hybridMultilevel"/>
     <w:tmpl w:val="525C1C6C"/>
@@ -3940,7 +3829,7 @@
       </w:pPr>
     </w:lvl>
   </w:abstractNum>
-  <w:abstractNum w:abstractNumId="23" w15:restartNumberingAfterBreak="0">
+  <w:abstractNum w:abstractNumId="24" w15:restartNumberingAfterBreak="0">
     <w:nsid w:val="526D61D4"/>
     <w:multiLevelType w:val="hybridMultilevel"/>
     <w:tmpl w:val="7F9C1536"/>
@@ -4053,7 +3942,7 @@
       </w:rPr>
     </w:lvl>
   </w:abstractNum>
-  <w:abstractNum w:abstractNumId="24" w15:restartNumberingAfterBreak="0">
+  <w:abstractNum w:abstractNumId="25" w15:restartNumberingAfterBreak="0">
     <w:nsid w:val="55573AE9"/>
     <w:multiLevelType w:val="hybridMultilevel"/>
     <w:tmpl w:val="6BE83040"/>
@@ -4139,7 +4028,7 @@
       </w:pPr>
     </w:lvl>
   </w:abstractNum>
-  <w:abstractNum w:abstractNumId="25" w15:restartNumberingAfterBreak="0">
+  <w:abstractNum w:abstractNumId="26" w15:restartNumberingAfterBreak="0">
     <w:nsid w:val="571A476F"/>
     <w:multiLevelType w:val="hybridMultilevel"/>
     <w:tmpl w:val="8D2A29DE"/>
@@ -4225,7 +4114,7 @@
       </w:pPr>
     </w:lvl>
   </w:abstractNum>
-  <w:abstractNum w:abstractNumId="26" w15:restartNumberingAfterBreak="0">
+  <w:abstractNum w:abstractNumId="27" w15:restartNumberingAfterBreak="0">
     <w:nsid w:val="58D356C4"/>
     <w:multiLevelType w:val="multilevel"/>
     <w:tmpl w:val="0C0A001F"/>
@@ -4311,7 +4200,7 @@
       </w:pPr>
     </w:lvl>
   </w:abstractNum>
-  <w:abstractNum w:abstractNumId="27" w15:restartNumberingAfterBreak="0">
+  <w:abstractNum w:abstractNumId="28" w15:restartNumberingAfterBreak="0">
     <w:nsid w:val="58FD2B8F"/>
     <w:multiLevelType w:val="multilevel"/>
     <w:tmpl w:val="0C0A001F"/>
@@ -4397,7 +4286,7 @@
       </w:pPr>
     </w:lvl>
   </w:abstractNum>
-  <w:abstractNum w:abstractNumId="28" w15:restartNumberingAfterBreak="0">
+  <w:abstractNum w:abstractNumId="29" w15:restartNumberingAfterBreak="0">
     <w:nsid w:val="5A6C2B4A"/>
     <w:multiLevelType w:val="hybridMultilevel"/>
     <w:tmpl w:val="FB6C26DC"/>
@@ -4510,7 +4399,7 @@
       </w:rPr>
     </w:lvl>
   </w:abstractNum>
-  <w:abstractNum w:abstractNumId="29" w15:restartNumberingAfterBreak="0">
+  <w:abstractNum w:abstractNumId="30" w15:restartNumberingAfterBreak="0">
     <w:nsid w:val="5B603FD4"/>
     <w:multiLevelType w:val="hybridMultilevel"/>
     <w:tmpl w:val="CCD45BF6"/>
@@ -4599,7 +4488,7 @@
       </w:pPr>
     </w:lvl>
   </w:abstractNum>
-  <w:abstractNum w:abstractNumId="30" w15:restartNumberingAfterBreak="0">
+  <w:abstractNum w:abstractNumId="31" w15:restartNumberingAfterBreak="0">
     <w:nsid w:val="5DAB2E6E"/>
     <w:multiLevelType w:val="hybridMultilevel"/>
     <w:tmpl w:val="EADC7996"/>
@@ -4712,7 +4601,7 @@
       </w:rPr>
     </w:lvl>
   </w:abstractNum>
-  <w:abstractNum w:abstractNumId="31" w15:restartNumberingAfterBreak="0">
+  <w:abstractNum w:abstractNumId="32" w15:restartNumberingAfterBreak="0">
     <w:nsid w:val="60E86B1C"/>
     <w:multiLevelType w:val="hybridMultilevel"/>
     <w:tmpl w:val="D304F34A"/>
@@ -4798,7 +4687,7 @@
       </w:pPr>
     </w:lvl>
   </w:abstractNum>
-  <w:abstractNum w:abstractNumId="32" w15:restartNumberingAfterBreak="0">
+  <w:abstractNum w:abstractNumId="33" w15:restartNumberingAfterBreak="0">
     <w:nsid w:val="6AF1746E"/>
     <w:multiLevelType w:val="hybridMultilevel"/>
     <w:tmpl w:val="902A443C"/>
@@ -4911,7 +4800,7 @@
       </w:rPr>
     </w:lvl>
   </w:abstractNum>
-  <w:abstractNum w:abstractNumId="33" w15:restartNumberingAfterBreak="0">
+  <w:abstractNum w:abstractNumId="34" w15:restartNumberingAfterBreak="0">
     <w:nsid w:val="6BA44FFF"/>
     <w:multiLevelType w:val="hybridMultilevel"/>
     <w:tmpl w:val="E4F0706E"/>
@@ -5000,7 +4889,7 @@
       </w:pPr>
     </w:lvl>
   </w:abstractNum>
-  <w:abstractNum w:abstractNumId="34" w15:restartNumberingAfterBreak="0">
+  <w:abstractNum w:abstractNumId="35" w15:restartNumberingAfterBreak="0">
     <w:nsid w:val="7A240208"/>
     <w:multiLevelType w:val="hybridMultilevel"/>
     <w:tmpl w:val="47B4457C"/>
@@ -5113,7 +5002,7 @@
       </w:rPr>
     </w:lvl>
   </w:abstractNum>
-  <w:abstractNum w:abstractNumId="35" w15:restartNumberingAfterBreak="0">
+  <w:abstractNum w:abstractNumId="36" w15:restartNumberingAfterBreak="0">
     <w:nsid w:val="7DD07244"/>
     <w:multiLevelType w:val="hybridMultilevel"/>
     <w:tmpl w:val="5602E726"/>
@@ -5199,7 +5088,7 @@
       </w:pPr>
     </w:lvl>
   </w:abstractNum>
-  <w:abstractNum w:abstractNumId="36" w15:restartNumberingAfterBreak="0">
+  <w:abstractNum w:abstractNumId="37" w15:restartNumberingAfterBreak="0">
     <w:nsid w:val="7FEA0AB7"/>
     <w:multiLevelType w:val="hybridMultilevel"/>
     <w:tmpl w:val="3878DA14"/>
@@ -5289,64 +5178,64 @@
     </w:lvl>
   </w:abstractNum>
   <w:num w:numId="1">
-    <w:abstractNumId w:val="17"/>
+    <w:abstractNumId w:val="18"/>
   </w:num>
   <w:num w:numId="2">
-    <w:abstractNumId w:val="23"/>
+    <w:abstractNumId w:val="24"/>
   </w:num>
   <w:num w:numId="3">
-    <w:abstractNumId w:val="34"/>
+    <w:abstractNumId w:val="35"/>
   </w:num>
   <w:num w:numId="4">
-    <w:abstractNumId w:val="8"/>
+    <w:abstractNumId w:val="9"/>
   </w:num>
   <w:num w:numId="5">
-    <w:abstractNumId w:val="32"/>
+    <w:abstractNumId w:val="33"/>
   </w:num>
   <w:num w:numId="6">
-    <w:abstractNumId w:val="14"/>
+    <w:abstractNumId w:val="15"/>
   </w:num>
   <w:num w:numId="7">
     <w:abstractNumId w:val="5"/>
   </w:num>
   <w:num w:numId="8">
-    <w:abstractNumId w:val="10"/>
+    <w:abstractNumId w:val="11"/>
   </w:num>
   <w:num w:numId="9">
     <w:abstractNumId w:val="6"/>
   </w:num>
   <w:num w:numId="10">
-    <w:abstractNumId w:val="30"/>
+    <w:abstractNumId w:val="31"/>
   </w:num>
   <w:num w:numId="11">
     <w:abstractNumId w:val="4"/>
   </w:num>
   <w:num w:numId="12">
-    <w:abstractNumId w:val="29"/>
+    <w:abstractNumId w:val="30"/>
   </w:num>
   <w:num w:numId="13">
-    <w:abstractNumId w:val="19"/>
+    <w:abstractNumId w:val="20"/>
   </w:num>
   <w:num w:numId="14">
-    <w:abstractNumId w:val="18"/>
+    <w:abstractNumId w:val="19"/>
   </w:num>
   <w:num w:numId="15">
     <w:abstractNumId w:val="2"/>
   </w:num>
   <w:num w:numId="16">
-    <w:abstractNumId w:val="24"/>
+    <w:abstractNumId w:val="25"/>
   </w:num>
   <w:num w:numId="17">
-    <w:abstractNumId w:val="16"/>
+    <w:abstractNumId w:val="17"/>
   </w:num>
   <w:num w:numId="18">
-    <w:abstractNumId w:val="33"/>
+    <w:abstractNumId w:val="34"/>
   </w:num>
   <w:num w:numId="19">
-    <w:abstractNumId w:val="28"/>
+    <w:abstractNumId w:val="29"/>
   </w:num>
   <w:num w:numId="20">
-    <w:abstractNumId w:val="24"/>
+    <w:abstractNumId w:val="25"/>
     <w:lvlOverride w:ilvl="0">
       <w:startOverride w:val="1"/>
     </w:lvlOverride>
@@ -5376,64 +5265,67 @@
     </w:lvlOverride>
   </w:num>
   <w:num w:numId="21">
-    <w:abstractNumId w:val="36"/>
+    <w:abstractNumId w:val="37"/>
   </w:num>
   <w:num w:numId="22">
-    <w:abstractNumId w:val="15"/>
+    <w:abstractNumId w:val="16"/>
   </w:num>
   <w:num w:numId="23">
-    <w:abstractNumId w:val="11"/>
+    <w:abstractNumId w:val="12"/>
   </w:num>
   <w:num w:numId="24">
     <w:abstractNumId w:val="3"/>
   </w:num>
   <w:num w:numId="25">
+    <w:abstractNumId w:val="14"/>
+  </w:num>
+  <w:num w:numId="26">
+    <w:abstractNumId w:val="32"/>
+  </w:num>
+  <w:num w:numId="27">
+    <w:abstractNumId w:val="10"/>
+  </w:num>
+  <w:num w:numId="28">
+    <w:abstractNumId w:val="27"/>
+  </w:num>
+  <w:num w:numId="29">
+    <w:abstractNumId w:val="28"/>
+  </w:num>
+  <w:num w:numId="30">
     <w:abstractNumId w:val="13"/>
   </w:num>
-  <w:num w:numId="26">
-    <w:abstractNumId w:val="31"/>
-  </w:num>
-  <w:num w:numId="27">
-    <w:abstractNumId w:val="9"/>
-  </w:num>
-  <w:num w:numId="28">
-    <w:abstractNumId w:val="26"/>
-  </w:num>
-  <w:num w:numId="29">
-    <w:abstractNumId w:val="27"/>
-  </w:num>
-  <w:num w:numId="30">
-    <w:abstractNumId w:val="12"/>
-  </w:num>
   <w:num w:numId="31">
-    <w:abstractNumId w:val="21"/>
+    <w:abstractNumId w:val="22"/>
   </w:num>
   <w:num w:numId="32">
-    <w:abstractNumId w:val="35"/>
+    <w:abstractNumId w:val="36"/>
   </w:num>
   <w:num w:numId="33">
-    <w:abstractNumId w:val="20"/>
+    <w:abstractNumId w:val="21"/>
   </w:num>
   <w:num w:numId="34">
     <w:abstractNumId w:val="1"/>
   </w:num>
   <w:num w:numId="35">
-    <w:abstractNumId w:val="35"/>
+    <w:abstractNumId w:val="36"/>
     <w:lvlOverride w:ilvl="0">
       <w:startOverride w:val="1"/>
     </w:lvlOverride>
   </w:num>
   <w:num w:numId="36">
-    <w:abstractNumId w:val="22"/>
+    <w:abstractNumId w:val="23"/>
   </w:num>
   <w:num w:numId="37">
     <w:abstractNumId w:val="7"/>
   </w:num>
   <w:num w:numId="38">
-    <w:abstractNumId w:val="25"/>
+    <w:abstractNumId w:val="26"/>
   </w:num>
   <w:num w:numId="39">
     <w:abstractNumId w:val="0"/>
+  </w:num>
+  <w:num w:numId="40">
+    <w:abstractNumId w:val="8"/>
   </w:num>
 </w:numbering>
 </file>
@@ -5847,15 +5739,16 @@
   <w:style w:type="paragraph" w:styleId="Ttulo1">
     <w:name w:val="heading 1"/>
     <w:basedOn w:val="Normal"/>
-    <w:next w:val="Normal"/>
+    <w:next w:val="Prrafo"/>
     <w:link w:val="Ttulo1Car"/>
     <w:uiPriority w:val="9"/>
     <w:qFormat/>
-    <w:rsid w:val="007616B9"/>
+    <w:rsid w:val="001F3F45"/>
     <w:pPr>
       <w:keepNext/>
       <w:keepLines/>
       <w:spacing w:after="80"/>
+      <w:jc w:val="center"/>
       <w:outlineLvl w:val="0"/>
     </w:pPr>
     <w:rPr>
@@ -5874,7 +5767,7 @@
     <w:uiPriority w:val="9"/>
     <w:unhideWhenUsed/>
     <w:qFormat/>
-    <w:rsid w:val="00D43876"/>
+    <w:rsid w:val="007C68EC"/>
     <w:pPr>
       <w:keepNext/>
       <w:keepLines/>
@@ -5914,7 +5807,6 @@
   <w:style w:type="character" w:default="1" w:styleId="Fuentedeprrafopredeter">
     <w:name w:val="Default Paragraph Font"/>
     <w:uiPriority w:val="1"/>
-    <w:semiHidden/>
     <w:unhideWhenUsed/>
   </w:style>
   <w:style w:type="table" w:default="1" w:styleId="Tablanormal">
@@ -6055,7 +5947,7 @@
     <w:basedOn w:val="Fuentedeprrafopredeter"/>
     <w:link w:val="Ttulo1"/>
     <w:uiPriority w:val="9"/>
-    <w:rsid w:val="007616B9"/>
+    <w:rsid w:val="001F3F45"/>
     <w:rPr>
       <w:rFonts w:ascii="Calibri" w:eastAsiaTheme="majorEastAsia" w:hAnsi="Calibri" w:cstheme="majorBidi"/>
       <w:b/>
@@ -6069,7 +5961,7 @@
     <w:basedOn w:val="Fuentedeprrafopredeter"/>
     <w:link w:val="Ttulo2"/>
     <w:uiPriority w:val="9"/>
-    <w:rsid w:val="00D43876"/>
+    <w:rsid w:val="007C68EC"/>
     <w:rPr>
       <w:rFonts w:ascii="Calibri" w:eastAsiaTheme="majorEastAsia" w:hAnsi="Calibri" w:cstheme="majorBidi"/>
       <w:b/>
@@ -7497,7 +7389,7 @@
 </file>
 
 <file path=customXml/itemProps1.xml><?xml version="1.0" encoding="utf-8"?>
-<ds:datastoreItem xmlns:ds="http://schemas.openxmlformats.org/officeDocument/2006/customXml" ds:itemID="{45B689F4-FC5E-4411-B31F-40A2BD25EDBF}">
+<ds:datastoreItem xmlns:ds="http://schemas.openxmlformats.org/officeDocument/2006/customXml" ds:itemID="{11C5955F-B44C-4398-879A-B7F258AEBF6F}">
   <ds:schemaRefs>
     <ds:schemaRef ds:uri="http://schemas.openxmlformats.org/officeDocument/2006/bibliography"/>
   </ds:schemaRefs>

</xml_diff>

<commit_message>
Cambios variables en Servidor y CLiente. Cambios en Documentación arquitectura.docx
</commit_message>
<xml_diff>
--- a/Documentación/Documentación arquitectura.docx
+++ b/Documentación/Documentación arquitectura.docx
@@ -674,6 +674,9 @@
         <w:jc w:val="center"/>
       </w:pPr>
       <w:r>
+        <w:rPr>
+          <w:noProof/>
+        </w:rPr>
         <w:drawing>
           <wp:inline distT="0" distB="0" distL="0" distR="0" wp14:anchorId="4430D38C" wp14:editId="2B4D77ED">
             <wp:extent cx="5760000" cy="2783665"/>
@@ -719,14 +722,27 @@
       <w:r>
         <w:t xml:space="preserve">Ilustración </w:t>
       </w:r>
-      <w:fldSimple w:instr=" SEQ Ilustración \* ARABIC ">
-        <w:r>
-          <w:rPr>
-            <w:noProof/>
-          </w:rPr>
-          <w:t>1</w:t>
-        </w:r>
-      </w:fldSimple>
+      <w:r>
+        <w:fldChar w:fldCharType="begin"/>
+      </w:r>
+      <w:r>
+        <w:instrText xml:space="preserve"> SEQ Ilustración \* ARABIC </w:instrText>
+      </w:r>
+      <w:r>
+        <w:fldChar w:fldCharType="separate"/>
+      </w:r>
+      <w:r>
+        <w:rPr>
+          <w:noProof/>
+        </w:rPr>
+        <w:t>1</w:t>
+      </w:r>
+      <w:r>
+        <w:rPr>
+          <w:noProof/>
+        </w:rPr>
+        <w:fldChar w:fldCharType="end"/>
+      </w:r>
       <w:r>
         <w:t xml:space="preserve"> </w:t>
       </w:r>
@@ -835,6 +851,9 @@
         <w:jc w:val="center"/>
       </w:pPr>
       <w:r>
+        <w:rPr>
+          <w:noProof/>
+        </w:rPr>
         <w:drawing>
           <wp:inline distT="0" distB="0" distL="0" distR="0" wp14:anchorId="5FB21D69" wp14:editId="1FF096FC">
             <wp:extent cx="6188710" cy="3065145"/>
@@ -880,14 +899,30 @@
       <w:r>
         <w:t xml:space="preserve">Ilustración </w:t>
       </w:r>
-      <w:fldSimple w:instr=" SEQ Ilustración \* ARABIC ">
-        <w:r>
-          <w:rPr>
-            <w:noProof/>
-          </w:rPr>
-          <w:t>2</w:t>
-        </w:r>
-      </w:fldSimple>
+      <w:r>
+        <w:fldChar w:fldCharType="begin"/>
+      </w:r>
+      <w:r>
+        <w:instrText xml:space="preserve"> SEQ Ilustración \*</w:instrText>
+      </w:r>
+      <w:r>
+        <w:instrText xml:space="preserve"> ARABIC </w:instrText>
+      </w:r>
+      <w:r>
+        <w:fldChar w:fldCharType="separate"/>
+      </w:r>
+      <w:r>
+        <w:rPr>
+          <w:noProof/>
+        </w:rPr>
+        <w:t>2</w:t>
+      </w:r>
+      <w:r>
+        <w:rPr>
+          <w:noProof/>
+        </w:rPr>
+        <w:fldChar w:fldCharType="end"/>
+      </w:r>
       <w:r>
         <w:t xml:space="preserve"> Diagrama de clases del planteamiento final</w:t>
       </w:r>
@@ -897,7 +932,7 @@
         <w:pStyle w:val="Ttulo2"/>
       </w:pPr>
       <w:r>
-        <w:t>Clase InterfazJugador</w:t>
+        <w:t>Clase Cliente</w:t>
       </w:r>
     </w:p>
     <w:p>
@@ -905,71 +940,161 @@
         <w:pStyle w:val="Prrafo"/>
       </w:pPr>
       <w:r>
-        <w:t>La clase InterfazJugador es la encargada de, cuando sea el turno del jugador, mostrarle el tablero actualizado (que ha obtenido del Árbitro a través del Servidor), solicitarle el movimiento que desea realizar, y una vez ha finalizado el juego hacerle la solicitud de reinicio para saber si quiere volver a jugar o no.</w:t>
-      </w:r>
-    </w:p>
-    <w:p>
-      <w:pPr>
-        <w:pStyle w:val="Prrafo"/>
-      </w:pPr>
-      <w:r>
-        <w:t>Dispone de un método “</w:t>
+        <w:t xml:space="preserve">La clase Cliente es la encargada de realizar la conexión y las configuraciones relativas al cliente del juego. Además, llamará a la función </w:t>
+      </w:r>
+      <w:r>
+        <w:t>“</w:t>
       </w:r>
       <w:r>
         <w:rPr>
           <w:i/>
           <w:iCs/>
         </w:rPr>
-        <w:t>__init__(jugador)</w:t>
-      </w:r>
-      <w:r>
-        <w:t>” que inicializa la variable “</w:t>
-      </w:r>
-      <w:r>
-        <w:rPr>
+        <w:t>jugar(msg, obj</w:t>
+      </w:r>
+      <w:r>
+        <w:t>)</w:t>
+      </w:r>
+      <w:r>
+        <w:t>”</w:t>
+      </w:r>
+      <w:r>
+        <w:t xml:space="preserve"> de InterfazJugador.</w:t>
+      </w:r>
+    </w:p>
+    <w:p>
+      <w:pPr>
+        <w:pStyle w:val="Prrafo"/>
+      </w:pPr>
+      <w:r>
+        <w:t>Dispone de un método “</w:t>
+      </w:r>
+      <w:r>
+        <w:rPr>
+          <w:b/>
+          <w:bCs/>
           <w:i/>
           <w:iCs/>
         </w:rPr>
-        <w:t>jugador</w:t>
-      </w:r>
-      <w:r>
-        <w:t>” de la clase con el jugador que se le ha pasado y la variable “</w:t>
-      </w:r>
-      <w:r>
-        <w:rPr>
+        <w:t>ini()</w:t>
+      </w:r>
+      <w:r>
+        <w:t>” que se encarga de i</w:t>
+      </w:r>
+      <w:r>
+        <w:t>nicializa</w:t>
+      </w:r>
+      <w:r>
+        <w:t>r</w:t>
+      </w:r>
+      <w:r>
+        <w:t> el puerto y el host</w:t>
+      </w:r>
+      <w:r>
+        <w:t>, y devolverlos</w:t>
+      </w:r>
+      <w:r>
+        <w:t xml:space="preserve">. </w:t>
+      </w:r>
+    </w:p>
+    <w:p>
+      <w:pPr>
+        <w:pStyle w:val="Prrafo"/>
+        <w:jc w:val="left"/>
+      </w:pPr>
+      <w:r>
+        <w:t>El método “</w:t>
+      </w:r>
+      <w:r>
+        <w:rPr>
+          <w:b/>
+          <w:bCs/>
           <w:i/>
           <w:iCs/>
         </w:rPr>
-        <w:t>ficha</w:t>
-      </w:r>
-      <w:r>
-        <w:t>” en función de si es el jugador 1, que tendrá la ficha negra (“</w:t>
-      </w:r>
-      <w:r>
-        <w:rPr>
+        <w:t>crearSocket()</w:t>
+      </w:r>
+      <w:r>
+        <w:t>” que devuelve un nuevo socket siguiendo el esquema del protocolo TCP.</w:t>
+      </w:r>
+    </w:p>
+    <w:p>
+      <w:pPr>
+        <w:pStyle w:val="Prrafo"/>
+      </w:pPr>
+      <w:r>
+        <w:t>El método “</w:t>
+      </w:r>
+      <w:r>
+        <w:rPr>
+          <w:b/>
+          <w:bCs/>
           <w:i/>
           <w:iCs/>
         </w:rPr>
-        <w:t>X</w:t>
-      </w:r>
-      <w:r>
-        <w:t>”), o si es el jugador 2, que tendrá la ficha blanca (“</w:t>
-      </w:r>
-      <w:r>
-        <w:rPr>
+        <w:t>conectarse(host, port, s)</w:t>
+      </w:r>
+      <w:r>
+        <w:t>” se encarga de c</w:t>
+      </w:r>
+      <w:r>
+        <w:t>onecta</w:t>
+      </w:r>
+      <w:r>
+        <w:t>r</w:t>
+      </w:r>
+      <w:r>
+        <w:t> </w:t>
+      </w:r>
+      <w:r>
+        <w:t xml:space="preserve">el socket </w:t>
+      </w:r>
+      <w:r>
+        <w:t>con el puerto y host pasados.</w:t>
+      </w:r>
+    </w:p>
+    <w:p>
+      <w:pPr>
+        <w:pStyle w:val="Prrafo"/>
+      </w:pPr>
+      <w:r>
+        <w:t>El método “</w:t>
+      </w:r>
+      <w:r>
+        <w:rPr>
+          <w:b/>
+          <w:bCs/>
           <w:i/>
           <w:iCs/>
         </w:rPr>
-        <w:t>O</w:t>
-      </w:r>
-      <w:r>
-        <w:t xml:space="preserve">”), y muestra un mensaje </w:t>
-      </w:r>
-      <w:r>
-        <w:t xml:space="preserve">por pantalla </w:t>
-      </w:r>
-      <w:r>
-        <w:t>al jugador indicándole qué jugador es y de qué ficha dispone.</w:t>
+        <w:t>intentoConexion(host, port, s)</w:t>
+      </w:r>
+      <w:r>
+        <w:t>” se encarga de, s</w:t>
+      </w:r>
+      <w:r>
+        <w:t>i el puerto no est</w:t>
+      </w:r>
+      <w:r>
+        <w:t>á</w:t>
+      </w:r>
+      <w:r>
+        <w:t> siendo usado y la dirección pasada</w:t>
+      </w:r>
+      <w:r>
+        <w:t xml:space="preserve"> </w:t>
+      </w:r>
+      <w:r>
+        <w:t>es correcta, conecta</w:t>
+      </w:r>
+      <w:r>
+        <w:t>rse</w:t>
+      </w:r>
+      <w:r>
+        <w:t> al servidor</w:t>
+      </w:r>
+      <w:r>
+        <w:t>. Si no encuentra un servidor, lo reintenta tras 5 segundos.</w:t>
       </w:r>
     </w:p>
     <w:p>
@@ -977,24 +1102,395 @@
         <w:pStyle w:val="Prrafo"/>
       </w:pPr>
       <w:r>
-        <w:t>El método principal de la clase es “</w:t>
-      </w:r>
-      <w:r>
-        <w:rPr>
+        <w:t>El método “</w:t>
+      </w:r>
+      <w:r>
+        <w:rPr>
+          <w:b/>
+          <w:bCs/>
           <w:i/>
           <w:iCs/>
         </w:rPr>
-        <w:t>jugar</w:t>
-      </w:r>
-      <w:r>
-        <w:rPr>
+        <w:t>enviar(s,msg)</w:t>
+      </w:r>
+      <w:r>
+        <w:t>” r</w:t>
+      </w:r>
+      <w:r>
+        <w:t>ealiza el env</w:t>
+      </w:r>
+      <w:r>
+        <w:t>í</w:t>
+      </w:r>
+      <w:r>
+        <w:t>o de mensajes </w:t>
+      </w:r>
+      <w:r>
+        <w:t xml:space="preserve">de </w:t>
+      </w:r>
+      <w:r>
+        <w:t>Cliente</w:t>
+      </w:r>
+      <w:r>
+        <w:t xml:space="preserve"> a </w:t>
+      </w:r>
+      <w:r>
+        <w:t>Servidor</w:t>
+      </w:r>
+      <w:r>
+        <w:t>. En caso de no poder enviarlo, lo reintenta tras 5 segundos.</w:t>
+      </w:r>
+    </w:p>
+    <w:p>
+      <w:pPr>
+        <w:pStyle w:val="Prrafo"/>
+      </w:pPr>
+      <w:r>
+        <w:t>El método “</w:t>
+      </w:r>
+      <w:r>
+        <w:rPr>
+          <w:b/>
+          <w:bCs/>
           <w:i/>
           <w:iCs/>
         </w:rPr>
-        <w:t>(msg, obj</w:t>
-      </w:r>
-      <w:r>
-        <w:t>)”, que llamará al resto de funciones de la misma en función del mensaje que el Cliente ha recibido del Servidor.</w:t>
+        <w:t>recibir(s)</w:t>
+      </w:r>
+      <w:r>
+        <w:t>” se encarga de g</w:t>
+      </w:r>
+      <w:r>
+        <w:t>estiona</w:t>
+      </w:r>
+      <w:r>
+        <w:t>r</w:t>
+      </w:r>
+      <w:r>
+        <w:t> los mensajes recibidos del Servidor.</w:t>
+      </w:r>
+    </w:p>
+    <w:p>
+      <w:pPr>
+        <w:pStyle w:val="Prrafo"/>
+      </w:pPr>
+      <w:r>
+        <w:t>El método “</w:t>
+      </w:r>
+      <w:r>
+        <w:rPr>
+          <w:b/>
+          <w:bCs/>
+          <w:i/>
+          <w:iCs/>
+        </w:rPr>
+        <w:t>r</w:t>
+      </w:r>
+      <w:r>
+        <w:rPr>
+          <w:b/>
+          <w:bCs/>
+          <w:i/>
+          <w:iCs/>
+        </w:rPr>
+        <w:t>ecibir</w:t>
+      </w:r>
+      <w:r>
+        <w:rPr>
+          <w:b/>
+          <w:bCs/>
+          <w:i/>
+          <w:iCs/>
+        </w:rPr>
+        <w:t>Id</w:t>
+      </w:r>
+      <w:r>
+        <w:rPr>
+          <w:b/>
+          <w:bCs/>
+          <w:i/>
+          <w:iCs/>
+        </w:rPr>
+        <w:t xml:space="preserve"> </w:t>
+      </w:r>
+      <w:r>
+        <w:rPr>
+          <w:b/>
+          <w:bCs/>
+          <w:i/>
+          <w:iCs/>
+        </w:rPr>
+        <w:t>(s)</w:t>
+      </w:r>
+      <w:r>
+        <w:t xml:space="preserve">” </w:t>
+      </w:r>
+      <w:r>
+        <w:t>recibe el número asignado al cliente y se le asigna.</w:t>
+      </w:r>
+    </w:p>
+    <w:p>
+      <w:pPr>
+        <w:pStyle w:val="Prrafo"/>
+      </w:pPr>
+      <w:r>
+        <w:t>El método “</w:t>
+      </w:r>
+      <w:r>
+        <w:rPr>
+          <w:b/>
+          <w:bCs/>
+          <w:i/>
+          <w:iCs/>
+        </w:rPr>
+        <w:t>interpretarMensaje(msg)</w:t>
+      </w:r>
+      <w:r>
+        <w:t>” i</w:t>
+      </w:r>
+      <w:r>
+        <w:t>nterpreta el mensaje pasado.</w:t>
+      </w:r>
+    </w:p>
+    <w:p>
+      <w:pPr>
+        <w:pStyle w:val="Prrafo"/>
+      </w:pPr>
+      <w:r>
+        <w:t>El método</w:t>
+      </w:r>
+      <w:r>
+        <w:t> </w:t>
+      </w:r>
+      <w:r>
+        <w:t>“</w:t>
+      </w:r>
+      <w:r>
+        <w:rPr>
+          <w:b/>
+          <w:bCs/>
+          <w:i/>
+          <w:iCs/>
+        </w:rPr>
+        <w:t>inicializarJugador(s)</w:t>
+      </w:r>
+      <w:r>
+        <w:t>” ini</w:t>
+      </w:r>
+      <w:r>
+        <w:t>cializa un jugador, para </w:t>
+      </w:r>
+      <w:r>
+        <w:t xml:space="preserve">lo que </w:t>
+      </w:r>
+      <w:r>
+        <w:t>requiere de un cliente y </w:t>
+      </w:r>
+      <w:r>
+        <w:t xml:space="preserve">de </w:t>
+      </w:r>
+      <w:r>
+        <w:t>su id</w:t>
+      </w:r>
+      <w:r>
+        <w:t>.</w:t>
+      </w:r>
+    </w:p>
+    <w:p>
+      <w:pPr>
+        <w:pStyle w:val="Prrafo"/>
+      </w:pPr>
+      <w:r>
+        <w:t>El método “</w:t>
+      </w:r>
+      <w:r>
+        <w:rPr>
+          <w:b/>
+          <w:bCs/>
+          <w:i/>
+          <w:iCs/>
+        </w:rPr>
+        <w:t>__init__()</w:t>
+      </w:r>
+      <w:r>
+        <w:t>” se encarga de inicializar las variables</w:t>
+      </w:r>
+      <w:r>
+        <w:t xml:space="preserve"> de la clase</w:t>
+      </w:r>
+      <w:r>
+        <w:t>.</w:t>
+      </w:r>
+    </w:p>
+    <w:p>
+      <w:pPr>
+        <w:pStyle w:val="Prrafo"/>
+      </w:pPr>
+    </w:p>
+    <w:p>
+      <w:pPr>
+        <w:pStyle w:val="Prrafo"/>
+      </w:pPr>
+      <w:r>
+        <w:lastRenderedPageBreak/>
+        <w:t>E</w:t>
+      </w:r>
+      <w:r>
+        <w:t>n e</w:t>
+      </w:r>
+      <w:r>
+        <w:t>l método “</w:t>
+      </w:r>
+      <w:r>
+        <w:rPr>
+          <w:b/>
+          <w:bCs/>
+          <w:i/>
+          <w:iCs/>
+        </w:rPr>
+        <w:t>main()</w:t>
+      </w:r>
+      <w:r>
+        <w:t>” se realizan las llamadas a las funciones relativas a la configuración del Cliente.</w:t>
+      </w:r>
+    </w:p>
+    <w:p>
+      <w:pPr>
+        <w:pStyle w:val="Prrafo"/>
+      </w:pPr>
+      <w:r>
+        <w:t>Finalmente, el método “</w:t>
+      </w:r>
+      <w:r>
+        <w:rPr>
+          <w:b/>
+          <w:bCs/>
+          <w:i/>
+          <w:iCs/>
+        </w:rPr>
+        <w:t>__del__()</w:t>
+      </w:r>
+      <w:r>
+        <w:t>” d</w:t>
+      </w:r>
+      <w:r>
+        <w:t>estruye los socket que no son nulos al final de la ejecución.</w:t>
+      </w:r>
+    </w:p>
+    <w:p>
+      <w:pPr>
+        <w:pStyle w:val="Ttulo2"/>
+      </w:pPr>
+      <w:r>
+        <w:t>Clase InterfazJugador</w:t>
+      </w:r>
+    </w:p>
+    <w:p>
+      <w:pPr>
+        <w:pStyle w:val="Prrafo"/>
+      </w:pPr>
+      <w:r>
+        <w:t>La clase InterfazJugador es la encargada de, cuando sea el turno del jugador, mostrarle el tablero actualizado (que ha obtenido del Árbitro a través del Servidor), solicitarle el movimiento que desea realizar, y una vez ha finalizado el juego hacerle la solicitud de reinicio para saber si quiere volver a jugar o no.</w:t>
+      </w:r>
+    </w:p>
+    <w:p>
+      <w:pPr>
+        <w:pStyle w:val="Prrafo"/>
+      </w:pPr>
+      <w:r>
+        <w:t xml:space="preserve">Dispone de un método </w:t>
+      </w:r>
+      <w:r>
+        <w:rPr>
+          <w:b/>
+          <w:bCs/>
+        </w:rPr>
+        <w:t>“</w:t>
+      </w:r>
+      <w:r>
+        <w:rPr>
+          <w:b/>
+          <w:bCs/>
+          <w:i/>
+          <w:iCs/>
+        </w:rPr>
+        <w:t>__init__(jugador)</w:t>
+      </w:r>
+      <w:r>
+        <w:t>” que inicializa la variable “</w:t>
+      </w:r>
+      <w:r>
+        <w:rPr>
+          <w:i/>
+          <w:iCs/>
+        </w:rPr>
+        <w:t>jugador</w:t>
+      </w:r>
+      <w:r>
+        <w:t>” de la clase con el jugador que se le ha pasado y la variable “</w:t>
+      </w:r>
+      <w:r>
+        <w:rPr>
+          <w:i/>
+          <w:iCs/>
+        </w:rPr>
+        <w:t>ficha</w:t>
+      </w:r>
+      <w:r>
+        <w:t>” en función de si es el jugador 1, que tendrá la ficha negra (“</w:t>
+      </w:r>
+      <w:r>
+        <w:rPr>
+          <w:i/>
+          <w:iCs/>
+        </w:rPr>
+        <w:t>X</w:t>
+      </w:r>
+      <w:r>
+        <w:t>”), o si es el jugador 2, que tendrá la ficha blanca (“</w:t>
+      </w:r>
+      <w:r>
+        <w:rPr>
+          <w:i/>
+          <w:iCs/>
+        </w:rPr>
+        <w:t>O</w:t>
+      </w:r>
+      <w:r>
+        <w:t xml:space="preserve">”), y muestra un mensaje </w:t>
+      </w:r>
+      <w:r>
+        <w:t xml:space="preserve">por pantalla </w:t>
+      </w:r>
+      <w:r>
+        <w:t>al jugador indicándole qué jugador es y de qué ficha dispone.</w:t>
+      </w:r>
+    </w:p>
+    <w:p>
+      <w:pPr>
+        <w:pStyle w:val="Prrafo"/>
+      </w:pPr>
+      <w:r>
+        <w:t>El método principal de la clase es “</w:t>
+      </w:r>
+      <w:r>
+        <w:rPr>
+          <w:b/>
+          <w:bCs/>
+          <w:i/>
+          <w:iCs/>
+        </w:rPr>
+        <w:t>jugar(msg, obj</w:t>
+      </w:r>
+      <w:r>
+        <w:rPr>
+          <w:b/>
+          <w:bCs/>
+        </w:rPr>
+        <w:t>)</w:t>
+      </w:r>
+      <w:r>
+        <w:t>”, que llamará al resto de funciones de la misma en función del mensaje que el Cliente ha recibido del Servidor.</w:t>
       </w:r>
     </w:p>
     <w:p>
@@ -1024,13 +1520,21 @@
       </w:r>
       <w:r>
         <w:rPr>
+          <w:b/>
+          <w:bCs/>
           <w:i/>
           <w:iCs/>
         </w:rPr>
         <w:t>mostrarResultado(obj)</w:t>
       </w:r>
       <w:r>
-        <w:t>” interpretará el objeto recibido y en función de este mostrará un mensaje al jugador con el resultado de la partida. Si se trata de un “0” significa que los jugadores han empatado, si no se mostrará el mensaje correspondiente al jugador que ha ganado y perdido.</w:t>
+        <w:t xml:space="preserve">” interpretará el objeto recibido y en función de </w:t>
+      </w:r>
+      <w:r>
+        <w:t>é</w:t>
+      </w:r>
+      <w:r>
+        <w:t>ste mostrará un mensaje al jugador con el resultado de la partida. Si se trata de un “0” significa que los jugadores han empatado, si no se mostrará el mensaje correspondiente al jugador que ha ganado y perdido.</w:t>
       </w:r>
     </w:p>
     <w:p>
@@ -1042,6 +1546,8 @@
       </w:r>
       <w:r>
         <w:rPr>
+          <w:b/>
+          <w:bCs/>
           <w:i/>
           <w:iCs/>
         </w:rPr>
@@ -1060,6 +1566,8 @@
       </w:r>
       <w:r>
         <w:rPr>
+          <w:b/>
+          <w:bCs/>
           <w:i/>
           <w:iCs/>
         </w:rPr>
@@ -1114,8 +1622,7 @@
         <w:pStyle w:val="Ttulo2"/>
       </w:pPr>
       <w:r>
-        <w:lastRenderedPageBreak/>
-        <w:t>Clase Tablero</w:t>
+        <w:t>Clase Servidor</w:t>
       </w:r>
     </w:p>
     <w:p>
@@ -1123,32 +1630,81 @@
         <w:pStyle w:val="Prrafo"/>
       </w:pPr>
       <w:r>
-        <w:t>La clase Tablero contiene el tablero de la partida, el cual se irá actualizando, se podrá obtener (por el árbitro), imprimir por pantalla y comprobar si está lleno.</w:t>
-      </w:r>
-    </w:p>
-    <w:p>
-      <w:pPr>
-        <w:pStyle w:val="Prrafo"/>
-      </w:pPr>
-      <w:r>
-        <w:t>Dispone de un método “</w:t>
-      </w:r>
-      <w:r>
-        <w:rPr>
+        <w:t>Dispone de un método</w:t>
+      </w:r>
+      <w:r>
+        <w:t> </w:t>
+      </w:r>
+      <w:r>
+        <w:t>“</w:t>
+      </w:r>
+      <w:r>
+        <w:rPr>
+          <w:b/>
+          <w:bCs/>
           <w:i/>
           <w:iCs/>
         </w:rPr>
-        <w:t>_</w:t>
-      </w:r>
-      <w:r>
-        <w:rPr>
+        <w:t>ini()</w:t>
+      </w:r>
+      <w:r>
+        <w:t xml:space="preserve">” </w:t>
+      </w:r>
+      <w:r>
+        <w:t xml:space="preserve">que </w:t>
+      </w:r>
+      <w:r>
+        <w:t>se encarga de i</w:t>
+      </w:r>
+      <w:r>
+        <w:t>nicializa</w:t>
+      </w:r>
+      <w:r>
+        <w:t>r</w:t>
+      </w:r>
+      <w:r>
+        <w:t> el puerto y el host</w:t>
+      </w:r>
+      <w:r>
+        <w:t>, y devolverlos</w:t>
+      </w:r>
+      <w:r>
+        <w:t>.</w:t>
+      </w:r>
+      <w:r>
+        <w:t xml:space="preserve"> </w:t>
+      </w:r>
+    </w:p>
+    <w:p>
+      <w:pPr>
+        <w:pStyle w:val="Prrafo"/>
+      </w:pPr>
+      <w:r>
+        <w:t>El método</w:t>
+      </w:r>
+      <w:r>
+        <w:t> </w:t>
+      </w:r>
+      <w:r>
+        <w:t>“</w:t>
+      </w:r>
+      <w:r>
+        <w:rPr>
+          <w:b/>
+          <w:bCs/>
           <w:i/>
           <w:iCs/>
         </w:rPr>
-        <w:t>_init__()</w:t>
-      </w:r>
-      <w:r>
-        <w:t>” que inicializa el string del tablero con “0” en todas las posiciones, lo que indica que están todas vacías.</w:t>
+        <w:t>crearSocket()</w:t>
+      </w:r>
+      <w:r>
+        <w:t>” d</w:t>
+      </w:r>
+      <w:r>
+        <w:t>evuelve un nuevo socket siguiendo el esquema del protocolo TCP</w:t>
+      </w:r>
+      <w:r>
+        <w:t>.</w:t>
       </w:r>
     </w:p>
     <w:p>
@@ -1156,17 +1712,31 @@
         <w:pStyle w:val="Prrafo"/>
       </w:pPr>
       <w:r>
-        <w:t>Con el método “</w:t>
-      </w:r>
-      <w:r>
-        <w:rPr>
+        <w:t>El método</w:t>
+      </w:r>
+      <w:r>
+        <w:t> </w:t>
+      </w:r>
+      <w:r>
+        <w:t>“</w:t>
+      </w:r>
+      <w:r>
+        <w:rPr>
+          <w:b/>
+          <w:bCs/>
           <w:i/>
           <w:iCs/>
         </w:rPr>
-        <w:t>setFicha(color, posicionX, posicionY)</w:t>
-      </w:r>
-      <w:r>
-        <w:t>” se irá actualizando el string del tablero colocando en la posición pasada por parámetro la ficha correspondiente. Si se trata de una ficha del jugador 1 se pondrá un 1 en la posición y sino un 2.</w:t>
+        <w:t>ligarSocket(s, host, port)</w:t>
+      </w:r>
+      <w:r>
+        <w:t>” r</w:t>
+      </w:r>
+      <w:r>
+        <w:t>elaciona un socket con el puerto y el host.</w:t>
+      </w:r>
+      <w:r>
+        <w:t xml:space="preserve"> </w:t>
       </w:r>
     </w:p>
     <w:p>
@@ -1178,13 +1748,45 @@
       </w:r>
       <w:r>
         <w:rPr>
+          <w:b/>
+          <w:bCs/>
           <w:i/>
           <w:iCs/>
         </w:rPr>
-        <w:t>getTablero()</w:t>
-      </w:r>
-      <w:r>
-        <w:t>” está diseñado para que el Árbitro pueda obtener el tablero actualizado. El Cliente nunca obtendrá el tablero tal cual, sólo podrá tener su representación.</w:t>
+        <w:t>conexiones(s)</w:t>
+      </w:r>
+      <w:r>
+        <w:t>” e</w:t>
+      </w:r>
+      <w:r>
+        <w:t>spera </w:t>
+      </w:r>
+      <w:r>
+        <w:t>a</w:t>
+      </w:r>
+      <w:r>
+        <w:t> la conexión de clientes</w:t>
+      </w:r>
+      <w:r>
+        <w:t xml:space="preserve"> y devuelve el </w:t>
+      </w:r>
+      <w:r>
+        <w:t>cliente</w:t>
+      </w:r>
+      <w:r>
+        <w:t xml:space="preserve"> y la </w:t>
+      </w:r>
+      <w:r>
+        <w:t>direcci</w:t>
+      </w:r>
+      <w:r>
+        <w:t>ó</w:t>
+      </w:r>
+      <w:r>
+        <w:t>n</w:t>
+      </w:r>
+      <w:r>
+        <w:t>.</w:t>
       </w:r>
     </w:p>
     <w:p>
@@ -1196,13 +1798,33 @@
       </w:r>
       <w:r>
         <w:rPr>
+          <w:b/>
+          <w:bCs/>
           <w:i/>
           <w:iCs/>
         </w:rPr>
-        <w:t>dibujarTablero()</w:t>
-      </w:r>
-      <w:r>
-        <w:t>” devuelve la representación del tablero para poder mostrársela al jugador por pantalla.</w:t>
+        <w:t>recibir(cliente)</w:t>
+      </w:r>
+      <w:r>
+        <w:t>” g</w:t>
+      </w:r>
+      <w:r>
+        <w:t>estiona los mensajes recibidos de los clientes</w:t>
+      </w:r>
+      <w:r>
+        <w:t xml:space="preserve"> y los devuelve</w:t>
+      </w:r>
+      <w:r>
+        <w:t>.</w:t>
+      </w:r>
+      <w:r>
+        <w:t xml:space="preserve"> Si no responde, </w:t>
+      </w:r>
+      <w:r>
+        <w:t>lo reintenta tras 5 segundos.</w:t>
+      </w:r>
+      <w:r>
+        <w:t xml:space="preserve"> </w:t>
       </w:r>
     </w:p>
     <w:p>
@@ -1214,16 +1836,774 @@
       </w:r>
       <w:r>
         <w:rPr>
+          <w:b/>
+          <w:bCs/>
           <w:i/>
           <w:iCs/>
         </w:rPr>
-        <w:t>estaLleno()</w:t>
-      </w:r>
-      <w:r>
-        <w:t>” devuelve un booleano indicando si el tablero está lleno o no.</w:t>
+        <w:t>enviar</w:t>
+      </w:r>
+      <w:r>
+        <w:rPr>
+          <w:b/>
+          <w:bCs/>
+          <w:i/>
+          <w:iCs/>
+        </w:rPr>
+        <w:t>Id</w:t>
+      </w:r>
+      <w:r>
+        <w:rPr>
+          <w:b/>
+          <w:bCs/>
+          <w:i/>
+          <w:iCs/>
+        </w:rPr>
+        <w:t>(cliente)</w:t>
+      </w:r>
+      <w:r>
+        <w:t>” s</w:t>
+      </w:r>
+      <w:r>
+        <w:t>e </w:t>
+      </w:r>
+      <w:r>
+        <w:t>asigna</w:t>
+      </w:r>
+      <w:r>
+        <w:t> un número al cliente pasado y se le env</w:t>
+      </w:r>
+      <w:r>
+        <w:t>í</w:t>
+      </w:r>
+      <w:r>
+        <w:t>a.</w:t>
+      </w:r>
+    </w:p>
+    <w:p>
+      <w:pPr>
+        <w:pStyle w:val="Prrafo"/>
+      </w:pPr>
+      <w:r>
+        <w:t>El método</w:t>
+      </w:r>
+      <w:r>
+        <w:t> </w:t>
+      </w:r>
+      <w:r>
+        <w:t>“</w:t>
+      </w:r>
+      <w:r>
+        <w:rPr>
+          <w:b/>
+          <w:bCs/>
+          <w:i/>
+          <w:iCs/>
+        </w:rPr>
+        <w:t>enviar_Mensaje(mensaje,cliente)</w:t>
+      </w:r>
+      <w:r>
+        <w:t xml:space="preserve">” </w:t>
+      </w:r>
+      <w:r>
+        <w:t>r</w:t>
+      </w:r>
+      <w:r>
+        <w:t>ealiza el env</w:t>
+      </w:r>
+      <w:r>
+        <w:t>í</w:t>
+      </w:r>
+      <w:r>
+        <w:t>o de mensajes </w:t>
+      </w:r>
+      <w:r>
+        <w:t xml:space="preserve">de </w:t>
+      </w:r>
+      <w:r>
+        <w:t>Cliente</w:t>
+      </w:r>
+      <w:r>
+        <w:t xml:space="preserve"> a </w:t>
+      </w:r>
+      <w:r>
+        <w:t>Servidor</w:t>
+      </w:r>
+      <w:r>
+        <w:t xml:space="preserve">. </w:t>
+      </w:r>
+      <w:r>
+        <w:t>En caso de no poder enviarlo, lo reintenta tras 5 segundos.</w:t>
+      </w:r>
+    </w:p>
+    <w:p>
+      <w:pPr>
+        <w:pStyle w:val="Prrafo"/>
+      </w:pPr>
+      <w:r>
+        <w:t>El método “</w:t>
+      </w:r>
+      <w:r>
+        <w:rPr>
+          <w:b/>
+          <w:bCs/>
+          <w:i/>
+          <w:iCs/>
+        </w:rPr>
+        <w:t>interpretarMensaje(msg)</w:t>
+      </w:r>
+      <w:r>
+        <w:t>” i</w:t>
+      </w:r>
+      <w:r>
+        <w:t>nterpreta el mensaje pasado.</w:t>
+      </w:r>
+    </w:p>
+    <w:p>
+      <w:pPr>
+        <w:pStyle w:val="Prrafo"/>
+      </w:pPr>
+      <w:r>
+        <w:t>El método “</w:t>
+      </w:r>
+      <w:r>
+        <w:rPr>
+          <w:b/>
+          <w:bCs/>
+          <w:i/>
+          <w:iCs/>
+        </w:rPr>
+        <w:t>inicializarJugador(cliente, id)</w:t>
+      </w:r>
+      <w:r>
+        <w:t>” inicializa un jugador, para lo que requiere un cliente y su id.</w:t>
+      </w:r>
+      <w:r>
+        <w:t xml:space="preserve"> </w:t>
+      </w:r>
+    </w:p>
+    <w:p>
+      <w:pPr>
+        <w:pStyle w:val="Prrafo"/>
+      </w:pPr>
+      <w:r>
+        <w:t>El método “</w:t>
+      </w:r>
+      <w:r>
+        <w:rPr>
+          <w:b/>
+          <w:bCs/>
+          <w:i/>
+          <w:iCs/>
+        </w:rPr>
+        <w:t>__init__()</w:t>
+      </w:r>
+      <w:r>
+        <w:t>” se encarga de inicializar las variables de la clase.</w:t>
+      </w:r>
+    </w:p>
+    <w:p>
+      <w:pPr>
+        <w:pStyle w:val="Prrafo"/>
+      </w:pPr>
+      <w:r>
+        <w:lastRenderedPageBreak/>
+        <w:t>En el método “</w:t>
+      </w:r>
+      <w:r>
+        <w:rPr>
+          <w:b/>
+          <w:bCs/>
+          <w:i/>
+          <w:iCs/>
+        </w:rPr>
+        <w:t>main()</w:t>
+      </w:r>
+      <w:r>
+        <w:t xml:space="preserve">” se realizan las llamadas a las funciones relativas a la configuración del </w:t>
+      </w:r>
+      <w:r>
+        <w:t>Servidor</w:t>
+      </w:r>
+      <w:r>
+        <w:t>.</w:t>
+      </w:r>
+    </w:p>
+    <w:p>
+      <w:pPr>
+        <w:pStyle w:val="Prrafo"/>
+      </w:pPr>
+      <w:r>
+        <w:t>El método “</w:t>
+      </w:r>
+      <w:r>
+        <w:rPr>
+          <w:b/>
+          <w:bCs/>
+          <w:i/>
+          <w:iCs/>
+        </w:rPr>
+        <w:t>__del__()</w:t>
+      </w:r>
+      <w:r>
+        <w:t>” d</w:t>
+      </w:r>
+      <w:r>
+        <w:t>estruye los socket que no son nulos al final de la ejecución.</w:t>
+      </w:r>
+    </w:p>
+    <w:p>
+      <w:pPr>
+        <w:pStyle w:val="Ttulo2"/>
+      </w:pPr>
+      <w:r>
+        <w:t>Clase Arbitro</w:t>
+      </w:r>
+    </w:p>
+    <w:p>
+      <w:pPr>
+        <w:pStyle w:val="Prrafo"/>
+      </w:pPr>
+      <w:r>
+        <w:t xml:space="preserve">Dispone de un método </w:t>
+      </w:r>
+      <w:r>
+        <w:rPr>
+          <w:b/>
+          <w:bCs/>
+        </w:rPr>
+        <w:t>“</w:t>
+      </w:r>
+      <w:r>
+        <w:rPr>
+          <w:b/>
+          <w:bCs/>
+          <w:i/>
+          <w:iCs/>
+        </w:rPr>
+        <w:t>__init__(jugador)</w:t>
+      </w:r>
+      <w:r>
+        <w:t>” que inicializa la variable “</w:t>
+      </w:r>
+      <w:r>
+        <w:rPr>
+          <w:i/>
+          <w:iCs/>
+        </w:rPr>
+        <w:t>jugador</w:t>
+      </w:r>
+      <w:r>
+        <w:t>” de la clase con el jugador que se le ha pasado y la variable “</w:t>
+      </w:r>
+      <w:r>
+        <w:rPr>
+          <w:i/>
+          <w:iCs/>
+        </w:rPr>
+        <w:t>ficha</w:t>
+      </w:r>
+      <w:r>
+        <w:t>” en función de si es el jugador 1, que tendrá la ficha negra (“</w:t>
+      </w:r>
+      <w:r>
+        <w:rPr>
+          <w:i/>
+          <w:iCs/>
+        </w:rPr>
+        <w:t>X</w:t>
+      </w:r>
+      <w:r>
+        <w:t>”), o si es el jugador 2, que tendrá la ficha blanca (“</w:t>
+      </w:r>
+      <w:r>
+        <w:rPr>
+          <w:i/>
+          <w:iCs/>
+        </w:rPr>
+        <w:t>O</w:t>
+      </w:r>
+      <w:r>
+        <w:t>”), y muestra un mensaje por pantalla al jugador indicándole qué jugador es y de qué ficha dispone.</w:t>
+      </w:r>
+    </w:p>
+    <w:p>
+      <w:pPr>
+        <w:pStyle w:val="Prrafo"/>
+      </w:pPr>
+    </w:p>
+    <w:p>
+      <w:pPr>
+        <w:pStyle w:val="Prrafo"/>
+      </w:pPr>
+      <w:r>
+        <w:t>Dispone de un método “</w:t>
+      </w:r>
+      <w:r>
+        <w:rPr>
+          <w:b/>
+          <w:bCs/>
+          <w:i/>
+          <w:iCs/>
+        </w:rPr>
+        <w:t>__init__(jugador1, jugador2)</w:t>
+      </w:r>
+      <w:r>
+        <w:t>” que i</w:t>
+      </w:r>
+      <w:r>
+        <w:t xml:space="preserve">nicializa </w:t>
+      </w:r>
+      <w:r>
+        <w:t>las variables de los jugadores con los parámetros pasados, instancia el tablero e inicializa la variable turno a 1 (por defecto el jugador que empieza es el 1).</w:t>
+      </w:r>
+    </w:p>
+    <w:p>
+      <w:pPr>
+        <w:pStyle w:val="Prrafo"/>
+      </w:pPr>
+      <w:r>
+        <w:t>El método “</w:t>
+      </w:r>
+      <w:r>
+        <w:rPr>
+          <w:b/>
+          <w:bCs/>
+          <w:i/>
+          <w:iCs/>
+        </w:rPr>
+        <w:t>arbitrar(msg,</w:t>
+      </w:r>
+      <w:r>
+        <w:rPr>
+          <w:b/>
+          <w:bCs/>
+          <w:i/>
+          <w:iCs/>
+        </w:rPr>
+        <w:t xml:space="preserve"> </w:t>
+      </w:r>
+      <w:r>
+        <w:rPr>
+          <w:b/>
+          <w:bCs/>
+          <w:i/>
+          <w:iCs/>
+        </w:rPr>
+        <w:t>elem)</w:t>
+      </w:r>
+      <w:r>
+        <w:t>”</w:t>
+      </w:r>
+    </w:p>
+    <w:p>
+      <w:pPr>
+        <w:pStyle w:val="Prrafo"/>
+        <w:numPr>
+          <w:ilvl w:val="0"/>
+          <w:numId w:val="41"/>
+        </w:numPr>
+        <w:rPr>
+          <w:color w:val="FF0000"/>
+        </w:rPr>
+      </w:pPr>
+      <w:r>
+        <w:rPr>
+          <w:color w:val="FF0000"/>
+        </w:rPr>
+        <w:t>REDACTAR cuando acabemos</w:t>
+      </w:r>
+    </w:p>
+    <w:p>
+      <w:pPr>
+        <w:pStyle w:val="Prrafo"/>
+        <w:rPr>
+          <w:color w:val="FF0000"/>
+        </w:rPr>
+      </w:pPr>
+      <w:r>
+        <w:t>El método “</w:t>
+      </w:r>
+      <w:r>
+        <w:rPr>
+          <w:b/>
+          <w:bCs/>
+          <w:i/>
+          <w:iCs/>
+        </w:rPr>
+        <w:t>realizarMovimiento(mov)</w:t>
+      </w:r>
+      <w:r>
+        <w:t xml:space="preserve">” </w:t>
+      </w:r>
+      <w:r>
+        <w:t xml:space="preserve">comprueba si el movimiento pasado por parámetro es válido con </w:t>
+      </w:r>
+      <w:r>
+        <w:t>“</w:t>
+      </w:r>
+      <w:r>
+        <w:rPr>
+          <w:i/>
+          <w:iCs/>
+        </w:rPr>
+        <w:t>comprobarMovimiento(</w:t>
+      </w:r>
+      <w:r>
+        <w:rPr>
+          <w:i/>
+          <w:iCs/>
+        </w:rPr>
+        <w:t>mov</w:t>
+      </w:r>
+      <w:r>
+        <w:rPr>
+          <w:i/>
+          <w:iCs/>
+        </w:rPr>
+        <w:t>)</w:t>
+      </w:r>
+      <w:r>
+        <w:t>”</w:t>
+      </w:r>
+      <w:r>
+        <w:t xml:space="preserve">, </w:t>
+      </w:r>
+      <w:r>
+        <w:rPr>
+          <w:b/>
+          <w:bCs/>
+          <w:color w:val="FF0000"/>
+        </w:rPr>
+        <w:t>TERMINAR</w:t>
+      </w:r>
+    </w:p>
+    <w:p>
+      <w:pPr>
+        <w:pStyle w:val="Prrafo"/>
+        <w:rPr>
+          <w:b/>
+          <w:bCs/>
+          <w:color w:val="FF0000"/>
+        </w:rPr>
+      </w:pPr>
+      <w:r>
+        <w:t>El método “</w:t>
+      </w:r>
+      <w:r>
+        <w:rPr>
+          <w:b/>
+          <w:bCs/>
+          <w:i/>
+          <w:iCs/>
+        </w:rPr>
+        <w:t>comprobarMovimiento(movimiento)</w:t>
+      </w:r>
+      <w:r>
+        <w:t xml:space="preserve">” </w:t>
+      </w:r>
+      <w:r>
+        <w:t xml:space="preserve">comprueba si </w:t>
+      </w:r>
+      <w:r>
+        <w:t xml:space="preserve">el movimiento pasado por parámetro </w:t>
+      </w:r>
+      <w:r>
+        <w:t>es válido</w:t>
+      </w:r>
+      <w:r>
+        <w:t>, p</w:t>
+      </w:r>
+      <w:r>
+        <w:t xml:space="preserve">ara ello tiene en cuenta el jugador que ha enviado el movimiento </w:t>
+      </w:r>
+      <w:r>
+        <w:t xml:space="preserve"> </w:t>
+      </w:r>
+      <w:r>
+        <w:t>y el estado del tablero.</w:t>
+      </w:r>
+      <w:r>
+        <w:t xml:space="preserve"> Devuelve un entero que será “1” si el movimiento es correcto o “2” si el movimiento es incorrecto, para que el Servidor envíe un mensaje al Cliente y éste último vuelva a solicitar el movimiento</w:t>
+      </w:r>
+      <w:r>
+        <w:t xml:space="preserve">. </w:t>
+      </w:r>
+      <w:r>
+        <w:rPr>
+          <w:b/>
+          <w:bCs/>
+          <w:color w:val="FF0000"/>
+        </w:rPr>
+        <w:t>TERMINAR</w:t>
+      </w:r>
+    </w:p>
+    <w:p>
+      <w:pPr>
+        <w:pStyle w:val="Prrafo"/>
+      </w:pPr>
+      <w:r>
+        <w:t>El método</w:t>
+      </w:r>
+      <w:r>
+        <w:t xml:space="preserve"> </w:t>
+      </w:r>
+      <w:r>
+        <w:t>“</w:t>
+      </w:r>
+      <w:r>
+        <w:rPr>
+          <w:b/>
+          <w:bCs/>
+          <w:i/>
+          <w:iCs/>
+        </w:rPr>
+        <w:t>reiniciar()</w:t>
+      </w:r>
+      <w:r>
+        <w:t>” reinicia el tablero</w:t>
+      </w:r>
+      <w:r>
+        <w:t xml:space="preserve"> (lo vuelve a instanciar)</w:t>
+      </w:r>
+      <w:r>
+        <w:t xml:space="preserve"> y establece el turno actual al </w:t>
+      </w:r>
+      <w:r>
+        <w:t xml:space="preserve">de </w:t>
+      </w:r>
+      <w:r>
+        <w:t>por defecto</w:t>
+      </w:r>
+      <w:r>
+        <w:t xml:space="preserve"> (jugador 1</w:t>
       </w:r>
       <w:bookmarkStart w:id="2" w:name="_GoBack"/>
       <w:bookmarkEnd w:id="2"/>
+      <w:r>
+        <w:t xml:space="preserve">). </w:t>
+      </w:r>
+    </w:p>
+    <w:p>
+      <w:pPr>
+        <w:pStyle w:val="Prrafo"/>
+      </w:pPr>
+      <w:r>
+        <w:t>El método “</w:t>
+      </w:r>
+      <w:r>
+        <w:rPr>
+          <w:b/>
+          <w:bCs/>
+          <w:i/>
+          <w:iCs/>
+        </w:rPr>
+        <w:t>esFin()</w:t>
+      </w:r>
+      <w:r>
+        <w:t>” o</w:t>
+      </w:r>
+      <w:r>
+        <w:t>btiene el tablero y busca jugadas ganadoras o si el tablero está lleno</w:t>
+      </w:r>
+      <w:r>
+        <w:t>. Devuelve un entero con el turno del jugador que ha ganado, un “0” en caso de que el tablero esté lleno (empate) o un “-1” si no ha acabado el juego.</w:t>
+      </w:r>
+    </w:p>
+    <w:p>
+      <w:pPr>
+        <w:pStyle w:val="Prrafo"/>
+      </w:pPr>
+      <w:r>
+        <w:t>El método “</w:t>
+      </w:r>
+      <w:r>
+        <w:rPr>
+          <w:b/>
+          <w:bCs/>
+          <w:i/>
+          <w:iCs/>
+        </w:rPr>
+        <w:t>turnoActual()</w:t>
+      </w:r>
+      <w:r>
+        <w:t>” d</w:t>
+      </w:r>
+      <w:r>
+        <w:t>evuelve el turno actual.</w:t>
+      </w:r>
+    </w:p>
+    <w:p>
+      <w:pPr>
+        <w:pStyle w:val="Prrafo"/>
+      </w:pPr>
+      <w:r>
+        <w:t>El método “</w:t>
+      </w:r>
+      <w:r>
+        <w:rPr>
+          <w:b/>
+          <w:bCs/>
+          <w:i/>
+          <w:iCs/>
+        </w:rPr>
+        <w:t>cambiarTurno()</w:t>
+      </w:r>
+      <w:r>
+        <w:t>” se encarga de c</w:t>
+      </w:r>
+      <w:r>
+        <w:t xml:space="preserve">ambia el turno </w:t>
+      </w:r>
+      <w:r>
+        <w:t>actual</w:t>
+      </w:r>
+      <w:r>
+        <w:t>.</w:t>
+      </w:r>
+    </w:p>
+    <w:p>
+      <w:pPr>
+        <w:pStyle w:val="Prrafo"/>
+      </w:pPr>
+      <w:r>
+        <w:t>El método</w:t>
+      </w:r>
+      <w:r>
+        <w:t xml:space="preserve"> </w:t>
+      </w:r>
+      <w:r>
+        <w:t>“</w:t>
+      </w:r>
+      <w:r>
+        <w:rPr>
+          <w:b/>
+          <w:bCs/>
+          <w:i/>
+          <w:iCs/>
+        </w:rPr>
+        <w:t>dibujarTablero()</w:t>
+      </w:r>
+      <w:r>
+        <w:t>” devuelve un mensaje y la representación del tablero.</w:t>
+      </w:r>
+    </w:p>
+    <w:p>
+      <w:pPr>
+        <w:pStyle w:val="Ttulo2"/>
+      </w:pPr>
+      <w:r>
+        <w:t>Clase Tablero</w:t>
+      </w:r>
+    </w:p>
+    <w:p>
+      <w:pPr>
+        <w:pStyle w:val="Prrafo"/>
+      </w:pPr>
+      <w:r>
+        <w:t>La clase Tablero contiene el tablero de la partida, el cual se irá actualizando, se podrá obtener (por el árbitro), imprimir por pantalla y comprobar si está lleno.</w:t>
+      </w:r>
+    </w:p>
+    <w:p>
+      <w:pPr>
+        <w:pStyle w:val="Prrafo"/>
+      </w:pPr>
+      <w:r>
+        <w:t>Dispone de un método “</w:t>
+      </w:r>
+      <w:r>
+        <w:rPr>
+          <w:b/>
+          <w:bCs/>
+          <w:i/>
+          <w:iCs/>
+        </w:rPr>
+        <w:t>__init__()</w:t>
+      </w:r>
+      <w:r>
+        <w:t>” que inicializa el string del tablero con “0” en todas las posiciones, lo que indica que están todas vacías.</w:t>
+      </w:r>
+    </w:p>
+    <w:p>
+      <w:pPr>
+        <w:pStyle w:val="Prrafo"/>
+      </w:pPr>
+      <w:r>
+        <w:t>Con el método “</w:t>
+      </w:r>
+      <w:r>
+        <w:rPr>
+          <w:b/>
+          <w:bCs/>
+          <w:i/>
+          <w:iCs/>
+        </w:rPr>
+        <w:t>setFicha(color, posicionX, posicionY)</w:t>
+      </w:r>
+      <w:r>
+        <w:t>” se irá actualizando el string del tablero colocando en la posición pasada por parámetro la ficha correspondiente. Si se trata de una ficha del jugador 1 se pondrá un 1 en la posición y sino un 2.</w:t>
+      </w:r>
+    </w:p>
+    <w:p>
+      <w:pPr>
+        <w:pStyle w:val="Prrafo"/>
+      </w:pPr>
+      <w:r>
+        <w:lastRenderedPageBreak/>
+        <w:t>El método “</w:t>
+      </w:r>
+      <w:r>
+        <w:rPr>
+          <w:b/>
+          <w:bCs/>
+          <w:i/>
+          <w:iCs/>
+        </w:rPr>
+        <w:t>getTablero()</w:t>
+      </w:r>
+      <w:r>
+        <w:t>” está diseñado para que el Árbitro pueda obtener el tablero actualizado. El Cliente nunca obtendrá el tablero tal cual, sólo podrá tener su representación.</w:t>
+      </w:r>
+    </w:p>
+    <w:p>
+      <w:pPr>
+        <w:pStyle w:val="Prrafo"/>
+      </w:pPr>
+      <w:r>
+        <w:t>El método “</w:t>
+      </w:r>
+      <w:r>
+        <w:rPr>
+          <w:b/>
+          <w:bCs/>
+          <w:i/>
+          <w:iCs/>
+        </w:rPr>
+        <w:t>dibujarTablero()</w:t>
+      </w:r>
+      <w:r>
+        <w:t>” devuelve la representación del tablero para poder mostrársela al jugador por pantalla.</w:t>
+      </w:r>
+    </w:p>
+    <w:p>
+      <w:pPr>
+        <w:pStyle w:val="Prrafo"/>
+      </w:pPr>
+      <w:r>
+        <w:t>El método “</w:t>
+      </w:r>
+      <w:r>
+        <w:rPr>
+          <w:b/>
+          <w:bCs/>
+          <w:i/>
+          <w:iCs/>
+        </w:rPr>
+        <w:t>estaLleno()</w:t>
+      </w:r>
+      <w:r>
+        <w:t>” devuelve un booleano indicando si el tablero está lleno o no.</w:t>
+      </w:r>
     </w:p>
     <w:p>
       <w:pPr>
@@ -5089,6 +6469,119 @@
     </w:lvl>
   </w:abstractNum>
   <w:abstractNum w:abstractNumId="37" w15:restartNumberingAfterBreak="0">
+    <w:nsid w:val="7F0A0568"/>
+    <w:multiLevelType w:val="hybridMultilevel"/>
+    <w:tmpl w:val="19FADDA0"/>
+    <w:lvl w:ilvl="0" w:tplc="0C0A0001">
+      <w:start w:val="1"/>
+      <w:numFmt w:val="bullet"/>
+      <w:lvlText w:val=""/>
+      <w:lvlJc w:val="left"/>
+      <w:pPr>
+        <w:ind w:left="1440" w:hanging="360"/>
+      </w:pPr>
+      <w:rPr>
+        <w:rFonts w:ascii="Symbol" w:hAnsi="Symbol" w:hint="default"/>
+      </w:rPr>
+    </w:lvl>
+    <w:lvl w:ilvl="1" w:tplc="0C0A0003" w:tentative="1">
+      <w:start w:val="1"/>
+      <w:numFmt w:val="bullet"/>
+      <w:lvlText w:val="o"/>
+      <w:lvlJc w:val="left"/>
+      <w:pPr>
+        <w:ind w:left="2160" w:hanging="360"/>
+      </w:pPr>
+      <w:rPr>
+        <w:rFonts w:ascii="Courier New" w:hAnsi="Courier New" w:cs="Courier New" w:hint="default"/>
+      </w:rPr>
+    </w:lvl>
+    <w:lvl w:ilvl="2" w:tplc="0C0A0005" w:tentative="1">
+      <w:start w:val="1"/>
+      <w:numFmt w:val="bullet"/>
+      <w:lvlText w:val=""/>
+      <w:lvlJc w:val="left"/>
+      <w:pPr>
+        <w:ind w:left="2880" w:hanging="360"/>
+      </w:pPr>
+      <w:rPr>
+        <w:rFonts w:ascii="Wingdings" w:hAnsi="Wingdings" w:hint="default"/>
+      </w:rPr>
+    </w:lvl>
+    <w:lvl w:ilvl="3" w:tplc="0C0A0001" w:tentative="1">
+      <w:start w:val="1"/>
+      <w:numFmt w:val="bullet"/>
+      <w:lvlText w:val=""/>
+      <w:lvlJc w:val="left"/>
+      <w:pPr>
+        <w:ind w:left="3600" w:hanging="360"/>
+      </w:pPr>
+      <w:rPr>
+        <w:rFonts w:ascii="Symbol" w:hAnsi="Symbol" w:hint="default"/>
+      </w:rPr>
+    </w:lvl>
+    <w:lvl w:ilvl="4" w:tplc="0C0A0003" w:tentative="1">
+      <w:start w:val="1"/>
+      <w:numFmt w:val="bullet"/>
+      <w:lvlText w:val="o"/>
+      <w:lvlJc w:val="left"/>
+      <w:pPr>
+        <w:ind w:left="4320" w:hanging="360"/>
+      </w:pPr>
+      <w:rPr>
+        <w:rFonts w:ascii="Courier New" w:hAnsi="Courier New" w:cs="Courier New" w:hint="default"/>
+      </w:rPr>
+    </w:lvl>
+    <w:lvl w:ilvl="5" w:tplc="0C0A0005" w:tentative="1">
+      <w:start w:val="1"/>
+      <w:numFmt w:val="bullet"/>
+      <w:lvlText w:val=""/>
+      <w:lvlJc w:val="left"/>
+      <w:pPr>
+        <w:ind w:left="5040" w:hanging="360"/>
+      </w:pPr>
+      <w:rPr>
+        <w:rFonts w:ascii="Wingdings" w:hAnsi="Wingdings" w:hint="default"/>
+      </w:rPr>
+    </w:lvl>
+    <w:lvl w:ilvl="6" w:tplc="0C0A0001" w:tentative="1">
+      <w:start w:val="1"/>
+      <w:numFmt w:val="bullet"/>
+      <w:lvlText w:val=""/>
+      <w:lvlJc w:val="left"/>
+      <w:pPr>
+        <w:ind w:left="5760" w:hanging="360"/>
+      </w:pPr>
+      <w:rPr>
+        <w:rFonts w:ascii="Symbol" w:hAnsi="Symbol" w:hint="default"/>
+      </w:rPr>
+    </w:lvl>
+    <w:lvl w:ilvl="7" w:tplc="0C0A0003" w:tentative="1">
+      <w:start w:val="1"/>
+      <w:numFmt w:val="bullet"/>
+      <w:lvlText w:val="o"/>
+      <w:lvlJc w:val="left"/>
+      <w:pPr>
+        <w:ind w:left="6480" w:hanging="360"/>
+      </w:pPr>
+      <w:rPr>
+        <w:rFonts w:ascii="Courier New" w:hAnsi="Courier New" w:cs="Courier New" w:hint="default"/>
+      </w:rPr>
+    </w:lvl>
+    <w:lvl w:ilvl="8" w:tplc="0C0A0005" w:tentative="1">
+      <w:start w:val="1"/>
+      <w:numFmt w:val="bullet"/>
+      <w:lvlText w:val=""/>
+      <w:lvlJc w:val="left"/>
+      <w:pPr>
+        <w:ind w:left="7200" w:hanging="360"/>
+      </w:pPr>
+      <w:rPr>
+        <w:rFonts w:ascii="Wingdings" w:hAnsi="Wingdings" w:hint="default"/>
+      </w:rPr>
+    </w:lvl>
+  </w:abstractNum>
+  <w:abstractNum w:abstractNumId="38" w15:restartNumberingAfterBreak="0">
     <w:nsid w:val="7FEA0AB7"/>
     <w:multiLevelType w:val="hybridMultilevel"/>
     <w:tmpl w:val="3878DA14"/>
@@ -5265,7 +6758,7 @@
     </w:lvlOverride>
   </w:num>
   <w:num w:numId="21">
-    <w:abstractNumId w:val="37"/>
+    <w:abstractNumId w:val="38"/>
   </w:num>
   <w:num w:numId="22">
     <w:abstractNumId w:val="16"/>
@@ -5326,6 +6819,9 @@
   </w:num>
   <w:num w:numId="40">
     <w:abstractNumId w:val="8"/>
+  </w:num>
+  <w:num w:numId="41">
+    <w:abstractNumId w:val="37"/>
   </w:num>
 </w:numbering>
 </file>
@@ -5767,12 +7263,13 @@
     <w:uiPriority w:val="9"/>
     <w:unhideWhenUsed/>
     <w:qFormat/>
-    <w:rsid w:val="007C68EC"/>
+    <w:rsid w:val="00F7418D"/>
     <w:pPr>
       <w:keepNext/>
       <w:keepLines/>
-      <w:spacing w:after="80"/>
+      <w:spacing w:after="80" w:line="240" w:lineRule="auto"/>
       <w:ind w:firstLine="284"/>
+      <w:jc w:val="center"/>
       <w:outlineLvl w:val="1"/>
     </w:pPr>
     <w:rPr>
@@ -5961,7 +7458,7 @@
     <w:basedOn w:val="Fuentedeprrafopredeter"/>
     <w:link w:val="Ttulo2"/>
     <w:uiPriority w:val="9"/>
-    <w:rsid w:val="007C68EC"/>
+    <w:rsid w:val="00F7418D"/>
     <w:rPr>
       <w:rFonts w:ascii="Calibri" w:eastAsiaTheme="majorEastAsia" w:hAnsi="Calibri" w:cstheme="majorBidi"/>
       <w:b/>
@@ -7389,7 +8886,7 @@
 </file>
 
 <file path=customXml/itemProps1.xml><?xml version="1.0" encoding="utf-8"?>
-<ds:datastoreItem xmlns:ds="http://schemas.openxmlformats.org/officeDocument/2006/customXml" ds:itemID="{11C5955F-B44C-4398-879A-B7F258AEBF6F}">
+<ds:datastoreItem xmlns:ds="http://schemas.openxmlformats.org/officeDocument/2006/customXml" ds:itemID="{DCC7A711-9919-40ED-A60E-6C3E8FE583FF}">
   <ds:schemaRefs>
     <ds:schemaRef ds:uri="http://schemas.openxmlformats.org/officeDocument/2006/bibliography"/>
   </ds:schemaRefs>

</xml_diff>

<commit_message>
Cambios comentarios y documentación
</commit_message>
<xml_diff>
--- a/Documentación/Documentación arquitectura.docx
+++ b/Documentación/Documentación arquitectura.docx
@@ -722,27 +722,14 @@
       <w:r>
         <w:t xml:space="preserve">Ilustración </w:t>
       </w:r>
-      <w:r>
-        <w:fldChar w:fldCharType="begin"/>
-      </w:r>
-      <w:r>
-        <w:instrText xml:space="preserve"> SEQ Ilustración \* ARABIC </w:instrText>
-      </w:r>
-      <w:r>
-        <w:fldChar w:fldCharType="separate"/>
-      </w:r>
-      <w:r>
-        <w:rPr>
-          <w:noProof/>
-        </w:rPr>
-        <w:t>1</w:t>
-      </w:r>
-      <w:r>
-        <w:rPr>
-          <w:noProof/>
-        </w:rPr>
-        <w:fldChar w:fldCharType="end"/>
-      </w:r>
+      <w:fldSimple w:instr=" SEQ Ilustración \* ARABIC ">
+        <w:r>
+          <w:rPr>
+            <w:noProof/>
+          </w:rPr>
+          <w:t>1</w:t>
+        </w:r>
+      </w:fldSimple>
       <w:r>
         <w:t xml:space="preserve"> </w:t>
       </w:r>
@@ -899,30 +886,14 @@
       <w:r>
         <w:t xml:space="preserve">Ilustración </w:t>
       </w:r>
-      <w:r>
-        <w:fldChar w:fldCharType="begin"/>
-      </w:r>
-      <w:r>
-        <w:instrText xml:space="preserve"> SEQ Ilustración \*</w:instrText>
-      </w:r>
-      <w:r>
-        <w:instrText xml:space="preserve"> ARABIC </w:instrText>
-      </w:r>
-      <w:r>
-        <w:fldChar w:fldCharType="separate"/>
-      </w:r>
-      <w:r>
-        <w:rPr>
-          <w:noProof/>
-        </w:rPr>
-        <w:t>2</w:t>
-      </w:r>
-      <w:r>
-        <w:rPr>
-          <w:noProof/>
-        </w:rPr>
-        <w:fldChar w:fldCharType="end"/>
-      </w:r>
+      <w:fldSimple w:instr=" SEQ Ilustración \* ARABIC ">
+        <w:r>
+          <w:rPr>
+            <w:noProof/>
+          </w:rPr>
+          <w:t>2</w:t>
+        </w:r>
+      </w:fldSimple>
       <w:r>
         <w:t xml:space="preserve"> Diagrama de clases del planteamiento final</w:t>
       </w:r>
@@ -940,10 +911,7 @@
         <w:pStyle w:val="Prrafo"/>
       </w:pPr>
       <w:r>
-        <w:t xml:space="preserve">La clase Cliente es la encargada de realizar la conexión y las configuraciones relativas al cliente del juego. Además, llamará a la función </w:t>
-      </w:r>
-      <w:r>
-        <w:t>“</w:t>
+        <w:t>La clase Cliente es la encargada de realizar la conexión y las configuraciones relativas al cliente del juego. Además, llamará a la función “</w:t>
       </w:r>
       <w:r>
         <w:rPr>
@@ -956,10 +924,7 @@
         <w:t>)</w:t>
       </w:r>
       <w:r>
-        <w:t>”</w:t>
-      </w:r>
-      <w:r>
-        <w:t xml:space="preserve"> de InterfazJugador.</w:t>
+        <w:t>” de InterfazJugador.</w:t>
       </w:r>
     </w:p>
     <w:p>
@@ -967,7 +932,10 @@
         <w:pStyle w:val="Prrafo"/>
       </w:pPr>
       <w:r>
-        <w:t>Dispone de un método “</w:t>
+        <w:t>Dispone de un</w:t>
+      </w:r>
+      <w:r>
+        <w:t xml:space="preserve"> método “</w:t>
       </w:r>
       <w:r>
         <w:rPr>
@@ -976,34 +944,30 @@
           <w:i/>
           <w:iCs/>
         </w:rPr>
-        <w:t>ini()</w:t>
-      </w:r>
-      <w:r>
-        <w:t>” que se encarga de i</w:t>
-      </w:r>
-      <w:r>
-        <w:t>nicializa</w:t>
-      </w:r>
-      <w:r>
-        <w:t>r</w:t>
-      </w:r>
-      <w:r>
-        <w:t> el puerto y el host</w:t>
-      </w:r>
-      <w:r>
-        <w:t>, y devolverlos</w:t>
-      </w:r>
-      <w:r>
-        <w:t xml:space="preserve">. </w:t>
+        <w:t>__init__()</w:t>
+      </w:r>
+      <w:r>
+        <w:t xml:space="preserve">” </w:t>
+      </w:r>
+      <w:r>
+        <w:t xml:space="preserve">que </w:t>
+      </w:r>
+      <w:r>
+        <w:t>se encarga de inicializar las variables de la clase</w:t>
+      </w:r>
+      <w:r>
+        <w:t>, crear el socket y establecer el host y el puerto.</w:t>
       </w:r>
     </w:p>
     <w:p>
       <w:pPr>
         <w:pStyle w:val="Prrafo"/>
-        <w:jc w:val="left"/>
-      </w:pPr>
-      <w:r>
-        <w:t>El método “</w:t>
+      </w:pPr>
+      <w:r>
+        <w:t>E</w:t>
+      </w:r>
+      <w:r>
+        <w:t>l método “</w:t>
       </w:r>
       <w:r>
         <w:rPr>
@@ -1012,10 +976,13 @@
           <w:i/>
           <w:iCs/>
         </w:rPr>
-        <w:t>crearSocket()</w:t>
-      </w:r>
-      <w:r>
-        <w:t>” que devuelve un nuevo socket siguiendo el esquema del protocolo TCP.</w:t>
+        <w:t>__del__()</w:t>
+      </w:r>
+      <w:r>
+        <w:t>” d</w:t>
+      </w:r>
+      <w:r>
+        <w:t>estruye los socket que no son nulos al final de la ejecución.</w:t>
       </w:r>
     </w:p>
     <w:p>
@@ -1032,7 +999,7 @@
           <w:i/>
           <w:iCs/>
         </w:rPr>
-        <w:t>conectarse(host, port, s)</w:t>
+        <w:t>conectarse()</w:t>
       </w:r>
       <w:r>
         <w:t>” se encarga de c</w:t>
@@ -1067,7 +1034,7 @@
           <w:i/>
           <w:iCs/>
         </w:rPr>
-        <w:t>intentoConexion(host, port, s)</w:t>
+        <w:t>intentoConexion()</w:t>
       </w:r>
       <w:r>
         <w:t>” se encarga de, s</w:t>
@@ -1094,7 +1061,13 @@
         <w:t> al servidor</w:t>
       </w:r>
       <w:r>
-        <w:t>. Si no encuentra un servidor, lo reintenta tras 5 segundos.</w:t>
+        <w:t>. Si</w:t>
+      </w:r>
+      <w:r>
+        <w:t xml:space="preserve"> </w:t>
+      </w:r>
+      <w:r>
+        <w:t>no encuentra un servidor, lo reintenta tras 5 segundos.</w:t>
       </w:r>
     </w:p>
     <w:p>
@@ -1111,7 +1084,7 @@
           <w:i/>
           <w:iCs/>
         </w:rPr>
-        <w:t>enviar(s,msg)</w:t>
+        <w:t>enviar(msg)</w:t>
       </w:r>
       <w:r>
         <w:t>” r</w:t>
@@ -1155,19 +1128,13 @@
           <w:i/>
           <w:iCs/>
         </w:rPr>
-        <w:t>recibir(s)</w:t>
-      </w:r>
-      <w:r>
-        <w:t>” se encarga de g</w:t>
-      </w:r>
-      <w:r>
-        <w:t>estiona</w:t>
-      </w:r>
-      <w:r>
-        <w:t>r</w:t>
-      </w:r>
-      <w:r>
-        <w:t> los mensajes recibidos del Servidor.</w:t>
+        <w:t>enviar_Mensaje_Codificado(cod, obj)</w:t>
+      </w:r>
+      <w:r>
+        <w:t>” crea un objeto Mensaje con el código de mensaje y el objeto pasados y se lo envía al Servidor.</w:t>
+      </w:r>
+      <w:r>
+        <w:t xml:space="preserve"> </w:t>
       </w:r>
     </w:p>
     <w:p>
@@ -1184,7 +1151,27 @@
           <w:i/>
           <w:iCs/>
         </w:rPr>
+        <w:t>recibir()</w:t>
+      </w:r>
+      <w:r>
+        <w:t>” se encarga de g</w:t>
+      </w:r>
+      <w:r>
+        <w:t>estiona</w:t>
+      </w:r>
+      <w:r>
         <w:t>r</w:t>
+      </w:r>
+      <w:r>
+        <w:t> los mensajes recibidos del Servidor.</w:t>
+      </w:r>
+    </w:p>
+    <w:p>
+      <w:pPr>
+        <w:pStyle w:val="Prrafo"/>
+      </w:pPr>
+      <w:r>
+        <w:t>El método “</w:t>
       </w:r>
       <w:r>
         <w:rPr>
@@ -1193,7 +1180,7 @@
           <w:i/>
           <w:iCs/>
         </w:rPr>
-        <w:t>ecibir</w:t>
+        <w:t>r</w:t>
       </w:r>
       <w:r>
         <w:rPr>
@@ -1202,7 +1189,7 @@
           <w:i/>
           <w:iCs/>
         </w:rPr>
-        <w:t>Id</w:t>
+        <w:t>ecibir</w:t>
       </w:r>
       <w:r>
         <w:rPr>
@@ -1211,7 +1198,7 @@
           <w:i/>
           <w:iCs/>
         </w:rPr>
-        <w:t xml:space="preserve"> </w:t>
+        <w:t>Id</w:t>
       </w:r>
       <w:r>
         <w:rPr>
@@ -1220,7 +1207,7 @@
           <w:i/>
           <w:iCs/>
         </w:rPr>
-        <w:t>(s)</w:t>
+        <w:t>()</w:t>
       </w:r>
       <w:r>
         <w:t xml:space="preserve">” </w:t>
@@ -1249,7 +1236,10 @@
         <w:t>” i</w:t>
       </w:r>
       <w:r>
-        <w:t>nterpreta el mensaje pasado.</w:t>
+        <w:t>nterpreta el mensaje pasado</w:t>
+      </w:r>
+      <w:r>
+        <w:t xml:space="preserve"> por parámetro, convirtiéndolo en un objeto Mensaje. Devuelve el mensaje interpretado.</w:t>
       </w:r>
     </w:p>
     <w:p>
@@ -1272,7 +1262,7 @@
           <w:i/>
           <w:iCs/>
         </w:rPr>
-        <w:t>inicializarJugador(s)</w:t>
+        <w:t>inicializarJugador()</w:t>
       </w:r>
       <w:r>
         <w:t>” ini</w:t>
@@ -1295,13 +1285,26 @@
       <w:r>
         <w:t>.</w:t>
       </w:r>
+      <w:r>
+        <w:t xml:space="preserve"> Devuelve la instancia de InterfazJugador con el jugador pasado por parámetro.</w:t>
+      </w:r>
+      <w:r>
+        <w:tab/>
+      </w:r>
     </w:p>
     <w:p>
       <w:pPr>
         <w:pStyle w:val="Prrafo"/>
       </w:pPr>
       <w:r>
-        <w:t>El método “</w:t>
+        <w:lastRenderedPageBreak/>
+        <w:t>E</w:t>
+      </w:r>
+      <w:r>
+        <w:t>n e</w:t>
+      </w:r>
+      <w:r>
+        <w:t>l método “</w:t>
       </w:r>
       <w:r>
         <w:rPr>
@@ -1310,36 +1313,41 @@
           <w:i/>
           <w:iCs/>
         </w:rPr>
-        <w:t>__init__()</w:t>
-      </w:r>
-      <w:r>
-        <w:t>” se encarga de inicializar las variables</w:t>
-      </w:r>
-      <w:r>
-        <w:t xml:space="preserve"> de la clase</w:t>
-      </w:r>
-      <w:r>
-        <w:t>.</w:t>
+        <w:t>main()</w:t>
+      </w:r>
+      <w:r>
+        <w:t>” se realizan las llamadas a las funciones relativas a la configuración del Cliente.</w:t>
+      </w:r>
+    </w:p>
+    <w:p>
+      <w:pPr>
+        <w:pStyle w:val="Ttulo2"/>
+      </w:pPr>
+      <w:r>
+        <w:t>Clase InterfazJugador</w:t>
       </w:r>
     </w:p>
     <w:p>
       <w:pPr>
         <w:pStyle w:val="Prrafo"/>
       </w:pPr>
+      <w:r>
+        <w:t>La clase InterfazJugador es la encargada de, cuando sea el turno del jugador, mostrarle el tablero actualizado (que ha obtenido del Árbitro a través del Servidor), solicitarle el movimiento que desea realizar, y una vez ha finalizado el juego hacerle la solicitud de reinicio para saber si quiere volver a jugar o no.</w:t>
+      </w:r>
     </w:p>
     <w:p>
       <w:pPr>
         <w:pStyle w:val="Prrafo"/>
       </w:pPr>
       <w:r>
-        <w:lastRenderedPageBreak/>
-        <w:t>E</w:t>
-      </w:r>
-      <w:r>
-        <w:t>n e</w:t>
-      </w:r>
-      <w:r>
-        <w:t>l método “</w:t>
+        <w:t xml:space="preserve">Dispone de un método </w:t>
+      </w:r>
+      <w:r>
+        <w:rPr>
+          <w:b/>
+          <w:bCs/>
+        </w:rPr>
+        <w:t>“</w:t>
       </w:r>
       <w:r>
         <w:rPr>
@@ -1348,10 +1356,56 @@
           <w:i/>
           <w:iCs/>
         </w:rPr>
-        <w:t>main()</w:t>
-      </w:r>
-      <w:r>
-        <w:t>” se realizan las llamadas a las funciones relativas a la configuración del Cliente.</w:t>
+        <w:t>__init__(jugador)</w:t>
+      </w:r>
+      <w:r>
+        <w:t>” que inicializa la variable “</w:t>
+      </w:r>
+      <w:r>
+        <w:rPr>
+          <w:i/>
+          <w:iCs/>
+        </w:rPr>
+        <w:t>jugador</w:t>
+      </w:r>
+      <w:r>
+        <w:t>” de la clase con el jugador que se le ha pasado y la variable “</w:t>
+      </w:r>
+      <w:r>
+        <w:rPr>
+          <w:i/>
+          <w:iCs/>
+        </w:rPr>
+        <w:t>ficha</w:t>
+      </w:r>
+      <w:r>
+        <w:t>” en función de si es el jugador 1, que tendrá la ficha negra (“</w:t>
+      </w:r>
+      <w:r>
+        <w:rPr>
+          <w:i/>
+          <w:iCs/>
+        </w:rPr>
+        <w:t>X</w:t>
+      </w:r>
+      <w:r>
+        <w:t>”), o si es el jugador 2, que tendrá la ficha blanca (“</w:t>
+      </w:r>
+      <w:r>
+        <w:rPr>
+          <w:i/>
+          <w:iCs/>
+        </w:rPr>
+        <w:t>O</w:t>
+      </w:r>
+      <w:r>
+        <w:t xml:space="preserve">”), y muestra un mensaje </w:t>
+      </w:r>
+      <w:r>
+        <w:t xml:space="preserve">por pantalla </w:t>
+      </w:r>
+      <w:r>
+        <w:t>al jugador indicándole qué jugador es y de qué ficha dispone.</w:t>
       </w:r>
     </w:p>
     <w:p>
@@ -1359,7 +1413,7 @@
         <w:pStyle w:val="Prrafo"/>
       </w:pPr>
       <w:r>
-        <w:t>Finalmente, el método “</w:t>
+        <w:t>El método principal de la clase es “</w:t>
       </w:r>
       <w:r>
         <w:rPr>
@@ -1368,44 +1422,122 @@
           <w:i/>
           <w:iCs/>
         </w:rPr>
-        <w:t>__del__()</w:t>
-      </w:r>
-      <w:r>
-        <w:t>” d</w:t>
-      </w:r>
-      <w:r>
-        <w:t>estruye los socket que no son nulos al final de la ejecución.</w:t>
-      </w:r>
-    </w:p>
-    <w:p>
-      <w:pPr>
-        <w:pStyle w:val="Ttulo2"/>
-      </w:pPr>
-      <w:r>
-        <w:t>Clase InterfazJugador</w:t>
-      </w:r>
-    </w:p>
-    <w:p>
-      <w:pPr>
-        <w:pStyle w:val="Prrafo"/>
-      </w:pPr>
-      <w:r>
-        <w:t>La clase InterfazJugador es la encargada de, cuando sea el turno del jugador, mostrarle el tablero actualizado (que ha obtenido del Árbitro a través del Servidor), solicitarle el movimiento que desea realizar, y una vez ha finalizado el juego hacerle la solicitud de reinicio para saber si quiere volver a jugar o no.</w:t>
-      </w:r>
-    </w:p>
-    <w:p>
-      <w:pPr>
-        <w:pStyle w:val="Prrafo"/>
-      </w:pPr>
-      <w:r>
-        <w:t xml:space="preserve">Dispone de un método </w:t>
+        <w:t>jugar(msg, obj</w:t>
       </w:r>
       <w:r>
         <w:rPr>
           <w:b/>
           <w:bCs/>
         </w:rPr>
-        <w:t>“</w:t>
+        <w:t>)</w:t>
+      </w:r>
+      <w:r>
+        <w:t xml:space="preserve">”, que llamará al resto de funciones de la misma en función del </w:t>
+      </w:r>
+      <w:r>
+        <w:t xml:space="preserve">código de </w:t>
+      </w:r>
+      <w:r>
+        <w:t>mensaje que el Cliente ha recibido del Servidor.</w:t>
+      </w:r>
+    </w:p>
+    <w:p>
+      <w:pPr>
+        <w:pStyle w:val="Prrafo"/>
+        <w:numPr>
+          <w:ilvl w:val="0"/>
+          <w:numId w:val="43"/>
+        </w:numPr>
+      </w:pPr>
+      <w:r>
+        <w:rPr>
+          <w:b/>
+          <w:bCs/>
+        </w:rPr>
+        <w:t>200</w:t>
+      </w:r>
+      <w:r>
+        <w:t xml:space="preserve"> (salir del juego): muestra el resultado de la partida.</w:t>
+      </w:r>
+    </w:p>
+    <w:p>
+      <w:pPr>
+        <w:pStyle w:val="Prrafo"/>
+        <w:numPr>
+          <w:ilvl w:val="0"/>
+          <w:numId w:val="43"/>
+        </w:numPr>
+      </w:pPr>
+      <w:r>
+        <w:rPr>
+          <w:b/>
+          <w:bCs/>
+        </w:rPr>
+        <w:t>202</w:t>
+      </w:r>
+      <w:r>
+        <w:t xml:space="preserve"> (devolver tablero): se imprime el tablero pasado por parámetro</w:t>
+      </w:r>
+      <w:r>
+        <w:t>.</w:t>
+      </w:r>
+    </w:p>
+    <w:p>
+      <w:pPr>
+        <w:pStyle w:val="Prrafo"/>
+        <w:numPr>
+          <w:ilvl w:val="0"/>
+          <w:numId w:val="43"/>
+        </w:numPr>
+      </w:pPr>
+      <w:r>
+        <w:rPr>
+          <w:b/>
+          <w:bCs/>
+        </w:rPr>
+        <w:t>203</w:t>
+      </w:r>
+      <w:r>
+        <w:t xml:space="preserve"> (solicitud de movimiento): </w:t>
+      </w:r>
+      <w:r>
+        <w:t xml:space="preserve">se solicita un movimiento al jugador, pero </w:t>
+      </w:r>
+      <w:r>
+        <w:t xml:space="preserve">si el objeto devuelto es “1” significa que el movimiento que se ha pasado anteriormente es incorrecto, por lo que se vuelve a solicitar </w:t>
+      </w:r>
+      <w:r>
+        <w:t>uno nuevo</w:t>
+      </w:r>
+      <w:r>
+        <w:t xml:space="preserve">. </w:t>
+      </w:r>
+    </w:p>
+    <w:p>
+      <w:pPr>
+        <w:pStyle w:val="Prrafo"/>
+        <w:numPr>
+          <w:ilvl w:val="0"/>
+          <w:numId w:val="43"/>
+        </w:numPr>
+      </w:pPr>
+      <w:r>
+        <w:rPr>
+          <w:b/>
+          <w:bCs/>
+        </w:rPr>
+        <w:t>204</w:t>
+      </w:r>
+      <w:r>
+        <w:t xml:space="preserve"> (movimiento correcto): se imprime el tablero pasado por parámetro.</w:t>
+      </w:r>
+    </w:p>
+    <w:p>
+      <w:pPr>
+        <w:pStyle w:val="Prrafo"/>
+      </w:pPr>
+      <w:r>
+        <w:t>El método “</w:t>
       </w:r>
       <w:r>
         <w:rPr>
@@ -1414,56 +1546,16 @@
           <w:i/>
           <w:iCs/>
         </w:rPr>
-        <w:t>__init__(jugador)</w:t>
-      </w:r>
-      <w:r>
-        <w:t>” que inicializa la variable “</w:t>
-      </w:r>
-      <w:r>
-        <w:rPr>
-          <w:i/>
-          <w:iCs/>
-        </w:rPr>
-        <w:t>jugador</w:t>
-      </w:r>
-      <w:r>
-        <w:t>” de la clase con el jugador que se le ha pasado y la variable “</w:t>
-      </w:r>
-      <w:r>
-        <w:rPr>
-          <w:i/>
-          <w:iCs/>
-        </w:rPr>
-        <w:t>ficha</w:t>
-      </w:r>
-      <w:r>
-        <w:t>” en función de si es el jugador 1, que tendrá la ficha negra (“</w:t>
-      </w:r>
-      <w:r>
-        <w:rPr>
-          <w:i/>
-          <w:iCs/>
-        </w:rPr>
-        <w:t>X</w:t>
-      </w:r>
-      <w:r>
-        <w:t>”), o si es el jugador 2, que tendrá la ficha blanca (“</w:t>
-      </w:r>
-      <w:r>
-        <w:rPr>
-          <w:i/>
-          <w:iCs/>
-        </w:rPr>
-        <w:t>O</w:t>
-      </w:r>
-      <w:r>
-        <w:t xml:space="preserve">”), y muestra un mensaje </w:t>
-      </w:r>
-      <w:r>
-        <w:t xml:space="preserve">por pantalla </w:t>
-      </w:r>
-      <w:r>
-        <w:t>al jugador indicándole qué jugador es y de qué ficha dispone.</w:t>
+        <w:t>mostrarResultado(obj)</w:t>
+      </w:r>
+      <w:r>
+        <w:t xml:space="preserve">” interpretará el objeto recibido y en función de </w:t>
+      </w:r>
+      <w:r>
+        <w:t>é</w:t>
+      </w:r>
+      <w:r>
+        <w:t>ste mostrará un mensaje al jugador con el resultado de la partida. Si se trata de un “0” significa que los jugadores han empatado, si no se mostrará el mensaje correspondiente al jugador que ha ganado y perdido.</w:t>
       </w:r>
     </w:p>
     <w:p>
@@ -1471,7 +1563,7 @@
         <w:pStyle w:val="Prrafo"/>
       </w:pPr>
       <w:r>
-        <w:t>El método principal de la clase es “</w:t>
+        <w:t>El método “</w:t>
       </w:r>
       <w:r>
         <w:rPr>
@@ -1480,35 +1572,16 @@
           <w:i/>
           <w:iCs/>
         </w:rPr>
-        <w:t>jugar(msg, obj</w:t>
-      </w:r>
-      <w:r>
-        <w:rPr>
-          <w:b/>
-          <w:bCs/>
-        </w:rPr>
-        <w:t>)</w:t>
-      </w:r>
-      <w:r>
-        <w:t>”, que llamará al resto de funciones de la misma en función del mensaje que el Cliente ha recibido del Servidor.</w:t>
-      </w:r>
-    </w:p>
-    <w:p>
-      <w:pPr>
-        <w:pStyle w:val="Prrafo"/>
-        <w:numPr>
-          <w:ilvl w:val="0"/>
-          <w:numId w:val="40"/>
-        </w:numPr>
-        <w:rPr>
-          <w:color w:val="FF0000"/>
-        </w:rPr>
-      </w:pPr>
-      <w:r>
-        <w:rPr>
-          <w:color w:val="FF0000"/>
-        </w:rPr>
-        <w:t>REDACTAR cuando acabemos</w:t>
+        <w:t>imprimirTablero(tablero)</w:t>
+      </w:r>
+      <w:r>
+        <w:t xml:space="preserve">” se encarga de mostrar por pantalla la representación del tablero </w:t>
+      </w:r>
+      <w:r>
+        <w:t>que se ha pasado por parámetro</w:t>
+      </w:r>
+      <w:r>
+        <w:t>, devolviendo un código de mensaje 101 (tablero impreso).</w:t>
       </w:r>
     </w:p>
     <w:p>
@@ -1525,16 +1598,63 @@
           <w:i/>
           <w:iCs/>
         </w:rPr>
-        <w:t>mostrarResultado(obj)</w:t>
-      </w:r>
-      <w:r>
-        <w:t xml:space="preserve">” interpretará el objeto recibido y en función de </w:t>
-      </w:r>
-      <w:r>
-        <w:t>é</w:t>
-      </w:r>
-      <w:r>
-        <w:t>ste mostrará un mensaje al jugador con el resultado de la partida. Si se trata de un “0” significa que los jugadores han empatado, si no se mostrará el mensaje correspondiente al jugador que ha ganado y perdido.</w:t>
+        <w:t>solicitarMov()</w:t>
+      </w:r>
+      <w:r>
+        <w:t>” solicita el movimiento al jugador mostrándole un mensaje por pantalla con la solicitud primero de la posición de las “</w:t>
+      </w:r>
+      <w:r>
+        <w:rPr>
+          <w:i/>
+          <w:iCs/>
+        </w:rPr>
+        <w:t>x</w:t>
+      </w:r>
+      <w:r>
+        <w:t>” y luego de la posición de las “</w:t>
+      </w:r>
+      <w:r>
+        <w:rPr>
+          <w:i/>
+          <w:iCs/>
+        </w:rPr>
+        <w:t>y</w:t>
+      </w:r>
+      <w:r>
+        <w:t xml:space="preserve">”, almacenando dichos </w:t>
+      </w:r>
+      <w:r>
+        <w:rPr>
+          <w:i/>
+          <w:iCs/>
+        </w:rPr>
+        <w:t>inputs</w:t>
+      </w:r>
+      <w:r>
+        <w:t xml:space="preserve"> en un string “</w:t>
+      </w:r>
+      <w:r>
+        <w:rPr>
+          <w:i/>
+          <w:iCs/>
+        </w:rPr>
+        <w:t>mov</w:t>
+      </w:r>
+      <w:r>
+        <w:t xml:space="preserve">” el cual se devolverá junto con un código de mensaje </w:t>
+      </w:r>
+      <w:bookmarkStart w:id="2" w:name="_GoBack"/>
+      <w:bookmarkEnd w:id="2"/>
+      <w:r>
+        <w:t>104.</w:t>
+      </w:r>
+    </w:p>
+    <w:p>
+      <w:pPr>
+        <w:pStyle w:val="Ttulo2"/>
+      </w:pPr>
+      <w:r>
+        <w:t>Clase Mensaje (Cliente y Servidor)</w:t>
       </w:r>
     </w:p>
     <w:p>
@@ -1542,7 +1662,21 @@
         <w:pStyle w:val="Prrafo"/>
       </w:pPr>
       <w:r>
-        <w:t>El método “</w:t>
+        <w:t>En la clase Mensaje se almacenan los mensajes pasados en un diccionario.</w:t>
+      </w:r>
+    </w:p>
+    <w:p>
+      <w:pPr>
+        <w:pStyle w:val="Prrafo"/>
+      </w:pPr>
+      <w:r>
+        <w:t>Dispone de un método</w:t>
+      </w:r>
+      <w:r>
+        <w:t> </w:t>
+      </w:r>
+      <w:r>
+        <w:t>“</w:t>
       </w:r>
       <w:r>
         <w:rPr>
@@ -1551,10 +1685,31 @@
           <w:i/>
           <w:iCs/>
         </w:rPr>
-        <w:t>imprimirTablero(tablero)</w:t>
-      </w:r>
-      <w:r>
-        <w:t>” se encarga de mostrar por pantalla la representación del tablero actualizado al jugador.</w:t>
+        <w:t>__init__(code, obj)</w:t>
+      </w:r>
+      <w:r>
+        <w:t xml:space="preserve">” </w:t>
+      </w:r>
+      <w:r>
+        <w:t>que inicializa las variables guardando el c</w:t>
+      </w:r>
+      <w:r>
+        <w:t>ó</w:t>
+      </w:r>
+      <w:r>
+        <w:t>digo</w:t>
+      </w:r>
+      <w:r>
+        <w:t xml:space="preserve"> </w:t>
+      </w:r>
+      <w:r>
+        <w:t>y el objeto </w:t>
+      </w:r>
+      <w:r>
+        <w:t xml:space="preserve">pasados por parámetro </w:t>
+      </w:r>
+      <w:r>
+        <w:t>en un diccionario.</w:t>
       </w:r>
     </w:p>
     <w:p>
@@ -1571,58 +1726,13 @@
           <w:i/>
           <w:iCs/>
         </w:rPr>
-        <w:t>solicitarMov()</w:t>
-      </w:r>
-      <w:r>
-        <w:t>” solicita el movimiento al jugador mostrándole un mensaje por pantalla con la solicitud primero de la posición de las “</w:t>
-      </w:r>
-      <w:r>
-        <w:rPr>
-          <w:i/>
-          <w:iCs/>
-        </w:rPr>
-        <w:t>x</w:t>
-      </w:r>
-      <w:r>
-        <w:t>” y luego de la posición de las “</w:t>
-      </w:r>
-      <w:r>
-        <w:rPr>
-          <w:i/>
-          <w:iCs/>
-        </w:rPr>
-        <w:t>y</w:t>
-      </w:r>
-      <w:r>
-        <w:t xml:space="preserve">”, almacenando dichos </w:t>
-      </w:r>
-      <w:r>
-        <w:rPr>
-          <w:i/>
-          <w:iCs/>
-        </w:rPr>
-        <w:t>inputs</w:t>
-      </w:r>
-      <w:r>
-        <w:t xml:space="preserve"> en un string “</w:t>
-      </w:r>
-      <w:r>
-        <w:rPr>
-          <w:i/>
-          <w:iCs/>
-        </w:rPr>
-        <w:t>mov</w:t>
-      </w:r>
-      <w:r>
-        <w:t>” el cual se devolverá junto con un código de mensaje “104”.</w:t>
-      </w:r>
-    </w:p>
-    <w:p>
-      <w:pPr>
-        <w:pStyle w:val="Ttulo2"/>
-      </w:pPr>
-      <w:r>
-        <w:t>Clase Servidor</w:t>
+        <w:t>getCode()</w:t>
+      </w:r>
+      <w:r>
+        <w:t>” d</w:t>
+      </w:r>
+      <w:r>
+        <w:t>evuelve el código del mensaje almacenado.</w:t>
       </w:r>
     </w:p>
     <w:p>
@@ -1630,13 +1740,7 @@
         <w:pStyle w:val="Prrafo"/>
       </w:pPr>
       <w:r>
-        <w:t>Dispone de un método</w:t>
-      </w:r>
-      <w:r>
-        <w:t> </w:t>
-      </w:r>
-      <w:r>
-        <w:t>“</w:t>
+        <w:t>El método “</w:t>
       </w:r>
       <w:r>
         <w:rPr>
@@ -1645,34 +1749,13 @@
           <w:i/>
           <w:iCs/>
         </w:rPr>
-        <w:t>ini()</w:t>
-      </w:r>
-      <w:r>
-        <w:t xml:space="preserve">” </w:t>
-      </w:r>
-      <w:r>
-        <w:t xml:space="preserve">que </w:t>
-      </w:r>
-      <w:r>
-        <w:t>se encarga de i</w:t>
-      </w:r>
-      <w:r>
-        <w:t>nicializa</w:t>
-      </w:r>
-      <w:r>
-        <w:t>r</w:t>
-      </w:r>
-      <w:r>
-        <w:t> el puerto y el host</w:t>
-      </w:r>
-      <w:r>
-        <w:t>, y devolverlos</w:t>
-      </w:r>
-      <w:r>
-        <w:t>.</w:t>
-      </w:r>
-      <w:r>
-        <w:t xml:space="preserve"> </w:t>
+        <w:t>getObj()</w:t>
+      </w:r>
+      <w:r>
+        <w:t>”</w:t>
+      </w:r>
+      <w:r>
+        <w:t>devuelve el objeto del mensaje almacenado.</w:t>
       </w:r>
     </w:p>
     <w:p>
@@ -1680,13 +1763,7 @@
         <w:pStyle w:val="Prrafo"/>
       </w:pPr>
       <w:r>
-        <w:t>El método</w:t>
-      </w:r>
-      <w:r>
-        <w:t> </w:t>
-      </w:r>
-      <w:r>
-        <w:t>“</w:t>
+        <w:t>El método “</w:t>
       </w:r>
       <w:r>
         <w:rPr>
@@ -1695,13 +1772,22 @@
           <w:i/>
           <w:iCs/>
         </w:rPr>
-        <w:t>crearSocket()</w:t>
-      </w:r>
-      <w:r>
-        <w:t>” d</w:t>
-      </w:r>
-      <w:r>
-        <w:t>evuelve un nuevo socket siguiendo el esquema del protocolo TCP</w:t>
+        <w:t>convertirEnCadena()</w:t>
+      </w:r>
+      <w:r>
+        <w:t>” c</w:t>
+      </w:r>
+      <w:r>
+        <w:t>onvi</w:t>
+      </w:r>
+      <w:r>
+        <w:t>e</w:t>
+      </w:r>
+      <w:r>
+        <w:t>rte el mensaje en un String (JSON)</w:t>
+      </w:r>
+      <w:r>
+        <w:t xml:space="preserve"> y lo devuelve</w:t>
       </w:r>
       <w:r>
         <w:t>.</w:t>
@@ -1712,13 +1798,7 @@
         <w:pStyle w:val="Prrafo"/>
       </w:pPr>
       <w:r>
-        <w:t>El método</w:t>
-      </w:r>
-      <w:r>
-        <w:t> </w:t>
-      </w:r>
-      <w:r>
-        <w:t>“</w:t>
+        <w:t>El método “</w:t>
       </w:r>
       <w:r>
         <w:rPr>
@@ -1727,24 +1807,35 @@
           <w:i/>
           <w:iCs/>
         </w:rPr>
-        <w:t>ligarSocket(s, host, port)</w:t>
-      </w:r>
-      <w:r>
-        <w:t>” r</w:t>
-      </w:r>
-      <w:r>
-        <w:t>elaciona un socket con el puerto y el host.</w:t>
-      </w:r>
-      <w:r>
-        <w:t xml:space="preserve"> </w:t>
+        <w:t>convertirEnObjeto(cls, mensaje)</w:t>
+      </w:r>
+      <w:r>
+        <w:t>”  convierte el mensaje pasado por parámetro en un objeto de la clase Mensaje y lo devuelve.</w:t>
       </w:r>
     </w:p>
     <w:p>
       <w:pPr>
         <w:pStyle w:val="Prrafo"/>
       </w:pPr>
-      <w:r>
-        <w:t>El método “</w:t>
+    </w:p>
+    <w:p>
+      <w:pPr>
+        <w:pStyle w:val="Ttulo2"/>
+      </w:pPr>
+      <w:r>
+        <w:lastRenderedPageBreak/>
+        <w:t>Clase Servidor</w:t>
+      </w:r>
+    </w:p>
+    <w:p>
+      <w:pPr>
+        <w:pStyle w:val="Prrafo"/>
+      </w:pPr>
+      <w:r>
+        <w:t>Dispone de un</w:t>
+      </w:r>
+      <w:r>
+        <w:t xml:space="preserve"> método “</w:t>
       </w:r>
       <w:r>
         <w:rPr>
@@ -1753,40 +1844,19 @@
           <w:i/>
           <w:iCs/>
         </w:rPr>
-        <w:t>conexiones(s)</w:t>
-      </w:r>
-      <w:r>
-        <w:t>” e</w:t>
-      </w:r>
-      <w:r>
-        <w:t>spera </w:t>
-      </w:r>
-      <w:r>
-        <w:t>a</w:t>
-      </w:r>
-      <w:r>
-        <w:t> la conexión de clientes</w:t>
-      </w:r>
-      <w:r>
-        <w:t xml:space="preserve"> y devuelve el </w:t>
-      </w:r>
-      <w:r>
-        <w:t>cliente</w:t>
-      </w:r>
-      <w:r>
-        <w:t xml:space="preserve"> y la </w:t>
-      </w:r>
-      <w:r>
-        <w:t>direcci</w:t>
-      </w:r>
-      <w:r>
-        <w:t>ó</w:t>
-      </w:r>
-      <w:r>
-        <w:t>n</w:t>
-      </w:r>
-      <w:r>
-        <w:t>.</w:t>
+        <w:t>__init__()</w:t>
+      </w:r>
+      <w:r>
+        <w:t xml:space="preserve">” </w:t>
+      </w:r>
+      <w:r>
+        <w:t xml:space="preserve">que </w:t>
+      </w:r>
+      <w:r>
+        <w:t>se encarga de inicializar las variables de la clase</w:t>
+      </w:r>
+      <w:r>
+        <w:t>, crear el socket, establecer el host y el puerto y crear la lista de clientes.</w:t>
       </w:r>
     </w:p>
     <w:p>
@@ -1803,28 +1873,13 @@
           <w:i/>
           <w:iCs/>
         </w:rPr>
-        <w:t>recibir(cliente)</w:t>
-      </w:r>
-      <w:r>
-        <w:t>” g</w:t>
-      </w:r>
-      <w:r>
-        <w:t>estiona los mensajes recibidos de los clientes</w:t>
-      </w:r>
-      <w:r>
-        <w:t xml:space="preserve"> y los devuelve</w:t>
-      </w:r>
-      <w:r>
-        <w:t>.</w:t>
-      </w:r>
-      <w:r>
-        <w:t xml:space="preserve"> Si no responde, </w:t>
-      </w:r>
-      <w:r>
-        <w:t>lo reintenta tras 5 segundos.</w:t>
-      </w:r>
-      <w:r>
-        <w:t xml:space="preserve"> </w:t>
+        <w:t>__del__()</w:t>
+      </w:r>
+      <w:r>
+        <w:t>” d</w:t>
+      </w:r>
+      <w:r>
+        <w:t>estruye los socket que no son nulos al final de la ejecución.</w:t>
       </w:r>
     </w:p>
     <w:p>
@@ -1841,7 +1896,21 @@
           <w:i/>
           <w:iCs/>
         </w:rPr>
-        <w:t>enviar</w:t>
+        <w:t>ligarSocket()</w:t>
+      </w:r>
+      <w:r>
+        <w:t xml:space="preserve">” </w:t>
+      </w:r>
+      <w:r>
+        <w:t>relaciona un socket con el puerto y el host.</w:t>
+      </w:r>
+    </w:p>
+    <w:p>
+      <w:pPr>
+        <w:pStyle w:val="Prrafo"/>
+      </w:pPr>
+      <w:r>
+        <w:t>El método “</w:t>
       </w:r>
       <w:r>
         <w:rPr>
@@ -1850,7 +1919,48 @@
           <w:i/>
           <w:iCs/>
         </w:rPr>
-        <w:t>Id</w:t>
+        <w:t>conexiones()</w:t>
+      </w:r>
+      <w:r>
+        <w:t>” e</w:t>
+      </w:r>
+      <w:r>
+        <w:t>spera </w:t>
+      </w:r>
+      <w:r>
+        <w:t>a</w:t>
+      </w:r>
+      <w:r>
+        <w:t> la conexión de clientes</w:t>
+      </w:r>
+      <w:r>
+        <w:t xml:space="preserve"> y devuelve el </w:t>
+      </w:r>
+      <w:r>
+        <w:t>cliente</w:t>
+      </w:r>
+      <w:r>
+        <w:t xml:space="preserve"> y la </w:t>
+      </w:r>
+      <w:r>
+        <w:t>direcci</w:t>
+      </w:r>
+      <w:r>
+        <w:t>ó</w:t>
+      </w:r>
+      <w:r>
+        <w:t>n</w:t>
+      </w:r>
+      <w:r>
+        <w:t>.</w:t>
+      </w:r>
+    </w:p>
+    <w:p>
+      <w:pPr>
+        <w:pStyle w:val="Prrafo"/>
+      </w:pPr>
+      <w:r>
+        <w:t>El método “</w:t>
       </w:r>
       <w:r>
         <w:rPr>
@@ -1859,39 +1969,7 @@
           <w:i/>
           <w:iCs/>
         </w:rPr>
-        <w:t>(cliente)</w:t>
-      </w:r>
-      <w:r>
-        <w:t>” s</w:t>
-      </w:r>
-      <w:r>
-        <w:t>e </w:t>
-      </w:r>
-      <w:r>
-        <w:t>asigna</w:t>
-      </w:r>
-      <w:r>
-        <w:t> un número al cliente pasado y se le env</w:t>
-      </w:r>
-      <w:r>
-        <w:t>í</w:t>
-      </w:r>
-      <w:r>
-        <w:t>a.</w:t>
-      </w:r>
-    </w:p>
-    <w:p>
-      <w:pPr>
-        <w:pStyle w:val="Prrafo"/>
-      </w:pPr>
-      <w:r>
-        <w:t>El método</w:t>
-      </w:r>
-      <w:r>
-        <w:t> </w:t>
-      </w:r>
-      <w:r>
-        <w:t>“</w:t>
+        <w:t>recibir(</w:t>
       </w:r>
       <w:r>
         <w:rPr>
@@ -1900,48 +1978,7 @@
           <w:i/>
           <w:iCs/>
         </w:rPr>
-        <w:t>enviar_Mensaje(mensaje,cliente)</w:t>
-      </w:r>
-      <w:r>
-        <w:t xml:space="preserve">” </w:t>
-      </w:r>
-      <w:r>
-        <w:t>r</w:t>
-      </w:r>
-      <w:r>
-        <w:t>ealiza el env</w:t>
-      </w:r>
-      <w:r>
-        <w:t>í</w:t>
-      </w:r>
-      <w:r>
-        <w:t>o de mensajes </w:t>
-      </w:r>
-      <w:r>
-        <w:t xml:space="preserve">de </w:t>
-      </w:r>
-      <w:r>
-        <w:t>Cliente</w:t>
-      </w:r>
-      <w:r>
-        <w:t xml:space="preserve"> a </w:t>
-      </w:r>
-      <w:r>
-        <w:t>Servidor</w:t>
-      </w:r>
-      <w:r>
-        <w:t xml:space="preserve">. </w:t>
-      </w:r>
-      <w:r>
-        <w:t>En caso de no poder enviarlo, lo reintenta tras 5 segundos.</w:t>
-      </w:r>
-    </w:p>
-    <w:p>
-      <w:pPr>
-        <w:pStyle w:val="Prrafo"/>
-      </w:pPr>
-      <w:r>
-        <w:t>El método “</w:t>
+        <w:t>_</w:t>
       </w:r>
       <w:r>
         <w:rPr>
@@ -1950,13 +1987,25 @@
           <w:i/>
           <w:iCs/>
         </w:rPr>
-        <w:t>interpretarMensaje(msg)</w:t>
-      </w:r>
-      <w:r>
-        <w:t>” i</w:t>
-      </w:r>
-      <w:r>
-        <w:t>nterpreta el mensaje pasado.</w:t>
+        <w:t>cliente)</w:t>
+      </w:r>
+      <w:r>
+        <w:t>” g</w:t>
+      </w:r>
+      <w:r>
+        <w:t>estiona los mensajes recibidos de los clientes</w:t>
+      </w:r>
+      <w:r>
+        <w:t xml:space="preserve"> y los devuelve</w:t>
+      </w:r>
+      <w:r>
+        <w:t>.</w:t>
+      </w:r>
+      <w:r>
+        <w:t xml:space="preserve"> Si no responde, lo reintenta tras 5 segundos.</w:t>
+      </w:r>
+      <w:r>
+        <w:t xml:space="preserve"> </w:t>
       </w:r>
     </w:p>
     <w:p>
@@ -1973,21 +2022,7 @@
           <w:i/>
           <w:iCs/>
         </w:rPr>
-        <w:t>inicializarJugador(cliente, id)</w:t>
-      </w:r>
-      <w:r>
-        <w:t>” inicializa un jugador, para lo que requiere un cliente y su id.</w:t>
-      </w:r>
-      <w:r>
-        <w:t xml:space="preserve"> </w:t>
-      </w:r>
-    </w:p>
-    <w:p>
-      <w:pPr>
-        <w:pStyle w:val="Prrafo"/>
-      </w:pPr>
-      <w:r>
-        <w:t>El método “</w:t>
+        <w:t>enviar</w:t>
       </w:r>
       <w:r>
         <w:rPr>
@@ -1996,19 +2031,7 @@
           <w:i/>
           <w:iCs/>
         </w:rPr>
-        <w:t>__init__()</w:t>
-      </w:r>
-      <w:r>
-        <w:t>” se encarga de inicializar las variables de la clase.</w:t>
-      </w:r>
-    </w:p>
-    <w:p>
-      <w:pPr>
-        <w:pStyle w:val="Prrafo"/>
-      </w:pPr>
-      <w:r>
-        <w:lastRenderedPageBreak/>
-        <w:t>En el método “</w:t>
+        <w:t>Id</w:t>
       </w:r>
       <w:r>
         <w:rPr>
@@ -2017,24 +2040,7 @@
           <w:i/>
           <w:iCs/>
         </w:rPr>
-        <w:t>main()</w:t>
-      </w:r>
-      <w:r>
-        <w:t xml:space="preserve">” se realizan las llamadas a las funciones relativas a la configuración del </w:t>
-      </w:r>
-      <w:r>
-        <w:t>Servidor</w:t>
-      </w:r>
-      <w:r>
-        <w:t>.</w:t>
-      </w:r>
-    </w:p>
-    <w:p>
-      <w:pPr>
-        <w:pStyle w:val="Prrafo"/>
-      </w:pPr>
-      <w:r>
-        <w:t>El método “</w:t>
+        <w:t>(</w:t>
       </w:r>
       <w:r>
         <w:rPr>
@@ -2043,36 +2049,7 @@
           <w:i/>
           <w:iCs/>
         </w:rPr>
-        <w:t>__del__()</w:t>
-      </w:r>
-      <w:r>
-        <w:t>” d</w:t>
-      </w:r>
-      <w:r>
-        <w:t>estruye los socket que no son nulos al final de la ejecución.</w:t>
-      </w:r>
-    </w:p>
-    <w:p>
-      <w:pPr>
-        <w:pStyle w:val="Ttulo2"/>
-      </w:pPr>
-      <w:r>
-        <w:t>Clase Arbitro</w:t>
-      </w:r>
-    </w:p>
-    <w:p>
-      <w:pPr>
-        <w:pStyle w:val="Prrafo"/>
-      </w:pPr>
-      <w:r>
-        <w:t xml:space="preserve">Dispone de un método </w:t>
-      </w:r>
-      <w:r>
-        <w:rPr>
-          <w:b/>
-          <w:bCs/>
-        </w:rPr>
-        <w:t>“</w:t>
+        <w:t>_</w:t>
       </w:r>
       <w:r>
         <w:rPr>
@@ -2081,63 +2058,33 @@
           <w:i/>
           <w:iCs/>
         </w:rPr>
-        <w:t>__init__(jugador)</w:t>
-      </w:r>
-      <w:r>
-        <w:t>” que inicializa la variable “</w:t>
-      </w:r>
-      <w:r>
-        <w:rPr>
-          <w:i/>
-          <w:iCs/>
-        </w:rPr>
-        <w:t>jugador</w:t>
-      </w:r>
-      <w:r>
-        <w:t>” de la clase con el jugador que se le ha pasado y la variable “</w:t>
-      </w:r>
-      <w:r>
-        <w:rPr>
-          <w:i/>
-          <w:iCs/>
-        </w:rPr>
-        <w:t>ficha</w:t>
-      </w:r>
-      <w:r>
-        <w:t>” en función de si es el jugador 1, que tendrá la ficha negra (“</w:t>
-      </w:r>
-      <w:r>
-        <w:rPr>
-          <w:i/>
-          <w:iCs/>
-        </w:rPr>
-        <w:t>X</w:t>
-      </w:r>
-      <w:r>
-        <w:t>”), o si es el jugador 2, que tendrá la ficha blanca (“</w:t>
-      </w:r>
-      <w:r>
-        <w:rPr>
-          <w:i/>
-          <w:iCs/>
-        </w:rPr>
-        <w:t>O</w:t>
-      </w:r>
-      <w:r>
-        <w:t>”), y muestra un mensaje por pantalla al jugador indicándole qué jugador es y de qué ficha dispone.</w:t>
+        <w:t>cliente)</w:t>
+      </w:r>
+      <w:r>
+        <w:t>” asigna</w:t>
+      </w:r>
+      <w:r>
+        <w:t> un número al cliente pasado y se le env</w:t>
+      </w:r>
+      <w:r>
+        <w:t>í</w:t>
+      </w:r>
+      <w:r>
+        <w:t>a.</w:t>
       </w:r>
     </w:p>
     <w:p>
       <w:pPr>
         <w:pStyle w:val="Prrafo"/>
       </w:pPr>
-    </w:p>
-    <w:p>
-      <w:pPr>
-        <w:pStyle w:val="Prrafo"/>
-      </w:pPr>
-      <w:r>
-        <w:t>Dispone de un método “</w:t>
+      <w:r>
+        <w:t>El método</w:t>
+      </w:r>
+      <w:r>
+        <w:t> </w:t>
+      </w:r>
+      <w:r>
+        <w:t>“</w:t>
       </w:r>
       <w:r>
         <w:rPr>
@@ -2146,24 +2093,7 @@
           <w:i/>
           <w:iCs/>
         </w:rPr>
-        <w:t>__init__(jugador1, jugador2)</w:t>
-      </w:r>
-      <w:r>
-        <w:t>” que i</w:t>
-      </w:r>
-      <w:r>
-        <w:t xml:space="preserve">nicializa </w:t>
-      </w:r>
-      <w:r>
-        <w:t>las variables de los jugadores con los parámetros pasados, instancia el tablero e inicializa la variable turno a 1 (por defecto el jugador que empieza es el 1).</w:t>
-      </w:r>
-    </w:p>
-    <w:p>
-      <w:pPr>
-        <w:pStyle w:val="Prrafo"/>
-      </w:pPr>
-      <w:r>
-        <w:t>El método “</w:t>
+        <w:t>enviar_Mensaje(</w:t>
       </w:r>
       <w:r>
         <w:rPr>
@@ -2172,7 +2102,7 @@
           <w:i/>
           <w:iCs/>
         </w:rPr>
-        <w:t>arbitrar(msg,</w:t>
+        <w:t>msg</w:t>
       </w:r>
       <w:r>
         <w:rPr>
@@ -2181,7 +2111,7 @@
           <w:i/>
           <w:iCs/>
         </w:rPr>
-        <w:t xml:space="preserve"> </w:t>
+        <w:t>,</w:t>
       </w:r>
       <w:r>
         <w:rPr>
@@ -2190,39 +2120,7 @@
           <w:i/>
           <w:iCs/>
         </w:rPr>
-        <w:t>elem)</w:t>
-      </w:r>
-      <w:r>
-        <w:t>”</w:t>
-      </w:r>
-    </w:p>
-    <w:p>
-      <w:pPr>
-        <w:pStyle w:val="Prrafo"/>
-        <w:numPr>
-          <w:ilvl w:val="0"/>
-          <w:numId w:val="41"/>
-        </w:numPr>
-        <w:rPr>
-          <w:color w:val="FF0000"/>
-        </w:rPr>
-      </w:pPr>
-      <w:r>
-        <w:rPr>
-          <w:color w:val="FF0000"/>
-        </w:rPr>
-        <w:t>REDACTAR cuando acabemos</w:t>
-      </w:r>
-    </w:p>
-    <w:p>
-      <w:pPr>
-        <w:pStyle w:val="Prrafo"/>
-        <w:rPr>
-          <w:color w:val="FF0000"/>
-        </w:rPr>
-      </w:pPr>
-      <w:r>
-        <w:t>El método “</w:t>
+        <w:t xml:space="preserve"> _</w:t>
       </w:r>
       <w:r>
         <w:rPr>
@@ -2231,61 +2129,39 @@
           <w:i/>
           <w:iCs/>
         </w:rPr>
-        <w:t>realizarMovimiento(mov)</w:t>
-      </w:r>
-      <w:r>
-        <w:t xml:space="preserve">” </w:t>
-      </w:r>
-      <w:r>
-        <w:t xml:space="preserve">comprueba si el movimiento pasado por parámetro es válido con </w:t>
-      </w:r>
-      <w:r>
-        <w:t>“</w:t>
-      </w:r>
-      <w:r>
-        <w:rPr>
-          <w:i/>
-          <w:iCs/>
-        </w:rPr>
-        <w:t>comprobarMovimiento(</w:t>
-      </w:r>
-      <w:r>
-        <w:rPr>
-          <w:i/>
-          <w:iCs/>
-        </w:rPr>
-        <w:t>mov</w:t>
-      </w:r>
-      <w:r>
-        <w:rPr>
-          <w:i/>
-          <w:iCs/>
-        </w:rPr>
-        <w:t>)</w:t>
-      </w:r>
-      <w:r>
-        <w:t>”</w:t>
-      </w:r>
-      <w:r>
-        <w:t xml:space="preserve">, </w:t>
-      </w:r>
-      <w:r>
-        <w:rPr>
-          <w:b/>
-          <w:bCs/>
-          <w:color w:val="FF0000"/>
-        </w:rPr>
-        <w:t>TERMINAR</w:t>
+        <w:t>cliente)</w:t>
+      </w:r>
+      <w:r>
+        <w:t>” r</w:t>
+      </w:r>
+      <w:r>
+        <w:t>ealiza el env</w:t>
+      </w:r>
+      <w:r>
+        <w:t>í</w:t>
+      </w:r>
+      <w:r>
+        <w:t>o de mensajes </w:t>
+      </w:r>
+      <w:r>
+        <w:t xml:space="preserve">de </w:t>
+      </w:r>
+      <w:r>
+        <w:t>Cliente</w:t>
+      </w:r>
+      <w:r>
+        <w:t xml:space="preserve"> a </w:t>
+      </w:r>
+      <w:r>
+        <w:t>Servidor</w:t>
+      </w:r>
+      <w:r>
+        <w:t>. En caso de no poder enviarlo, lo reintenta tras 5 segundos.</w:t>
       </w:r>
     </w:p>
     <w:p>
       <w:pPr>
         <w:pStyle w:val="Prrafo"/>
-        <w:rPr>
-          <w:b/>
-          <w:bCs/>
-          <w:color w:val="FF0000"/>
-        </w:rPr>
       </w:pPr>
       <w:r>
         <w:t>El método “</w:t>
@@ -2297,59 +2173,7 @@
           <w:i/>
           <w:iCs/>
         </w:rPr>
-        <w:t>comprobarMovimiento(movimiento)</w:t>
-      </w:r>
-      <w:r>
-        <w:t xml:space="preserve">” </w:t>
-      </w:r>
-      <w:r>
-        <w:t xml:space="preserve">comprueba si </w:t>
-      </w:r>
-      <w:r>
-        <w:t xml:space="preserve">el movimiento pasado por parámetro </w:t>
-      </w:r>
-      <w:r>
-        <w:t>es válido</w:t>
-      </w:r>
-      <w:r>
-        <w:t>, p</w:t>
-      </w:r>
-      <w:r>
-        <w:t xml:space="preserve">ara ello tiene en cuenta el jugador que ha enviado el movimiento </w:t>
-      </w:r>
-      <w:r>
-        <w:t xml:space="preserve"> </w:t>
-      </w:r>
-      <w:r>
-        <w:t>y el estado del tablero.</w:t>
-      </w:r>
-      <w:r>
-        <w:t xml:space="preserve"> Devuelve un entero que será “1” si el movimiento es correcto o “2” si el movimiento es incorrecto, para que el Servidor envíe un mensaje al Cliente y éste último vuelva a solicitar el movimiento</w:t>
-      </w:r>
-      <w:r>
-        <w:t xml:space="preserve">. </w:t>
-      </w:r>
-      <w:r>
-        <w:rPr>
-          <w:b/>
-          <w:bCs/>
-          <w:color w:val="FF0000"/>
-        </w:rPr>
-        <w:t>TERMINAR</w:t>
-      </w:r>
-    </w:p>
-    <w:p>
-      <w:pPr>
-        <w:pStyle w:val="Prrafo"/>
-      </w:pPr>
-      <w:r>
-        <w:t>El método</w:t>
-      </w:r>
-      <w:r>
-        <w:t xml:space="preserve"> </w:t>
-      </w:r>
-      <w:r>
-        <w:t>“</w:t>
+        <w:t>enviar_Mensaje_Codificado(cod, obj, </w:t>
       </w:r>
       <w:r>
         <w:rPr>
@@ -2358,38 +2182,7 @@
           <w:i/>
           <w:iCs/>
         </w:rPr>
-        <w:t>reiniciar()</w:t>
-      </w:r>
-      <w:r>
-        <w:t>” reinicia el tablero</w:t>
-      </w:r>
-      <w:r>
-        <w:t xml:space="preserve"> (lo vuelve a instanciar)</w:t>
-      </w:r>
-      <w:r>
-        <w:t xml:space="preserve"> y establece el turno actual al </w:t>
-      </w:r>
-      <w:r>
-        <w:t xml:space="preserve">de </w:t>
-      </w:r>
-      <w:r>
-        <w:t>por defecto</w:t>
-      </w:r>
-      <w:r>
-        <w:t xml:space="preserve"> (jugador 1</w:t>
-      </w:r>
-      <w:bookmarkStart w:id="2" w:name="_GoBack"/>
-      <w:bookmarkEnd w:id="2"/>
-      <w:r>
-        <w:t xml:space="preserve">). </w:t>
-      </w:r>
-    </w:p>
-    <w:p>
-      <w:pPr>
-        <w:pStyle w:val="Prrafo"/>
-      </w:pPr>
-      <w:r>
-        <w:t>El método “</w:t>
+        <w:t>_</w:t>
       </w:r>
       <w:r>
         <w:rPr>
@@ -2398,16 +2191,10 @@
           <w:i/>
           <w:iCs/>
         </w:rPr>
-        <w:t>esFin()</w:t>
-      </w:r>
-      <w:r>
-        <w:t>” o</w:t>
-      </w:r>
-      <w:r>
-        <w:t>btiene el tablero y busca jugadas ganadoras o si el tablero está lleno</w:t>
-      </w:r>
-      <w:r>
-        <w:t>. Devuelve un entero con el turno del jugador que ha ganado, un “0” en caso de que el tablero esté lleno (empate) o un “-1” si no ha acabado el juego.</w:t>
+        <w:t>cliente)</w:t>
+      </w:r>
+      <w:r>
+        <w:t>” crea un objeto Mensaje con el códugo y el objeto pasados por parámetro y se lo envía al Cliente.</w:t>
       </w:r>
     </w:p>
     <w:p>
@@ -2424,13 +2211,19 @@
           <w:i/>
           <w:iCs/>
         </w:rPr>
-        <w:t>turnoActual()</w:t>
-      </w:r>
-      <w:r>
-        <w:t>” d</w:t>
-      </w:r>
-      <w:r>
-        <w:t>evuelve el turno actual.</w:t>
+        <w:t>interpretarMensaje(msg)</w:t>
+      </w:r>
+      <w:r>
+        <w:t>” i</w:t>
+      </w:r>
+      <w:r>
+        <w:t>nterpreta el mensaje pasado</w:t>
+      </w:r>
+      <w:r>
+        <w:t xml:space="preserve"> y lo devuelve.</w:t>
+      </w:r>
+      <w:r>
+        <w:tab/>
       </w:r>
     </w:p>
     <w:p>
@@ -2447,19 +2240,13 @@
           <w:i/>
           <w:iCs/>
         </w:rPr>
-        <w:t>cambiarTurno()</w:t>
-      </w:r>
-      <w:r>
-        <w:t>” se encarga de c</w:t>
-      </w:r>
-      <w:r>
-        <w:t xml:space="preserve">ambia el turno </w:t>
-      </w:r>
-      <w:r>
-        <w:t>actual</w:t>
-      </w:r>
-      <w:r>
-        <w:t>.</w:t>
+        <w:t>inicializarJugador(cliente, id)</w:t>
+      </w:r>
+      <w:r>
+        <w:t>” inicializa un jugador, para lo que requiere un cliente y su id</w:t>
+      </w:r>
+      <w:r>
+        <w:t>, y le envía el id que le ha asignado.</w:t>
       </w:r>
     </w:p>
     <w:p>
@@ -2467,13 +2254,7 @@
         <w:pStyle w:val="Prrafo"/>
       </w:pPr>
       <w:r>
-        <w:t>El método</w:t>
-      </w:r>
-      <w:r>
-        <w:t xml:space="preserve"> </w:t>
-      </w:r>
-      <w:r>
-        <w:t>“</w:t>
+        <w:t>En el método “</w:t>
       </w:r>
       <w:r>
         <w:rPr>
@@ -2482,10 +2263,10 @@
           <w:i/>
           <w:iCs/>
         </w:rPr>
-        <w:t>dibujarTablero()</w:t>
-      </w:r>
-      <w:r>
-        <w:t>” devuelve un mensaje y la representación del tablero.</w:t>
+        <w:t>main()</w:t>
+      </w:r>
+      <w:r>
+        <w:t>” se realizan las llamadas a las funciones relativas a la configuración del Servidor.</w:t>
       </w:r>
     </w:p>
     <w:p>
@@ -2493,15 +2274,7 @@
         <w:pStyle w:val="Ttulo2"/>
       </w:pPr>
       <w:r>
-        <w:t>Clase Tablero</w:t>
-      </w:r>
-    </w:p>
-    <w:p>
-      <w:pPr>
-        <w:pStyle w:val="Prrafo"/>
-      </w:pPr>
-      <w:r>
-        <w:t>La clase Tablero contiene el tablero de la partida, el cual se irá actualizando, se podrá obtener (por el árbitro), imprimir por pantalla y comprobar si está lleno.</w:t>
+        <w:t>Clase Arbitro</w:t>
       </w:r>
     </w:p>
     <w:p>
@@ -2518,10 +2291,13 @@
           <w:i/>
           <w:iCs/>
         </w:rPr>
-        <w:t>__init__()</w:t>
-      </w:r>
-      <w:r>
-        <w:t>” que inicializa el string del tablero con “0” en todas las posiciones, lo que indica que están todas vacías.</w:t>
+        <w:t>__init__(jugador1, jugador2)</w:t>
+      </w:r>
+      <w:r>
+        <w:t xml:space="preserve">” que inicializa </w:t>
+      </w:r>
+      <w:r>
+        <w:t>las variables de los jugadores con los parámetros pasados, instancia el tablero e inicializa la variable turno a 1 (por defecto el jugador que empieza es el 1).</w:t>
       </w:r>
     </w:p>
     <w:p>
@@ -2529,7 +2305,13 @@
         <w:pStyle w:val="Prrafo"/>
       </w:pPr>
       <w:r>
-        <w:t>Con el método “</w:t>
+        <w:t>El método</w:t>
+      </w:r>
+      <w:r>
+        <w:t xml:space="preserve"> principal de la clase es</w:t>
+      </w:r>
+      <w:r>
+        <w:t xml:space="preserve"> “</w:t>
       </w:r>
       <w:r>
         <w:rPr>
@@ -2538,19 +2320,7 @@
           <w:i/>
           <w:iCs/>
         </w:rPr>
-        <w:t>setFicha(color, posicionX, posicionY)</w:t>
-      </w:r>
-      <w:r>
-        <w:t>” se irá actualizando el string del tablero colocando en la posición pasada por parámetro la ficha correspondiente. Si se trata de una ficha del jugador 1 se pondrá un 1 en la posición y sino un 2.</w:t>
-      </w:r>
-    </w:p>
-    <w:p>
-      <w:pPr>
-        <w:pStyle w:val="Prrafo"/>
-      </w:pPr>
-      <w:r>
-        <w:lastRenderedPageBreak/>
-        <w:t>El método “</w:t>
+        <w:t>arbitrar(msg,</w:t>
       </w:r>
       <w:r>
         <w:rPr>
@@ -2559,18 +2329,7 @@
           <w:i/>
           <w:iCs/>
         </w:rPr>
-        <w:t>getTablero()</w:t>
-      </w:r>
-      <w:r>
-        <w:t>” está diseñado para que el Árbitro pueda obtener el tablero actualizado. El Cliente nunca obtendrá el tablero tal cual, sólo podrá tener su representación.</w:t>
-      </w:r>
-    </w:p>
-    <w:p>
-      <w:pPr>
-        <w:pStyle w:val="Prrafo"/>
-      </w:pPr>
-      <w:r>
-        <w:t>El método “</w:t>
+        <w:t xml:space="preserve"> </w:t>
       </w:r>
       <w:r>
         <w:rPr>
@@ -2579,10 +2338,448 @@
           <w:i/>
           <w:iCs/>
         </w:rPr>
+        <w:t>elem)</w:t>
+      </w:r>
+      <w:r>
+        <w:t>”</w:t>
+      </w:r>
+      <w:r>
+        <w:t xml:space="preserve">, </w:t>
+      </w:r>
+      <w:r>
+        <w:t>que llamará al resto de funciones de la misma en función del código de mensaje que el Servidor</w:t>
+      </w:r>
+      <w:r>
+        <w:t xml:space="preserve"> </w:t>
+      </w:r>
+      <w:r>
+        <w:t>ha recibido del</w:t>
+      </w:r>
+      <w:r>
+        <w:t xml:space="preserve"> Cliente</w:t>
+      </w:r>
+      <w:r>
+        <w:t>.</w:t>
+      </w:r>
+    </w:p>
+    <w:p>
+      <w:pPr>
+        <w:pStyle w:val="Prrafo"/>
+        <w:numPr>
+          <w:ilvl w:val="0"/>
+          <w:numId w:val="43"/>
+        </w:numPr>
+      </w:pPr>
+      <w:r>
+        <w:rPr>
+          <w:b/>
+          <w:bCs/>
+        </w:rPr>
+        <w:t>101</w:t>
+      </w:r>
+      <w:r>
+        <w:t xml:space="preserve"> (</w:t>
+      </w:r>
+      <w:r>
+        <w:t>tablero pintado</w:t>
+      </w:r>
+      <w:r>
+        <w:t xml:space="preserve">): </w:t>
+      </w:r>
+      <w:r>
+        <w:t>devuelve un código de mensaje 203</w:t>
+      </w:r>
+      <w:r>
+        <w:t>.</w:t>
+      </w:r>
+    </w:p>
+    <w:p>
+      <w:pPr>
+        <w:pStyle w:val="Prrafo"/>
+        <w:numPr>
+          <w:ilvl w:val="0"/>
+          <w:numId w:val="43"/>
+        </w:numPr>
+      </w:pPr>
+      <w:r>
+        <w:rPr>
+          <w:b/>
+          <w:bCs/>
+        </w:rPr>
+        <w:t>103</w:t>
+      </w:r>
+      <w:r>
+        <w:t xml:space="preserve"> (solicitar tablero): se llama a la función que devuelve la representación del tablero.</w:t>
+      </w:r>
+    </w:p>
+    <w:p>
+      <w:pPr>
+        <w:pStyle w:val="Prrafo"/>
+        <w:numPr>
+          <w:ilvl w:val="0"/>
+          <w:numId w:val="43"/>
+        </w:numPr>
+      </w:pPr>
+      <w:r>
+        <w:rPr>
+          <w:b/>
+          <w:bCs/>
+        </w:rPr>
+        <w:t>104</w:t>
+      </w:r>
+      <w:r>
+        <w:t xml:space="preserve"> (movimiento): se realiza el movimiento pasado por parámetro.</w:t>
+      </w:r>
+    </w:p>
+    <w:p>
+      <w:pPr>
+        <w:pStyle w:val="Prrafo"/>
+        <w:numPr>
+          <w:ilvl w:val="0"/>
+          <w:numId w:val="43"/>
+        </w:numPr>
+      </w:pPr>
+      <w:r>
+        <w:rPr>
+          <w:b/>
+          <w:bCs/>
+        </w:rPr>
+        <w:t>105</w:t>
+      </w:r>
+      <w:r>
+        <w:t xml:space="preserve"> (tablero actualizado): una vez se ha realizado el movimiento correcto y se ha devuelto este código de mensaje se mira si se ha finalizado la partida</w:t>
+      </w:r>
+      <w:r>
+        <w:t xml:space="preserve"> con “</w:t>
+      </w:r>
+      <w:r>
+        <w:rPr>
+          <w:i/>
+          <w:iCs/>
+        </w:rPr>
+        <w:t>esFin()</w:t>
+      </w:r>
+      <w:r>
+        <w:t>”, en función de lo que devuelva dicha función se envía un código de mensaje 200 (fin de juego) y el turno del jugador que ha ganado o “0” si se ha quedado empate.</w:t>
+      </w:r>
+    </w:p>
+    <w:p>
+      <w:pPr>
+        <w:pStyle w:val="Prrafo"/>
+        <w:rPr>
+          <w:color w:val="FF0000"/>
+        </w:rPr>
+      </w:pPr>
+      <w:r>
+        <w:t>El método “</w:t>
+      </w:r>
+      <w:r>
+        <w:rPr>
+          <w:b/>
+          <w:bCs/>
+          <w:i/>
+          <w:iCs/>
+        </w:rPr>
+        <w:t>realizarMovimiento(mov)</w:t>
+      </w:r>
+      <w:r>
+        <w:t xml:space="preserve">” </w:t>
+      </w:r>
+      <w:r>
+        <w:t>comprueba si el movimiento pasado por parámetro es válido con “</w:t>
+      </w:r>
+      <w:r>
+        <w:rPr>
+          <w:i/>
+          <w:iCs/>
+        </w:rPr>
+        <w:t>comprobarMovimiento(mov)</w:t>
+      </w:r>
+      <w:r>
+        <w:t>”,</w:t>
+      </w:r>
+      <w:r>
+        <w:t xml:space="preserve"> si es correcto (“1”) se coloca la ficha (actualizando el tablero) y se devuelve un código de mensaje 204 (movimiento correcto)</w:t>
+      </w:r>
+      <w:r>
+        <w:tab/>
+        <w:t xml:space="preserve">y el tablero actualizado, si es incorrecto (“2”) </w:t>
+      </w:r>
+      <w:r>
+        <w:t>se devuelve un código de mensaje 20</w:t>
+      </w:r>
+      <w:r>
+        <w:t>3</w:t>
+      </w:r>
+      <w:r>
+        <w:t xml:space="preserve"> (movimiento </w:t>
+      </w:r>
+      <w:r>
+        <w:t>in</w:t>
+      </w:r>
+      <w:r>
+        <w:t>correcto)</w:t>
+      </w:r>
+      <w:r>
+        <w:t xml:space="preserve"> </w:t>
+      </w:r>
+      <w:r>
+        <w:t>y</w:t>
+      </w:r>
+      <w:r>
+        <w:t xml:space="preserve"> un “1” para indicar que se vuelva a solicitar movimiento en InterfazJugador.</w:t>
+      </w:r>
+    </w:p>
+    <w:p>
+      <w:pPr>
+        <w:pStyle w:val="Prrafo"/>
+      </w:pPr>
+      <w:r>
+        <w:t>El método “</w:t>
+      </w:r>
+      <w:r>
+        <w:rPr>
+          <w:b/>
+          <w:bCs/>
+          <w:i/>
+          <w:iCs/>
+        </w:rPr>
+        <w:t>comprobarMovimiento(</w:t>
+      </w:r>
+      <w:r>
+        <w:rPr>
+          <w:b/>
+          <w:bCs/>
+          <w:i/>
+          <w:iCs/>
+        </w:rPr>
+        <w:t>mov</w:t>
+      </w:r>
+      <w:r>
+        <w:rPr>
+          <w:b/>
+          <w:bCs/>
+          <w:i/>
+          <w:iCs/>
+        </w:rPr>
+        <w:t>)</w:t>
+      </w:r>
+      <w:r>
+        <w:t xml:space="preserve">” comprueba si </w:t>
+      </w:r>
+      <w:r>
+        <w:t xml:space="preserve">el movimiento pasado por parámetro </w:t>
+      </w:r>
+      <w:r>
+        <w:t>es válido</w:t>
+      </w:r>
+      <w:r>
+        <w:t>, p</w:t>
+      </w:r>
+      <w:r>
+        <w:t xml:space="preserve">ara ello tiene en cuenta el jugador que ha enviado el movimiento </w:t>
+      </w:r>
+      <w:r>
+        <w:t xml:space="preserve"> </w:t>
+      </w:r>
+      <w:r>
+        <w:t>y el estado del tablero.</w:t>
+      </w:r>
+      <w:r>
+        <w:t xml:space="preserve"> </w:t>
+      </w:r>
+      <w:r>
+        <w:lastRenderedPageBreak/>
+        <w:t>Devuelve un entero que será “1” si el movimiento es correcto o “2” si el movimiento es incorrecto, para que el Servidor envíe un mensaje al Cliente y éste último vuelva a solicitar el movimiento</w:t>
+      </w:r>
+      <w:r>
+        <w:t xml:space="preserve">. </w:t>
+      </w:r>
+    </w:p>
+    <w:p>
+      <w:pPr>
+        <w:pStyle w:val="Prrafo"/>
+      </w:pPr>
+      <w:r>
+        <w:t>El método “</w:t>
+      </w:r>
+      <w:r>
+        <w:rPr>
+          <w:b/>
+          <w:bCs/>
+          <w:i/>
+          <w:iCs/>
+        </w:rPr>
+        <w:t>esFin()</w:t>
+      </w:r>
+      <w:r>
+        <w:t>” o</w:t>
+      </w:r>
+      <w:r>
+        <w:t>btiene el tablero y busca jugadas ganadoras o si el tablero está lleno</w:t>
+      </w:r>
+      <w:r>
+        <w:t>. Devuelve un entero con el turno del jugador que ha ganado, un “0” en caso de que el tablero esté lleno (empate) o un “-1” si no ha acabado el juego.</w:t>
+      </w:r>
+    </w:p>
+    <w:p>
+      <w:pPr>
+        <w:pStyle w:val="Prrafo"/>
+      </w:pPr>
+      <w:r>
+        <w:t>El método “</w:t>
+      </w:r>
+      <w:r>
+        <w:rPr>
+          <w:b/>
+          <w:bCs/>
+          <w:i/>
+          <w:iCs/>
+        </w:rPr>
+        <w:t>turnoActual()</w:t>
+      </w:r>
+      <w:r>
+        <w:t>” d</w:t>
+      </w:r>
+      <w:r>
+        <w:t>evuelve el turno actual.</w:t>
+      </w:r>
+    </w:p>
+    <w:p>
+      <w:pPr>
+        <w:pStyle w:val="Prrafo"/>
+      </w:pPr>
+      <w:r>
+        <w:t>El método “</w:t>
+      </w:r>
+      <w:r>
+        <w:rPr>
+          <w:b/>
+          <w:bCs/>
+          <w:i/>
+          <w:iCs/>
+        </w:rPr>
+        <w:t>cambiarTurno()</w:t>
+      </w:r>
+      <w:r>
+        <w:t>” se encarga de c</w:t>
+      </w:r>
+      <w:r>
+        <w:t xml:space="preserve">ambia el turno </w:t>
+      </w:r>
+      <w:r>
+        <w:t>actual</w:t>
+      </w:r>
+      <w:r>
+        <w:t>.</w:t>
+      </w:r>
+    </w:p>
+    <w:p>
+      <w:pPr>
+        <w:pStyle w:val="Prrafo"/>
+      </w:pPr>
+      <w:r>
+        <w:t>El método</w:t>
+      </w:r>
+      <w:r>
+        <w:t xml:space="preserve"> </w:t>
+      </w:r>
+      <w:r>
+        <w:t>“</w:t>
+      </w:r>
+      <w:r>
+        <w:rPr>
+          <w:b/>
+          <w:bCs/>
+          <w:i/>
+          <w:iCs/>
+        </w:rPr>
         <w:t>dibujarTablero()</w:t>
       </w:r>
       <w:r>
-        <w:t>” devuelve la representación del tablero para poder mostrársela al jugador por pantalla.</w:t>
+        <w:t xml:space="preserve">” devuelve un </w:t>
+      </w:r>
+      <w:r>
+        <w:t>código de mensaje 202</w:t>
+      </w:r>
+      <w:r>
+        <w:t xml:space="preserve"> y la representación del tablero.</w:t>
+      </w:r>
+    </w:p>
+    <w:p>
+      <w:pPr>
+        <w:pStyle w:val="Ttulo2"/>
+      </w:pPr>
+      <w:r>
+        <w:t>Clase Tablero</w:t>
+      </w:r>
+    </w:p>
+    <w:p>
+      <w:pPr>
+        <w:pStyle w:val="Prrafo"/>
+      </w:pPr>
+      <w:r>
+        <w:t>La clase Tablero contiene el tablero de la partida, el cual se irá actualizando, se podrá obtener (por el árbitro), imprimir por pantalla y comprobar si está lleno.</w:t>
+      </w:r>
+    </w:p>
+    <w:p>
+      <w:pPr>
+        <w:pStyle w:val="Prrafo"/>
+      </w:pPr>
+      <w:r>
+        <w:t>Dispone de un método “</w:t>
+      </w:r>
+      <w:r>
+        <w:rPr>
+          <w:b/>
+          <w:bCs/>
+          <w:i/>
+          <w:iCs/>
+        </w:rPr>
+        <w:t>__init__()</w:t>
+      </w:r>
+      <w:r>
+        <w:t>” que inicializa el string del tablero con “0” en todas las posiciones, lo que indica que están todas vacías.</w:t>
+      </w:r>
+    </w:p>
+    <w:p>
+      <w:pPr>
+        <w:pStyle w:val="Prrafo"/>
+      </w:pPr>
+      <w:r>
+        <w:t>Con el método “</w:t>
+      </w:r>
+      <w:r>
+        <w:rPr>
+          <w:b/>
+          <w:bCs/>
+          <w:i/>
+          <w:iCs/>
+        </w:rPr>
+        <w:t>setFicha(color, posicionX, posicionY)</w:t>
+      </w:r>
+      <w:r>
+        <w:t>” se irá actualizando el string del tablero colocando en la posición pasada por parámetro la ficha correspondiente. Si se trata de una ficha del jugador 1 se pondrá un 1 en la posición y sino un 2.</w:t>
+      </w:r>
+    </w:p>
+    <w:p>
+      <w:pPr>
+        <w:pStyle w:val="Prrafo"/>
+      </w:pPr>
+      <w:r>
+        <w:t>El método “</w:t>
+      </w:r>
+      <w:r>
+        <w:rPr>
+          <w:b/>
+          <w:bCs/>
+          <w:i/>
+          <w:iCs/>
+        </w:rPr>
+        <w:t>getTablero()</w:t>
+      </w:r>
+      <w:r>
+        <w:t>” está diseñado para que el Árbitro pueda obtener el tablero actualizado. El Cliente nunca obtendrá el tablero tal cual, sólo podrá tener su representación.</w:t>
       </w:r>
     </w:p>
     <w:p>
@@ -2906,6 +3103,119 @@
     </w:lvl>
   </w:abstractNum>
   <w:abstractNum w:abstractNumId="1" w15:restartNumberingAfterBreak="0">
+    <w:nsid w:val="01D1660E"/>
+    <w:multiLevelType w:val="hybridMultilevel"/>
+    <w:tmpl w:val="E800FDD4"/>
+    <w:lvl w:ilvl="0" w:tplc="0C0A0001">
+      <w:start w:val="1"/>
+      <w:numFmt w:val="bullet"/>
+      <w:lvlText w:val=""/>
+      <w:lvlJc w:val="left"/>
+      <w:pPr>
+        <w:ind w:left="1004" w:hanging="360"/>
+      </w:pPr>
+      <w:rPr>
+        <w:rFonts w:ascii="Symbol" w:hAnsi="Symbol" w:hint="default"/>
+      </w:rPr>
+    </w:lvl>
+    <w:lvl w:ilvl="1" w:tplc="0C0A0003" w:tentative="1">
+      <w:start w:val="1"/>
+      <w:numFmt w:val="bullet"/>
+      <w:lvlText w:val="o"/>
+      <w:lvlJc w:val="left"/>
+      <w:pPr>
+        <w:ind w:left="1724" w:hanging="360"/>
+      </w:pPr>
+      <w:rPr>
+        <w:rFonts w:ascii="Courier New" w:hAnsi="Courier New" w:cs="Courier New" w:hint="default"/>
+      </w:rPr>
+    </w:lvl>
+    <w:lvl w:ilvl="2" w:tplc="0C0A0005" w:tentative="1">
+      <w:start w:val="1"/>
+      <w:numFmt w:val="bullet"/>
+      <w:lvlText w:val=""/>
+      <w:lvlJc w:val="left"/>
+      <w:pPr>
+        <w:ind w:left="2444" w:hanging="360"/>
+      </w:pPr>
+      <w:rPr>
+        <w:rFonts w:ascii="Wingdings" w:hAnsi="Wingdings" w:hint="default"/>
+      </w:rPr>
+    </w:lvl>
+    <w:lvl w:ilvl="3" w:tplc="0C0A0001" w:tentative="1">
+      <w:start w:val="1"/>
+      <w:numFmt w:val="bullet"/>
+      <w:lvlText w:val=""/>
+      <w:lvlJc w:val="left"/>
+      <w:pPr>
+        <w:ind w:left="3164" w:hanging="360"/>
+      </w:pPr>
+      <w:rPr>
+        <w:rFonts w:ascii="Symbol" w:hAnsi="Symbol" w:hint="default"/>
+      </w:rPr>
+    </w:lvl>
+    <w:lvl w:ilvl="4" w:tplc="0C0A0003" w:tentative="1">
+      <w:start w:val="1"/>
+      <w:numFmt w:val="bullet"/>
+      <w:lvlText w:val="o"/>
+      <w:lvlJc w:val="left"/>
+      <w:pPr>
+        <w:ind w:left="3884" w:hanging="360"/>
+      </w:pPr>
+      <w:rPr>
+        <w:rFonts w:ascii="Courier New" w:hAnsi="Courier New" w:cs="Courier New" w:hint="default"/>
+      </w:rPr>
+    </w:lvl>
+    <w:lvl w:ilvl="5" w:tplc="0C0A0005" w:tentative="1">
+      <w:start w:val="1"/>
+      <w:numFmt w:val="bullet"/>
+      <w:lvlText w:val=""/>
+      <w:lvlJc w:val="left"/>
+      <w:pPr>
+        <w:ind w:left="4604" w:hanging="360"/>
+      </w:pPr>
+      <w:rPr>
+        <w:rFonts w:ascii="Wingdings" w:hAnsi="Wingdings" w:hint="default"/>
+      </w:rPr>
+    </w:lvl>
+    <w:lvl w:ilvl="6" w:tplc="0C0A0001" w:tentative="1">
+      <w:start w:val="1"/>
+      <w:numFmt w:val="bullet"/>
+      <w:lvlText w:val=""/>
+      <w:lvlJc w:val="left"/>
+      <w:pPr>
+        <w:ind w:left="5324" w:hanging="360"/>
+      </w:pPr>
+      <w:rPr>
+        <w:rFonts w:ascii="Symbol" w:hAnsi="Symbol" w:hint="default"/>
+      </w:rPr>
+    </w:lvl>
+    <w:lvl w:ilvl="7" w:tplc="0C0A0003" w:tentative="1">
+      <w:start w:val="1"/>
+      <w:numFmt w:val="bullet"/>
+      <w:lvlText w:val="o"/>
+      <w:lvlJc w:val="left"/>
+      <w:pPr>
+        <w:ind w:left="6044" w:hanging="360"/>
+      </w:pPr>
+      <w:rPr>
+        <w:rFonts w:ascii="Courier New" w:hAnsi="Courier New" w:cs="Courier New" w:hint="default"/>
+      </w:rPr>
+    </w:lvl>
+    <w:lvl w:ilvl="8" w:tplc="0C0A0005" w:tentative="1">
+      <w:start w:val="1"/>
+      <w:numFmt w:val="bullet"/>
+      <w:lvlText w:val=""/>
+      <w:lvlJc w:val="left"/>
+      <w:pPr>
+        <w:ind w:left="6764" w:hanging="360"/>
+      </w:pPr>
+      <w:rPr>
+        <w:rFonts w:ascii="Wingdings" w:hAnsi="Wingdings" w:hint="default"/>
+      </w:rPr>
+    </w:lvl>
+  </w:abstractNum>
+  <w:abstractNum w:abstractNumId="2" w15:restartNumberingAfterBreak="0">
     <w:nsid w:val="06B15FF1"/>
     <w:multiLevelType w:val="hybridMultilevel"/>
     <w:tmpl w:val="E1760928"/>
@@ -3017,7 +3327,7 @@
       </w:rPr>
     </w:lvl>
   </w:abstractNum>
-  <w:abstractNum w:abstractNumId="2" w15:restartNumberingAfterBreak="0">
+  <w:abstractNum w:abstractNumId="3" w15:restartNumberingAfterBreak="0">
     <w:nsid w:val="0C096523"/>
     <w:multiLevelType w:val="hybridMultilevel"/>
     <w:tmpl w:val="7C903D4A"/>
@@ -3103,7 +3413,7 @@
       </w:pPr>
     </w:lvl>
   </w:abstractNum>
-  <w:abstractNum w:abstractNumId="3" w15:restartNumberingAfterBreak="0">
+  <w:abstractNum w:abstractNumId="4" w15:restartNumberingAfterBreak="0">
     <w:nsid w:val="120A3B28"/>
     <w:multiLevelType w:val="multilevel"/>
     <w:tmpl w:val="3946C140"/>
@@ -3216,7 +3526,7 @@
       </w:rPr>
     </w:lvl>
   </w:abstractNum>
-  <w:abstractNum w:abstractNumId="4" w15:restartNumberingAfterBreak="0">
+  <w:abstractNum w:abstractNumId="5" w15:restartNumberingAfterBreak="0">
     <w:nsid w:val="138C2108"/>
     <w:multiLevelType w:val="hybridMultilevel"/>
     <w:tmpl w:val="B2E2FC24"/>
@@ -3329,7 +3639,7 @@
       </w:rPr>
     </w:lvl>
   </w:abstractNum>
-  <w:abstractNum w:abstractNumId="5" w15:restartNumberingAfterBreak="0">
+  <w:abstractNum w:abstractNumId="6" w15:restartNumberingAfterBreak="0">
     <w:nsid w:val="15D836EE"/>
     <w:multiLevelType w:val="hybridMultilevel"/>
     <w:tmpl w:val="923EFC36"/>
@@ -3442,7 +3752,7 @@
       </w:rPr>
     </w:lvl>
   </w:abstractNum>
-  <w:abstractNum w:abstractNumId="6" w15:restartNumberingAfterBreak="0">
+  <w:abstractNum w:abstractNumId="7" w15:restartNumberingAfterBreak="0">
     <w:nsid w:val="16FD2F5A"/>
     <w:multiLevelType w:val="hybridMultilevel"/>
     <w:tmpl w:val="AC888248"/>
@@ -3555,7 +3865,7 @@
       </w:rPr>
     </w:lvl>
   </w:abstractNum>
-  <w:abstractNum w:abstractNumId="7" w15:restartNumberingAfterBreak="0">
+  <w:abstractNum w:abstractNumId="8" w15:restartNumberingAfterBreak="0">
     <w:nsid w:val="1904521B"/>
     <w:multiLevelType w:val="hybridMultilevel"/>
     <w:tmpl w:val="8D2A29DE"/>
@@ -3641,7 +3951,7 @@
       </w:pPr>
     </w:lvl>
   </w:abstractNum>
-  <w:abstractNum w:abstractNumId="8" w15:restartNumberingAfterBreak="0">
+  <w:abstractNum w:abstractNumId="9" w15:restartNumberingAfterBreak="0">
     <w:nsid w:val="1E5C75DB"/>
     <w:multiLevelType w:val="hybridMultilevel"/>
     <w:tmpl w:val="6AB89D96"/>
@@ -3754,7 +4064,7 @@
       </w:rPr>
     </w:lvl>
   </w:abstractNum>
-  <w:abstractNum w:abstractNumId="9" w15:restartNumberingAfterBreak="0">
+  <w:abstractNum w:abstractNumId="10" w15:restartNumberingAfterBreak="0">
     <w:nsid w:val="1E9153B9"/>
     <w:multiLevelType w:val="hybridMultilevel"/>
     <w:tmpl w:val="50E4C0C0"/>
@@ -3867,7 +4177,7 @@
       </w:rPr>
     </w:lvl>
   </w:abstractNum>
-  <w:abstractNum w:abstractNumId="10" w15:restartNumberingAfterBreak="0">
+  <w:abstractNum w:abstractNumId="11" w15:restartNumberingAfterBreak="0">
     <w:nsid w:val="26B808E1"/>
     <w:multiLevelType w:val="multilevel"/>
     <w:tmpl w:val="0C0A001F"/>
@@ -3953,7 +4263,7 @@
       </w:pPr>
     </w:lvl>
   </w:abstractNum>
-  <w:abstractNum w:abstractNumId="11" w15:restartNumberingAfterBreak="0">
+  <w:abstractNum w:abstractNumId="12" w15:restartNumberingAfterBreak="0">
     <w:nsid w:val="30E16B0B"/>
     <w:multiLevelType w:val="hybridMultilevel"/>
     <w:tmpl w:val="3104D4A4"/>
@@ -4066,7 +4376,7 @@
       </w:rPr>
     </w:lvl>
   </w:abstractNum>
-  <w:abstractNum w:abstractNumId="12" w15:restartNumberingAfterBreak="0">
+  <w:abstractNum w:abstractNumId="13" w15:restartNumberingAfterBreak="0">
     <w:nsid w:val="31356AA8"/>
     <w:multiLevelType w:val="hybridMultilevel"/>
     <w:tmpl w:val="1710041C"/>
@@ -4152,7 +4462,7 @@
       </w:pPr>
     </w:lvl>
   </w:abstractNum>
-  <w:abstractNum w:abstractNumId="13" w15:restartNumberingAfterBreak="0">
+  <w:abstractNum w:abstractNumId="14" w15:restartNumberingAfterBreak="0">
     <w:nsid w:val="3B043962"/>
     <w:multiLevelType w:val="hybridMultilevel"/>
     <w:tmpl w:val="2494C2A0"/>
@@ -4238,7 +4548,7 @@
       </w:pPr>
     </w:lvl>
   </w:abstractNum>
-  <w:abstractNum w:abstractNumId="14" w15:restartNumberingAfterBreak="0">
+  <w:abstractNum w:abstractNumId="15" w15:restartNumberingAfterBreak="0">
     <w:nsid w:val="3B8D53C5"/>
     <w:multiLevelType w:val="multilevel"/>
     <w:tmpl w:val="0C0A001F"/>
@@ -4324,7 +4634,7 @@
       </w:pPr>
     </w:lvl>
   </w:abstractNum>
-  <w:abstractNum w:abstractNumId="15" w15:restartNumberingAfterBreak="0">
+  <w:abstractNum w:abstractNumId="16" w15:restartNumberingAfterBreak="0">
     <w:nsid w:val="423C2F89"/>
     <w:multiLevelType w:val="hybridMultilevel"/>
     <w:tmpl w:val="FE384A30"/>
@@ -4437,7 +4747,7 @@
       </w:rPr>
     </w:lvl>
   </w:abstractNum>
-  <w:abstractNum w:abstractNumId="16" w15:restartNumberingAfterBreak="0">
+  <w:abstractNum w:abstractNumId="17" w15:restartNumberingAfterBreak="0">
     <w:nsid w:val="44FA6141"/>
     <w:multiLevelType w:val="hybridMultilevel"/>
     <w:tmpl w:val="AA18E9BA"/>
@@ -4523,7 +4833,7 @@
       </w:pPr>
     </w:lvl>
   </w:abstractNum>
-  <w:abstractNum w:abstractNumId="17" w15:restartNumberingAfterBreak="0">
+  <w:abstractNum w:abstractNumId="18" w15:restartNumberingAfterBreak="0">
     <w:nsid w:val="463805DD"/>
     <w:multiLevelType w:val="hybridMultilevel"/>
     <w:tmpl w:val="C9380574"/>
@@ -4636,7 +4946,7 @@
       </w:rPr>
     </w:lvl>
   </w:abstractNum>
-  <w:abstractNum w:abstractNumId="18" w15:restartNumberingAfterBreak="0">
+  <w:abstractNum w:abstractNumId="19" w15:restartNumberingAfterBreak="0">
     <w:nsid w:val="49894E9A"/>
     <w:multiLevelType w:val="hybridMultilevel"/>
     <w:tmpl w:val="D9ECDB18"/>
@@ -4749,7 +5059,7 @@
       </w:rPr>
     </w:lvl>
   </w:abstractNum>
-  <w:abstractNum w:abstractNumId="19" w15:restartNumberingAfterBreak="0">
+  <w:abstractNum w:abstractNumId="20" w15:restartNumberingAfterBreak="0">
     <w:nsid w:val="4A38048F"/>
     <w:multiLevelType w:val="hybridMultilevel"/>
     <w:tmpl w:val="11F2CB00"/>
@@ -4838,7 +5148,7 @@
       </w:pPr>
     </w:lvl>
   </w:abstractNum>
-  <w:abstractNum w:abstractNumId="20" w15:restartNumberingAfterBreak="0">
+  <w:abstractNum w:abstractNumId="21" w15:restartNumberingAfterBreak="0">
     <w:nsid w:val="4A526F8C"/>
     <w:multiLevelType w:val="hybridMultilevel"/>
     <w:tmpl w:val="5E8A4B72"/>
@@ -4924,7 +5234,120 @@
       </w:pPr>
     </w:lvl>
   </w:abstractNum>
-  <w:abstractNum w:abstractNumId="21" w15:restartNumberingAfterBreak="0">
+  <w:abstractNum w:abstractNumId="22" w15:restartNumberingAfterBreak="0">
+    <w:nsid w:val="4B98599E"/>
+    <w:multiLevelType w:val="hybridMultilevel"/>
+    <w:tmpl w:val="7346BCAC"/>
+    <w:lvl w:ilvl="0" w:tplc="9606DB6C">
+      <w:start w:val="1"/>
+      <w:numFmt w:val="bullet"/>
+      <w:lvlText w:val=""/>
+      <w:lvlJc w:val="left"/>
+      <w:pPr>
+        <w:ind w:left="1004" w:hanging="360"/>
+      </w:pPr>
+      <w:rPr>
+        <w:rFonts w:ascii="Symbol" w:hAnsi="Symbol" w:hint="default"/>
+      </w:rPr>
+    </w:lvl>
+    <w:lvl w:ilvl="1" w:tplc="0C0A0003" w:tentative="1">
+      <w:start w:val="1"/>
+      <w:numFmt w:val="bullet"/>
+      <w:lvlText w:val="o"/>
+      <w:lvlJc w:val="left"/>
+      <w:pPr>
+        <w:ind w:left="1724" w:hanging="360"/>
+      </w:pPr>
+      <w:rPr>
+        <w:rFonts w:ascii="Courier New" w:hAnsi="Courier New" w:cs="Courier New" w:hint="default"/>
+      </w:rPr>
+    </w:lvl>
+    <w:lvl w:ilvl="2" w:tplc="0C0A0005" w:tentative="1">
+      <w:start w:val="1"/>
+      <w:numFmt w:val="bullet"/>
+      <w:lvlText w:val=""/>
+      <w:lvlJc w:val="left"/>
+      <w:pPr>
+        <w:ind w:left="2444" w:hanging="360"/>
+      </w:pPr>
+      <w:rPr>
+        <w:rFonts w:ascii="Wingdings" w:hAnsi="Wingdings" w:hint="default"/>
+      </w:rPr>
+    </w:lvl>
+    <w:lvl w:ilvl="3" w:tplc="0C0A0001" w:tentative="1">
+      <w:start w:val="1"/>
+      <w:numFmt w:val="bullet"/>
+      <w:lvlText w:val=""/>
+      <w:lvlJc w:val="left"/>
+      <w:pPr>
+        <w:ind w:left="3164" w:hanging="360"/>
+      </w:pPr>
+      <w:rPr>
+        <w:rFonts w:ascii="Symbol" w:hAnsi="Symbol" w:hint="default"/>
+      </w:rPr>
+    </w:lvl>
+    <w:lvl w:ilvl="4" w:tplc="0C0A0003" w:tentative="1">
+      <w:start w:val="1"/>
+      <w:numFmt w:val="bullet"/>
+      <w:lvlText w:val="o"/>
+      <w:lvlJc w:val="left"/>
+      <w:pPr>
+        <w:ind w:left="3884" w:hanging="360"/>
+      </w:pPr>
+      <w:rPr>
+        <w:rFonts w:ascii="Courier New" w:hAnsi="Courier New" w:cs="Courier New" w:hint="default"/>
+      </w:rPr>
+    </w:lvl>
+    <w:lvl w:ilvl="5" w:tplc="0C0A0005" w:tentative="1">
+      <w:start w:val="1"/>
+      <w:numFmt w:val="bullet"/>
+      <w:lvlText w:val=""/>
+      <w:lvlJc w:val="left"/>
+      <w:pPr>
+        <w:ind w:left="4604" w:hanging="360"/>
+      </w:pPr>
+      <w:rPr>
+        <w:rFonts w:ascii="Wingdings" w:hAnsi="Wingdings" w:hint="default"/>
+      </w:rPr>
+    </w:lvl>
+    <w:lvl w:ilvl="6" w:tplc="0C0A0001" w:tentative="1">
+      <w:start w:val="1"/>
+      <w:numFmt w:val="bullet"/>
+      <w:lvlText w:val=""/>
+      <w:lvlJc w:val="left"/>
+      <w:pPr>
+        <w:ind w:left="5324" w:hanging="360"/>
+      </w:pPr>
+      <w:rPr>
+        <w:rFonts w:ascii="Symbol" w:hAnsi="Symbol" w:hint="default"/>
+      </w:rPr>
+    </w:lvl>
+    <w:lvl w:ilvl="7" w:tplc="0C0A0003" w:tentative="1">
+      <w:start w:val="1"/>
+      <w:numFmt w:val="bullet"/>
+      <w:lvlText w:val="o"/>
+      <w:lvlJc w:val="left"/>
+      <w:pPr>
+        <w:ind w:left="6044" w:hanging="360"/>
+      </w:pPr>
+      <w:rPr>
+        <w:rFonts w:ascii="Courier New" w:hAnsi="Courier New" w:cs="Courier New" w:hint="default"/>
+      </w:rPr>
+    </w:lvl>
+    <w:lvl w:ilvl="8" w:tplc="0C0A0005" w:tentative="1">
+      <w:start w:val="1"/>
+      <w:numFmt w:val="bullet"/>
+      <w:lvlText w:val=""/>
+      <w:lvlJc w:val="left"/>
+      <w:pPr>
+        <w:ind w:left="6764" w:hanging="360"/>
+      </w:pPr>
+      <w:rPr>
+        <w:rFonts w:ascii="Wingdings" w:hAnsi="Wingdings" w:hint="default"/>
+      </w:rPr>
+    </w:lvl>
+  </w:abstractNum>
+  <w:abstractNum w:abstractNumId="23" w15:restartNumberingAfterBreak="0">
     <w:nsid w:val="50C84E67"/>
     <w:multiLevelType w:val="hybridMultilevel"/>
     <w:tmpl w:val="FCC4A0EE"/>
@@ -5037,7 +5460,7 @@
       </w:rPr>
     </w:lvl>
   </w:abstractNum>
-  <w:abstractNum w:abstractNumId="22" w15:restartNumberingAfterBreak="0">
+  <w:abstractNum w:abstractNumId="24" w15:restartNumberingAfterBreak="0">
     <w:nsid w:val="51C531E9"/>
     <w:multiLevelType w:val="multilevel"/>
     <w:tmpl w:val="0C0A001F"/>
@@ -5123,7 +5546,7 @@
       </w:pPr>
     </w:lvl>
   </w:abstractNum>
-  <w:abstractNum w:abstractNumId="23" w15:restartNumberingAfterBreak="0">
+  <w:abstractNum w:abstractNumId="25" w15:restartNumberingAfterBreak="0">
     <w:nsid w:val="520F52DA"/>
     <w:multiLevelType w:val="hybridMultilevel"/>
     <w:tmpl w:val="525C1C6C"/>
@@ -5209,7 +5632,7 @@
       </w:pPr>
     </w:lvl>
   </w:abstractNum>
-  <w:abstractNum w:abstractNumId="24" w15:restartNumberingAfterBreak="0">
+  <w:abstractNum w:abstractNumId="26" w15:restartNumberingAfterBreak="0">
     <w:nsid w:val="526D61D4"/>
     <w:multiLevelType w:val="hybridMultilevel"/>
     <w:tmpl w:val="7F9C1536"/>
@@ -5322,7 +5745,120 @@
       </w:rPr>
     </w:lvl>
   </w:abstractNum>
-  <w:abstractNum w:abstractNumId="25" w15:restartNumberingAfterBreak="0">
+  <w:abstractNum w:abstractNumId="27" w15:restartNumberingAfterBreak="0">
+    <w:nsid w:val="54562719"/>
+    <w:multiLevelType w:val="hybridMultilevel"/>
+    <w:tmpl w:val="67302E30"/>
+    <w:lvl w:ilvl="0" w:tplc="9606DB6C">
+      <w:start w:val="1"/>
+      <w:numFmt w:val="bullet"/>
+      <w:lvlText w:val=""/>
+      <w:lvlJc w:val="left"/>
+      <w:pPr>
+        <w:ind w:left="1004" w:hanging="360"/>
+      </w:pPr>
+      <w:rPr>
+        <w:rFonts w:ascii="Symbol" w:hAnsi="Symbol" w:hint="default"/>
+      </w:rPr>
+    </w:lvl>
+    <w:lvl w:ilvl="1" w:tplc="0C0A0003" w:tentative="1">
+      <w:start w:val="1"/>
+      <w:numFmt w:val="bullet"/>
+      <w:lvlText w:val="o"/>
+      <w:lvlJc w:val="left"/>
+      <w:pPr>
+        <w:ind w:left="1724" w:hanging="360"/>
+      </w:pPr>
+      <w:rPr>
+        <w:rFonts w:ascii="Courier New" w:hAnsi="Courier New" w:cs="Courier New" w:hint="default"/>
+      </w:rPr>
+    </w:lvl>
+    <w:lvl w:ilvl="2" w:tplc="0C0A0005" w:tentative="1">
+      <w:start w:val="1"/>
+      <w:numFmt w:val="bullet"/>
+      <w:lvlText w:val=""/>
+      <w:lvlJc w:val="left"/>
+      <w:pPr>
+        <w:ind w:left="2444" w:hanging="360"/>
+      </w:pPr>
+      <w:rPr>
+        <w:rFonts w:ascii="Wingdings" w:hAnsi="Wingdings" w:hint="default"/>
+      </w:rPr>
+    </w:lvl>
+    <w:lvl w:ilvl="3" w:tplc="0C0A0001" w:tentative="1">
+      <w:start w:val="1"/>
+      <w:numFmt w:val="bullet"/>
+      <w:lvlText w:val=""/>
+      <w:lvlJc w:val="left"/>
+      <w:pPr>
+        <w:ind w:left="3164" w:hanging="360"/>
+      </w:pPr>
+      <w:rPr>
+        <w:rFonts w:ascii="Symbol" w:hAnsi="Symbol" w:hint="default"/>
+      </w:rPr>
+    </w:lvl>
+    <w:lvl w:ilvl="4" w:tplc="0C0A0003" w:tentative="1">
+      <w:start w:val="1"/>
+      <w:numFmt w:val="bullet"/>
+      <w:lvlText w:val="o"/>
+      <w:lvlJc w:val="left"/>
+      <w:pPr>
+        <w:ind w:left="3884" w:hanging="360"/>
+      </w:pPr>
+      <w:rPr>
+        <w:rFonts w:ascii="Courier New" w:hAnsi="Courier New" w:cs="Courier New" w:hint="default"/>
+      </w:rPr>
+    </w:lvl>
+    <w:lvl w:ilvl="5" w:tplc="0C0A0005" w:tentative="1">
+      <w:start w:val="1"/>
+      <w:numFmt w:val="bullet"/>
+      <w:lvlText w:val=""/>
+      <w:lvlJc w:val="left"/>
+      <w:pPr>
+        <w:ind w:left="4604" w:hanging="360"/>
+      </w:pPr>
+      <w:rPr>
+        <w:rFonts w:ascii="Wingdings" w:hAnsi="Wingdings" w:hint="default"/>
+      </w:rPr>
+    </w:lvl>
+    <w:lvl w:ilvl="6" w:tplc="0C0A0001" w:tentative="1">
+      <w:start w:val="1"/>
+      <w:numFmt w:val="bullet"/>
+      <w:lvlText w:val=""/>
+      <w:lvlJc w:val="left"/>
+      <w:pPr>
+        <w:ind w:left="5324" w:hanging="360"/>
+      </w:pPr>
+      <w:rPr>
+        <w:rFonts w:ascii="Symbol" w:hAnsi="Symbol" w:hint="default"/>
+      </w:rPr>
+    </w:lvl>
+    <w:lvl w:ilvl="7" w:tplc="0C0A0003" w:tentative="1">
+      <w:start w:val="1"/>
+      <w:numFmt w:val="bullet"/>
+      <w:lvlText w:val="o"/>
+      <w:lvlJc w:val="left"/>
+      <w:pPr>
+        <w:ind w:left="6044" w:hanging="360"/>
+      </w:pPr>
+      <w:rPr>
+        <w:rFonts w:ascii="Courier New" w:hAnsi="Courier New" w:cs="Courier New" w:hint="default"/>
+      </w:rPr>
+    </w:lvl>
+    <w:lvl w:ilvl="8" w:tplc="0C0A0005" w:tentative="1">
+      <w:start w:val="1"/>
+      <w:numFmt w:val="bullet"/>
+      <w:lvlText w:val=""/>
+      <w:lvlJc w:val="left"/>
+      <w:pPr>
+        <w:ind w:left="6764" w:hanging="360"/>
+      </w:pPr>
+      <w:rPr>
+        <w:rFonts w:ascii="Wingdings" w:hAnsi="Wingdings" w:hint="default"/>
+      </w:rPr>
+    </w:lvl>
+  </w:abstractNum>
+  <w:abstractNum w:abstractNumId="28" w15:restartNumberingAfterBreak="0">
     <w:nsid w:val="55573AE9"/>
     <w:multiLevelType w:val="hybridMultilevel"/>
     <w:tmpl w:val="6BE83040"/>
@@ -5408,7 +5944,7 @@
       </w:pPr>
     </w:lvl>
   </w:abstractNum>
-  <w:abstractNum w:abstractNumId="26" w15:restartNumberingAfterBreak="0">
+  <w:abstractNum w:abstractNumId="29" w15:restartNumberingAfterBreak="0">
     <w:nsid w:val="571A476F"/>
     <w:multiLevelType w:val="hybridMultilevel"/>
     <w:tmpl w:val="8D2A29DE"/>
@@ -5494,7 +6030,7 @@
       </w:pPr>
     </w:lvl>
   </w:abstractNum>
-  <w:abstractNum w:abstractNumId="27" w15:restartNumberingAfterBreak="0">
+  <w:abstractNum w:abstractNumId="30" w15:restartNumberingAfterBreak="0">
     <w:nsid w:val="58D356C4"/>
     <w:multiLevelType w:val="multilevel"/>
     <w:tmpl w:val="0C0A001F"/>
@@ -5580,7 +6116,7 @@
       </w:pPr>
     </w:lvl>
   </w:abstractNum>
-  <w:abstractNum w:abstractNumId="28" w15:restartNumberingAfterBreak="0">
+  <w:abstractNum w:abstractNumId="31" w15:restartNumberingAfterBreak="0">
     <w:nsid w:val="58FD2B8F"/>
     <w:multiLevelType w:val="multilevel"/>
     <w:tmpl w:val="0C0A001F"/>
@@ -5666,7 +6202,7 @@
       </w:pPr>
     </w:lvl>
   </w:abstractNum>
-  <w:abstractNum w:abstractNumId="29" w15:restartNumberingAfterBreak="0">
+  <w:abstractNum w:abstractNumId="32" w15:restartNumberingAfterBreak="0">
     <w:nsid w:val="5A6C2B4A"/>
     <w:multiLevelType w:val="hybridMultilevel"/>
     <w:tmpl w:val="FB6C26DC"/>
@@ -5779,7 +6315,7 @@
       </w:rPr>
     </w:lvl>
   </w:abstractNum>
-  <w:abstractNum w:abstractNumId="30" w15:restartNumberingAfterBreak="0">
+  <w:abstractNum w:abstractNumId="33" w15:restartNumberingAfterBreak="0">
     <w:nsid w:val="5B603FD4"/>
     <w:multiLevelType w:val="hybridMultilevel"/>
     <w:tmpl w:val="CCD45BF6"/>
@@ -5868,7 +6404,7 @@
       </w:pPr>
     </w:lvl>
   </w:abstractNum>
-  <w:abstractNum w:abstractNumId="31" w15:restartNumberingAfterBreak="0">
+  <w:abstractNum w:abstractNumId="34" w15:restartNumberingAfterBreak="0">
     <w:nsid w:val="5DAB2E6E"/>
     <w:multiLevelType w:val="hybridMultilevel"/>
     <w:tmpl w:val="EADC7996"/>
@@ -5981,7 +6517,7 @@
       </w:rPr>
     </w:lvl>
   </w:abstractNum>
-  <w:abstractNum w:abstractNumId="32" w15:restartNumberingAfterBreak="0">
+  <w:abstractNum w:abstractNumId="35" w15:restartNumberingAfterBreak="0">
     <w:nsid w:val="60E86B1C"/>
     <w:multiLevelType w:val="hybridMultilevel"/>
     <w:tmpl w:val="D304F34A"/>
@@ -6067,7 +6603,7 @@
       </w:pPr>
     </w:lvl>
   </w:abstractNum>
-  <w:abstractNum w:abstractNumId="33" w15:restartNumberingAfterBreak="0">
+  <w:abstractNum w:abstractNumId="36" w15:restartNumberingAfterBreak="0">
     <w:nsid w:val="6AF1746E"/>
     <w:multiLevelType w:val="hybridMultilevel"/>
     <w:tmpl w:val="902A443C"/>
@@ -6180,7 +6716,7 @@
       </w:rPr>
     </w:lvl>
   </w:abstractNum>
-  <w:abstractNum w:abstractNumId="34" w15:restartNumberingAfterBreak="0">
+  <w:abstractNum w:abstractNumId="37" w15:restartNumberingAfterBreak="0">
     <w:nsid w:val="6BA44FFF"/>
     <w:multiLevelType w:val="hybridMultilevel"/>
     <w:tmpl w:val="E4F0706E"/>
@@ -6269,7 +6805,7 @@
       </w:pPr>
     </w:lvl>
   </w:abstractNum>
-  <w:abstractNum w:abstractNumId="35" w15:restartNumberingAfterBreak="0">
+  <w:abstractNum w:abstractNumId="38" w15:restartNumberingAfterBreak="0">
     <w:nsid w:val="7A240208"/>
     <w:multiLevelType w:val="hybridMultilevel"/>
     <w:tmpl w:val="47B4457C"/>
@@ -6382,7 +6918,7 @@
       </w:rPr>
     </w:lvl>
   </w:abstractNum>
-  <w:abstractNum w:abstractNumId="36" w15:restartNumberingAfterBreak="0">
+  <w:abstractNum w:abstractNumId="39" w15:restartNumberingAfterBreak="0">
     <w:nsid w:val="7DD07244"/>
     <w:multiLevelType w:val="hybridMultilevel"/>
     <w:tmpl w:val="5602E726"/>
@@ -6468,7 +7004,7 @@
       </w:pPr>
     </w:lvl>
   </w:abstractNum>
-  <w:abstractNum w:abstractNumId="37" w15:restartNumberingAfterBreak="0">
+  <w:abstractNum w:abstractNumId="40" w15:restartNumberingAfterBreak="0">
     <w:nsid w:val="7F0A0568"/>
     <w:multiLevelType w:val="hybridMultilevel"/>
     <w:tmpl w:val="19FADDA0"/>
@@ -6581,7 +7117,7 @@
       </w:rPr>
     </w:lvl>
   </w:abstractNum>
-  <w:abstractNum w:abstractNumId="38" w15:restartNumberingAfterBreak="0">
+  <w:abstractNum w:abstractNumId="41" w15:restartNumberingAfterBreak="0">
     <w:nsid w:val="7FEA0AB7"/>
     <w:multiLevelType w:val="hybridMultilevel"/>
     <w:tmpl w:val="3878DA14"/>
@@ -6671,64 +7207,64 @@
     </w:lvl>
   </w:abstractNum>
   <w:num w:numId="1">
+    <w:abstractNumId w:val="19"/>
+  </w:num>
+  <w:num w:numId="2">
+    <w:abstractNumId w:val="26"/>
+  </w:num>
+  <w:num w:numId="3">
+    <w:abstractNumId w:val="38"/>
+  </w:num>
+  <w:num w:numId="4">
+    <w:abstractNumId w:val="10"/>
+  </w:num>
+  <w:num w:numId="5">
+    <w:abstractNumId w:val="36"/>
+  </w:num>
+  <w:num w:numId="6">
+    <w:abstractNumId w:val="16"/>
+  </w:num>
+  <w:num w:numId="7">
+    <w:abstractNumId w:val="6"/>
+  </w:num>
+  <w:num w:numId="8">
+    <w:abstractNumId w:val="12"/>
+  </w:num>
+  <w:num w:numId="9">
+    <w:abstractNumId w:val="7"/>
+  </w:num>
+  <w:num w:numId="10">
+    <w:abstractNumId w:val="34"/>
+  </w:num>
+  <w:num w:numId="11">
+    <w:abstractNumId w:val="5"/>
+  </w:num>
+  <w:num w:numId="12">
+    <w:abstractNumId w:val="33"/>
+  </w:num>
+  <w:num w:numId="13">
+    <w:abstractNumId w:val="21"/>
+  </w:num>
+  <w:num w:numId="14">
+    <w:abstractNumId w:val="20"/>
+  </w:num>
+  <w:num w:numId="15">
+    <w:abstractNumId w:val="3"/>
+  </w:num>
+  <w:num w:numId="16">
+    <w:abstractNumId w:val="28"/>
+  </w:num>
+  <w:num w:numId="17">
     <w:abstractNumId w:val="18"/>
   </w:num>
-  <w:num w:numId="2">
-    <w:abstractNumId w:val="24"/>
-  </w:num>
-  <w:num w:numId="3">
-    <w:abstractNumId w:val="35"/>
-  </w:num>
-  <w:num w:numId="4">
-    <w:abstractNumId w:val="9"/>
-  </w:num>
-  <w:num w:numId="5">
-    <w:abstractNumId w:val="33"/>
-  </w:num>
-  <w:num w:numId="6">
-    <w:abstractNumId w:val="15"/>
-  </w:num>
-  <w:num w:numId="7">
-    <w:abstractNumId w:val="5"/>
-  </w:num>
-  <w:num w:numId="8">
-    <w:abstractNumId w:val="11"/>
-  </w:num>
-  <w:num w:numId="9">
-    <w:abstractNumId w:val="6"/>
-  </w:num>
-  <w:num w:numId="10">
-    <w:abstractNumId w:val="31"/>
-  </w:num>
-  <w:num w:numId="11">
-    <w:abstractNumId w:val="4"/>
-  </w:num>
-  <w:num w:numId="12">
-    <w:abstractNumId w:val="30"/>
-  </w:num>
-  <w:num w:numId="13">
-    <w:abstractNumId w:val="20"/>
-  </w:num>
-  <w:num w:numId="14">
-    <w:abstractNumId w:val="19"/>
-  </w:num>
-  <w:num w:numId="15">
-    <w:abstractNumId w:val="2"/>
-  </w:num>
-  <w:num w:numId="16">
-    <w:abstractNumId w:val="25"/>
-  </w:num>
-  <w:num w:numId="17">
-    <w:abstractNumId w:val="17"/>
-  </w:num>
   <w:num w:numId="18">
-    <w:abstractNumId w:val="34"/>
+    <w:abstractNumId w:val="37"/>
   </w:num>
   <w:num w:numId="19">
-    <w:abstractNumId w:val="29"/>
+    <w:abstractNumId w:val="32"/>
   </w:num>
   <w:num w:numId="20">
-    <w:abstractNumId w:val="25"/>
+    <w:abstractNumId w:val="28"/>
     <w:lvlOverride w:ilvl="0">
       <w:startOverride w:val="1"/>
     </w:lvlOverride>
@@ -6758,70 +7294,79 @@
     </w:lvlOverride>
   </w:num>
   <w:num w:numId="21">
-    <w:abstractNumId w:val="38"/>
+    <w:abstractNumId w:val="41"/>
   </w:num>
   <w:num w:numId="22">
-    <w:abstractNumId w:val="16"/>
+    <w:abstractNumId w:val="17"/>
   </w:num>
   <w:num w:numId="23">
-    <w:abstractNumId w:val="12"/>
+    <w:abstractNumId w:val="13"/>
   </w:num>
   <w:num w:numId="24">
-    <w:abstractNumId w:val="3"/>
+    <w:abstractNumId w:val="4"/>
   </w:num>
   <w:num w:numId="25">
+    <w:abstractNumId w:val="15"/>
+  </w:num>
+  <w:num w:numId="26">
+    <w:abstractNumId w:val="35"/>
+  </w:num>
+  <w:num w:numId="27">
+    <w:abstractNumId w:val="11"/>
+  </w:num>
+  <w:num w:numId="28">
+    <w:abstractNumId w:val="30"/>
+  </w:num>
+  <w:num w:numId="29">
+    <w:abstractNumId w:val="31"/>
+  </w:num>
+  <w:num w:numId="30">
     <w:abstractNumId w:val="14"/>
   </w:num>
-  <w:num w:numId="26">
-    <w:abstractNumId w:val="32"/>
-  </w:num>
-  <w:num w:numId="27">
-    <w:abstractNumId w:val="10"/>
-  </w:num>
-  <w:num w:numId="28">
-    <w:abstractNumId w:val="27"/>
-  </w:num>
-  <w:num w:numId="29">
-    <w:abstractNumId w:val="28"/>
-  </w:num>
-  <w:num w:numId="30">
-    <w:abstractNumId w:val="13"/>
-  </w:num>
   <w:num w:numId="31">
-    <w:abstractNumId w:val="22"/>
+    <w:abstractNumId w:val="24"/>
   </w:num>
   <w:num w:numId="32">
-    <w:abstractNumId w:val="36"/>
+    <w:abstractNumId w:val="39"/>
   </w:num>
   <w:num w:numId="33">
-    <w:abstractNumId w:val="21"/>
+    <w:abstractNumId w:val="23"/>
   </w:num>
   <w:num w:numId="34">
-    <w:abstractNumId w:val="1"/>
+    <w:abstractNumId w:val="2"/>
   </w:num>
   <w:num w:numId="35">
-    <w:abstractNumId w:val="36"/>
+    <w:abstractNumId w:val="39"/>
     <w:lvlOverride w:ilvl="0">
       <w:startOverride w:val="1"/>
     </w:lvlOverride>
   </w:num>
   <w:num w:numId="36">
-    <w:abstractNumId w:val="23"/>
+    <w:abstractNumId w:val="25"/>
   </w:num>
   <w:num w:numId="37">
-    <w:abstractNumId w:val="7"/>
+    <w:abstractNumId w:val="8"/>
   </w:num>
   <w:num w:numId="38">
-    <w:abstractNumId w:val="26"/>
+    <w:abstractNumId w:val="29"/>
   </w:num>
   <w:num w:numId="39">
     <w:abstractNumId w:val="0"/>
   </w:num>
   <w:num w:numId="40">
-    <w:abstractNumId w:val="8"/>
+    <w:abstractNumId w:val="9"/>
   </w:num>
   <w:num w:numId="41">
-    <w:abstractNumId w:val="37"/>
+    <w:abstractNumId w:val="40"/>
+  </w:num>
+  <w:num w:numId="42">
+    <w:abstractNumId w:val="1"/>
+  </w:num>
+  <w:num w:numId="43">
+    <w:abstractNumId w:val="27"/>
+  </w:num>
+  <w:num w:numId="44">
+    <w:abstractNumId w:val="22"/>
   </w:num>
 </w:numbering>
 </file>
@@ -8886,7 +9431,7 @@
 </file>
 
 <file path=customXml/itemProps1.xml><?xml version="1.0" encoding="utf-8"?>
-<ds:datastoreItem xmlns:ds="http://schemas.openxmlformats.org/officeDocument/2006/customXml" ds:itemID="{DCC7A711-9919-40ED-A60E-6C3E8FE583FF}">
+<ds:datastoreItem xmlns:ds="http://schemas.openxmlformats.org/officeDocument/2006/customXml" ds:itemID="{7E7DEF1D-A5CC-418C-B8E9-2236FA6E4621}">
   <ds:schemaRefs>
     <ds:schemaRef ds:uri="http://schemas.openxmlformats.org/officeDocument/2006/bibliography"/>
   </ds:schemaRefs>

</xml_diff>

<commit_message>
Cambios diagrama y documentacion
</commit_message>
<xml_diff>
--- a/Documentación/Documentación arquitectura.docx
+++ b/Documentación/Documentación arquitectura.docx
@@ -328,8 +328,18 @@
           <w:sz w:val="28"/>
           <w:szCs w:val="28"/>
         </w:rPr>
-        <w:t>Lisa Cané Sáiz</w:t>
-      </w:r>
+        <w:t xml:space="preserve">Lisa Cané </w:t>
+      </w:r>
+      <w:proofErr w:type="spellStart"/>
+      <w:r>
+        <w:rPr>
+          <w:rFonts w:ascii="Times New Roman" w:hAnsi="Times New Roman" w:cs="Times New Roman"/>
+          <w:sz w:val="28"/>
+          <w:szCs w:val="28"/>
+        </w:rPr>
+        <w:t>Sáiz</w:t>
+      </w:r>
+      <w:proofErr w:type="spellEnd"/>
     </w:p>
     <w:p>
       <w:pPr>
@@ -344,13 +354,23 @@
           <w:szCs w:val="28"/>
         </w:rPr>
       </w:pPr>
+      <w:proofErr w:type="spellStart"/>
       <w:r>
         <w:rPr>
           <w:rFonts w:ascii="Times New Roman" w:hAnsi="Times New Roman" w:cs="Times New Roman"/>
           <w:sz w:val="28"/>
           <w:szCs w:val="28"/>
         </w:rPr>
-        <w:t>Willow Maui García Moreno</w:t>
+        <w:t>Willow</w:t>
+      </w:r>
+      <w:proofErr w:type="spellEnd"/>
+      <w:r>
+        <w:rPr>
+          <w:rFonts w:ascii="Times New Roman" w:hAnsi="Times New Roman" w:cs="Times New Roman"/>
+          <w:sz w:val="28"/>
+          <w:szCs w:val="28"/>
+        </w:rPr>
+        <w:t xml:space="preserve"> Maui García Moreno</w:t>
       </w:r>
     </w:p>
     <w:p>
@@ -372,8 +392,18 @@
           <w:sz w:val="28"/>
           <w:szCs w:val="28"/>
         </w:rPr>
-        <w:t>Julen Rostan Saez</w:t>
-      </w:r>
+        <w:t xml:space="preserve">Julen Rostan </w:t>
+      </w:r>
+      <w:proofErr w:type="spellStart"/>
+      <w:r>
+        <w:rPr>
+          <w:rFonts w:ascii="Times New Roman" w:hAnsi="Times New Roman" w:cs="Times New Roman"/>
+          <w:sz w:val="28"/>
+          <w:szCs w:val="28"/>
+        </w:rPr>
+        <w:t>Saez</w:t>
+      </w:r>
+      <w:proofErr w:type="spellEnd"/>
     </w:p>
     <w:p>
       <w:pPr>
@@ -650,15 +680,32 @@
     <w:p>
       <w:pPr>
         <w:pStyle w:val="Prrafo"/>
+        <w:spacing w:after="120"/>
       </w:pPr>
       <w:r>
         <w:t>El primer planteamiento que propusimos para el diseño fue aplicar el patrón Método Fabrica, de forma que el encargado de crear (instanciar) el Árbitro fuera el Jugador (aunque realmente lo instanciase el Servidor siendo el Jugador el encargado de enviarle un mensaje para ello)</w:t>
       </w:r>
       <w:r>
-        <w:t xml:space="preserve">, y además, </w:t>
-      </w:r>
-      <w:r>
-        <w:t>aplicar el patrón Singleton a la clase Árbitro</w:t>
+        <w:t xml:space="preserve">, </w:t>
+      </w:r>
+      <w:proofErr w:type="gramStart"/>
+      <w:r>
+        <w:t>y</w:t>
+      </w:r>
+      <w:proofErr w:type="gramEnd"/>
+      <w:r>
+        <w:t xml:space="preserve"> además, </w:t>
+      </w:r>
+      <w:r>
+        <w:t xml:space="preserve">aplicar el patrón </w:t>
+      </w:r>
+      <w:proofErr w:type="spellStart"/>
+      <w:r>
+        <w:t>Singleton</w:t>
+      </w:r>
+      <w:proofErr w:type="spellEnd"/>
+      <w:r>
+        <w:t xml:space="preserve"> a la clase Árbitro</w:t>
       </w:r>
       <w:r>
         <w:t xml:space="preserve"> y el patrón Prototipo a la clase Tablero</w:t>
@@ -717,6 +764,7 @@
     <w:p>
       <w:pPr>
         <w:pStyle w:val="Descripcin"/>
+        <w:spacing w:after="240"/>
         <w:jc w:val="center"/>
       </w:pPr>
       <w:r>
@@ -742,7 +790,15 @@
         <w:pStyle w:val="Prrafo"/>
       </w:pPr>
       <w:r>
-        <w:t xml:space="preserve">Descartamos la opción de que el Árbitro implementase el patrón Singleton ya que si se plantea la posibilidad de que se puedan jugar varias partidas simultáneas, habría que instanciar varios árbitros. </w:t>
+        <w:t xml:space="preserve">Descartamos la opción de que el Árbitro implementase el patrón </w:t>
+      </w:r>
+      <w:proofErr w:type="spellStart"/>
+      <w:r>
+        <w:t>Singleton</w:t>
+      </w:r>
+      <w:proofErr w:type="spellEnd"/>
+      <w:r>
+        <w:t xml:space="preserve"> ya que si se plantea la posibilidad de que se puedan jugar varias partidas simultáneas, habría que instanciar varios árbitros. </w:t>
       </w:r>
     </w:p>
     <w:p>
@@ -842,10 +898,10 @@
           <w:noProof/>
         </w:rPr>
         <w:drawing>
-          <wp:inline distT="0" distB="0" distL="0" distR="0" wp14:anchorId="5FB21D69" wp14:editId="1FF096FC">
-            <wp:extent cx="6188710" cy="3065145"/>
-            <wp:effectExtent l="0" t="0" r="2540" b="1905"/>
-            <wp:docPr id="10" name="Imagen 10"/>
+          <wp:inline distT="0" distB="0" distL="0" distR="0" wp14:anchorId="33A0394D" wp14:editId="2097C011">
+            <wp:extent cx="6188710" cy="3925570"/>
+            <wp:effectExtent l="0" t="0" r="2540" b="0"/>
+            <wp:docPr id="3" name="Imagen 3"/>
             <wp:cNvGraphicFramePr>
               <a:graphicFrameLocks xmlns:a="http://schemas.openxmlformats.org/drawingml/2006/main" noChangeAspect="1"/>
             </wp:cNvGraphicFramePr>
@@ -865,7 +921,7 @@
                   <pic:spPr>
                     <a:xfrm>
                       <a:off x="0" y="0"/>
-                      <a:ext cx="6188710" cy="3065145"/>
+                      <a:ext cx="6188710" cy="3925570"/>
                     </a:xfrm>
                     <a:prstGeom prst="rect">
                       <a:avLst/>
@@ -918,13 +974,46 @@
           <w:i/>
           <w:iCs/>
         </w:rPr>
-        <w:t>jugar(msg, obj</w:t>
-      </w:r>
+        <w:t>jugar(</w:t>
+      </w:r>
+      <w:proofErr w:type="spellStart"/>
+      <w:r>
+        <w:rPr>
+          <w:i/>
+          <w:iCs/>
+        </w:rPr>
+        <w:t>msg</w:t>
+      </w:r>
+      <w:proofErr w:type="spellEnd"/>
+      <w:r>
+        <w:rPr>
+          <w:i/>
+          <w:iCs/>
+        </w:rPr>
+        <w:t xml:space="preserve">, </w:t>
+      </w:r>
+      <w:proofErr w:type="spellStart"/>
+      <w:r>
+        <w:rPr>
+          <w:i/>
+          <w:iCs/>
+        </w:rPr>
+        <w:t>obj</w:t>
+      </w:r>
+      <w:proofErr w:type="spellEnd"/>
       <w:r>
         <w:t>)</w:t>
       </w:r>
       <w:r>
-        <w:t>” de InterfazJugador.</w:t>
+        <w:t xml:space="preserve">” de </w:t>
+      </w:r>
+      <w:proofErr w:type="spellStart"/>
+      <w:r>
+        <w:t>InterfazJugador</w:t>
+      </w:r>
+      <w:proofErr w:type="spellEnd"/>
+      <w:r>
+        <w:t>.</w:t>
       </w:r>
     </w:p>
     <w:p>
@@ -932,31 +1021,395 @@
         <w:pStyle w:val="Prrafo"/>
       </w:pPr>
       <w:r>
-        <w:t>Dispone de un</w:t>
-      </w:r>
-      <w:r>
-        <w:t xml:space="preserve"> método “</w:t>
-      </w:r>
-      <w:r>
-        <w:rPr>
-          <w:b/>
-          <w:bCs/>
-          <w:i/>
-          <w:iCs/>
-        </w:rPr>
-        <w:t>__init__()</w:t>
+        <w:t>Dispone de un método “</w:t>
+      </w:r>
+      <w:r>
+        <w:rPr>
+          <w:b/>
+          <w:bCs/>
+          <w:i/>
+          <w:iCs/>
+        </w:rPr>
+        <w:t>__</w:t>
+      </w:r>
+      <w:proofErr w:type="spellStart"/>
+      <w:r>
+        <w:rPr>
+          <w:b/>
+          <w:bCs/>
+          <w:i/>
+          <w:iCs/>
+        </w:rPr>
+        <w:t>init</w:t>
+      </w:r>
+      <w:proofErr w:type="spellEnd"/>
+      <w:r>
+        <w:rPr>
+          <w:b/>
+          <w:bCs/>
+          <w:i/>
+          <w:iCs/>
+        </w:rPr>
+        <w:t>__()</w:t>
+      </w:r>
+      <w:r>
+        <w:t>” que se encarga de inicializar las variables de la clase, crear el socket y establecer el host y el puerto.</w:t>
+      </w:r>
+    </w:p>
+    <w:p>
+      <w:pPr>
+        <w:pStyle w:val="Prrafo"/>
+      </w:pPr>
+      <w:r>
+        <w:t>El método “</w:t>
+      </w:r>
+      <w:r>
+        <w:rPr>
+          <w:b/>
+          <w:bCs/>
+          <w:i/>
+          <w:iCs/>
+        </w:rPr>
+        <w:t>__del__()</w:t>
+      </w:r>
+      <w:r>
+        <w:t>” d</w:t>
+      </w:r>
+      <w:r>
+        <w:t>estruye </w:t>
+      </w:r>
+      <w:r>
+        <w:t>los sockets</w:t>
+      </w:r>
+      <w:r>
+        <w:t> que no son nulos al final de la ejecución.</w:t>
+      </w:r>
+    </w:p>
+    <w:p>
+      <w:pPr>
+        <w:pStyle w:val="Prrafo"/>
+      </w:pPr>
+      <w:r>
+        <w:t>El método “</w:t>
+      </w:r>
+      <w:r>
+        <w:rPr>
+          <w:b/>
+          <w:bCs/>
+          <w:i/>
+          <w:iCs/>
+        </w:rPr>
+        <w:t>conectarse()</w:t>
+      </w:r>
+      <w:r>
+        <w:t>” se encarga de c</w:t>
+      </w:r>
+      <w:r>
+        <w:t>onecta</w:t>
+      </w:r>
+      <w:r>
+        <w:t>r</w:t>
+      </w:r>
+      <w:r>
+        <w:t> </w:t>
+      </w:r>
+      <w:r>
+        <w:t xml:space="preserve">el socket </w:t>
+      </w:r>
+      <w:r>
+        <w:t>con el puerto y host pasados.</w:t>
+      </w:r>
+    </w:p>
+    <w:p>
+      <w:pPr>
+        <w:pStyle w:val="Prrafo"/>
+      </w:pPr>
+      <w:r>
+        <w:t>El</w:t>
+      </w:r>
+      <w:r>
+        <w:t xml:space="preserve"> </w:t>
+      </w:r>
+      <w:r>
+        <w:t>método “</w:t>
+      </w:r>
+      <w:proofErr w:type="spellStart"/>
+      <w:r>
+        <w:rPr>
+          <w:b/>
+          <w:bCs/>
+          <w:i/>
+          <w:iCs/>
+        </w:rPr>
+        <w:t>intentoConexion</w:t>
+      </w:r>
+      <w:proofErr w:type="spellEnd"/>
+      <w:r>
+        <w:rPr>
+          <w:b/>
+          <w:bCs/>
+          <w:i/>
+          <w:iCs/>
+        </w:rPr>
+        <w:t>()</w:t>
+      </w:r>
+      <w:r>
+        <w:t>” se encarga de,</w:t>
+      </w:r>
+      <w:r>
+        <w:t xml:space="preserve"> </w:t>
+      </w:r>
+      <w:r>
+        <w:t>s</w:t>
+      </w:r>
+      <w:r>
+        <w:t>i el puerto no est</w:t>
+      </w:r>
+      <w:r>
+        <w:t>á</w:t>
+      </w:r>
+      <w:r>
+        <w:t> siendo usado y la dirección pasada</w:t>
+      </w:r>
+      <w:r>
+        <w:t xml:space="preserve"> </w:t>
+      </w:r>
+      <w:r>
+        <w:t>es correcta, conecta</w:t>
+      </w:r>
+      <w:r>
+        <w:t>rse</w:t>
+      </w:r>
+      <w:r>
+        <w:t> al servidor</w:t>
+      </w:r>
+      <w:r>
+        <w:t>. Si</w:t>
+      </w:r>
+      <w:r>
+        <w:t xml:space="preserve"> </w:t>
+      </w:r>
+      <w:r>
+        <w:t>no encuentra un servidor, lo reintenta tras 5 segundos.</w:t>
+      </w:r>
+    </w:p>
+    <w:p>
+      <w:pPr>
+        <w:pStyle w:val="Prrafo"/>
+      </w:pPr>
+      <w:r>
+        <w:t>El método “</w:t>
+      </w:r>
+      <w:r>
+        <w:rPr>
+          <w:b/>
+          <w:bCs/>
+          <w:i/>
+          <w:iCs/>
+        </w:rPr>
+        <w:t>enviar(</w:t>
+      </w:r>
+      <w:proofErr w:type="spellStart"/>
+      <w:r>
+        <w:rPr>
+          <w:b/>
+          <w:bCs/>
+          <w:i/>
+          <w:iCs/>
+        </w:rPr>
+        <w:t>msg</w:t>
+      </w:r>
+      <w:proofErr w:type="spellEnd"/>
+      <w:r>
+        <w:rPr>
+          <w:b/>
+          <w:bCs/>
+          <w:i/>
+          <w:iCs/>
+        </w:rPr>
+        <w:t>)</w:t>
+      </w:r>
+      <w:r>
+        <w:t>” r</w:t>
+      </w:r>
+      <w:r>
+        <w:t>ealiza el env</w:t>
+      </w:r>
+      <w:r>
+        <w:t>í</w:t>
+      </w:r>
+      <w:r>
+        <w:t>o de mensajes </w:t>
+      </w:r>
+      <w:r>
+        <w:t xml:space="preserve">de </w:t>
+      </w:r>
+      <w:r>
+        <w:t>Cliente</w:t>
+      </w:r>
+      <w:r>
+        <w:t xml:space="preserve"> a </w:t>
+      </w:r>
+      <w:r>
+        <w:t>Servidor</w:t>
+      </w:r>
+      <w:r>
+        <w:t>. En caso de no poder enviarlo, lo reintenta tras 5 segundos.</w:t>
+      </w:r>
+    </w:p>
+    <w:p>
+      <w:pPr>
+        <w:pStyle w:val="Prrafo"/>
+      </w:pPr>
+      <w:r>
+        <w:t>El método “</w:t>
+      </w:r>
+      <w:proofErr w:type="spellStart"/>
+      <w:r>
+        <w:rPr>
+          <w:b/>
+          <w:bCs/>
+          <w:i/>
+          <w:iCs/>
+        </w:rPr>
+        <w:t>enviar_Mensaje_Codificado</w:t>
+      </w:r>
+      <w:proofErr w:type="spellEnd"/>
+      <w:r>
+        <w:rPr>
+          <w:b/>
+          <w:bCs/>
+          <w:i/>
+          <w:iCs/>
+        </w:rPr>
+        <w:t>(</w:t>
+      </w:r>
+      <w:proofErr w:type="spellStart"/>
+      <w:r>
+        <w:rPr>
+          <w:b/>
+          <w:bCs/>
+          <w:i/>
+          <w:iCs/>
+        </w:rPr>
+        <w:t>cod</w:t>
+      </w:r>
+      <w:proofErr w:type="spellEnd"/>
+      <w:r>
+        <w:rPr>
+          <w:b/>
+          <w:bCs/>
+          <w:i/>
+          <w:iCs/>
+        </w:rPr>
+        <w:t>, </w:t>
+      </w:r>
+      <w:proofErr w:type="spellStart"/>
+      <w:r>
+        <w:rPr>
+          <w:b/>
+          <w:bCs/>
+          <w:i/>
+          <w:iCs/>
+        </w:rPr>
+        <w:t>obj</w:t>
+      </w:r>
+      <w:proofErr w:type="spellEnd"/>
+      <w:r>
+        <w:rPr>
+          <w:b/>
+          <w:bCs/>
+          <w:i/>
+          <w:iCs/>
+        </w:rPr>
+        <w:t>)</w:t>
+      </w:r>
+      <w:r>
+        <w:t>” crea un objeto Mensaje con el código de mensaje y el objeto pasados y se lo envía al Servidor.</w:t>
+      </w:r>
+      <w:r>
+        <w:t xml:space="preserve"> </w:t>
+      </w:r>
+    </w:p>
+    <w:p>
+      <w:pPr>
+        <w:pStyle w:val="Prrafo"/>
+      </w:pPr>
+      <w:r>
+        <w:t>El método “</w:t>
+      </w:r>
+      <w:r>
+        <w:rPr>
+          <w:b/>
+          <w:bCs/>
+          <w:i/>
+          <w:iCs/>
+        </w:rPr>
+        <w:t>recibir()</w:t>
+      </w:r>
+      <w:r>
+        <w:t>” se encarga de g</w:t>
+      </w:r>
+      <w:r>
+        <w:t>estiona</w:t>
+      </w:r>
+      <w:r>
+        <w:t>r</w:t>
+      </w:r>
+      <w:r>
+        <w:t> los mensajes recibidos del Servidor.</w:t>
+      </w:r>
+    </w:p>
+    <w:p>
+      <w:pPr>
+        <w:pStyle w:val="Prrafo"/>
+      </w:pPr>
+      <w:r>
+        <w:t>El método “</w:t>
+      </w:r>
+      <w:proofErr w:type="spellStart"/>
+      <w:r>
+        <w:rPr>
+          <w:b/>
+          <w:bCs/>
+          <w:i/>
+          <w:iCs/>
+        </w:rPr>
+        <w:t>r</w:t>
+      </w:r>
+      <w:r>
+        <w:rPr>
+          <w:b/>
+          <w:bCs/>
+          <w:i/>
+          <w:iCs/>
+        </w:rPr>
+        <w:t>ecibir</w:t>
+      </w:r>
+      <w:r>
+        <w:rPr>
+          <w:b/>
+          <w:bCs/>
+          <w:i/>
+          <w:iCs/>
+        </w:rPr>
+        <w:t>Id</w:t>
+      </w:r>
+      <w:proofErr w:type="spellEnd"/>
+      <w:r>
+        <w:rPr>
+          <w:b/>
+          <w:bCs/>
+          <w:i/>
+          <w:iCs/>
+        </w:rPr>
+        <w:t>()</w:t>
       </w:r>
       <w:r>
         <w:t xml:space="preserve">” </w:t>
       </w:r>
       <w:r>
-        <w:t xml:space="preserve">que </w:t>
-      </w:r>
-      <w:r>
-        <w:t>se encarga de inicializar las variables de la clase</w:t>
-      </w:r>
-      <w:r>
-        <w:t>, crear el socket y establecer el host y el puerto.</w:t>
+        <w:t>recibe el número asignado al cliente y se le asigna.</w:t>
       </w:r>
     </w:p>
     <w:p>
@@ -964,60 +1417,198 @@
         <w:pStyle w:val="Prrafo"/>
       </w:pPr>
       <w:r>
+        <w:lastRenderedPageBreak/>
+        <w:t>El método “</w:t>
+      </w:r>
+      <w:proofErr w:type="spellStart"/>
+      <w:r>
+        <w:rPr>
+          <w:b/>
+          <w:bCs/>
+          <w:i/>
+          <w:iCs/>
+        </w:rPr>
+        <w:t>interpretarMensaje</w:t>
+      </w:r>
+      <w:proofErr w:type="spellEnd"/>
+      <w:r>
+        <w:rPr>
+          <w:b/>
+          <w:bCs/>
+          <w:i/>
+          <w:iCs/>
+        </w:rPr>
+        <w:t>(</w:t>
+      </w:r>
+      <w:proofErr w:type="spellStart"/>
+      <w:r>
+        <w:rPr>
+          <w:b/>
+          <w:bCs/>
+          <w:i/>
+          <w:iCs/>
+        </w:rPr>
+        <w:t>msg</w:t>
+      </w:r>
+      <w:proofErr w:type="spellEnd"/>
+      <w:r>
+        <w:rPr>
+          <w:b/>
+          <w:bCs/>
+          <w:i/>
+          <w:iCs/>
+        </w:rPr>
+        <w:t>)</w:t>
+      </w:r>
+      <w:r>
+        <w:t>”</w:t>
+      </w:r>
+      <w:r>
+        <w:t xml:space="preserve"> </w:t>
+      </w:r>
+      <w:r>
+        <w:t>i</w:t>
+      </w:r>
+      <w:r>
+        <w:t>nterpreta el mensaje pasado</w:t>
+      </w:r>
+      <w:r>
+        <w:t xml:space="preserve"> por parámetro, convirtiéndolo en un objeto Mensaje. Devuelve el mensaje interpretado.</w:t>
+      </w:r>
+    </w:p>
+    <w:p>
+      <w:pPr>
+        <w:pStyle w:val="Prrafo"/>
+      </w:pPr>
+      <w:r>
+        <w:t>El método</w:t>
+      </w:r>
+      <w:r>
+        <w:t> </w:t>
+      </w:r>
+      <w:r>
+        <w:t>“</w:t>
+      </w:r>
+      <w:proofErr w:type="spellStart"/>
+      <w:r>
+        <w:rPr>
+          <w:b/>
+          <w:bCs/>
+          <w:i/>
+          <w:iCs/>
+        </w:rPr>
+        <w:t>inicializarJugador</w:t>
+      </w:r>
+      <w:proofErr w:type="spellEnd"/>
+      <w:r>
+        <w:rPr>
+          <w:b/>
+          <w:bCs/>
+          <w:i/>
+          <w:iCs/>
+        </w:rPr>
+        <w:t>()</w:t>
+      </w:r>
+      <w:r>
+        <w:t>” ini</w:t>
+      </w:r>
+      <w:r>
+        <w:t>cializa un jugador, para </w:t>
+      </w:r>
+      <w:r>
+        <w:t xml:space="preserve">lo que </w:t>
+      </w:r>
+      <w:r>
+        <w:t>requiere de un cliente y </w:t>
+      </w:r>
+      <w:r>
+        <w:t xml:space="preserve">de </w:t>
+      </w:r>
+      <w:r>
+        <w:t>su id</w:t>
+      </w:r>
+      <w:r>
+        <w:t>.</w:t>
+      </w:r>
+      <w:r>
+        <w:t xml:space="preserve"> Devuelve la instancia de </w:t>
+      </w:r>
+      <w:proofErr w:type="spellStart"/>
+      <w:r>
+        <w:t>InterfazJugador</w:t>
+      </w:r>
+      <w:proofErr w:type="spellEnd"/>
+      <w:r>
+        <w:t xml:space="preserve"> con el jugador pasado por parámetro.</w:t>
+      </w:r>
+      <w:r>
+        <w:tab/>
+      </w:r>
+    </w:p>
+    <w:p>
+      <w:pPr>
+        <w:pStyle w:val="Prrafo"/>
+      </w:pPr>
+      <w:r>
         <w:t>E</w:t>
       </w:r>
       <w:r>
+        <w:t>n e</w:t>
+      </w:r>
+      <w:r>
         <w:t>l método “</w:t>
       </w:r>
-      <w:r>
-        <w:rPr>
-          <w:b/>
-          <w:bCs/>
-          <w:i/>
-          <w:iCs/>
-        </w:rPr>
-        <w:t>__del__()</w:t>
-      </w:r>
-      <w:r>
-        <w:t>” d</w:t>
-      </w:r>
-      <w:r>
-        <w:t>estruye los socket que no son nulos al final de la ejecución.</w:t>
-      </w:r>
+      <w:proofErr w:type="spellStart"/>
+      <w:r>
+        <w:rPr>
+          <w:b/>
+          <w:bCs/>
+          <w:i/>
+          <w:iCs/>
+        </w:rPr>
+        <w:t>main</w:t>
+      </w:r>
+      <w:proofErr w:type="spellEnd"/>
+      <w:r>
+        <w:rPr>
+          <w:b/>
+          <w:bCs/>
+          <w:i/>
+          <w:iCs/>
+        </w:rPr>
+        <w:t>()</w:t>
+      </w:r>
+      <w:r>
+        <w:t>” se realizan las llamadas a las funciones relativas a la configuración del Cliente.</w:t>
+      </w:r>
+    </w:p>
+    <w:p>
+      <w:pPr>
+        <w:pStyle w:val="Ttulo2"/>
+      </w:pPr>
+      <w:r>
+        <w:t xml:space="preserve">Clase </w:t>
+      </w:r>
+      <w:proofErr w:type="spellStart"/>
+      <w:r>
+        <w:t>InterfazJugador</w:t>
+      </w:r>
+      <w:proofErr w:type="spellEnd"/>
     </w:p>
     <w:p>
       <w:pPr>
         <w:pStyle w:val="Prrafo"/>
       </w:pPr>
       <w:r>
-        <w:t>El método “</w:t>
-      </w:r>
-      <w:r>
-        <w:rPr>
-          <w:b/>
-          <w:bCs/>
-          <w:i/>
-          <w:iCs/>
-        </w:rPr>
-        <w:t>conectarse()</w:t>
-      </w:r>
-      <w:r>
-        <w:t>” se encarga de c</w:t>
-      </w:r>
-      <w:r>
-        <w:t>onecta</w:t>
-      </w:r>
-      <w:r>
-        <w:t>r</w:t>
-      </w:r>
-      <w:r>
-        <w:t> </w:t>
-      </w:r>
-      <w:r>
-        <w:t xml:space="preserve">el socket </w:t>
-      </w:r>
-      <w:r>
-        <w:t>con el puerto y host pasados.</w:t>
+        <w:t xml:space="preserve">La clase </w:t>
+      </w:r>
+      <w:proofErr w:type="spellStart"/>
+      <w:r>
+        <w:t>InterfazJugador</w:t>
+      </w:r>
+      <w:proofErr w:type="spellEnd"/>
+      <w:r>
+        <w:t xml:space="preserve"> es la encargada de, cuando sea el turno del jugador, mostrarle el tablero actualizado (que ha obtenido del Árbitro a través del Servidor), solicitarle el movimiento que desea realizar, y una vez ha finalizado el juego hacerle la solicitud de reinicio para saber si quiere volver a jugar o no.</w:t>
       </w:r>
     </w:p>
     <w:p>
@@ -1025,49 +1616,92 @@
         <w:pStyle w:val="Prrafo"/>
       </w:pPr>
       <w:r>
-        <w:t>El método “</w:t>
-      </w:r>
-      <w:r>
-        <w:rPr>
-          <w:b/>
-          <w:bCs/>
-          <w:i/>
-          <w:iCs/>
-        </w:rPr>
-        <w:t>intentoConexion()</w:t>
-      </w:r>
-      <w:r>
-        <w:t>” se encarga de, s</w:t>
-      </w:r>
-      <w:r>
-        <w:t>i el puerto no est</w:t>
-      </w:r>
-      <w:r>
-        <w:t>á</w:t>
-      </w:r>
-      <w:r>
-        <w:t> siendo usado y la dirección pasada</w:t>
-      </w:r>
-      <w:r>
-        <w:t xml:space="preserve"> </w:t>
-      </w:r>
-      <w:r>
-        <w:t>es correcta, conecta</w:t>
-      </w:r>
-      <w:r>
-        <w:t>rse</w:t>
-      </w:r>
-      <w:r>
-        <w:t> al servidor</w:t>
-      </w:r>
-      <w:r>
-        <w:t>. Si</w:t>
-      </w:r>
-      <w:r>
-        <w:t xml:space="preserve"> </w:t>
-      </w:r>
-      <w:r>
-        <w:t>no encuentra un servidor, lo reintenta tras 5 segundos.</w:t>
+        <w:t xml:space="preserve">Dispone de un método </w:t>
+      </w:r>
+      <w:r>
+        <w:rPr>
+          <w:b/>
+          <w:bCs/>
+        </w:rPr>
+        <w:t>“</w:t>
+      </w:r>
+      <w:r>
+        <w:rPr>
+          <w:b/>
+          <w:bCs/>
+          <w:i/>
+          <w:iCs/>
+        </w:rPr>
+        <w:t>__</w:t>
+      </w:r>
+      <w:proofErr w:type="spellStart"/>
+      <w:r>
+        <w:rPr>
+          <w:b/>
+          <w:bCs/>
+          <w:i/>
+          <w:iCs/>
+        </w:rPr>
+        <w:t>init</w:t>
+      </w:r>
+      <w:proofErr w:type="spellEnd"/>
+      <w:r>
+        <w:rPr>
+          <w:b/>
+          <w:bCs/>
+          <w:i/>
+          <w:iCs/>
+        </w:rPr>
+        <w:t>__(jugador)</w:t>
+      </w:r>
+      <w:r>
+        <w:t>” que inicializa la variable “</w:t>
+      </w:r>
+      <w:r>
+        <w:rPr>
+          <w:i/>
+          <w:iCs/>
+        </w:rPr>
+        <w:t>jugador</w:t>
+      </w:r>
+      <w:r>
+        <w:t>” de la clase con el jugador que se le ha pasado y la variable “</w:t>
+      </w:r>
+      <w:r>
+        <w:rPr>
+          <w:i/>
+          <w:iCs/>
+        </w:rPr>
+        <w:t>ficha</w:t>
+      </w:r>
+      <w:r>
+        <w:t>” en función de si es el jugador 1, que tendrá la ficha negra (“</w:t>
+      </w:r>
+      <w:r>
+        <w:rPr>
+          <w:i/>
+          <w:iCs/>
+        </w:rPr>
+        <w:t>X</w:t>
+      </w:r>
+      <w:r>
+        <w:t>”), o si es el jugador 2, que tendrá la ficha blanca (“</w:t>
+      </w:r>
+      <w:r>
+        <w:rPr>
+          <w:i/>
+          <w:iCs/>
+        </w:rPr>
+        <w:t>O</w:t>
+      </w:r>
+      <w:r>
+        <w:t xml:space="preserve">”), y muestra un mensaje </w:t>
+      </w:r>
+      <w:r>
+        <w:t xml:space="preserve">por pantalla </w:t>
+      </w:r>
+      <w:r>
+        <w:t>al jugador indicándole qué jugador es y de qué ficha dispone.</w:t>
       </w:r>
     </w:p>
     <w:p>
@@ -1075,344 +1709,6 @@
         <w:pStyle w:val="Prrafo"/>
       </w:pPr>
       <w:r>
-        <w:t>El método “</w:t>
-      </w:r>
-      <w:r>
-        <w:rPr>
-          <w:b/>
-          <w:bCs/>
-          <w:i/>
-          <w:iCs/>
-        </w:rPr>
-        <w:t>enviar(msg)</w:t>
-      </w:r>
-      <w:r>
-        <w:t>” r</w:t>
-      </w:r>
-      <w:r>
-        <w:t>ealiza el env</w:t>
-      </w:r>
-      <w:r>
-        <w:t>í</w:t>
-      </w:r>
-      <w:r>
-        <w:t>o de mensajes </w:t>
-      </w:r>
-      <w:r>
-        <w:t xml:space="preserve">de </w:t>
-      </w:r>
-      <w:r>
-        <w:t>Cliente</w:t>
-      </w:r>
-      <w:r>
-        <w:t xml:space="preserve"> a </w:t>
-      </w:r>
-      <w:r>
-        <w:t>Servidor</w:t>
-      </w:r>
-      <w:r>
-        <w:t>. En caso de no poder enviarlo, lo reintenta tras 5 segundos.</w:t>
-      </w:r>
-    </w:p>
-    <w:p>
-      <w:pPr>
-        <w:pStyle w:val="Prrafo"/>
-      </w:pPr>
-      <w:r>
-        <w:t>El método “</w:t>
-      </w:r>
-      <w:r>
-        <w:rPr>
-          <w:b/>
-          <w:bCs/>
-          <w:i/>
-          <w:iCs/>
-        </w:rPr>
-        <w:t>enviar_Mensaje_Codificado(cod, obj)</w:t>
-      </w:r>
-      <w:r>
-        <w:t>” crea un objeto Mensaje con el código de mensaje y el objeto pasados y se lo envía al Servidor.</w:t>
-      </w:r>
-      <w:r>
-        <w:t xml:space="preserve"> </w:t>
-      </w:r>
-    </w:p>
-    <w:p>
-      <w:pPr>
-        <w:pStyle w:val="Prrafo"/>
-      </w:pPr>
-      <w:r>
-        <w:t>El método “</w:t>
-      </w:r>
-      <w:r>
-        <w:rPr>
-          <w:b/>
-          <w:bCs/>
-          <w:i/>
-          <w:iCs/>
-        </w:rPr>
-        <w:t>recibir()</w:t>
-      </w:r>
-      <w:r>
-        <w:t>” se encarga de g</w:t>
-      </w:r>
-      <w:r>
-        <w:t>estiona</w:t>
-      </w:r>
-      <w:r>
-        <w:t>r</w:t>
-      </w:r>
-      <w:r>
-        <w:t> los mensajes recibidos del Servidor.</w:t>
-      </w:r>
-    </w:p>
-    <w:p>
-      <w:pPr>
-        <w:pStyle w:val="Prrafo"/>
-      </w:pPr>
-      <w:r>
-        <w:t>El método “</w:t>
-      </w:r>
-      <w:r>
-        <w:rPr>
-          <w:b/>
-          <w:bCs/>
-          <w:i/>
-          <w:iCs/>
-        </w:rPr>
-        <w:t>r</w:t>
-      </w:r>
-      <w:r>
-        <w:rPr>
-          <w:b/>
-          <w:bCs/>
-          <w:i/>
-          <w:iCs/>
-        </w:rPr>
-        <w:t>ecibir</w:t>
-      </w:r>
-      <w:r>
-        <w:rPr>
-          <w:b/>
-          <w:bCs/>
-          <w:i/>
-          <w:iCs/>
-        </w:rPr>
-        <w:t>Id</w:t>
-      </w:r>
-      <w:r>
-        <w:rPr>
-          <w:b/>
-          <w:bCs/>
-          <w:i/>
-          <w:iCs/>
-        </w:rPr>
-        <w:t>()</w:t>
-      </w:r>
-      <w:r>
-        <w:t xml:space="preserve">” </w:t>
-      </w:r>
-      <w:r>
-        <w:t>recibe el número asignado al cliente y se le asigna.</w:t>
-      </w:r>
-    </w:p>
-    <w:p>
-      <w:pPr>
-        <w:pStyle w:val="Prrafo"/>
-      </w:pPr>
-      <w:r>
-        <w:t>El método “</w:t>
-      </w:r>
-      <w:r>
-        <w:rPr>
-          <w:b/>
-          <w:bCs/>
-          <w:i/>
-          <w:iCs/>
-        </w:rPr>
-        <w:t>interpretarMensaje(msg)</w:t>
-      </w:r>
-      <w:r>
-        <w:t>” i</w:t>
-      </w:r>
-      <w:r>
-        <w:t>nterpreta el mensaje pasado</w:t>
-      </w:r>
-      <w:r>
-        <w:t xml:space="preserve"> por parámetro, convirtiéndolo en un objeto Mensaje. Devuelve el mensaje interpretado.</w:t>
-      </w:r>
-    </w:p>
-    <w:p>
-      <w:pPr>
-        <w:pStyle w:val="Prrafo"/>
-      </w:pPr>
-      <w:r>
-        <w:t>El método</w:t>
-      </w:r>
-      <w:r>
-        <w:t> </w:t>
-      </w:r>
-      <w:r>
-        <w:t>“</w:t>
-      </w:r>
-      <w:r>
-        <w:rPr>
-          <w:b/>
-          <w:bCs/>
-          <w:i/>
-          <w:iCs/>
-        </w:rPr>
-        <w:t>inicializarJugador()</w:t>
-      </w:r>
-      <w:r>
-        <w:t>” ini</w:t>
-      </w:r>
-      <w:r>
-        <w:t>cializa un jugador, para </w:t>
-      </w:r>
-      <w:r>
-        <w:t xml:space="preserve">lo que </w:t>
-      </w:r>
-      <w:r>
-        <w:t>requiere de un cliente y </w:t>
-      </w:r>
-      <w:r>
-        <w:t xml:space="preserve">de </w:t>
-      </w:r>
-      <w:r>
-        <w:t>su id</w:t>
-      </w:r>
-      <w:r>
-        <w:t>.</w:t>
-      </w:r>
-      <w:r>
-        <w:t xml:space="preserve"> Devuelve la instancia de InterfazJugador con el jugador pasado por parámetro.</w:t>
-      </w:r>
-      <w:r>
-        <w:tab/>
-      </w:r>
-    </w:p>
-    <w:p>
-      <w:pPr>
-        <w:pStyle w:val="Prrafo"/>
-      </w:pPr>
-      <w:r>
-        <w:lastRenderedPageBreak/>
-        <w:t>E</w:t>
-      </w:r>
-      <w:r>
-        <w:t>n e</w:t>
-      </w:r>
-      <w:r>
-        <w:t>l método “</w:t>
-      </w:r>
-      <w:r>
-        <w:rPr>
-          <w:b/>
-          <w:bCs/>
-          <w:i/>
-          <w:iCs/>
-        </w:rPr>
-        <w:t>main()</w:t>
-      </w:r>
-      <w:r>
-        <w:t>” se realizan las llamadas a las funciones relativas a la configuración del Cliente.</w:t>
-      </w:r>
-    </w:p>
-    <w:p>
-      <w:pPr>
-        <w:pStyle w:val="Ttulo2"/>
-      </w:pPr>
-      <w:r>
-        <w:t>Clase InterfazJugador</w:t>
-      </w:r>
-    </w:p>
-    <w:p>
-      <w:pPr>
-        <w:pStyle w:val="Prrafo"/>
-      </w:pPr>
-      <w:r>
-        <w:t>La clase InterfazJugador es la encargada de, cuando sea el turno del jugador, mostrarle el tablero actualizado (que ha obtenido del Árbitro a través del Servidor), solicitarle el movimiento que desea realizar, y una vez ha finalizado el juego hacerle la solicitud de reinicio para saber si quiere volver a jugar o no.</w:t>
-      </w:r>
-    </w:p>
-    <w:p>
-      <w:pPr>
-        <w:pStyle w:val="Prrafo"/>
-      </w:pPr>
-      <w:r>
-        <w:t xml:space="preserve">Dispone de un método </w:t>
-      </w:r>
-      <w:r>
-        <w:rPr>
-          <w:b/>
-          <w:bCs/>
-        </w:rPr>
-        <w:t>“</w:t>
-      </w:r>
-      <w:r>
-        <w:rPr>
-          <w:b/>
-          <w:bCs/>
-          <w:i/>
-          <w:iCs/>
-        </w:rPr>
-        <w:t>__init__(jugador)</w:t>
-      </w:r>
-      <w:r>
-        <w:t>” que inicializa la variable “</w:t>
-      </w:r>
-      <w:r>
-        <w:rPr>
-          <w:i/>
-          <w:iCs/>
-        </w:rPr>
-        <w:t>jugador</w:t>
-      </w:r>
-      <w:r>
-        <w:t>” de la clase con el jugador que se le ha pasado y la variable “</w:t>
-      </w:r>
-      <w:r>
-        <w:rPr>
-          <w:i/>
-          <w:iCs/>
-        </w:rPr>
-        <w:t>ficha</w:t>
-      </w:r>
-      <w:r>
-        <w:t>” en función de si es el jugador 1, que tendrá la ficha negra (“</w:t>
-      </w:r>
-      <w:r>
-        <w:rPr>
-          <w:i/>
-          <w:iCs/>
-        </w:rPr>
-        <w:t>X</w:t>
-      </w:r>
-      <w:r>
-        <w:t>”), o si es el jugador 2, que tendrá la ficha blanca (“</w:t>
-      </w:r>
-      <w:r>
-        <w:rPr>
-          <w:i/>
-          <w:iCs/>
-        </w:rPr>
-        <w:t>O</w:t>
-      </w:r>
-      <w:r>
-        <w:t xml:space="preserve">”), y muestra un mensaje </w:t>
-      </w:r>
-      <w:r>
-        <w:t xml:space="preserve">por pantalla </w:t>
-      </w:r>
-      <w:r>
-        <w:t>al jugador indicándole qué jugador es y de qué ficha dispone.</w:t>
-      </w:r>
-    </w:p>
-    <w:p>
-      <w:pPr>
-        <w:pStyle w:val="Prrafo"/>
-      </w:pPr>
-      <w:r>
         <w:t>El método principal de la clase es “</w:t>
       </w:r>
       <w:r>
@@ -1422,8 +1718,39 @@
           <w:i/>
           <w:iCs/>
         </w:rPr>
-        <w:t>jugar(msg, obj</w:t>
-      </w:r>
+        <w:t>jugar(</w:t>
+      </w:r>
+      <w:proofErr w:type="spellStart"/>
+      <w:r>
+        <w:rPr>
+          <w:b/>
+          <w:bCs/>
+          <w:i/>
+          <w:iCs/>
+        </w:rPr>
+        <w:t>msg</w:t>
+      </w:r>
+      <w:proofErr w:type="spellEnd"/>
+      <w:r>
+        <w:rPr>
+          <w:b/>
+          <w:bCs/>
+          <w:i/>
+          <w:iCs/>
+        </w:rPr>
+        <w:t xml:space="preserve">, </w:t>
+      </w:r>
+      <w:proofErr w:type="spellStart"/>
+      <w:r>
+        <w:rPr>
+          <w:b/>
+          <w:bCs/>
+          <w:i/>
+          <w:iCs/>
+        </w:rPr>
+        <w:t>obj</w:t>
+      </w:r>
+      <w:proofErr w:type="spellEnd"/>
       <w:r>
         <w:rPr>
           <w:b/>
@@ -1432,7 +1759,15 @@
         <w:t>)</w:t>
       </w:r>
       <w:r>
-        <w:t xml:space="preserve">”, que llamará al resto de funciones de la misma en función del </w:t>
+        <w:t xml:space="preserve">”, que llamará al resto de funciones de </w:t>
+      </w:r>
+      <w:proofErr w:type="gramStart"/>
+      <w:r>
+        <w:t>la misma</w:t>
+      </w:r>
+      <w:proofErr w:type="gramEnd"/>
+      <w:r>
+        <w:t xml:space="preserve"> en función del </w:t>
       </w:r>
       <w:r>
         <w:t xml:space="preserve">código de </w:t>
@@ -1539,14 +1874,45 @@
       <w:r>
         <w:t>El método “</w:t>
       </w:r>
-      <w:r>
-        <w:rPr>
-          <w:b/>
-          <w:bCs/>
-          <w:i/>
-          <w:iCs/>
-        </w:rPr>
-        <w:t>mostrarResultado(obj)</w:t>
+      <w:proofErr w:type="spellStart"/>
+      <w:r>
+        <w:rPr>
+          <w:b/>
+          <w:bCs/>
+          <w:i/>
+          <w:iCs/>
+        </w:rPr>
+        <w:t>mostrarResultado</w:t>
+      </w:r>
+      <w:proofErr w:type="spellEnd"/>
+      <w:r>
+        <w:rPr>
+          <w:b/>
+          <w:bCs/>
+          <w:i/>
+          <w:iCs/>
+        </w:rPr>
+        <w:t>(</w:t>
+      </w:r>
+      <w:proofErr w:type="spellStart"/>
+      <w:r>
+        <w:rPr>
+          <w:b/>
+          <w:bCs/>
+          <w:i/>
+          <w:iCs/>
+        </w:rPr>
+        <w:t>obj</w:t>
+      </w:r>
+      <w:proofErr w:type="spellEnd"/>
+      <w:r>
+        <w:rPr>
+          <w:b/>
+          <w:bCs/>
+          <w:i/>
+          <w:iCs/>
+        </w:rPr>
+        <w:t>)</w:t>
       </w:r>
       <w:r>
         <w:t xml:space="preserve">” interpretará el objeto recibido y en función de </w:t>
@@ -1565,14 +1931,25 @@
       <w:r>
         <w:t>El método “</w:t>
       </w:r>
-      <w:r>
-        <w:rPr>
-          <w:b/>
-          <w:bCs/>
-          <w:i/>
-          <w:iCs/>
-        </w:rPr>
-        <w:t>imprimirTablero(tablero)</w:t>
+      <w:proofErr w:type="spellStart"/>
+      <w:r>
+        <w:rPr>
+          <w:b/>
+          <w:bCs/>
+          <w:i/>
+          <w:iCs/>
+        </w:rPr>
+        <w:t>imprimirTablero</w:t>
+      </w:r>
+      <w:proofErr w:type="spellEnd"/>
+      <w:r>
+        <w:rPr>
+          <w:b/>
+          <w:bCs/>
+          <w:i/>
+          <w:iCs/>
+        </w:rPr>
+        <w:t>(tablero)</w:t>
       </w:r>
       <w:r>
         <w:t xml:space="preserve">” se encarga de mostrar por pantalla la representación del tablero </w:t>
@@ -1591,14 +1968,25 @@
       <w:r>
         <w:t>El método “</w:t>
       </w:r>
-      <w:r>
-        <w:rPr>
-          <w:b/>
-          <w:bCs/>
-          <w:i/>
-          <w:iCs/>
-        </w:rPr>
-        <w:t>solicitarMov()</w:t>
+      <w:proofErr w:type="spellStart"/>
+      <w:r>
+        <w:rPr>
+          <w:b/>
+          <w:bCs/>
+          <w:i/>
+          <w:iCs/>
+        </w:rPr>
+        <w:t>solicitarMov</w:t>
+      </w:r>
+      <w:proofErr w:type="spellEnd"/>
+      <w:r>
+        <w:rPr>
+          <w:b/>
+          <w:bCs/>
+          <w:i/>
+          <w:iCs/>
+        </w:rPr>
+        <w:t>()</w:t>
       </w:r>
       <w:r>
         <w:t>” solicita el movimiento al jugador mostrándole un mensaje por pantalla con la solicitud primero de la posición de las “</w:t>
@@ -1631,8 +2019,17 @@
         <w:t>inputs</w:t>
       </w:r>
       <w:r>
-        <w:t xml:space="preserve"> en un string “</w:t>
-      </w:r>
+        <w:t xml:space="preserve"> en un </w:t>
+      </w:r>
+      <w:proofErr w:type="spellStart"/>
+      <w:r>
+        <w:t>string</w:t>
+      </w:r>
+      <w:proofErr w:type="spellEnd"/>
+      <w:r>
+        <w:t xml:space="preserve"> “</w:t>
+      </w:r>
+      <w:proofErr w:type="spellStart"/>
       <w:r>
         <w:rPr>
           <w:i/>
@@ -1640,13 +2037,9 @@
         </w:rPr>
         <w:t>mov</w:t>
       </w:r>
-      <w:r>
-        <w:t xml:space="preserve">” el cual se devolverá junto con un código de mensaje </w:t>
-      </w:r>
-      <w:bookmarkStart w:id="2" w:name="_GoBack"/>
-      <w:bookmarkEnd w:id="2"/>
-      <w:r>
-        <w:t>104.</w:t>
+      <w:proofErr w:type="spellEnd"/>
+      <w:r>
+        <w:t>” el cual se devolverá junto con un código de mensaje 104.</w:t>
       </w:r>
     </w:p>
     <w:p>
@@ -1685,7 +2078,67 @@
           <w:i/>
           <w:iCs/>
         </w:rPr>
-        <w:t>__init__(code, obj)</w:t>
+        <w:t>__</w:t>
+      </w:r>
+      <w:proofErr w:type="spellStart"/>
+      <w:r>
+        <w:rPr>
+          <w:b/>
+          <w:bCs/>
+          <w:i/>
+          <w:iCs/>
+        </w:rPr>
+        <w:t>init</w:t>
+      </w:r>
+      <w:proofErr w:type="spellEnd"/>
+      <w:r>
+        <w:rPr>
+          <w:b/>
+          <w:bCs/>
+          <w:i/>
+          <w:iCs/>
+        </w:rPr>
+        <w:t>__(</w:t>
+      </w:r>
+      <w:proofErr w:type="spellStart"/>
+      <w:r>
+        <w:rPr>
+          <w:b/>
+          <w:bCs/>
+          <w:i/>
+          <w:iCs/>
+        </w:rPr>
+        <w:t>code</w:t>
+      </w:r>
+      <w:proofErr w:type="spellEnd"/>
+      <w:r>
+        <w:rPr>
+          <w:b/>
+          <w:bCs/>
+          <w:i/>
+          <w:iCs/>
+        </w:rPr>
+        <w:t>, </w:t>
+      </w:r>
+      <w:proofErr w:type="spellStart"/>
+      <w:r>
+        <w:rPr>
+          <w:b/>
+          <w:bCs/>
+          <w:i/>
+          <w:iCs/>
+        </w:rPr>
+        <w:t>obj</w:t>
+      </w:r>
+      <w:proofErr w:type="spellEnd"/>
+      <w:r>
+        <w:rPr>
+          <w:b/>
+          <w:bCs/>
+          <w:i/>
+          <w:iCs/>
+        </w:rPr>
+        <w:t>)</w:t>
       </w:r>
       <w:r>
         <w:t xml:space="preserve">” </w:t>
@@ -1719,14 +2172,25 @@
       <w:r>
         <w:t>El método “</w:t>
       </w:r>
-      <w:r>
-        <w:rPr>
-          <w:b/>
-          <w:bCs/>
-          <w:i/>
-          <w:iCs/>
-        </w:rPr>
-        <w:t>getCode()</w:t>
+      <w:proofErr w:type="spellStart"/>
+      <w:r>
+        <w:rPr>
+          <w:b/>
+          <w:bCs/>
+          <w:i/>
+          <w:iCs/>
+        </w:rPr>
+        <w:t>getCode</w:t>
+      </w:r>
+      <w:proofErr w:type="spellEnd"/>
+      <w:r>
+        <w:rPr>
+          <w:b/>
+          <w:bCs/>
+          <w:i/>
+          <w:iCs/>
+        </w:rPr>
+        <w:t>()</w:t>
       </w:r>
       <w:r>
         <w:t>” d</w:t>
@@ -1742,14 +2206,25 @@
       <w:r>
         <w:t>El método “</w:t>
       </w:r>
-      <w:r>
-        <w:rPr>
-          <w:b/>
-          <w:bCs/>
-          <w:i/>
-          <w:iCs/>
-        </w:rPr>
-        <w:t>getObj()</w:t>
+      <w:proofErr w:type="spellStart"/>
+      <w:r>
+        <w:rPr>
+          <w:b/>
+          <w:bCs/>
+          <w:i/>
+          <w:iCs/>
+        </w:rPr>
+        <w:t>getObj</w:t>
+      </w:r>
+      <w:proofErr w:type="spellEnd"/>
+      <w:r>
+        <w:rPr>
+          <w:b/>
+          <w:bCs/>
+          <w:i/>
+          <w:iCs/>
+        </w:rPr>
+        <w:t>()</w:t>
       </w:r>
       <w:r>
         <w:t>”</w:t>
@@ -1765,14 +2240,25 @@
       <w:r>
         <w:t>El método “</w:t>
       </w:r>
-      <w:r>
-        <w:rPr>
-          <w:b/>
-          <w:bCs/>
-          <w:i/>
-          <w:iCs/>
-        </w:rPr>
-        <w:t>convertirEnCadena()</w:t>
+      <w:proofErr w:type="spellStart"/>
+      <w:r>
+        <w:rPr>
+          <w:b/>
+          <w:bCs/>
+          <w:i/>
+          <w:iCs/>
+        </w:rPr>
+        <w:t>convertirEnCadena</w:t>
+      </w:r>
+      <w:proofErr w:type="spellEnd"/>
+      <w:r>
+        <w:rPr>
+          <w:b/>
+          <w:bCs/>
+          <w:i/>
+          <w:iCs/>
+        </w:rPr>
+        <w:t>()</w:t>
       </w:r>
       <w:r>
         <w:t>” c</w:t>
@@ -1784,7 +2270,15 @@
         <w:t>e</w:t>
       </w:r>
       <w:r>
-        <w:t>rte el mensaje en un String (JSON)</w:t>
+        <w:t>rte el mensaje en un </w:t>
+      </w:r>
+      <w:proofErr w:type="spellStart"/>
+      <w:r>
+        <w:t>String</w:t>
+      </w:r>
+      <w:proofErr w:type="spellEnd"/>
+      <w:r>
+        <w:t> (JSON)</w:t>
       </w:r>
       <w:r>
         <w:t xml:space="preserve"> y lo devuelve</w:t>
@@ -1798,16 +2292,48 @@
         <w:pStyle w:val="Prrafo"/>
       </w:pPr>
       <w:r>
+        <w:lastRenderedPageBreak/>
         <w:t>El método “</w:t>
       </w:r>
-      <w:r>
-        <w:rPr>
-          <w:b/>
-          <w:bCs/>
-          <w:i/>
-          <w:iCs/>
-        </w:rPr>
-        <w:t>convertirEnObjeto(cls, mensaje)</w:t>
+      <w:proofErr w:type="spellStart"/>
+      <w:r>
+        <w:rPr>
+          <w:b/>
+          <w:bCs/>
+          <w:i/>
+          <w:iCs/>
+        </w:rPr>
+        <w:t>convertirEnObjeto</w:t>
+      </w:r>
+      <w:proofErr w:type="spellEnd"/>
+      <w:r>
+        <w:rPr>
+          <w:b/>
+          <w:bCs/>
+          <w:i/>
+          <w:iCs/>
+        </w:rPr>
+        <w:t>(</w:t>
+      </w:r>
+      <w:proofErr w:type="spellStart"/>
+      <w:r>
+        <w:rPr>
+          <w:b/>
+          <w:bCs/>
+          <w:i/>
+          <w:iCs/>
+        </w:rPr>
+        <w:t>cls</w:t>
+      </w:r>
+      <w:proofErr w:type="spellEnd"/>
+      <w:r>
+        <w:rPr>
+          <w:b/>
+          <w:bCs/>
+          <w:i/>
+          <w:iCs/>
+        </w:rPr>
+        <w:t>, mensaje)</w:t>
       </w:r>
       <w:r>
         <w:t>”  convierte el mensaje pasado por parámetro en un objeto de la clase Mensaje y lo devuelve.</w:t>
@@ -1815,16 +2341,612 @@
     </w:p>
     <w:p>
       <w:pPr>
+        <w:pStyle w:val="Ttulo2"/>
+      </w:pPr>
+      <w:r>
+        <w:t>Clase Servidor</w:t>
+      </w:r>
+    </w:p>
+    <w:p>
+      <w:pPr>
         <w:pStyle w:val="Prrafo"/>
       </w:pPr>
+      <w:r>
+        <w:t>Dispone de un método “</w:t>
+      </w:r>
+      <w:r>
+        <w:rPr>
+          <w:b/>
+          <w:bCs/>
+          <w:i/>
+          <w:iCs/>
+        </w:rPr>
+        <w:t>__</w:t>
+      </w:r>
+      <w:proofErr w:type="spellStart"/>
+      <w:r>
+        <w:rPr>
+          <w:b/>
+          <w:bCs/>
+          <w:i/>
+          <w:iCs/>
+        </w:rPr>
+        <w:t>init</w:t>
+      </w:r>
+      <w:proofErr w:type="spellEnd"/>
+      <w:r>
+        <w:rPr>
+          <w:b/>
+          <w:bCs/>
+          <w:i/>
+          <w:iCs/>
+        </w:rPr>
+        <w:t>__()</w:t>
+      </w:r>
+      <w:r>
+        <w:t>” que se encarga de inicializar las variables de la clase, crear el socket, establecer el host y el puerto y crear la lista de clientes.</w:t>
+      </w:r>
+    </w:p>
+    <w:p>
+      <w:pPr>
+        <w:pStyle w:val="Prrafo"/>
+      </w:pPr>
+      <w:r>
+        <w:t>El método “</w:t>
+      </w:r>
+      <w:r>
+        <w:rPr>
+          <w:b/>
+          <w:bCs/>
+          <w:i/>
+          <w:iCs/>
+        </w:rPr>
+        <w:t>__del__()</w:t>
+      </w:r>
+      <w:r>
+        <w:t>” d</w:t>
+      </w:r>
+      <w:r>
+        <w:t>estruye </w:t>
+      </w:r>
+      <w:r>
+        <w:t>los sockets</w:t>
+      </w:r>
+      <w:r>
+        <w:t> que no son nulos al final de la ejecución.</w:t>
+      </w:r>
+    </w:p>
+    <w:p>
+      <w:pPr>
+        <w:pStyle w:val="Prrafo"/>
+      </w:pPr>
+      <w:r>
+        <w:t>El método “</w:t>
+      </w:r>
+      <w:proofErr w:type="spellStart"/>
+      <w:r>
+        <w:rPr>
+          <w:b/>
+          <w:bCs/>
+          <w:i/>
+          <w:iCs/>
+        </w:rPr>
+        <w:t>ligarSocket</w:t>
+      </w:r>
+      <w:proofErr w:type="spellEnd"/>
+      <w:r>
+        <w:rPr>
+          <w:b/>
+          <w:bCs/>
+          <w:i/>
+          <w:iCs/>
+        </w:rPr>
+        <w:t>()</w:t>
+      </w:r>
+      <w:r>
+        <w:t xml:space="preserve">” </w:t>
+      </w:r>
+      <w:r>
+        <w:t>relaciona un socket con el puerto y el host.</w:t>
+      </w:r>
+    </w:p>
+    <w:p>
+      <w:pPr>
+        <w:pStyle w:val="Prrafo"/>
+      </w:pPr>
+      <w:r>
+        <w:t>El método “</w:t>
+      </w:r>
+      <w:r>
+        <w:rPr>
+          <w:b/>
+          <w:bCs/>
+          <w:i/>
+          <w:iCs/>
+        </w:rPr>
+        <w:t>conexiones()</w:t>
+      </w:r>
+      <w:r>
+        <w:t>” e</w:t>
+      </w:r>
+      <w:r>
+        <w:t>spera </w:t>
+      </w:r>
+      <w:r>
+        <w:t>a</w:t>
+      </w:r>
+      <w:r>
+        <w:t> la conexión de clientes</w:t>
+      </w:r>
+      <w:r>
+        <w:t xml:space="preserve"> y devuelve el </w:t>
+      </w:r>
+      <w:r>
+        <w:t>cliente</w:t>
+      </w:r>
+      <w:r>
+        <w:t xml:space="preserve"> y la </w:t>
+      </w:r>
+      <w:r>
+        <w:t>direcci</w:t>
+      </w:r>
+      <w:r>
+        <w:t>ó</w:t>
+      </w:r>
+      <w:r>
+        <w:t>n</w:t>
+      </w:r>
+      <w:r>
+        <w:t>.</w:t>
+      </w:r>
+    </w:p>
+    <w:p>
+      <w:pPr>
+        <w:pStyle w:val="Prrafo"/>
+      </w:pPr>
+      <w:r>
+        <w:t>El método “</w:t>
+      </w:r>
+      <w:r>
+        <w:rPr>
+          <w:b/>
+          <w:bCs/>
+          <w:i/>
+          <w:iCs/>
+        </w:rPr>
+        <w:t>recibir(</w:t>
+      </w:r>
+      <w:r>
+        <w:rPr>
+          <w:b/>
+          <w:bCs/>
+          <w:i/>
+          <w:iCs/>
+        </w:rPr>
+        <w:t>_</w:t>
+      </w:r>
+      <w:r>
+        <w:rPr>
+          <w:b/>
+          <w:bCs/>
+          <w:i/>
+          <w:iCs/>
+        </w:rPr>
+        <w:t>cliente)</w:t>
+      </w:r>
+      <w:r>
+        <w:t>” g</w:t>
+      </w:r>
+      <w:r>
+        <w:t>estiona los mensajes recibidos de los clientes</w:t>
+      </w:r>
+      <w:r>
+        <w:t xml:space="preserve"> y los devuelve</w:t>
+      </w:r>
+      <w:r>
+        <w:t>.</w:t>
+      </w:r>
+      <w:r>
+        <w:t xml:space="preserve"> Si no responde, lo reintenta tras 5 segundos.</w:t>
+      </w:r>
+      <w:r>
+        <w:t xml:space="preserve"> </w:t>
+      </w:r>
+    </w:p>
+    <w:p>
+      <w:pPr>
+        <w:pStyle w:val="Prrafo"/>
+      </w:pPr>
+      <w:r>
+        <w:t>El método “</w:t>
+      </w:r>
+      <w:proofErr w:type="spellStart"/>
+      <w:r>
+        <w:rPr>
+          <w:b/>
+          <w:bCs/>
+          <w:i/>
+          <w:iCs/>
+        </w:rPr>
+        <w:t>enviar</w:t>
+      </w:r>
+      <w:r>
+        <w:rPr>
+          <w:b/>
+          <w:bCs/>
+          <w:i/>
+          <w:iCs/>
+        </w:rPr>
+        <w:t>Id</w:t>
+      </w:r>
+      <w:proofErr w:type="spellEnd"/>
+      <w:r>
+        <w:rPr>
+          <w:b/>
+          <w:bCs/>
+          <w:i/>
+          <w:iCs/>
+        </w:rPr>
+        <w:t>(</w:t>
+      </w:r>
+      <w:r>
+        <w:rPr>
+          <w:b/>
+          <w:bCs/>
+          <w:i/>
+          <w:iCs/>
+        </w:rPr>
+        <w:t>_</w:t>
+      </w:r>
+      <w:r>
+        <w:rPr>
+          <w:b/>
+          <w:bCs/>
+          <w:i/>
+          <w:iCs/>
+        </w:rPr>
+        <w:t>cliente)</w:t>
+      </w:r>
+      <w:r>
+        <w:t>” asigna</w:t>
+      </w:r>
+      <w:r>
+        <w:t> un número al cliente pasado y se le env</w:t>
+      </w:r>
+      <w:r>
+        <w:t>í</w:t>
+      </w:r>
+      <w:r>
+        <w:t>a.</w:t>
+      </w:r>
+    </w:p>
+    <w:p>
+      <w:pPr>
+        <w:pStyle w:val="Prrafo"/>
+      </w:pPr>
+      <w:r>
+        <w:t>El método</w:t>
+      </w:r>
+      <w:r>
+        <w:t> </w:t>
+      </w:r>
+      <w:r>
+        <w:t>“</w:t>
+      </w:r>
+      <w:proofErr w:type="spellStart"/>
+      <w:r>
+        <w:rPr>
+          <w:b/>
+          <w:bCs/>
+          <w:i/>
+          <w:iCs/>
+        </w:rPr>
+        <w:t>enviar_Mensaje</w:t>
+      </w:r>
+      <w:proofErr w:type="spellEnd"/>
+      <w:r>
+        <w:rPr>
+          <w:b/>
+          <w:bCs/>
+          <w:i/>
+          <w:iCs/>
+        </w:rPr>
+        <w:t>(</w:t>
+      </w:r>
+      <w:proofErr w:type="spellStart"/>
+      <w:r>
+        <w:rPr>
+          <w:b/>
+          <w:bCs/>
+          <w:i/>
+          <w:iCs/>
+        </w:rPr>
+        <w:t>msg</w:t>
+      </w:r>
+      <w:proofErr w:type="spellEnd"/>
+      <w:r>
+        <w:rPr>
+          <w:b/>
+          <w:bCs/>
+          <w:i/>
+          <w:iCs/>
+        </w:rPr>
+        <w:t>,</w:t>
+      </w:r>
+      <w:r>
+        <w:rPr>
+          <w:b/>
+          <w:bCs/>
+          <w:i/>
+          <w:iCs/>
+        </w:rPr>
+        <w:t xml:space="preserve"> _</w:t>
+      </w:r>
+      <w:r>
+        <w:rPr>
+          <w:b/>
+          <w:bCs/>
+          <w:i/>
+          <w:iCs/>
+        </w:rPr>
+        <w:t>cliente)</w:t>
+      </w:r>
+      <w:r>
+        <w:t>” r</w:t>
+      </w:r>
+      <w:r>
+        <w:t>ealiza el env</w:t>
+      </w:r>
+      <w:r>
+        <w:t>í</w:t>
+      </w:r>
+      <w:r>
+        <w:t>o de mensajes </w:t>
+      </w:r>
+      <w:r>
+        <w:t xml:space="preserve">de </w:t>
+      </w:r>
+      <w:r>
+        <w:t>Cliente</w:t>
+      </w:r>
+      <w:r>
+        <w:t xml:space="preserve"> a </w:t>
+      </w:r>
+      <w:r>
+        <w:t>Servidor</w:t>
+      </w:r>
+      <w:r>
+        <w:t>. En caso de no poder enviarlo, lo reintenta tras 5 segundos.</w:t>
+      </w:r>
+    </w:p>
+    <w:p>
+      <w:pPr>
+        <w:pStyle w:val="Prrafo"/>
+      </w:pPr>
+      <w:r>
+        <w:t>El método “</w:t>
+      </w:r>
+      <w:proofErr w:type="spellStart"/>
+      <w:r>
+        <w:rPr>
+          <w:b/>
+          <w:bCs/>
+          <w:i/>
+          <w:iCs/>
+        </w:rPr>
+        <w:t>enviar_Mensaje_Codificado</w:t>
+      </w:r>
+      <w:proofErr w:type="spellEnd"/>
+      <w:r>
+        <w:rPr>
+          <w:b/>
+          <w:bCs/>
+          <w:i/>
+          <w:iCs/>
+        </w:rPr>
+        <w:t>(</w:t>
+      </w:r>
+      <w:proofErr w:type="spellStart"/>
+      <w:r>
+        <w:rPr>
+          <w:b/>
+          <w:bCs/>
+          <w:i/>
+          <w:iCs/>
+        </w:rPr>
+        <w:t>cod</w:t>
+      </w:r>
+      <w:proofErr w:type="spellEnd"/>
+      <w:r>
+        <w:rPr>
+          <w:b/>
+          <w:bCs/>
+          <w:i/>
+          <w:iCs/>
+        </w:rPr>
+        <w:t>, </w:t>
+      </w:r>
+      <w:proofErr w:type="spellStart"/>
+      <w:r>
+        <w:rPr>
+          <w:b/>
+          <w:bCs/>
+          <w:i/>
+          <w:iCs/>
+        </w:rPr>
+        <w:t>obj</w:t>
+      </w:r>
+      <w:proofErr w:type="spellEnd"/>
+      <w:r>
+        <w:rPr>
+          <w:b/>
+          <w:bCs/>
+          <w:i/>
+          <w:iCs/>
+        </w:rPr>
+        <w:t>, </w:t>
+      </w:r>
+      <w:r>
+        <w:rPr>
+          <w:b/>
+          <w:bCs/>
+          <w:i/>
+          <w:iCs/>
+        </w:rPr>
+        <w:t>_</w:t>
+      </w:r>
+      <w:r>
+        <w:rPr>
+          <w:b/>
+          <w:bCs/>
+          <w:i/>
+          <w:iCs/>
+        </w:rPr>
+        <w:t>cliente)</w:t>
+      </w:r>
+      <w:r>
+        <w:t xml:space="preserve">” crea un objeto Mensaje con el </w:t>
+      </w:r>
+      <w:proofErr w:type="spellStart"/>
+      <w:r>
+        <w:t>códugo</w:t>
+      </w:r>
+      <w:proofErr w:type="spellEnd"/>
+      <w:r>
+        <w:t xml:space="preserve"> y el objeto pasados por parámetro y se lo envía al Cliente.</w:t>
+      </w:r>
+    </w:p>
+    <w:p>
+      <w:pPr>
+        <w:pStyle w:val="Prrafo"/>
+      </w:pPr>
+      <w:r>
+        <w:t>El método “</w:t>
+      </w:r>
+      <w:proofErr w:type="spellStart"/>
+      <w:r>
+        <w:rPr>
+          <w:b/>
+          <w:bCs/>
+          <w:i/>
+          <w:iCs/>
+        </w:rPr>
+        <w:t>interpretarMensaje</w:t>
+      </w:r>
+      <w:proofErr w:type="spellEnd"/>
+      <w:r>
+        <w:rPr>
+          <w:b/>
+          <w:bCs/>
+          <w:i/>
+          <w:iCs/>
+        </w:rPr>
+        <w:t>(</w:t>
+      </w:r>
+      <w:proofErr w:type="spellStart"/>
+      <w:r>
+        <w:rPr>
+          <w:b/>
+          <w:bCs/>
+          <w:i/>
+          <w:iCs/>
+        </w:rPr>
+        <w:t>msg</w:t>
+      </w:r>
+      <w:proofErr w:type="spellEnd"/>
+      <w:r>
+        <w:rPr>
+          <w:b/>
+          <w:bCs/>
+          <w:i/>
+          <w:iCs/>
+        </w:rPr>
+        <w:t>)</w:t>
+      </w:r>
+      <w:r>
+        <w:t>” i</w:t>
+      </w:r>
+      <w:r>
+        <w:t>nterpreta el mensaje pasado</w:t>
+      </w:r>
+      <w:r>
+        <w:t xml:space="preserve"> y lo devuelve.</w:t>
+      </w:r>
+      <w:r>
+        <w:tab/>
+      </w:r>
+    </w:p>
+    <w:p>
+      <w:pPr>
+        <w:pStyle w:val="Prrafo"/>
+      </w:pPr>
+      <w:r>
+        <w:t>El método “</w:t>
+      </w:r>
+      <w:proofErr w:type="spellStart"/>
+      <w:r>
+        <w:rPr>
+          <w:b/>
+          <w:bCs/>
+          <w:i/>
+          <w:iCs/>
+        </w:rPr>
+        <w:t>inicializarJugador</w:t>
+      </w:r>
+      <w:proofErr w:type="spellEnd"/>
+      <w:r>
+        <w:rPr>
+          <w:b/>
+          <w:bCs/>
+          <w:i/>
+          <w:iCs/>
+        </w:rPr>
+        <w:t>(cliente, id)</w:t>
+      </w:r>
+      <w:r>
+        <w:t>” inicializa un jugador, para lo que requiere un cliente y su id</w:t>
+      </w:r>
+      <w:r>
+        <w:t>, y le envía el id que le ha asignado.</w:t>
+      </w:r>
+    </w:p>
+    <w:p>
+      <w:pPr>
+        <w:pStyle w:val="Prrafo"/>
+      </w:pPr>
+      <w:r>
+        <w:t>En el método “</w:t>
+      </w:r>
+      <w:proofErr w:type="spellStart"/>
+      <w:r>
+        <w:rPr>
+          <w:b/>
+          <w:bCs/>
+          <w:i/>
+          <w:iCs/>
+        </w:rPr>
+        <w:t>main</w:t>
+      </w:r>
+      <w:proofErr w:type="spellEnd"/>
+      <w:r>
+        <w:rPr>
+          <w:b/>
+          <w:bCs/>
+          <w:i/>
+          <w:iCs/>
+        </w:rPr>
+        <w:t>()</w:t>
+      </w:r>
+      <w:r>
+        <w:t>” se realizan las llamadas a las funciones relativas a la configuración del Servidor.</w:t>
+      </w:r>
     </w:p>
     <w:p>
       <w:pPr>
         <w:pStyle w:val="Ttulo2"/>
       </w:pPr>
       <w:r>
-        <w:lastRenderedPageBreak/>
-        <w:t>Clase Servidor</w:t>
+        <w:t>Clase Arbitro</w:t>
       </w:r>
     </w:p>
     <w:p>
@@ -1832,31 +2954,42 @@
         <w:pStyle w:val="Prrafo"/>
       </w:pPr>
       <w:r>
-        <w:t>Dispone de un</w:t>
-      </w:r>
-      <w:r>
-        <w:t xml:space="preserve"> método “</w:t>
-      </w:r>
-      <w:r>
-        <w:rPr>
-          <w:b/>
-          <w:bCs/>
-          <w:i/>
-          <w:iCs/>
-        </w:rPr>
-        <w:t>__init__()</w:t>
-      </w:r>
-      <w:r>
-        <w:t xml:space="preserve">” </w:t>
-      </w:r>
-      <w:r>
-        <w:t xml:space="preserve">que </w:t>
-      </w:r>
-      <w:r>
-        <w:t>se encarga de inicializar las variables de la clase</w:t>
-      </w:r>
-      <w:r>
-        <w:t>, crear el socket, establecer el host y el puerto y crear la lista de clientes.</w:t>
+        <w:t>Dispone de un método “</w:t>
+      </w:r>
+      <w:r>
+        <w:rPr>
+          <w:b/>
+          <w:bCs/>
+          <w:i/>
+          <w:iCs/>
+        </w:rPr>
+        <w:t>__</w:t>
+      </w:r>
+      <w:proofErr w:type="spellStart"/>
+      <w:r>
+        <w:rPr>
+          <w:b/>
+          <w:bCs/>
+          <w:i/>
+          <w:iCs/>
+        </w:rPr>
+        <w:t>init</w:t>
+      </w:r>
+      <w:proofErr w:type="spellEnd"/>
+      <w:r>
+        <w:rPr>
+          <w:b/>
+          <w:bCs/>
+          <w:i/>
+          <w:iCs/>
+        </w:rPr>
+        <w:t>__(jugador1, jugador2)</w:t>
+      </w:r>
+      <w:r>
+        <w:t xml:space="preserve">” que inicializa </w:t>
+      </w:r>
+      <w:r>
+        <w:t>las variables de los jugadores con los parámetros pasados, instancia el tablero e inicializa la variable turno a 1 (por defecto el jugador que empieza es el 1).</w:t>
       </w:r>
     </w:p>
     <w:p>
@@ -1864,502 +2997,85 @@
         <w:pStyle w:val="Prrafo"/>
       </w:pPr>
       <w:r>
-        <w:t>El método “</w:t>
-      </w:r>
-      <w:r>
-        <w:rPr>
-          <w:b/>
-          <w:bCs/>
-          <w:i/>
-          <w:iCs/>
-        </w:rPr>
-        <w:t>__del__()</w:t>
-      </w:r>
-      <w:r>
-        <w:t>” d</w:t>
-      </w:r>
-      <w:r>
-        <w:t>estruye los socket que no son nulos al final de la ejecución.</w:t>
-      </w:r>
-    </w:p>
-    <w:p>
-      <w:pPr>
-        <w:pStyle w:val="Prrafo"/>
-      </w:pPr>
-      <w:r>
-        <w:t>El método “</w:t>
-      </w:r>
-      <w:r>
-        <w:rPr>
-          <w:b/>
-          <w:bCs/>
-          <w:i/>
-          <w:iCs/>
-        </w:rPr>
-        <w:t>ligarSocket()</w:t>
-      </w:r>
-      <w:r>
-        <w:t xml:space="preserve">” </w:t>
-      </w:r>
-      <w:r>
-        <w:t>relaciona un socket con el puerto y el host.</w:t>
-      </w:r>
-    </w:p>
-    <w:p>
-      <w:pPr>
-        <w:pStyle w:val="Prrafo"/>
-      </w:pPr>
-      <w:r>
-        <w:t>El método “</w:t>
-      </w:r>
-      <w:r>
-        <w:rPr>
-          <w:b/>
-          <w:bCs/>
-          <w:i/>
-          <w:iCs/>
-        </w:rPr>
-        <w:t>conexiones()</w:t>
-      </w:r>
-      <w:r>
-        <w:t>” e</w:t>
-      </w:r>
-      <w:r>
-        <w:t>spera </w:t>
-      </w:r>
-      <w:r>
-        <w:t>a</w:t>
-      </w:r>
-      <w:r>
-        <w:t> la conexión de clientes</w:t>
-      </w:r>
-      <w:r>
-        <w:t xml:space="preserve"> y devuelve el </w:t>
-      </w:r>
-      <w:r>
-        <w:t>cliente</w:t>
-      </w:r>
-      <w:r>
-        <w:t xml:space="preserve"> y la </w:t>
-      </w:r>
-      <w:r>
-        <w:t>direcci</w:t>
-      </w:r>
-      <w:r>
-        <w:t>ó</w:t>
-      </w:r>
-      <w:r>
-        <w:t>n</w:t>
-      </w:r>
-      <w:r>
-        <w:t>.</w:t>
-      </w:r>
-    </w:p>
-    <w:p>
-      <w:pPr>
-        <w:pStyle w:val="Prrafo"/>
-      </w:pPr>
-      <w:r>
-        <w:t>El método “</w:t>
-      </w:r>
-      <w:r>
-        <w:rPr>
-          <w:b/>
-          <w:bCs/>
-          <w:i/>
-          <w:iCs/>
-        </w:rPr>
-        <w:t>recibir(</w:t>
-      </w:r>
-      <w:r>
-        <w:rPr>
-          <w:b/>
-          <w:bCs/>
-          <w:i/>
-          <w:iCs/>
-        </w:rPr>
-        <w:t>_</w:t>
-      </w:r>
-      <w:r>
-        <w:rPr>
-          <w:b/>
-          <w:bCs/>
-          <w:i/>
-          <w:iCs/>
-        </w:rPr>
-        <w:t>cliente)</w:t>
-      </w:r>
-      <w:r>
-        <w:t>” g</w:t>
-      </w:r>
-      <w:r>
-        <w:t>estiona los mensajes recibidos de los clientes</w:t>
-      </w:r>
-      <w:r>
-        <w:t xml:space="preserve"> y los devuelve</w:t>
-      </w:r>
-      <w:r>
-        <w:t>.</w:t>
-      </w:r>
-      <w:r>
-        <w:t xml:space="preserve"> Si no responde, lo reintenta tras 5 segundos.</w:t>
-      </w:r>
-      <w:r>
+        <w:t>El método</w:t>
+      </w:r>
+      <w:r>
+        <w:t xml:space="preserve"> principal de la clase es</w:t>
+      </w:r>
+      <w:r>
+        <w:t xml:space="preserve"> “</w:t>
+      </w:r>
+      <w:r>
+        <w:rPr>
+          <w:b/>
+          <w:bCs/>
+          <w:i/>
+          <w:iCs/>
+        </w:rPr>
+        <w:t>arbitrar(</w:t>
+      </w:r>
+      <w:proofErr w:type="spellStart"/>
+      <w:r>
+        <w:rPr>
+          <w:b/>
+          <w:bCs/>
+          <w:i/>
+          <w:iCs/>
+        </w:rPr>
+        <w:t>msg</w:t>
+      </w:r>
+      <w:proofErr w:type="spellEnd"/>
+      <w:r>
+        <w:rPr>
+          <w:b/>
+          <w:bCs/>
+          <w:i/>
+          <w:iCs/>
+        </w:rPr>
+        <w:t>,</w:t>
+      </w:r>
+      <w:r>
+        <w:rPr>
+          <w:b/>
+          <w:bCs/>
+          <w:i/>
+          <w:iCs/>
+        </w:rPr>
         <w:t xml:space="preserve"> </w:t>
       </w:r>
-    </w:p>
-    <w:p>
-      <w:pPr>
-        <w:pStyle w:val="Prrafo"/>
-      </w:pPr>
-      <w:r>
-        <w:t>El método “</w:t>
-      </w:r>
-      <w:r>
-        <w:rPr>
-          <w:b/>
-          <w:bCs/>
-          <w:i/>
-          <w:iCs/>
-        </w:rPr>
-        <w:t>enviar</w:t>
-      </w:r>
-      <w:r>
-        <w:rPr>
-          <w:b/>
-          <w:bCs/>
-          <w:i/>
-          <w:iCs/>
-        </w:rPr>
-        <w:t>Id</w:t>
-      </w:r>
-      <w:r>
-        <w:rPr>
-          <w:b/>
-          <w:bCs/>
-          <w:i/>
-          <w:iCs/>
-        </w:rPr>
-        <w:t>(</w:t>
-      </w:r>
-      <w:r>
-        <w:rPr>
-          <w:b/>
-          <w:bCs/>
-          <w:i/>
-          <w:iCs/>
-        </w:rPr>
-        <w:t>_</w:t>
-      </w:r>
-      <w:r>
-        <w:rPr>
-          <w:b/>
-          <w:bCs/>
-          <w:i/>
-          <w:iCs/>
-        </w:rPr>
-        <w:t>cliente)</w:t>
-      </w:r>
-      <w:r>
-        <w:t>” asigna</w:t>
-      </w:r>
-      <w:r>
-        <w:t> un número al cliente pasado y se le env</w:t>
-      </w:r>
-      <w:r>
-        <w:t>í</w:t>
-      </w:r>
-      <w:r>
-        <w:t>a.</w:t>
-      </w:r>
-    </w:p>
-    <w:p>
-      <w:pPr>
-        <w:pStyle w:val="Prrafo"/>
-      </w:pPr>
-      <w:r>
-        <w:t>El método</w:t>
-      </w:r>
-      <w:r>
-        <w:t> </w:t>
-      </w:r>
-      <w:r>
-        <w:t>“</w:t>
-      </w:r>
-      <w:r>
-        <w:rPr>
-          <w:b/>
-          <w:bCs/>
-          <w:i/>
-          <w:iCs/>
-        </w:rPr>
-        <w:t>enviar_Mensaje(</w:t>
-      </w:r>
-      <w:r>
-        <w:rPr>
-          <w:b/>
-          <w:bCs/>
-          <w:i/>
-          <w:iCs/>
-        </w:rPr>
-        <w:t>msg</w:t>
-      </w:r>
-      <w:r>
-        <w:rPr>
-          <w:b/>
-          <w:bCs/>
-          <w:i/>
-          <w:iCs/>
-        </w:rPr>
-        <w:t>,</w:t>
-      </w:r>
-      <w:r>
-        <w:rPr>
-          <w:b/>
-          <w:bCs/>
-          <w:i/>
-          <w:iCs/>
-        </w:rPr>
-        <w:t xml:space="preserve"> _</w:t>
-      </w:r>
-      <w:r>
-        <w:rPr>
-          <w:b/>
-          <w:bCs/>
-          <w:i/>
-          <w:iCs/>
-        </w:rPr>
-        <w:t>cliente)</w:t>
-      </w:r>
-      <w:r>
-        <w:t>” r</w:t>
-      </w:r>
-      <w:r>
-        <w:t>ealiza el env</w:t>
-      </w:r>
-      <w:r>
-        <w:t>í</w:t>
-      </w:r>
-      <w:r>
-        <w:t>o de mensajes </w:t>
-      </w:r>
-      <w:r>
-        <w:t xml:space="preserve">de </w:t>
-      </w:r>
-      <w:r>
-        <w:t>Cliente</w:t>
-      </w:r>
-      <w:r>
-        <w:t xml:space="preserve"> a </w:t>
-      </w:r>
-      <w:r>
-        <w:t>Servidor</w:t>
-      </w:r>
-      <w:r>
-        <w:t>. En caso de no poder enviarlo, lo reintenta tras 5 segundos.</w:t>
-      </w:r>
-    </w:p>
-    <w:p>
-      <w:pPr>
-        <w:pStyle w:val="Prrafo"/>
-      </w:pPr>
-      <w:r>
-        <w:t>El método “</w:t>
-      </w:r>
-      <w:r>
-        <w:rPr>
-          <w:b/>
-          <w:bCs/>
-          <w:i/>
-          <w:iCs/>
-        </w:rPr>
-        <w:t>enviar_Mensaje_Codificado(cod, obj, </w:t>
-      </w:r>
-      <w:r>
-        <w:rPr>
-          <w:b/>
-          <w:bCs/>
-          <w:i/>
-          <w:iCs/>
-        </w:rPr>
-        <w:t>_</w:t>
-      </w:r>
-      <w:r>
-        <w:rPr>
-          <w:b/>
-          <w:bCs/>
-          <w:i/>
-          <w:iCs/>
-        </w:rPr>
-        <w:t>cliente)</w:t>
-      </w:r>
-      <w:r>
-        <w:t>” crea un objeto Mensaje con el códugo y el objeto pasados por parámetro y se lo envía al Cliente.</w:t>
-      </w:r>
-    </w:p>
-    <w:p>
-      <w:pPr>
-        <w:pStyle w:val="Prrafo"/>
-      </w:pPr>
-      <w:r>
-        <w:t>El método “</w:t>
-      </w:r>
-      <w:r>
-        <w:rPr>
-          <w:b/>
-          <w:bCs/>
-          <w:i/>
-          <w:iCs/>
-        </w:rPr>
-        <w:t>interpretarMensaje(msg)</w:t>
-      </w:r>
-      <w:r>
-        <w:t>” i</w:t>
-      </w:r>
-      <w:r>
-        <w:t>nterpreta el mensaje pasado</w:t>
-      </w:r>
-      <w:r>
-        <w:t xml:space="preserve"> y lo devuelve.</w:t>
-      </w:r>
-      <w:r>
-        <w:tab/>
-      </w:r>
-    </w:p>
-    <w:p>
-      <w:pPr>
-        <w:pStyle w:val="Prrafo"/>
-      </w:pPr>
-      <w:r>
-        <w:t>El método “</w:t>
-      </w:r>
-      <w:r>
-        <w:rPr>
-          <w:b/>
-          <w:bCs/>
-          <w:i/>
-          <w:iCs/>
-        </w:rPr>
-        <w:t>inicializarJugador(cliente, id)</w:t>
-      </w:r>
-      <w:r>
-        <w:t>” inicializa un jugador, para lo que requiere un cliente y su id</w:t>
-      </w:r>
-      <w:r>
-        <w:t>, y le envía el id que le ha asignado.</w:t>
-      </w:r>
-    </w:p>
-    <w:p>
-      <w:pPr>
-        <w:pStyle w:val="Prrafo"/>
-      </w:pPr>
-      <w:r>
-        <w:t>En el método “</w:t>
-      </w:r>
-      <w:r>
-        <w:rPr>
-          <w:b/>
-          <w:bCs/>
-          <w:i/>
-          <w:iCs/>
-        </w:rPr>
-        <w:t>main()</w:t>
-      </w:r>
-      <w:r>
-        <w:t>” se realizan las llamadas a las funciones relativas a la configuración del Servidor.</w:t>
-      </w:r>
-    </w:p>
-    <w:p>
-      <w:pPr>
-        <w:pStyle w:val="Ttulo2"/>
-      </w:pPr>
-      <w:r>
-        <w:t>Clase Arbitro</w:t>
-      </w:r>
-    </w:p>
-    <w:p>
-      <w:pPr>
-        <w:pStyle w:val="Prrafo"/>
-      </w:pPr>
-      <w:r>
-        <w:t>Dispone de un método “</w:t>
-      </w:r>
-      <w:r>
-        <w:rPr>
-          <w:b/>
-          <w:bCs/>
-          <w:i/>
-          <w:iCs/>
-        </w:rPr>
-        <w:t>__init__(jugador1, jugador2)</w:t>
-      </w:r>
-      <w:r>
-        <w:t xml:space="preserve">” que inicializa </w:t>
-      </w:r>
-      <w:r>
-        <w:t>las variables de los jugadores con los parámetros pasados, instancia el tablero e inicializa la variable turno a 1 (por defecto el jugador que empieza es el 1).</w:t>
-      </w:r>
-    </w:p>
-    <w:p>
-      <w:pPr>
-        <w:pStyle w:val="Prrafo"/>
-      </w:pPr>
-      <w:r>
-        <w:t>El método</w:t>
-      </w:r>
-      <w:r>
-        <w:t xml:space="preserve"> principal de la clase es</w:t>
-      </w:r>
-      <w:r>
-        <w:t xml:space="preserve"> “</w:t>
-      </w:r>
-      <w:r>
-        <w:rPr>
-          <w:b/>
-          <w:bCs/>
-          <w:i/>
-          <w:iCs/>
-        </w:rPr>
-        <w:t>arbitrar(msg,</w:t>
-      </w:r>
-      <w:r>
-        <w:rPr>
-          <w:b/>
-          <w:bCs/>
-          <w:i/>
-          <w:iCs/>
-        </w:rPr>
-        <w:t xml:space="preserve"> </w:t>
-      </w:r>
-      <w:r>
-        <w:rPr>
-          <w:b/>
-          <w:bCs/>
-          <w:i/>
-          <w:iCs/>
-        </w:rPr>
-        <w:t>elem)</w:t>
+      <w:proofErr w:type="spellStart"/>
+      <w:r>
+        <w:rPr>
+          <w:b/>
+          <w:bCs/>
+          <w:i/>
+          <w:iCs/>
+        </w:rPr>
+        <w:t>elem</w:t>
+      </w:r>
+      <w:proofErr w:type="spellEnd"/>
+      <w:r>
+        <w:rPr>
+          <w:b/>
+          <w:bCs/>
+          <w:i/>
+          <w:iCs/>
+        </w:rPr>
+        <w:t>)</w:t>
       </w:r>
       <w:r>
         <w:t>”</w:t>
       </w:r>
       <w:r>
-        <w:t xml:space="preserve">, </w:t>
-      </w:r>
-      <w:r>
-        <w:t>que llamará al resto de funciones de la misma en función del código de mensaje que el Servidor</w:t>
-      </w:r>
-      <w:r>
-        <w:t xml:space="preserve"> </w:t>
-      </w:r>
-      <w:r>
-        <w:t>ha recibido del</w:t>
-      </w:r>
-      <w:r>
-        <w:t xml:space="preserve"> Cliente</w:t>
-      </w:r>
-      <w:r>
-        <w:t>.</w:t>
+        <w:t xml:space="preserve">, que llamará al resto de funciones de </w:t>
+      </w:r>
+      <w:proofErr w:type="gramStart"/>
+      <w:r>
+        <w:t>la misma</w:t>
+      </w:r>
+      <w:proofErr w:type="gramEnd"/>
+      <w:r>
+        <w:t xml:space="preserve"> en función del código de mensaje que el Servidor ha recibido del Cliente.</w:t>
       </w:r>
     </w:p>
     <w:p>
@@ -2378,19 +3094,7 @@
         <w:t>101</w:t>
       </w:r>
       <w:r>
-        <w:t xml:space="preserve"> (</w:t>
-      </w:r>
-      <w:r>
-        <w:t>tablero pintado</w:t>
-      </w:r>
-      <w:r>
-        <w:t xml:space="preserve">): </w:t>
-      </w:r>
-      <w:r>
-        <w:t>devuelve un código de mensaje 203</w:t>
-      </w:r>
-      <w:r>
-        <w:t>.</w:t>
+        <w:t xml:space="preserve"> (tablero pintado): devuelve un código de mensaje 203.</w:t>
       </w:r>
     </w:p>
     <w:p>
@@ -2452,12 +3156,21 @@
       <w:r>
         <w:t xml:space="preserve"> con “</w:t>
       </w:r>
-      <w:r>
-        <w:rPr>
-          <w:i/>
-          <w:iCs/>
-        </w:rPr>
-        <w:t>esFin()</w:t>
+      <w:proofErr w:type="spellStart"/>
+      <w:r>
+        <w:rPr>
+          <w:i/>
+          <w:iCs/>
+        </w:rPr>
+        <w:t>esFin</w:t>
+      </w:r>
+      <w:proofErr w:type="spellEnd"/>
+      <w:r>
+        <w:rPr>
+          <w:i/>
+          <w:iCs/>
+        </w:rPr>
+        <w:t>()</w:t>
       </w:r>
       <w:r>
         <w:t>”, en función de lo que devuelva dicha función se envía un código de mensaje 200 (fin de juego) y el turno del jugador que ha ganado o “0” si se ha quedado empate.</w:t>
@@ -2473,14 +3186,45 @@
       <w:r>
         <w:t>El método “</w:t>
       </w:r>
-      <w:r>
-        <w:rPr>
-          <w:b/>
-          <w:bCs/>
-          <w:i/>
-          <w:iCs/>
-        </w:rPr>
-        <w:t>realizarMovimiento(mov)</w:t>
+      <w:proofErr w:type="spellStart"/>
+      <w:r>
+        <w:rPr>
+          <w:b/>
+          <w:bCs/>
+          <w:i/>
+          <w:iCs/>
+        </w:rPr>
+        <w:t>realizarMovimiento</w:t>
+      </w:r>
+      <w:proofErr w:type="spellEnd"/>
+      <w:r>
+        <w:rPr>
+          <w:b/>
+          <w:bCs/>
+          <w:i/>
+          <w:iCs/>
+        </w:rPr>
+        <w:t>(</w:t>
+      </w:r>
+      <w:proofErr w:type="spellStart"/>
+      <w:r>
+        <w:rPr>
+          <w:b/>
+          <w:bCs/>
+          <w:i/>
+          <w:iCs/>
+        </w:rPr>
+        <w:t>mov</w:t>
+      </w:r>
+      <w:proofErr w:type="spellEnd"/>
+      <w:r>
+        <w:rPr>
+          <w:b/>
+          <w:bCs/>
+          <w:i/>
+          <w:iCs/>
+        </w:rPr>
+        <w:t>)</w:t>
       </w:r>
       <w:r>
         <w:t xml:space="preserve">” </w:t>
@@ -2488,12 +3232,37 @@
       <w:r>
         <w:t>comprueba si el movimiento pasado por parámetro es válido con “</w:t>
       </w:r>
-      <w:r>
-        <w:rPr>
-          <w:i/>
-          <w:iCs/>
-        </w:rPr>
-        <w:t>comprobarMovimiento(mov)</w:t>
+      <w:proofErr w:type="spellStart"/>
+      <w:r>
+        <w:rPr>
+          <w:i/>
+          <w:iCs/>
+        </w:rPr>
+        <w:t>comprobarMovimiento</w:t>
+      </w:r>
+      <w:proofErr w:type="spellEnd"/>
+      <w:r>
+        <w:rPr>
+          <w:i/>
+          <w:iCs/>
+        </w:rPr>
+        <w:t>(</w:t>
+      </w:r>
+      <w:proofErr w:type="spellStart"/>
+      <w:r>
+        <w:rPr>
+          <w:i/>
+          <w:iCs/>
+        </w:rPr>
+        <w:t>mov</w:t>
+      </w:r>
+      <w:proofErr w:type="spellEnd"/>
+      <w:r>
+        <w:rPr>
+          <w:i/>
+          <w:iCs/>
+        </w:rPr>
+        <w:t>)</w:t>
       </w:r>
       <w:r>
         <w:t>”,</w:t>
@@ -2503,31 +3272,258 @@
       </w:r>
       <w:r>
         <w:tab/>
-        <w:t xml:space="preserve">y el tablero actualizado, si es incorrecto (“2”) </w:t>
-      </w:r>
-      <w:r>
-        <w:t>se devuelve un código de mensaje 20</w:t>
-      </w:r>
-      <w:r>
-        <w:t>3</w:t>
-      </w:r>
-      <w:r>
-        <w:t xml:space="preserve"> (movimiento </w:t>
-      </w:r>
-      <w:r>
-        <w:t>in</w:t>
-      </w:r>
-      <w:r>
-        <w:t>correcto)</w:t>
+        <w:t xml:space="preserve">y el tablero actualizado, si es incorrecto (“2”) se devuelve un código de mensaje 203 (movimiento incorrecto) y un “1” para indicar que se vuelva a solicitar movimiento en </w:t>
+      </w:r>
+      <w:proofErr w:type="spellStart"/>
+      <w:r>
+        <w:t>I</w:t>
+      </w:r>
+      <w:bookmarkStart w:id="2" w:name="_GoBack"/>
+      <w:bookmarkEnd w:id="2"/>
+      <w:r>
+        <w:t>nterfazJugador</w:t>
+      </w:r>
+      <w:proofErr w:type="spellEnd"/>
+      <w:r>
+        <w:t>.</w:t>
+      </w:r>
+    </w:p>
+    <w:p>
+      <w:pPr>
+        <w:pStyle w:val="Prrafo"/>
+      </w:pPr>
+      <w:r>
+        <w:lastRenderedPageBreak/>
+        <w:t>El método “</w:t>
+      </w:r>
+      <w:proofErr w:type="spellStart"/>
+      <w:r>
+        <w:rPr>
+          <w:b/>
+          <w:bCs/>
+          <w:i/>
+          <w:iCs/>
+        </w:rPr>
+        <w:t>comprobarMovimiento</w:t>
+      </w:r>
+      <w:proofErr w:type="spellEnd"/>
+      <w:r>
+        <w:rPr>
+          <w:b/>
+          <w:bCs/>
+          <w:i/>
+          <w:iCs/>
+        </w:rPr>
+        <w:t>(</w:t>
+      </w:r>
+      <w:proofErr w:type="spellStart"/>
+      <w:r>
+        <w:rPr>
+          <w:b/>
+          <w:bCs/>
+          <w:i/>
+          <w:iCs/>
+        </w:rPr>
+        <w:t>mov</w:t>
+      </w:r>
+      <w:proofErr w:type="spellEnd"/>
+      <w:r>
+        <w:rPr>
+          <w:b/>
+          <w:bCs/>
+          <w:i/>
+          <w:iCs/>
+        </w:rPr>
+        <w:t>)</w:t>
+      </w:r>
+      <w:r>
+        <w:t xml:space="preserve">” comprueba si </w:t>
+      </w:r>
+      <w:r>
+        <w:t xml:space="preserve">el movimiento pasado por parámetro </w:t>
+      </w:r>
+      <w:r>
+        <w:t>es válido</w:t>
+      </w:r>
+      <w:r>
+        <w:t>, p</w:t>
+      </w:r>
+      <w:r>
+        <w:t xml:space="preserve">ara ello tiene en cuenta el jugador que ha enviado el </w:t>
+      </w:r>
+      <w:r>
+        <w:t>movimiento y</w:t>
+      </w:r>
+      <w:r>
+        <w:t xml:space="preserve"> el estado del tablero.</w:t>
+      </w:r>
+      <w:r>
+        <w:t xml:space="preserve"> Devuelve un entero que será “1” si el movimiento es correcto o “2” si el movimiento es incorrecto, para que el Servidor envíe un mensaje al Cliente y éste último vuelva a solicitar el movimiento</w:t>
+      </w:r>
+      <w:r>
+        <w:t xml:space="preserve">. </w:t>
+      </w:r>
+    </w:p>
+    <w:p>
+      <w:pPr>
+        <w:pStyle w:val="Prrafo"/>
+      </w:pPr>
+      <w:r>
+        <w:t>El método “</w:t>
+      </w:r>
+      <w:proofErr w:type="spellStart"/>
+      <w:r>
+        <w:rPr>
+          <w:b/>
+          <w:bCs/>
+          <w:i/>
+          <w:iCs/>
+        </w:rPr>
+        <w:t>esFin</w:t>
+      </w:r>
+      <w:proofErr w:type="spellEnd"/>
+      <w:r>
+        <w:rPr>
+          <w:b/>
+          <w:bCs/>
+          <w:i/>
+          <w:iCs/>
+        </w:rPr>
+        <w:t>()</w:t>
+      </w:r>
+      <w:r>
+        <w:t>” o</w:t>
+      </w:r>
+      <w:r>
+        <w:t>btiene el tablero y busca jugadas ganadoras o si el tablero está lleno</w:t>
+      </w:r>
+      <w:r>
+        <w:t>. Devuelve un entero con el turno del jugador que ha ganado, un “0” en caso de que el tablero esté lleno (empate) o un “-1” si no ha acabado el juego.</w:t>
+      </w:r>
+    </w:p>
+    <w:p>
+      <w:pPr>
+        <w:pStyle w:val="Prrafo"/>
+      </w:pPr>
+      <w:r>
+        <w:t>El método “</w:t>
+      </w:r>
+      <w:proofErr w:type="spellStart"/>
+      <w:r>
+        <w:rPr>
+          <w:b/>
+          <w:bCs/>
+          <w:i/>
+          <w:iCs/>
+        </w:rPr>
+        <w:t>turnoActual</w:t>
+      </w:r>
+      <w:proofErr w:type="spellEnd"/>
+      <w:r>
+        <w:rPr>
+          <w:b/>
+          <w:bCs/>
+          <w:i/>
+          <w:iCs/>
+        </w:rPr>
+        <w:t>()</w:t>
+      </w:r>
+      <w:r>
+        <w:t>” d</w:t>
+      </w:r>
+      <w:r>
+        <w:t>evuelve el turno actual.</w:t>
+      </w:r>
+    </w:p>
+    <w:p>
+      <w:pPr>
+        <w:pStyle w:val="Prrafo"/>
+      </w:pPr>
+      <w:r>
+        <w:t>El método “</w:t>
+      </w:r>
+      <w:proofErr w:type="spellStart"/>
+      <w:r>
+        <w:rPr>
+          <w:b/>
+          <w:bCs/>
+          <w:i/>
+          <w:iCs/>
+        </w:rPr>
+        <w:t>cambiarTurno</w:t>
+      </w:r>
+      <w:proofErr w:type="spellEnd"/>
+      <w:r>
+        <w:rPr>
+          <w:b/>
+          <w:bCs/>
+          <w:i/>
+          <w:iCs/>
+        </w:rPr>
+        <w:t>()</w:t>
+      </w:r>
+      <w:r>
+        <w:t>” se encarga de c</w:t>
+      </w:r>
+      <w:r>
+        <w:t xml:space="preserve">ambia el turno </w:t>
+      </w:r>
+      <w:r>
+        <w:t>actual</w:t>
+      </w:r>
+      <w:r>
+        <w:t>.</w:t>
+      </w:r>
+    </w:p>
+    <w:p>
+      <w:pPr>
+        <w:pStyle w:val="Prrafo"/>
+      </w:pPr>
+      <w:r>
+        <w:t>El método</w:t>
       </w:r>
       <w:r>
         <w:t xml:space="preserve"> </w:t>
       </w:r>
       <w:r>
-        <w:t>y</w:t>
-      </w:r>
-      <w:r>
-        <w:t xml:space="preserve"> un “1” para indicar que se vuelva a solicitar movimiento en InterfazJugador.</w:t>
+        <w:t>“</w:t>
+      </w:r>
+      <w:proofErr w:type="spellStart"/>
+      <w:r>
+        <w:rPr>
+          <w:b/>
+          <w:bCs/>
+          <w:i/>
+          <w:iCs/>
+        </w:rPr>
+        <w:t>dibujarTablero</w:t>
+      </w:r>
+      <w:proofErr w:type="spellEnd"/>
+      <w:r>
+        <w:rPr>
+          <w:b/>
+          <w:bCs/>
+          <w:i/>
+          <w:iCs/>
+        </w:rPr>
+        <w:t>()</w:t>
+      </w:r>
+      <w:r>
+        <w:t xml:space="preserve">” devuelve un </w:t>
+      </w:r>
+      <w:r>
+        <w:t>código de mensaje 202</w:t>
+      </w:r>
+      <w:r>
+        <w:t xml:space="preserve"> y la representación del tablero.</w:t>
+      </w:r>
+    </w:p>
+    <w:p>
+      <w:pPr>
+        <w:pStyle w:val="Ttulo2"/>
+      </w:pPr>
+      <w:r>
+        <w:t>Clase Tablero</w:t>
       </w:r>
     </w:p>
     <w:p>
@@ -2535,65 +3531,165 @@
         <w:pStyle w:val="Prrafo"/>
       </w:pPr>
       <w:r>
+        <w:t>La clase Tablero contiene el tablero de la partida, el cual se irá actualizando, se podrá obtener (por el árbitro), imprimir por pantalla y comprobar si está lleno.</w:t>
+      </w:r>
+    </w:p>
+    <w:p>
+      <w:pPr>
+        <w:pStyle w:val="Prrafo"/>
+      </w:pPr>
+      <w:r>
+        <w:t>Dispone de un método “</w:t>
+      </w:r>
+      <w:r>
+        <w:rPr>
+          <w:b/>
+          <w:bCs/>
+          <w:i/>
+          <w:iCs/>
+        </w:rPr>
+        <w:t>__</w:t>
+      </w:r>
+      <w:proofErr w:type="spellStart"/>
+      <w:r>
+        <w:rPr>
+          <w:b/>
+          <w:bCs/>
+          <w:i/>
+          <w:iCs/>
+        </w:rPr>
+        <w:t>init</w:t>
+      </w:r>
+      <w:proofErr w:type="spellEnd"/>
+      <w:r>
+        <w:rPr>
+          <w:b/>
+          <w:bCs/>
+          <w:i/>
+          <w:iCs/>
+        </w:rPr>
+        <w:t>__()</w:t>
+      </w:r>
+      <w:r>
+        <w:t xml:space="preserve">” que inicializa el </w:t>
+      </w:r>
+      <w:proofErr w:type="spellStart"/>
+      <w:r>
+        <w:t>string</w:t>
+      </w:r>
+      <w:proofErr w:type="spellEnd"/>
+      <w:r>
+        <w:t xml:space="preserve"> del tablero con “0” en todas las posiciones, lo que indica que están todas vacías.</w:t>
+      </w:r>
+    </w:p>
+    <w:p>
+      <w:pPr>
+        <w:pStyle w:val="Prrafo"/>
+      </w:pPr>
+      <w:r>
+        <w:t>Con el método “</w:t>
+      </w:r>
+      <w:proofErr w:type="spellStart"/>
+      <w:r>
+        <w:rPr>
+          <w:b/>
+          <w:bCs/>
+          <w:i/>
+          <w:iCs/>
+        </w:rPr>
+        <w:t>setFicha</w:t>
+      </w:r>
+      <w:proofErr w:type="spellEnd"/>
+      <w:r>
+        <w:rPr>
+          <w:b/>
+          <w:bCs/>
+          <w:i/>
+          <w:iCs/>
+        </w:rPr>
+        <w:t>(color, </w:t>
+      </w:r>
+      <w:proofErr w:type="spellStart"/>
+      <w:r>
+        <w:rPr>
+          <w:b/>
+          <w:bCs/>
+          <w:i/>
+          <w:iCs/>
+        </w:rPr>
+        <w:t>posicionX</w:t>
+      </w:r>
+      <w:proofErr w:type="spellEnd"/>
+      <w:r>
+        <w:rPr>
+          <w:b/>
+          <w:bCs/>
+          <w:i/>
+          <w:iCs/>
+        </w:rPr>
+        <w:t>, </w:t>
+      </w:r>
+      <w:proofErr w:type="spellStart"/>
+      <w:r>
+        <w:rPr>
+          <w:b/>
+          <w:bCs/>
+          <w:i/>
+          <w:iCs/>
+        </w:rPr>
+        <w:t>posicionY</w:t>
+      </w:r>
+      <w:proofErr w:type="spellEnd"/>
+      <w:r>
+        <w:rPr>
+          <w:b/>
+          <w:bCs/>
+          <w:i/>
+          <w:iCs/>
+        </w:rPr>
+        <w:t>)</w:t>
+      </w:r>
+      <w:r>
+        <w:t xml:space="preserve">” se irá actualizando el </w:t>
+      </w:r>
+      <w:proofErr w:type="spellStart"/>
+      <w:r>
+        <w:t>string</w:t>
+      </w:r>
+      <w:proofErr w:type="spellEnd"/>
+      <w:r>
+        <w:t xml:space="preserve"> del tablero colocando en la posición pasada por parámetro la ficha correspondiente. Si se trata de una ficha del jugador 1 se pondrá un 1 en la posición y sino un 2.</w:t>
+      </w:r>
+    </w:p>
+    <w:p>
+      <w:pPr>
+        <w:pStyle w:val="Prrafo"/>
+      </w:pPr>
+      <w:r>
         <w:t>El método “</w:t>
       </w:r>
-      <w:r>
-        <w:rPr>
-          <w:b/>
-          <w:bCs/>
-          <w:i/>
-          <w:iCs/>
-        </w:rPr>
-        <w:t>comprobarMovimiento(</w:t>
-      </w:r>
-      <w:r>
-        <w:rPr>
-          <w:b/>
-          <w:bCs/>
-          <w:i/>
-          <w:iCs/>
-        </w:rPr>
-        <w:t>mov</w:t>
-      </w:r>
-      <w:r>
-        <w:rPr>
-          <w:b/>
-          <w:bCs/>
-          <w:i/>
-          <w:iCs/>
-        </w:rPr>
-        <w:t>)</w:t>
-      </w:r>
-      <w:r>
-        <w:t xml:space="preserve">” comprueba si </w:t>
-      </w:r>
-      <w:r>
-        <w:t xml:space="preserve">el movimiento pasado por parámetro </w:t>
-      </w:r>
-      <w:r>
-        <w:t>es válido</w:t>
-      </w:r>
-      <w:r>
-        <w:t>, p</w:t>
-      </w:r>
-      <w:r>
-        <w:t xml:space="preserve">ara ello tiene en cuenta el jugador que ha enviado el movimiento </w:t>
-      </w:r>
-      <w:r>
-        <w:t xml:space="preserve"> </w:t>
-      </w:r>
-      <w:r>
-        <w:t>y el estado del tablero.</w:t>
-      </w:r>
-      <w:r>
-        <w:t xml:space="preserve"> </w:t>
-      </w:r>
-      <w:r>
-        <w:lastRenderedPageBreak/>
-        <w:t>Devuelve un entero que será “1” si el movimiento es correcto o “2” si el movimiento es incorrecto, para que el Servidor envíe un mensaje al Cliente y éste último vuelva a solicitar el movimiento</w:t>
-      </w:r>
-      <w:r>
-        <w:t xml:space="preserve">. </w:t>
+      <w:proofErr w:type="spellStart"/>
+      <w:r>
+        <w:rPr>
+          <w:b/>
+          <w:bCs/>
+          <w:i/>
+          <w:iCs/>
+        </w:rPr>
+        <w:t>getTablero</w:t>
+      </w:r>
+      <w:proofErr w:type="spellEnd"/>
+      <w:r>
+        <w:rPr>
+          <w:b/>
+          <w:bCs/>
+          <w:i/>
+          <w:iCs/>
+        </w:rPr>
+        <w:t>()</w:t>
+      </w:r>
+      <w:r>
+        <w:t>” está diseñado para que el Árbitro pueda obtener el tablero actualizado. El Cliente nunca obtendrá el tablero tal cual, sólo podrá tener su representación.</w:t>
       </w:r>
     </w:p>
     <w:p>
@@ -2603,200 +3699,25 @@
       <w:r>
         <w:t>El método “</w:t>
       </w:r>
-      <w:r>
-        <w:rPr>
-          <w:b/>
-          <w:bCs/>
-          <w:i/>
-          <w:iCs/>
-        </w:rPr>
-        <w:t>esFin()</w:t>
-      </w:r>
-      <w:r>
-        <w:t>” o</w:t>
-      </w:r>
-      <w:r>
-        <w:t>btiene el tablero y busca jugadas ganadoras o si el tablero está lleno</w:t>
-      </w:r>
-      <w:r>
-        <w:t>. Devuelve un entero con el turno del jugador que ha ganado, un “0” en caso de que el tablero esté lleno (empate) o un “-1” si no ha acabado el juego.</w:t>
-      </w:r>
-    </w:p>
-    <w:p>
-      <w:pPr>
-        <w:pStyle w:val="Prrafo"/>
-      </w:pPr>
-      <w:r>
-        <w:t>El método “</w:t>
-      </w:r>
-      <w:r>
-        <w:rPr>
-          <w:b/>
-          <w:bCs/>
-          <w:i/>
-          <w:iCs/>
-        </w:rPr>
-        <w:t>turnoActual()</w:t>
-      </w:r>
-      <w:r>
-        <w:t>” d</w:t>
-      </w:r>
-      <w:r>
-        <w:t>evuelve el turno actual.</w:t>
-      </w:r>
-    </w:p>
-    <w:p>
-      <w:pPr>
-        <w:pStyle w:val="Prrafo"/>
-      </w:pPr>
-      <w:r>
-        <w:t>El método “</w:t>
-      </w:r>
-      <w:r>
-        <w:rPr>
-          <w:b/>
-          <w:bCs/>
-          <w:i/>
-          <w:iCs/>
-        </w:rPr>
-        <w:t>cambiarTurno()</w:t>
-      </w:r>
-      <w:r>
-        <w:t>” se encarga de c</w:t>
-      </w:r>
-      <w:r>
-        <w:t xml:space="preserve">ambia el turno </w:t>
-      </w:r>
-      <w:r>
-        <w:t>actual</w:t>
-      </w:r>
-      <w:r>
-        <w:t>.</w:t>
-      </w:r>
-    </w:p>
-    <w:p>
-      <w:pPr>
-        <w:pStyle w:val="Prrafo"/>
-      </w:pPr>
-      <w:r>
-        <w:t>El método</w:t>
-      </w:r>
-      <w:r>
-        <w:t xml:space="preserve"> </w:t>
-      </w:r>
-      <w:r>
-        <w:t>“</w:t>
-      </w:r>
-      <w:r>
-        <w:rPr>
-          <w:b/>
-          <w:bCs/>
-          <w:i/>
-          <w:iCs/>
-        </w:rPr>
-        <w:t>dibujarTablero()</w:t>
-      </w:r>
-      <w:r>
-        <w:t xml:space="preserve">” devuelve un </w:t>
-      </w:r>
-      <w:r>
-        <w:t>código de mensaje 202</w:t>
-      </w:r>
-      <w:r>
-        <w:t xml:space="preserve"> y la representación del tablero.</w:t>
-      </w:r>
-    </w:p>
-    <w:p>
-      <w:pPr>
-        <w:pStyle w:val="Ttulo2"/>
-      </w:pPr>
-      <w:r>
-        <w:t>Clase Tablero</w:t>
-      </w:r>
-    </w:p>
-    <w:p>
-      <w:pPr>
-        <w:pStyle w:val="Prrafo"/>
-      </w:pPr>
-      <w:r>
-        <w:t>La clase Tablero contiene el tablero de la partida, el cual se irá actualizando, se podrá obtener (por el árbitro), imprimir por pantalla y comprobar si está lleno.</w:t>
-      </w:r>
-    </w:p>
-    <w:p>
-      <w:pPr>
-        <w:pStyle w:val="Prrafo"/>
-      </w:pPr>
-      <w:r>
-        <w:t>Dispone de un método “</w:t>
-      </w:r>
-      <w:r>
-        <w:rPr>
-          <w:b/>
-          <w:bCs/>
-          <w:i/>
-          <w:iCs/>
-        </w:rPr>
-        <w:t>__init__()</w:t>
-      </w:r>
-      <w:r>
-        <w:t>” que inicializa el string del tablero con “0” en todas las posiciones, lo que indica que están todas vacías.</w:t>
-      </w:r>
-    </w:p>
-    <w:p>
-      <w:pPr>
-        <w:pStyle w:val="Prrafo"/>
-      </w:pPr>
-      <w:r>
-        <w:t>Con el método “</w:t>
-      </w:r>
-      <w:r>
-        <w:rPr>
-          <w:b/>
-          <w:bCs/>
-          <w:i/>
-          <w:iCs/>
-        </w:rPr>
-        <w:t>setFicha(color, posicionX, posicionY)</w:t>
-      </w:r>
-      <w:r>
-        <w:t>” se irá actualizando el string del tablero colocando en la posición pasada por parámetro la ficha correspondiente. Si se trata de una ficha del jugador 1 se pondrá un 1 en la posición y sino un 2.</w:t>
-      </w:r>
-    </w:p>
-    <w:p>
-      <w:pPr>
-        <w:pStyle w:val="Prrafo"/>
-      </w:pPr>
-      <w:r>
-        <w:t>El método “</w:t>
-      </w:r>
-      <w:r>
-        <w:rPr>
-          <w:b/>
-          <w:bCs/>
-          <w:i/>
-          <w:iCs/>
-        </w:rPr>
-        <w:t>getTablero()</w:t>
-      </w:r>
-      <w:r>
-        <w:t>” está diseñado para que el Árbitro pueda obtener el tablero actualizado. El Cliente nunca obtendrá el tablero tal cual, sólo podrá tener su representación.</w:t>
-      </w:r>
-    </w:p>
-    <w:p>
-      <w:pPr>
-        <w:pStyle w:val="Prrafo"/>
-      </w:pPr>
-      <w:r>
-        <w:t>El método “</w:t>
-      </w:r>
-      <w:r>
-        <w:rPr>
-          <w:b/>
-          <w:bCs/>
-          <w:i/>
-          <w:iCs/>
-        </w:rPr>
-        <w:t>estaLleno()</w:t>
+      <w:proofErr w:type="spellStart"/>
+      <w:r>
+        <w:rPr>
+          <w:b/>
+          <w:bCs/>
+          <w:i/>
+          <w:iCs/>
+        </w:rPr>
+        <w:t>estaLleno</w:t>
+      </w:r>
+      <w:proofErr w:type="spellEnd"/>
+      <w:r>
+        <w:rPr>
+          <w:b/>
+          <w:bCs/>
+          <w:i/>
+          <w:iCs/>
+        </w:rPr>
+        <w:t>()</w:t>
       </w:r>
       <w:r>
         <w:t>” devuelve un booleano indicando si el tablero está lleno o no.</w:t>
@@ -7849,6 +8770,7 @@
   <w:style w:type="character" w:default="1" w:styleId="Fuentedeprrafopredeter">
     <w:name w:val="Default Paragraph Font"/>
     <w:uiPriority w:val="1"/>
+    <w:semiHidden/>
     <w:unhideWhenUsed/>
   </w:style>
   <w:style w:type="table" w:default="1" w:styleId="Tablanormal">
@@ -9431,7 +10353,7 @@
 </file>
 
 <file path=customXml/itemProps1.xml><?xml version="1.0" encoding="utf-8"?>
-<ds:datastoreItem xmlns:ds="http://schemas.openxmlformats.org/officeDocument/2006/customXml" ds:itemID="{7E7DEF1D-A5CC-418C-B8E9-2236FA6E4621}">
+<ds:datastoreItem xmlns:ds="http://schemas.openxmlformats.org/officeDocument/2006/customXml" ds:itemID="{8331638A-D7FF-4FD5-BC58-A3FFD120941A}">
   <ds:schemaRefs>
     <ds:schemaRef ds:uri="http://schemas.openxmlformats.org/officeDocument/2006/bibliography"/>
   </ds:schemaRefs>

</xml_diff>

<commit_message>
Cambios en los arbitros y IntermediarioServidor. Nueva documentacion y diagramas
</commit_message>
<xml_diff>
--- a/Documentación/Documentación arquitectura.docx
+++ b/Documentación/Documentación arquitectura.docx
@@ -344,13 +344,23 @@
           <w:szCs w:val="28"/>
         </w:rPr>
       </w:pPr>
+      <w:proofErr w:type="spellStart"/>
       <w:r>
         <w:rPr>
           <w:rFonts w:ascii="Times New Roman" w:hAnsi="Times New Roman" w:cs="Times New Roman"/>
           <w:sz w:val="28"/>
           <w:szCs w:val="28"/>
         </w:rPr>
-        <w:t>Willow Maui García Moreno</w:t>
+        <w:t>Willow</w:t>
+      </w:r>
+      <w:proofErr w:type="spellEnd"/>
+      <w:r>
+        <w:rPr>
+          <w:rFonts w:ascii="Times New Roman" w:hAnsi="Times New Roman" w:cs="Times New Roman"/>
+          <w:sz w:val="28"/>
+          <w:szCs w:val="28"/>
+        </w:rPr>
+        <w:t xml:space="preserve"> Maui García Moreno</w:t>
       </w:r>
     </w:p>
     <w:p>
@@ -372,8 +382,18 @@
           <w:sz w:val="28"/>
           <w:szCs w:val="28"/>
         </w:rPr>
-        <w:t>Julen Rostan Saez</w:t>
-      </w:r>
+        <w:t xml:space="preserve">Julen Rostan </w:t>
+      </w:r>
+      <w:proofErr w:type="spellStart"/>
+      <w:r>
+        <w:rPr>
+          <w:rFonts w:ascii="Times New Roman" w:hAnsi="Times New Roman" w:cs="Times New Roman"/>
+          <w:sz w:val="28"/>
+          <w:szCs w:val="28"/>
+        </w:rPr>
+        <w:t>Saez</w:t>
+      </w:r>
+      <w:proofErr w:type="spellEnd"/>
     </w:p>
     <w:p>
       <w:pPr>
@@ -474,13 +494,13 @@
             </w:rPr>
             <w:fldChar w:fldCharType="separate"/>
           </w:r>
-          <w:hyperlink w:anchor="_Toc28353411" w:history="1">
+          <w:hyperlink w:anchor="_Toc28512435" w:history="1">
             <w:r>
               <w:rPr>
                 <w:rStyle w:val="Hipervnculo"/>
                 <w:noProof/>
               </w:rPr>
-              <w:t>Planteamiento inicial</w:t>
+              <w:t>Introducción</w:t>
             </w:r>
             <w:r>
               <w:rPr>
@@ -501,7 +521,7 @@
                 <w:noProof/>
                 <w:webHidden/>
               </w:rPr>
-              <w:instrText xml:space="preserve"> PAGEREF _Toc28353411 \h </w:instrText>
+              <w:instrText xml:space="preserve"> PAGEREF _Toc28512435 \h </w:instrText>
             </w:r>
             <w:r>
               <w:rPr>
@@ -548,13 +568,13 @@
               <w:lang w:eastAsia="es-ES"/>
             </w:rPr>
           </w:pPr>
-          <w:hyperlink w:anchor="_Toc28353412" w:history="1">
+          <w:hyperlink w:anchor="_Toc28512436" w:history="1">
             <w:r>
               <w:rPr>
                 <w:rStyle w:val="Hipervnculo"/>
                 <w:noProof/>
               </w:rPr>
-              <w:t>Diseño final</w:t>
+              <w:t>Comunicación entre Cliente y Servidor</w:t>
             </w:r>
             <w:r>
               <w:rPr>
@@ -575,7 +595,7 @@
                 <w:noProof/>
                 <w:webHidden/>
               </w:rPr>
-              <w:instrText xml:space="preserve"> PAGEREF _Toc28353412 \h </w:instrText>
+              <w:instrText xml:space="preserve"> PAGEREF _Toc28512436 \h </w:instrText>
             </w:r>
             <w:r>
               <w:rPr>
@@ -595,7 +615,81 @@
                 <w:noProof/>
                 <w:webHidden/>
               </w:rPr>
-              <w:t>4</w:t>
+              <w:t>3</w:t>
+            </w:r>
+            <w:r>
+              <w:rPr>
+                <w:noProof/>
+                <w:webHidden/>
+              </w:rPr>
+              <w:fldChar w:fldCharType="end"/>
+            </w:r>
+          </w:hyperlink>
+        </w:p>
+        <w:p>
+          <w:pPr>
+            <w:pStyle w:val="TDC1"/>
+            <w:tabs>
+              <w:tab w:val="right" w:leader="dot" w:pos="9736"/>
+            </w:tabs>
+            <w:rPr>
+              <w:rFonts w:eastAsiaTheme="minorEastAsia" w:cstheme="minorBidi"/>
+              <w:b w:val="0"/>
+              <w:bCs w:val="0"/>
+              <w:caps w:val="0"/>
+              <w:noProof/>
+              <w:u w:val="none"/>
+              <w:lang w:eastAsia="es-ES"/>
+            </w:rPr>
+          </w:pPr>
+          <w:hyperlink w:anchor="_Toc28512437" w:history="1">
+            <w:r>
+              <w:rPr>
+                <w:rStyle w:val="Hipervnculo"/>
+                <w:noProof/>
+              </w:rPr>
+              <w:t>Cliente</w:t>
+            </w:r>
+            <w:r>
+              <w:rPr>
+                <w:noProof/>
+                <w:webHidden/>
+              </w:rPr>
+              <w:tab/>
+            </w:r>
+            <w:r>
+              <w:rPr>
+                <w:noProof/>
+                <w:webHidden/>
+              </w:rPr>
+              <w:fldChar w:fldCharType="begin"/>
+            </w:r>
+            <w:r>
+              <w:rPr>
+                <w:noProof/>
+                <w:webHidden/>
+              </w:rPr>
+              <w:instrText xml:space="preserve"> PAGEREF _Toc28512437 \h </w:instrText>
+            </w:r>
+            <w:r>
+              <w:rPr>
+                <w:noProof/>
+                <w:webHidden/>
+              </w:rPr>
+            </w:r>
+            <w:r>
+              <w:rPr>
+                <w:noProof/>
+                <w:webHidden/>
+              </w:rPr>
+              <w:fldChar w:fldCharType="separate"/>
+            </w:r>
+            <w:r>
+              <w:rPr>
+                <w:noProof/>
+                <w:webHidden/>
+              </w:rPr>
+              <w:t>3</w:t>
             </w:r>
             <w:r>
               <w:rPr>
@@ -621,13 +715,13 @@
               <w:lang w:eastAsia="es-ES"/>
             </w:rPr>
           </w:pPr>
-          <w:hyperlink w:anchor="_Toc28353413" w:history="1">
+          <w:hyperlink w:anchor="_Toc28512438" w:history="1">
             <w:r>
               <w:rPr>
                 <w:rStyle w:val="Hipervnculo"/>
                 <w:noProof/>
               </w:rPr>
-              <w:t>Cliente</w:t>
+              <w:t>Clase Cliente</w:t>
             </w:r>
             <w:r>
               <w:rPr>
@@ -648,7 +742,7 @@
                 <w:noProof/>
                 <w:webHidden/>
               </w:rPr>
-              <w:instrText xml:space="preserve"> PAGEREF _Toc28353413 \h </w:instrText>
+              <w:instrText xml:space="preserve"> PAGEREF _Toc28512438 \h </w:instrText>
             </w:r>
             <w:r>
               <w:rPr>
@@ -668,220 +762,7 @@
                 <w:noProof/>
                 <w:webHidden/>
               </w:rPr>
-              <w:t>4</w:t>
-            </w:r>
-            <w:r>
-              <w:rPr>
-                <w:noProof/>
-                <w:webHidden/>
-              </w:rPr>
-              <w:fldChar w:fldCharType="end"/>
-            </w:r>
-          </w:hyperlink>
-        </w:p>
-        <w:p>
-          <w:pPr>
-            <w:pStyle w:val="TDC3"/>
-            <w:tabs>
-              <w:tab w:val="right" w:leader="dot" w:pos="9736"/>
-            </w:tabs>
-            <w:rPr>
-              <w:rFonts w:eastAsiaTheme="minorEastAsia" w:cstheme="minorBidi"/>
-              <w:smallCaps w:val="0"/>
-              <w:noProof/>
-              <w:lang w:eastAsia="es-ES"/>
-            </w:rPr>
-          </w:pPr>
-          <w:hyperlink w:anchor="_Toc28353414" w:history="1">
-            <w:r>
-              <w:rPr>
-                <w:rStyle w:val="Hipervnculo"/>
-                <w:noProof/>
-              </w:rPr>
-              <w:t>Clase Cliente</w:t>
-            </w:r>
-            <w:r>
-              <w:rPr>
-                <w:noProof/>
-                <w:webHidden/>
-              </w:rPr>
-              <w:tab/>
-            </w:r>
-            <w:r>
-              <w:rPr>
-                <w:noProof/>
-                <w:webHidden/>
-              </w:rPr>
-              <w:fldChar w:fldCharType="begin"/>
-            </w:r>
-            <w:r>
-              <w:rPr>
-                <w:noProof/>
-                <w:webHidden/>
-              </w:rPr>
-              <w:instrText xml:space="preserve"> PAGEREF _Toc28353414 \h </w:instrText>
-            </w:r>
-            <w:r>
-              <w:rPr>
-                <w:noProof/>
-                <w:webHidden/>
-              </w:rPr>
-            </w:r>
-            <w:r>
-              <w:rPr>
-                <w:noProof/>
-                <w:webHidden/>
-              </w:rPr>
-              <w:fldChar w:fldCharType="separate"/>
-            </w:r>
-            <w:r>
-              <w:rPr>
-                <w:noProof/>
-                <w:webHidden/>
-              </w:rPr>
-              <w:t>4</w:t>
-            </w:r>
-            <w:r>
-              <w:rPr>
-                <w:noProof/>
-                <w:webHidden/>
-              </w:rPr>
-              <w:fldChar w:fldCharType="end"/>
-            </w:r>
-          </w:hyperlink>
-        </w:p>
-        <w:p>
-          <w:pPr>
-            <w:pStyle w:val="TDC3"/>
-            <w:tabs>
-              <w:tab w:val="right" w:leader="dot" w:pos="9736"/>
-            </w:tabs>
-            <w:rPr>
-              <w:rFonts w:eastAsiaTheme="minorEastAsia" w:cstheme="minorBidi"/>
-              <w:smallCaps w:val="0"/>
-              <w:noProof/>
-              <w:lang w:eastAsia="es-ES"/>
-            </w:rPr>
-          </w:pPr>
-          <w:hyperlink w:anchor="_Toc28353415" w:history="1">
-            <w:r>
-              <w:rPr>
-                <w:rStyle w:val="Hipervnculo"/>
-                <w:noProof/>
-              </w:rPr>
-              <w:t>Clase InterfazJugador</w:t>
-            </w:r>
-            <w:r>
-              <w:rPr>
-                <w:noProof/>
-                <w:webHidden/>
-              </w:rPr>
-              <w:tab/>
-            </w:r>
-            <w:r>
-              <w:rPr>
-                <w:noProof/>
-                <w:webHidden/>
-              </w:rPr>
-              <w:fldChar w:fldCharType="begin"/>
-            </w:r>
-            <w:r>
-              <w:rPr>
-                <w:noProof/>
-                <w:webHidden/>
-              </w:rPr>
-              <w:instrText xml:space="preserve"> PAGEREF _Toc28353415 \h </w:instrText>
-            </w:r>
-            <w:r>
-              <w:rPr>
-                <w:noProof/>
-                <w:webHidden/>
-              </w:rPr>
-            </w:r>
-            <w:r>
-              <w:rPr>
-                <w:noProof/>
-                <w:webHidden/>
-              </w:rPr>
-              <w:fldChar w:fldCharType="separate"/>
-            </w:r>
-            <w:r>
-              <w:rPr>
-                <w:noProof/>
-                <w:webHidden/>
-              </w:rPr>
-              <w:t>4</w:t>
-            </w:r>
-            <w:r>
-              <w:rPr>
-                <w:noProof/>
-                <w:webHidden/>
-              </w:rPr>
-              <w:fldChar w:fldCharType="end"/>
-            </w:r>
-          </w:hyperlink>
-        </w:p>
-        <w:p>
-          <w:pPr>
-            <w:pStyle w:val="TDC3"/>
-            <w:tabs>
-              <w:tab w:val="right" w:leader="dot" w:pos="9736"/>
-            </w:tabs>
-            <w:rPr>
-              <w:rFonts w:eastAsiaTheme="minorEastAsia" w:cstheme="minorBidi"/>
-              <w:smallCaps w:val="0"/>
-              <w:noProof/>
-              <w:lang w:eastAsia="es-ES"/>
-            </w:rPr>
-          </w:pPr>
-          <w:hyperlink w:anchor="_Toc28353416" w:history="1">
-            <w:r>
-              <w:rPr>
-                <w:rStyle w:val="Hipervnculo"/>
-                <w:noProof/>
-              </w:rPr>
-              <w:t>Clase IntermediarioCliente</w:t>
-            </w:r>
-            <w:r>
-              <w:rPr>
-                <w:noProof/>
-                <w:webHidden/>
-              </w:rPr>
-              <w:tab/>
-            </w:r>
-            <w:r>
-              <w:rPr>
-                <w:noProof/>
-                <w:webHidden/>
-              </w:rPr>
-              <w:fldChar w:fldCharType="begin"/>
-            </w:r>
-            <w:r>
-              <w:rPr>
-                <w:noProof/>
-                <w:webHidden/>
-              </w:rPr>
-              <w:instrText xml:space="preserve"> PAGEREF _Toc28353416 \h </w:instrText>
-            </w:r>
-            <w:r>
-              <w:rPr>
-                <w:noProof/>
-                <w:webHidden/>
-              </w:rPr>
-            </w:r>
-            <w:r>
-              <w:rPr>
-                <w:noProof/>
-                <w:webHidden/>
-              </w:rPr>
-              <w:fldChar w:fldCharType="separate"/>
-            </w:r>
-            <w:r>
-              <w:rPr>
-                <w:noProof/>
-                <w:webHidden/>
-              </w:rPr>
-              <w:t>4</w:t>
+              <w:t>3</w:t>
             </w:r>
             <w:r>
               <w:rPr>
@@ -907,13 +788,13 @@
               <w:lang w:eastAsia="es-ES"/>
             </w:rPr>
           </w:pPr>
-          <w:hyperlink w:anchor="_Toc28353417" w:history="1">
+          <w:hyperlink w:anchor="_Toc28512439" w:history="1">
             <w:r>
               <w:rPr>
                 <w:rStyle w:val="Hipervnculo"/>
                 <w:noProof/>
               </w:rPr>
-              <w:t>Servidor</w:t>
+              <w:t>Clase IntermediarioCliente</w:t>
             </w:r>
             <w:r>
               <w:rPr>
@@ -934,220 +815,7 @@
                 <w:noProof/>
                 <w:webHidden/>
               </w:rPr>
-              <w:instrText xml:space="preserve"> PAGEREF _Toc28353417 \h </w:instrText>
-            </w:r>
-            <w:r>
-              <w:rPr>
-                <w:noProof/>
-                <w:webHidden/>
-              </w:rPr>
-            </w:r>
-            <w:r>
-              <w:rPr>
-                <w:noProof/>
-                <w:webHidden/>
-              </w:rPr>
-              <w:fldChar w:fldCharType="separate"/>
-            </w:r>
-            <w:r>
-              <w:rPr>
-                <w:noProof/>
-                <w:webHidden/>
-              </w:rPr>
-              <w:t>4</w:t>
-            </w:r>
-            <w:r>
-              <w:rPr>
-                <w:noProof/>
-                <w:webHidden/>
-              </w:rPr>
-              <w:fldChar w:fldCharType="end"/>
-            </w:r>
-          </w:hyperlink>
-        </w:p>
-        <w:p>
-          <w:pPr>
-            <w:pStyle w:val="TDC3"/>
-            <w:tabs>
-              <w:tab w:val="right" w:leader="dot" w:pos="9736"/>
-            </w:tabs>
-            <w:rPr>
-              <w:rFonts w:eastAsiaTheme="minorEastAsia" w:cstheme="minorBidi"/>
-              <w:smallCaps w:val="0"/>
-              <w:noProof/>
-              <w:lang w:eastAsia="es-ES"/>
-            </w:rPr>
-          </w:pPr>
-          <w:hyperlink w:anchor="_Toc28353418" w:history="1">
-            <w:r>
-              <w:rPr>
-                <w:rStyle w:val="Hipervnculo"/>
-                <w:noProof/>
-              </w:rPr>
-              <w:t>Clase Servidor</w:t>
-            </w:r>
-            <w:r>
-              <w:rPr>
-                <w:noProof/>
-                <w:webHidden/>
-              </w:rPr>
-              <w:tab/>
-            </w:r>
-            <w:r>
-              <w:rPr>
-                <w:noProof/>
-                <w:webHidden/>
-              </w:rPr>
-              <w:fldChar w:fldCharType="begin"/>
-            </w:r>
-            <w:r>
-              <w:rPr>
-                <w:noProof/>
-                <w:webHidden/>
-              </w:rPr>
-              <w:instrText xml:space="preserve"> PAGEREF _Toc28353418 \h </w:instrText>
-            </w:r>
-            <w:r>
-              <w:rPr>
-                <w:noProof/>
-                <w:webHidden/>
-              </w:rPr>
-            </w:r>
-            <w:r>
-              <w:rPr>
-                <w:noProof/>
-                <w:webHidden/>
-              </w:rPr>
-              <w:fldChar w:fldCharType="separate"/>
-            </w:r>
-            <w:r>
-              <w:rPr>
-                <w:noProof/>
-                <w:webHidden/>
-              </w:rPr>
-              <w:t>4</w:t>
-            </w:r>
-            <w:r>
-              <w:rPr>
-                <w:noProof/>
-                <w:webHidden/>
-              </w:rPr>
-              <w:fldChar w:fldCharType="end"/>
-            </w:r>
-          </w:hyperlink>
-        </w:p>
-        <w:p>
-          <w:pPr>
-            <w:pStyle w:val="TDC3"/>
-            <w:tabs>
-              <w:tab w:val="right" w:leader="dot" w:pos="9736"/>
-            </w:tabs>
-            <w:rPr>
-              <w:rFonts w:eastAsiaTheme="minorEastAsia" w:cstheme="minorBidi"/>
-              <w:smallCaps w:val="0"/>
-              <w:noProof/>
-              <w:lang w:eastAsia="es-ES"/>
-            </w:rPr>
-          </w:pPr>
-          <w:hyperlink w:anchor="_Toc28353419" w:history="1">
-            <w:r>
-              <w:rPr>
-                <w:rStyle w:val="Hipervnculo"/>
-                <w:noProof/>
-              </w:rPr>
-              <w:t>Clase Arbitro</w:t>
-            </w:r>
-            <w:r>
-              <w:rPr>
-                <w:noProof/>
-                <w:webHidden/>
-              </w:rPr>
-              <w:tab/>
-            </w:r>
-            <w:r>
-              <w:rPr>
-                <w:noProof/>
-                <w:webHidden/>
-              </w:rPr>
-              <w:fldChar w:fldCharType="begin"/>
-            </w:r>
-            <w:r>
-              <w:rPr>
-                <w:noProof/>
-                <w:webHidden/>
-              </w:rPr>
-              <w:instrText xml:space="preserve"> PAGEREF _Toc28353419 \h </w:instrText>
-            </w:r>
-            <w:r>
-              <w:rPr>
-                <w:noProof/>
-                <w:webHidden/>
-              </w:rPr>
-            </w:r>
-            <w:r>
-              <w:rPr>
-                <w:noProof/>
-                <w:webHidden/>
-              </w:rPr>
-              <w:fldChar w:fldCharType="separate"/>
-            </w:r>
-            <w:r>
-              <w:rPr>
-                <w:noProof/>
-                <w:webHidden/>
-              </w:rPr>
-              <w:t>4</w:t>
-            </w:r>
-            <w:r>
-              <w:rPr>
-                <w:noProof/>
-                <w:webHidden/>
-              </w:rPr>
-              <w:fldChar w:fldCharType="end"/>
-            </w:r>
-          </w:hyperlink>
-        </w:p>
-        <w:p>
-          <w:pPr>
-            <w:pStyle w:val="TDC3"/>
-            <w:tabs>
-              <w:tab w:val="right" w:leader="dot" w:pos="9736"/>
-            </w:tabs>
-            <w:rPr>
-              <w:rFonts w:eastAsiaTheme="minorEastAsia" w:cstheme="minorBidi"/>
-              <w:smallCaps w:val="0"/>
-              <w:noProof/>
-              <w:lang w:eastAsia="es-ES"/>
-            </w:rPr>
-          </w:pPr>
-          <w:hyperlink w:anchor="_Toc28353420" w:history="1">
-            <w:r>
-              <w:rPr>
-                <w:rStyle w:val="Hipervnculo"/>
-                <w:noProof/>
-              </w:rPr>
-              <w:t>Clase IntermediarioServidor</w:t>
-            </w:r>
-            <w:r>
-              <w:rPr>
-                <w:noProof/>
-                <w:webHidden/>
-              </w:rPr>
-              <w:tab/>
-            </w:r>
-            <w:r>
-              <w:rPr>
-                <w:noProof/>
-                <w:webHidden/>
-              </w:rPr>
-              <w:fldChar w:fldCharType="begin"/>
-            </w:r>
-            <w:r>
-              <w:rPr>
-                <w:noProof/>
-                <w:webHidden/>
-              </w:rPr>
-              <w:instrText xml:space="preserve"> PAGEREF _Toc28353420 \h </w:instrText>
+              <w:instrText xml:space="preserve"> PAGEREF _Toc28512439 \h </w:instrText>
             </w:r>
             <w:r>
               <w:rPr>
@@ -1193,13 +861,13 @@
               <w:lang w:eastAsia="es-ES"/>
             </w:rPr>
           </w:pPr>
-          <w:hyperlink w:anchor="_Toc28353421" w:history="1">
+          <w:hyperlink w:anchor="_Toc28512440" w:history="1">
             <w:r>
               <w:rPr>
                 <w:rStyle w:val="Hipervnculo"/>
                 <w:noProof/>
               </w:rPr>
-              <w:t>Biblioteca</w:t>
+              <w:t>Clase InterfazJugador</w:t>
             </w:r>
             <w:r>
               <w:rPr>
@@ -1220,7 +888,7 @@
                 <w:noProof/>
                 <w:webHidden/>
               </w:rPr>
-              <w:instrText xml:space="preserve"> PAGEREF _Toc28353421 \h </w:instrText>
+              <w:instrText xml:space="preserve"> PAGEREF _Toc28512440 \h </w:instrText>
             </w:r>
             <w:r>
               <w:rPr>
@@ -1253,24 +921,100 @@
         </w:p>
         <w:p>
           <w:pPr>
-            <w:pStyle w:val="TDC3"/>
+            <w:pStyle w:val="TDC1"/>
             <w:tabs>
               <w:tab w:val="right" w:leader="dot" w:pos="9736"/>
             </w:tabs>
             <w:rPr>
               <w:rFonts w:eastAsiaTheme="minorEastAsia" w:cstheme="minorBidi"/>
+              <w:b w:val="0"/>
+              <w:bCs w:val="0"/>
+              <w:caps w:val="0"/>
+              <w:noProof/>
+              <w:u w:val="none"/>
+              <w:lang w:eastAsia="es-ES"/>
+            </w:rPr>
+          </w:pPr>
+          <w:hyperlink w:anchor="_Toc28512441" w:history="1">
+            <w:r>
+              <w:rPr>
+                <w:rStyle w:val="Hipervnculo"/>
+                <w:noProof/>
+              </w:rPr>
+              <w:t>Servidor</w:t>
+            </w:r>
+            <w:r>
+              <w:rPr>
+                <w:noProof/>
+                <w:webHidden/>
+              </w:rPr>
+              <w:tab/>
+            </w:r>
+            <w:r>
+              <w:rPr>
+                <w:noProof/>
+                <w:webHidden/>
+              </w:rPr>
+              <w:fldChar w:fldCharType="begin"/>
+            </w:r>
+            <w:r>
+              <w:rPr>
+                <w:noProof/>
+                <w:webHidden/>
+              </w:rPr>
+              <w:instrText xml:space="preserve"> PAGEREF _Toc28512441 \h </w:instrText>
+            </w:r>
+            <w:r>
+              <w:rPr>
+                <w:noProof/>
+                <w:webHidden/>
+              </w:rPr>
+            </w:r>
+            <w:r>
+              <w:rPr>
+                <w:noProof/>
+                <w:webHidden/>
+              </w:rPr>
+              <w:fldChar w:fldCharType="separate"/>
+            </w:r>
+            <w:r>
+              <w:rPr>
+                <w:noProof/>
+                <w:webHidden/>
+              </w:rPr>
+              <w:t>4</w:t>
+            </w:r>
+            <w:r>
+              <w:rPr>
+                <w:noProof/>
+                <w:webHidden/>
+              </w:rPr>
+              <w:fldChar w:fldCharType="end"/>
+            </w:r>
+          </w:hyperlink>
+        </w:p>
+        <w:p>
+          <w:pPr>
+            <w:pStyle w:val="TDC2"/>
+            <w:tabs>
+              <w:tab w:val="right" w:leader="dot" w:pos="9736"/>
+            </w:tabs>
+            <w:rPr>
+              <w:rFonts w:eastAsiaTheme="minorEastAsia" w:cstheme="minorBidi"/>
+              <w:b w:val="0"/>
+              <w:bCs w:val="0"/>
               <w:smallCaps w:val="0"/>
               <w:noProof/>
               <w:lang w:eastAsia="es-ES"/>
             </w:rPr>
           </w:pPr>
-          <w:hyperlink w:anchor="_Toc28353422" w:history="1">
+          <w:hyperlink w:anchor="_Toc28512442" w:history="1">
             <w:r>
               <w:rPr>
                 <w:rStyle w:val="Hipervnculo"/>
                 <w:noProof/>
               </w:rPr>
-              <w:t>Clase Mensaje</w:t>
+              <w:t>Clase Servidor</w:t>
             </w:r>
             <w:r>
               <w:rPr>
@@ -1291,7 +1035,7 @@
                 <w:noProof/>
                 <w:webHidden/>
               </w:rPr>
-              <w:instrText xml:space="preserve"> PAGEREF _Toc28353422 \h </w:instrText>
+              <w:instrText xml:space="preserve"> PAGEREF _Toc28512442 \h </w:instrText>
             </w:r>
             <w:r>
               <w:rPr>
@@ -1324,24 +1068,26 @@
         </w:p>
         <w:p>
           <w:pPr>
-            <w:pStyle w:val="TDC3"/>
+            <w:pStyle w:val="TDC2"/>
             <w:tabs>
               <w:tab w:val="right" w:leader="dot" w:pos="9736"/>
             </w:tabs>
             <w:rPr>
               <w:rFonts w:eastAsiaTheme="minorEastAsia" w:cstheme="minorBidi"/>
+              <w:b w:val="0"/>
+              <w:bCs w:val="0"/>
               <w:smallCaps w:val="0"/>
               <w:noProof/>
               <w:lang w:eastAsia="es-ES"/>
             </w:rPr>
           </w:pPr>
-          <w:hyperlink w:anchor="_Toc28353423" w:history="1">
+          <w:hyperlink w:anchor="_Toc28512443" w:history="1">
             <w:r>
               <w:rPr>
                 <w:rStyle w:val="Hipervnculo"/>
                 <w:noProof/>
               </w:rPr>
-              <w:t>Clase Pieza</w:t>
+              <w:t>Arbitro</w:t>
             </w:r>
             <w:r>
               <w:rPr>
@@ -1362,7 +1108,7 @@
                 <w:noProof/>
                 <w:webHidden/>
               </w:rPr>
-              <w:instrText xml:space="preserve"> PAGEREF _Toc28353423 \h </w:instrText>
+              <w:instrText xml:space="preserve"> PAGEREF _Toc28512443 \h </w:instrText>
             </w:r>
             <w:r>
               <w:rPr>
@@ -1395,23 +1141,318 @@
         </w:p>
         <w:p>
           <w:pPr>
-            <w:pStyle w:val="TDC3"/>
+            <w:pStyle w:val="TDC2"/>
             <w:tabs>
               <w:tab w:val="right" w:leader="dot" w:pos="9736"/>
             </w:tabs>
             <w:rPr>
               <w:rFonts w:eastAsiaTheme="minorEastAsia" w:cstheme="minorBidi"/>
+              <w:b w:val="0"/>
+              <w:bCs w:val="0"/>
               <w:smallCaps w:val="0"/>
               <w:noProof/>
               <w:lang w:eastAsia="es-ES"/>
             </w:rPr>
           </w:pPr>
-          <w:hyperlink w:anchor="_Toc28353424" w:history="1">
+          <w:hyperlink w:anchor="_Toc28512444" w:history="1">
             <w:r>
               <w:rPr>
                 <w:rStyle w:val="Hipervnculo"/>
                 <w:noProof/>
               </w:rPr>
+              <w:t>Clase IntermediarioServidor</w:t>
+            </w:r>
+            <w:r>
+              <w:rPr>
+                <w:noProof/>
+                <w:webHidden/>
+              </w:rPr>
+              <w:tab/>
+            </w:r>
+            <w:r>
+              <w:rPr>
+                <w:noProof/>
+                <w:webHidden/>
+              </w:rPr>
+              <w:fldChar w:fldCharType="begin"/>
+            </w:r>
+            <w:r>
+              <w:rPr>
+                <w:noProof/>
+                <w:webHidden/>
+              </w:rPr>
+              <w:instrText xml:space="preserve"> PAGEREF _Toc28512444 \h </w:instrText>
+            </w:r>
+            <w:r>
+              <w:rPr>
+                <w:noProof/>
+                <w:webHidden/>
+              </w:rPr>
+            </w:r>
+            <w:r>
+              <w:rPr>
+                <w:noProof/>
+                <w:webHidden/>
+              </w:rPr>
+              <w:fldChar w:fldCharType="separate"/>
+            </w:r>
+            <w:r>
+              <w:rPr>
+                <w:noProof/>
+                <w:webHidden/>
+              </w:rPr>
+              <w:t>5</w:t>
+            </w:r>
+            <w:r>
+              <w:rPr>
+                <w:noProof/>
+                <w:webHidden/>
+              </w:rPr>
+              <w:fldChar w:fldCharType="end"/>
+            </w:r>
+          </w:hyperlink>
+        </w:p>
+        <w:p>
+          <w:pPr>
+            <w:pStyle w:val="TDC1"/>
+            <w:tabs>
+              <w:tab w:val="right" w:leader="dot" w:pos="9736"/>
+            </w:tabs>
+            <w:rPr>
+              <w:rFonts w:eastAsiaTheme="minorEastAsia" w:cstheme="minorBidi"/>
+              <w:b w:val="0"/>
+              <w:bCs w:val="0"/>
+              <w:caps w:val="0"/>
+              <w:noProof/>
+              <w:u w:val="none"/>
+              <w:lang w:eastAsia="es-ES"/>
+            </w:rPr>
+          </w:pPr>
+          <w:hyperlink w:anchor="_Toc28512445" w:history="1">
+            <w:r>
+              <w:rPr>
+                <w:rStyle w:val="Hipervnculo"/>
+                <w:noProof/>
+              </w:rPr>
+              <w:t>Biblioteca</w:t>
+            </w:r>
+            <w:r>
+              <w:rPr>
+                <w:noProof/>
+                <w:webHidden/>
+              </w:rPr>
+              <w:tab/>
+            </w:r>
+            <w:r>
+              <w:rPr>
+                <w:noProof/>
+                <w:webHidden/>
+              </w:rPr>
+              <w:fldChar w:fldCharType="begin"/>
+            </w:r>
+            <w:r>
+              <w:rPr>
+                <w:noProof/>
+                <w:webHidden/>
+              </w:rPr>
+              <w:instrText xml:space="preserve"> PAGEREF _Toc28512445 \h </w:instrText>
+            </w:r>
+            <w:r>
+              <w:rPr>
+                <w:noProof/>
+                <w:webHidden/>
+              </w:rPr>
+            </w:r>
+            <w:r>
+              <w:rPr>
+                <w:noProof/>
+                <w:webHidden/>
+              </w:rPr>
+              <w:fldChar w:fldCharType="separate"/>
+            </w:r>
+            <w:r>
+              <w:rPr>
+                <w:noProof/>
+                <w:webHidden/>
+              </w:rPr>
+              <w:t>5</w:t>
+            </w:r>
+            <w:r>
+              <w:rPr>
+                <w:noProof/>
+                <w:webHidden/>
+              </w:rPr>
+              <w:fldChar w:fldCharType="end"/>
+            </w:r>
+          </w:hyperlink>
+        </w:p>
+        <w:p>
+          <w:pPr>
+            <w:pStyle w:val="TDC2"/>
+            <w:tabs>
+              <w:tab w:val="right" w:leader="dot" w:pos="9736"/>
+            </w:tabs>
+            <w:rPr>
+              <w:rFonts w:eastAsiaTheme="minorEastAsia" w:cstheme="minorBidi"/>
+              <w:b w:val="0"/>
+              <w:bCs w:val="0"/>
+              <w:smallCaps w:val="0"/>
+              <w:noProof/>
+              <w:lang w:eastAsia="es-ES"/>
+            </w:rPr>
+          </w:pPr>
+          <w:hyperlink w:anchor="_Toc28512446" w:history="1">
+            <w:r>
+              <w:rPr>
+                <w:rStyle w:val="Hipervnculo"/>
+                <w:noProof/>
+              </w:rPr>
+              <w:t>Clase Mensaje</w:t>
+            </w:r>
+            <w:r>
+              <w:rPr>
+                <w:noProof/>
+                <w:webHidden/>
+              </w:rPr>
+              <w:tab/>
+            </w:r>
+            <w:r>
+              <w:rPr>
+                <w:noProof/>
+                <w:webHidden/>
+              </w:rPr>
+              <w:fldChar w:fldCharType="begin"/>
+            </w:r>
+            <w:r>
+              <w:rPr>
+                <w:noProof/>
+                <w:webHidden/>
+              </w:rPr>
+              <w:instrText xml:space="preserve"> PAGEREF _Toc28512446 \h </w:instrText>
+            </w:r>
+            <w:r>
+              <w:rPr>
+                <w:noProof/>
+                <w:webHidden/>
+              </w:rPr>
+            </w:r>
+            <w:r>
+              <w:rPr>
+                <w:noProof/>
+                <w:webHidden/>
+              </w:rPr>
+              <w:fldChar w:fldCharType="separate"/>
+            </w:r>
+            <w:r>
+              <w:rPr>
+                <w:noProof/>
+                <w:webHidden/>
+              </w:rPr>
+              <w:t>5</w:t>
+            </w:r>
+            <w:r>
+              <w:rPr>
+                <w:noProof/>
+                <w:webHidden/>
+              </w:rPr>
+              <w:fldChar w:fldCharType="end"/>
+            </w:r>
+          </w:hyperlink>
+        </w:p>
+        <w:p>
+          <w:pPr>
+            <w:pStyle w:val="TDC2"/>
+            <w:tabs>
+              <w:tab w:val="right" w:leader="dot" w:pos="9736"/>
+            </w:tabs>
+            <w:rPr>
+              <w:rFonts w:eastAsiaTheme="minorEastAsia" w:cstheme="minorBidi"/>
+              <w:b w:val="0"/>
+              <w:bCs w:val="0"/>
+              <w:smallCaps w:val="0"/>
+              <w:noProof/>
+              <w:lang w:eastAsia="es-ES"/>
+            </w:rPr>
+          </w:pPr>
+          <w:hyperlink w:anchor="_Toc28512447" w:history="1">
+            <w:r>
+              <w:rPr>
+                <w:rStyle w:val="Hipervnculo"/>
+                <w:noProof/>
+              </w:rPr>
+              <w:t>Clase Pieza</w:t>
+            </w:r>
+            <w:r>
+              <w:rPr>
+                <w:noProof/>
+                <w:webHidden/>
+              </w:rPr>
+              <w:tab/>
+            </w:r>
+            <w:r>
+              <w:rPr>
+                <w:noProof/>
+                <w:webHidden/>
+              </w:rPr>
+              <w:fldChar w:fldCharType="begin"/>
+            </w:r>
+            <w:r>
+              <w:rPr>
+                <w:noProof/>
+                <w:webHidden/>
+              </w:rPr>
+              <w:instrText xml:space="preserve"> PAGEREF _Toc28512447 \h </w:instrText>
+            </w:r>
+            <w:r>
+              <w:rPr>
+                <w:noProof/>
+                <w:webHidden/>
+              </w:rPr>
+            </w:r>
+            <w:r>
+              <w:rPr>
+                <w:noProof/>
+                <w:webHidden/>
+              </w:rPr>
+              <w:fldChar w:fldCharType="separate"/>
+            </w:r>
+            <w:r>
+              <w:rPr>
+                <w:noProof/>
+                <w:webHidden/>
+              </w:rPr>
+              <w:t>5</w:t>
+            </w:r>
+            <w:r>
+              <w:rPr>
+                <w:noProof/>
+                <w:webHidden/>
+              </w:rPr>
+              <w:fldChar w:fldCharType="end"/>
+            </w:r>
+          </w:hyperlink>
+        </w:p>
+        <w:p>
+          <w:pPr>
+            <w:pStyle w:val="TDC2"/>
+            <w:tabs>
+              <w:tab w:val="right" w:leader="dot" w:pos="9736"/>
+            </w:tabs>
+            <w:rPr>
+              <w:rFonts w:eastAsiaTheme="minorEastAsia" w:cstheme="minorBidi"/>
+              <w:b w:val="0"/>
+              <w:bCs w:val="0"/>
+              <w:smallCaps w:val="0"/>
+              <w:noProof/>
+              <w:lang w:eastAsia="es-ES"/>
+            </w:rPr>
+          </w:pPr>
+          <w:hyperlink w:anchor="_Toc28512448" w:history="1">
+            <w:r>
+              <w:rPr>
+                <w:rStyle w:val="Hipervnculo"/>
+                <w:noProof/>
+              </w:rPr>
               <w:t>Clase Tablero</w:t>
             </w:r>
             <w:r>
@@ -1433,7 +1474,7 @@
                 <w:noProof/>
                 <w:webHidden/>
               </w:rPr>
-              <w:instrText xml:space="preserve"> PAGEREF _Toc28353424 \h </w:instrText>
+              <w:instrText xml:space="preserve"> PAGEREF _Toc28512448 \h </w:instrText>
             </w:r>
             <w:r>
               <w:rPr>
@@ -1453,7 +1494,7 @@
                 <w:noProof/>
                 <w:webHidden/>
               </w:rPr>
-              <w:t>4</w:t>
+              <w:t>5</w:t>
             </w:r>
             <w:r>
               <w:rPr>
@@ -1495,25 +1536,629 @@
       <w:pPr>
         <w:pStyle w:val="Ttulo1"/>
       </w:pPr>
-      <w:bookmarkStart w:id="0" w:name="_Toc28353413"/>
+      <w:bookmarkStart w:id="0" w:name="_Toc28512435"/>
       <w:r>
         <w:lastRenderedPageBreak/>
-        <w:t>C</w:t>
-      </w:r>
-      <w:r>
-        <w:t>liente</w:t>
+        <w:t>Introducción</w:t>
       </w:r>
       <w:bookmarkEnd w:id="0"/>
     </w:p>
     <w:p>
       <w:pPr>
+        <w:pStyle w:val="Prrafo"/>
+      </w:pPr>
+      <w:r>
+        <w:t xml:space="preserve">Partiendo de la anterior práctica replanteamos el diseño para que cumpliese </w:t>
+      </w:r>
+      <w:r>
+        <w:t xml:space="preserve">el principio SOLID de </w:t>
+      </w:r>
+      <w:r>
+        <w:rPr>
+          <w:b/>
+          <w:bCs/>
+        </w:rPr>
+        <w:t>responsabilidad única</w:t>
+      </w:r>
+      <w:r>
+        <w:t xml:space="preserve">, ya que en el diseño anterior diseño se mezclaban las responsabilidades de gestión de los mensajes (comunicación) con la lógica de juego o presentación. Era el caso de las clases </w:t>
+      </w:r>
+      <w:proofErr w:type="spellStart"/>
+      <w:r>
+        <w:rPr>
+          <w:i/>
+          <w:iCs/>
+        </w:rPr>
+        <w:t>InterfazJugador</w:t>
+      </w:r>
+      <w:proofErr w:type="spellEnd"/>
+      <w:r>
+        <w:t xml:space="preserve"> y </w:t>
+      </w:r>
+      <w:r>
+        <w:rPr>
+          <w:i/>
+          <w:iCs/>
+        </w:rPr>
+        <w:t>Arbitro</w:t>
+      </w:r>
+      <w:r>
+        <w:t xml:space="preserve">, que en sus métodos </w:t>
+      </w:r>
+      <w:r>
+        <w:rPr>
+          <w:i/>
+          <w:iCs/>
+        </w:rPr>
+        <w:t>jugar</w:t>
+      </w:r>
+      <w:r>
+        <w:t xml:space="preserve"> y </w:t>
+      </w:r>
+      <w:r>
+        <w:rPr>
+          <w:i/>
+          <w:iCs/>
+        </w:rPr>
+        <w:t>arbitrar</w:t>
+      </w:r>
+      <w:r>
+        <w:t xml:space="preserve"> respectivamente en función de los códigos de mensaje recibidos llamaban a las demás funciones de la clase.</w:t>
+      </w:r>
+      <w:r>
+        <w:t xml:space="preserve"> </w:t>
+      </w:r>
+    </w:p>
+    <w:p>
+      <w:pPr>
+        <w:pStyle w:val="Prrafo"/>
+      </w:pPr>
+      <w:r>
+        <w:t>Para que cada módulo tuviese una única responsabilidad añadimos dos clases más al diseño, una al servidor y otra al cliente, que funcionan como intermediarios que hacen la gestión de los mensajes llamando a las funciones respectivas del árbitro (en caso del servidor) o de la interfaz del jugador (en caso del cliente), para que esta responsabilidad no recaiga en dichas clases.</w:t>
+      </w:r>
+    </w:p>
+    <w:p>
+      <w:pPr>
+        <w:pStyle w:val="Prrafo"/>
+      </w:pPr>
+      <w:r>
+        <w:t>Al cumplir este principio SOLID, cuando sea necesario hacer un cambio en la interfaz gráfica o en las comunicaciones, ya no habrá que modificar todas las clases, sino únicamente la correspondiente a la capa de presentación o a la capa de comunicaciones.</w:t>
+      </w:r>
+    </w:p>
+    <w:p>
+      <w:pPr>
+        <w:pStyle w:val="Prrafo"/>
+      </w:pPr>
+      <w:r>
+        <w:t xml:space="preserve">Además, para no tener código repetido, creamos una carpeta </w:t>
+      </w:r>
+      <w:r>
+        <w:rPr>
+          <w:b/>
+          <w:bCs/>
+          <w:i/>
+          <w:iCs/>
+        </w:rPr>
+        <w:t>Biblioteca</w:t>
+      </w:r>
+      <w:r>
+        <w:t xml:space="preserve"> que contiene a las clases que utilizan el cliente y el servidor.</w:t>
+      </w:r>
+    </w:p>
+    <w:p>
+      <w:pPr>
+        <w:pStyle w:val="Prrafo"/>
+      </w:pPr>
+      <w:r>
+        <w:t xml:space="preserve">Hemos añadido también una clase </w:t>
+      </w:r>
+      <w:r>
+        <w:rPr>
+          <w:b/>
+          <w:bCs/>
+          <w:i/>
+          <w:iCs/>
+        </w:rPr>
+        <w:t>Pieza</w:t>
+      </w:r>
+      <w:r>
+        <w:t xml:space="preserve"> para que el juego tenga mejor escalabilidad </w:t>
+      </w:r>
+      <w:r>
+        <w:t>a la hora de poder introducir en un futuro otros juegos que no necesariamente empleen las mismas piezas que el Tres en Raya.</w:t>
+      </w:r>
+      <w:r>
+        <w:t xml:space="preserve"> Y de esta forma evitamos el uso de tipos primitivos</w:t>
+      </w:r>
+      <w:r>
+        <w:t>, empleando tipos propios de nuestro modelo de datos.</w:t>
+      </w:r>
+    </w:p>
+    <w:p>
+      <w:pPr>
+        <w:pStyle w:val="Prrafo"/>
+      </w:pPr>
+      <w:r>
+        <w:t xml:space="preserve">Como ahora la aplicación contiene dos juegos distintos, hemos aplicado el </w:t>
+      </w:r>
+      <w:r>
+        <w:rPr>
+          <w:b/>
+          <w:bCs/>
+        </w:rPr>
+        <w:t>Patrón de diseño Estrategia</w:t>
+      </w:r>
+      <w:r>
+        <w:t xml:space="preserve"> al árbitro ya que deberá comportarse de forma distinta en ciertos métodos en función de si se juega al Tres en Raya o al Conecta 4. Por ejemplo, en el Tres en Raya las piezas se pueden colocar en la posición que se quiera (si no están ocupadas y están dentro del tablero) ya que se trata de un tablero plano, en cambio en el Conecta 4 las piezas se dejan “caer” en la columna elegida (si no está completa y está dentro del tablero) ya que es un tablero vertical, por lo que las comprobaciones de los movimientos serán distintas</w:t>
+      </w:r>
+      <w:r>
+        <w:t>; o en el método de comprobación de fin de juego (</w:t>
+      </w:r>
+      <w:proofErr w:type="spellStart"/>
+      <w:r>
+        <w:rPr>
+          <w:i/>
+          <w:iCs/>
+        </w:rPr>
+        <w:t>esFin</w:t>
+      </w:r>
+      <w:proofErr w:type="spellEnd"/>
+      <w:r>
+        <w:t>) al tratarse de tableros de distinto tamaño habrá que comprobar distinto número de filas y columnas.</w:t>
+      </w:r>
+    </w:p>
+    <w:p>
+      <w:pPr>
+        <w:pStyle w:val="Ttulo1"/>
+      </w:pPr>
+      <w:bookmarkStart w:id="1" w:name="_Toc28512436"/>
+      <w:r>
+        <w:t>Comunicación entre Cliente y Servidor</w:t>
+      </w:r>
+      <w:bookmarkEnd w:id="1"/>
+    </w:p>
+    <w:p>
+      <w:pPr>
+        <w:pStyle w:val="Prrafo"/>
+      </w:pPr>
+      <w:r>
+        <w:t xml:space="preserve">Para la comunicación entre Cliente y Servidor hemos escogido utilizar </w:t>
+      </w:r>
+      <w:r>
+        <w:rPr>
+          <w:b/>
+          <w:bCs/>
+        </w:rPr>
+        <w:t>sockets</w:t>
+      </w:r>
+      <w:r>
+        <w:t>.</w:t>
+      </w:r>
+    </w:p>
+    <w:p>
+      <w:pPr>
+        <w:pStyle w:val="Prrafo"/>
+      </w:pPr>
+      <w:r>
+        <w:t xml:space="preserve">Los </w:t>
+      </w:r>
+      <w:r>
+        <w:t xml:space="preserve">socket están definidos por la IP de la máquina, el puerto que escucha y el protocolo utilizado. Es por eso </w:t>
+      </w:r>
+      <w:proofErr w:type="gramStart"/>
+      <w:r>
+        <w:t>que</w:t>
+      </w:r>
+      <w:proofErr w:type="gramEnd"/>
+      <w:r>
+        <w:t xml:space="preserve"> en el método de inicialización de Cliente y Servidor lo p</w:t>
+      </w:r>
+      <w:r>
+        <w:t xml:space="preserve">rimero </w:t>
+      </w:r>
+      <w:r>
+        <w:t xml:space="preserve">que hacemos es </w:t>
+      </w:r>
+      <w:r>
+        <w:t>instanciar el socket, establecer el host (IP de la máquina) y el puerto (el que escucha). En nuestro caso empleamos sockets de flujo (</w:t>
+      </w:r>
+      <w:r>
+        <w:t>SOCK_STREAM</w:t>
+      </w:r>
+      <w:r>
+        <w:t>) con protocolo INET (</w:t>
+      </w:r>
+      <w:r>
+        <w:t>AF_INET</w:t>
+      </w:r>
+      <w:r>
+        <w:t>).</w:t>
+      </w:r>
+    </w:p>
+    <w:p>
+      <w:pPr>
+        <w:pStyle w:val="Prrafo"/>
+      </w:pPr>
+      <w:r>
+        <w:t>Los códigos de mensaje que emplea el Cliente para enviar al Servidor son:</w:t>
+      </w:r>
+    </w:p>
+    <w:p>
+      <w:pPr>
+        <w:pStyle w:val="Prrafo"/>
+        <w:numPr>
+          <w:ilvl w:val="0"/>
+          <w:numId w:val="45"/>
+        </w:numPr>
+      </w:pPr>
+      <w:r>
+        <w:rPr>
+          <w:b/>
+          <w:bCs/>
+        </w:rPr>
+        <w:t>100</w:t>
+      </w:r>
+      <w:r>
+        <w:t xml:space="preserve">: </w:t>
+      </w:r>
+      <w:r>
+        <w:t>indica el fin de la partida, para cerrar de esta forma la conexión del cliente.</w:t>
+      </w:r>
+    </w:p>
+    <w:p>
+      <w:pPr>
+        <w:pStyle w:val="Prrafo"/>
+        <w:numPr>
+          <w:ilvl w:val="0"/>
+          <w:numId w:val="45"/>
+        </w:numPr>
+      </w:pPr>
+      <w:r>
+        <w:rPr>
+          <w:b/>
+          <w:bCs/>
+        </w:rPr>
+        <w:t>101</w:t>
+      </w:r>
+      <w:r>
+        <w:t xml:space="preserve">: indica que la clase </w:t>
+      </w:r>
+      <w:proofErr w:type="spellStart"/>
+      <w:r>
+        <w:rPr>
+          <w:i/>
+          <w:iCs/>
+        </w:rPr>
+        <w:t>InterfazJugador</w:t>
+      </w:r>
+      <w:proofErr w:type="spellEnd"/>
+      <w:r>
+        <w:t xml:space="preserve"> ya le ha mostrado el tablero al jugador del turno actual</w:t>
+      </w:r>
+      <w:r>
+        <w:t>, por lo que el Servidor le indica al Cliente que deberá solicitarle el movimiento al jugador del turno actual.</w:t>
+      </w:r>
+    </w:p>
+    <w:p>
+      <w:pPr>
+        <w:pStyle w:val="Prrafo"/>
+        <w:numPr>
+          <w:ilvl w:val="0"/>
+          <w:numId w:val="45"/>
+        </w:numPr>
+      </w:pPr>
+      <w:r>
+        <w:rPr>
+          <w:b/>
+          <w:bCs/>
+        </w:rPr>
+        <w:lastRenderedPageBreak/>
+        <w:t>102</w:t>
+      </w:r>
+      <w:r>
+        <w:t xml:space="preserve">: indica </w:t>
+      </w:r>
+      <w:r>
+        <w:t>que un cliente quiere jugar una partida</w:t>
+      </w:r>
+      <w:r>
+        <w:t>, enviándose además como objeto el número de jugador establecido (1 o 2) en función de si ha sido el primero en conectarse o el segundo.</w:t>
+      </w:r>
+    </w:p>
+    <w:p>
+      <w:pPr>
+        <w:pStyle w:val="Prrafo"/>
+        <w:numPr>
+          <w:ilvl w:val="0"/>
+          <w:numId w:val="45"/>
+        </w:numPr>
+      </w:pPr>
+      <w:r>
+        <w:rPr>
+          <w:b/>
+          <w:bCs/>
+        </w:rPr>
+        <w:t>103</w:t>
+      </w:r>
+      <w:r>
+        <w:t xml:space="preserve">: indica que se quiere </w:t>
+      </w:r>
+      <w:r>
+        <w:t>dibujar el tablero actualizado.</w:t>
+      </w:r>
+    </w:p>
+    <w:p>
+      <w:pPr>
+        <w:pStyle w:val="Prrafo"/>
+        <w:numPr>
+          <w:ilvl w:val="0"/>
+          <w:numId w:val="45"/>
+        </w:numPr>
+      </w:pPr>
+      <w:r>
+        <w:rPr>
+          <w:b/>
+          <w:bCs/>
+        </w:rPr>
+        <w:t>104</w:t>
+      </w:r>
+      <w:r>
+        <w:t>: indica que se ha enviado el movimiento que el jugador quiere realizar, el movimiento está contenido como objeto.</w:t>
+      </w:r>
+    </w:p>
+    <w:p>
+      <w:pPr>
+        <w:pStyle w:val="Prrafo"/>
+        <w:numPr>
+          <w:ilvl w:val="0"/>
+          <w:numId w:val="45"/>
+        </w:numPr>
+      </w:pPr>
+      <w:r>
+        <w:rPr>
+          <w:b/>
+          <w:bCs/>
+        </w:rPr>
+        <w:t>105</w:t>
+      </w:r>
+      <w:r>
+        <w:t>: indica que el tablero se ha actualizado, es decir, se ha colocado la pieza en el tablero ya que el movimiento introducido por el jugador es correcto.</w:t>
+      </w:r>
+    </w:p>
+    <w:p>
+      <w:pPr>
+        <w:pStyle w:val="Prrafo"/>
+        <w:numPr>
+          <w:ilvl w:val="0"/>
+          <w:numId w:val="45"/>
+        </w:numPr>
+      </w:pPr>
+      <w:r>
+        <w:rPr>
+          <w:b/>
+          <w:bCs/>
+        </w:rPr>
+        <w:t>1</w:t>
+      </w:r>
+      <w:r>
+        <w:t>: indica que el juego seleccionado es el Tres en Raya.</w:t>
+      </w:r>
+    </w:p>
+    <w:p>
+      <w:pPr>
+        <w:pStyle w:val="Prrafo"/>
+        <w:numPr>
+          <w:ilvl w:val="0"/>
+          <w:numId w:val="45"/>
+        </w:numPr>
+      </w:pPr>
+      <w:r>
+        <w:rPr>
+          <w:b/>
+          <w:bCs/>
+        </w:rPr>
+        <w:t>2</w:t>
+      </w:r>
+      <w:r>
+        <w:t>: indica que el juego seleccionado es el Conecta 4.</w:t>
+      </w:r>
+    </w:p>
+    <w:p>
+      <w:pPr>
+        <w:pStyle w:val="Prrafo"/>
+      </w:pPr>
+      <w:r>
+        <w:t>Los códigos de mensaje que emplea el Servidor para enviar al Cliente son:</w:t>
+      </w:r>
+    </w:p>
+    <w:p>
+      <w:pPr>
+        <w:pStyle w:val="Prrafo"/>
+        <w:numPr>
+          <w:ilvl w:val="0"/>
+          <w:numId w:val="45"/>
+        </w:numPr>
+      </w:pPr>
+      <w:r>
+        <w:rPr>
+          <w:b/>
+          <w:bCs/>
+        </w:rPr>
+        <w:t>200</w:t>
+      </w:r>
+      <w:r>
+        <w:t xml:space="preserve">: </w:t>
+      </w:r>
+      <w:r>
+        <w:t>indica el fin de la partida,</w:t>
+      </w:r>
+      <w:r>
+        <w:t xml:space="preserve"> para mostrarle al jugador el resultado de la partida.</w:t>
+      </w:r>
+    </w:p>
+    <w:p>
+      <w:pPr>
+        <w:pStyle w:val="Prrafo"/>
+        <w:numPr>
+          <w:ilvl w:val="0"/>
+          <w:numId w:val="45"/>
+        </w:numPr>
+      </w:pPr>
+      <w:r>
+        <w:rPr>
+          <w:b/>
+          <w:bCs/>
+        </w:rPr>
+        <w:t>201</w:t>
+      </w:r>
+      <w:r>
+        <w:t>: indica que se inicializa el jugador con el número que se le ha asignado (1 o 2).</w:t>
+      </w:r>
+    </w:p>
+    <w:p>
+      <w:pPr>
+        <w:pStyle w:val="Prrafo"/>
+        <w:numPr>
+          <w:ilvl w:val="0"/>
+          <w:numId w:val="45"/>
+        </w:numPr>
+      </w:pPr>
+      <w:r>
+        <w:rPr>
+          <w:b/>
+          <w:bCs/>
+        </w:rPr>
+        <w:t>202</w:t>
+      </w:r>
+      <w:r>
+        <w:t>: indica que se ha devuelto el tablero actualizado, para que la interfaz del jugador imprima el tablero.</w:t>
+      </w:r>
+    </w:p>
+    <w:p>
+      <w:pPr>
+        <w:pStyle w:val="Prrafo"/>
+        <w:numPr>
+          <w:ilvl w:val="0"/>
+          <w:numId w:val="45"/>
+        </w:numPr>
+      </w:pPr>
+      <w:r>
+        <w:rPr>
+          <w:b/>
+          <w:bCs/>
+        </w:rPr>
+        <w:t>203</w:t>
+      </w:r>
+      <w:r>
+        <w:t>: indica que se tiene que volver a solicitar el movimiento ya que el que se ha introducido anteriormente era incorrecto.</w:t>
+      </w:r>
+    </w:p>
+    <w:p>
+      <w:pPr>
+        <w:pStyle w:val="Prrafo"/>
+        <w:numPr>
+          <w:ilvl w:val="0"/>
+          <w:numId w:val="45"/>
+        </w:numPr>
+      </w:pPr>
+      <w:r>
+        <w:rPr>
+          <w:b/>
+          <w:bCs/>
+        </w:rPr>
+        <w:t>204</w:t>
+      </w:r>
+      <w:r>
+        <w:t>: indica que el movimiento que se ha introducido es correcto.</w:t>
+      </w:r>
+    </w:p>
+    <w:p>
+      <w:pPr>
+        <w:pStyle w:val="Ttulo1"/>
+      </w:pPr>
+      <w:bookmarkStart w:id="2" w:name="_Toc28512437"/>
+      <w:r>
+        <w:t>C</w:t>
+      </w:r>
+      <w:r>
+        <w:t>liente</w:t>
+      </w:r>
+      <w:bookmarkEnd w:id="2"/>
+    </w:p>
+    <w:p>
+      <w:pPr>
+        <w:pStyle w:val="Prrafo"/>
+        <w:keepNext/>
+        <w:jc w:val="center"/>
+      </w:pPr>
+      <w:r>
+        <w:drawing>
+          <wp:inline distT="0" distB="0" distL="0" distR="0" wp14:anchorId="55FF0A5B" wp14:editId="1ECAC1CD">
+            <wp:extent cx="5022326" cy="3710763"/>
+            <wp:effectExtent l="0" t="0" r="6985" b="4445"/>
+            <wp:docPr id="2" name="Imagen 2"/>
+            <wp:cNvGraphicFramePr>
+              <a:graphicFrameLocks xmlns:a="http://schemas.openxmlformats.org/drawingml/2006/main" noChangeAspect="1"/>
+            </wp:cNvGraphicFramePr>
+            <a:graphic xmlns:a="http://schemas.openxmlformats.org/drawingml/2006/main">
+              <a:graphicData uri="http://schemas.openxmlformats.org/drawingml/2006/picture">
+                <pic:pic xmlns:pic="http://schemas.openxmlformats.org/drawingml/2006/picture">
+                  <pic:nvPicPr>
+                    <pic:cNvPr id="1" name=""/>
+                    <pic:cNvPicPr/>
+                  </pic:nvPicPr>
+                  <pic:blipFill>
+                    <a:blip r:embed="rId9"/>
+                    <a:stretch>
+                      <a:fillRect/>
+                    </a:stretch>
+                  </pic:blipFill>
+                  <pic:spPr>
+                    <a:xfrm>
+                      <a:off x="0" y="0"/>
+                      <a:ext cx="5027685" cy="3714722"/>
+                    </a:xfrm>
+                    <a:prstGeom prst="rect">
+                      <a:avLst/>
+                    </a:prstGeom>
+                  </pic:spPr>
+                </pic:pic>
+              </a:graphicData>
+            </a:graphic>
+          </wp:inline>
+        </w:drawing>
+      </w:r>
+    </w:p>
+    <w:p>
+      <w:pPr>
+        <w:pStyle w:val="Descripcin"/>
+        <w:jc w:val="center"/>
+      </w:pPr>
+      <w:r>
+        <w:t xml:space="preserve">Ilustración </w:t>
+      </w:r>
+      <w:fldSimple w:instr=" SEQ Ilustración \* ARABIC ">
+        <w:r>
+          <w:rPr>
+            <w:noProof/>
+          </w:rPr>
+          <w:t>1</w:t>
+        </w:r>
+      </w:fldSimple>
+      <w:r>
+        <w:t xml:space="preserve"> Diagrama de clases del Cliente</w:t>
+      </w:r>
+    </w:p>
+    <w:p>
+      <w:pPr>
         <w:pStyle w:val="Ttulo2"/>
       </w:pPr>
-      <w:bookmarkStart w:id="1" w:name="_Toc28353414"/>
-      <w:r>
+      <w:bookmarkStart w:id="3" w:name="_Toc28512438"/>
+      <w:r>
+        <w:lastRenderedPageBreak/>
         <w:t>Clase Cliente</w:t>
       </w:r>
-      <w:bookmarkEnd w:id="1"/>
+      <w:bookmarkEnd w:id="3"/>
       <w:r>
         <w:tab/>
       </w:r>
@@ -1559,6 +2204,7 @@
       <w:r>
         <w:t xml:space="preserve">Establece la conexión e interacciona con los jugadores (para jugar) a través de la clase </w:t>
       </w:r>
+      <w:proofErr w:type="spellStart"/>
       <w:r>
         <w:rPr>
           <w:b/>
@@ -1568,6 +2214,7 @@
         </w:rPr>
         <w:t>IntermediarioCliente</w:t>
       </w:r>
+      <w:proofErr w:type="spellEnd"/>
       <w:r>
         <w:t>.</w:t>
       </w:r>
@@ -1584,11 +2231,16 @@
       <w:pPr>
         <w:pStyle w:val="Ttulo2"/>
       </w:pPr>
-      <w:bookmarkStart w:id="2" w:name="_Toc28353416"/>
-      <w:r>
-        <w:t>Clase IntermediarioCliente</w:t>
-      </w:r>
-      <w:bookmarkEnd w:id="2"/>
+      <w:bookmarkStart w:id="4" w:name="_Toc28512439"/>
+      <w:r>
+        <w:t xml:space="preserve">Clase </w:t>
+      </w:r>
+      <w:proofErr w:type="spellStart"/>
+      <w:r>
+        <w:t>IntermediarioCliente</w:t>
+      </w:r>
+      <w:bookmarkEnd w:id="4"/>
+      <w:proofErr w:type="spellEnd"/>
     </w:p>
     <w:p>
       <w:pPr>
@@ -1597,6 +2249,7 @@
       <w:r>
         <w:t xml:space="preserve">La clase </w:t>
       </w:r>
+      <w:proofErr w:type="spellStart"/>
       <w:r>
         <w:rPr>
           <w:i/>
@@ -1604,6 +2257,7 @@
         </w:rPr>
         <w:t>IntermediarioCliente</w:t>
       </w:r>
+      <w:proofErr w:type="spellEnd"/>
       <w:r>
         <w:t xml:space="preserve"> pertenece a la </w:t>
       </w:r>
@@ -1617,6 +2271,7 @@
       <w:r>
         <w:t xml:space="preserve">, se encarga de interpretar el código de los mensajes recibidos para llamar a la función que corresponda de la clase </w:t>
       </w:r>
+      <w:proofErr w:type="spellStart"/>
       <w:r>
         <w:rPr>
           <w:b/>
@@ -1635,6 +2290,7 @@
         </w:rPr>
         <w:t>fazJugador</w:t>
       </w:r>
+      <w:proofErr w:type="spellEnd"/>
       <w:r>
         <w:t>, devolviendo el código y objeto de mensaje que se tienen que enviar al Servidor.</w:t>
       </w:r>
@@ -1643,11 +2299,16 @@
       <w:pPr>
         <w:pStyle w:val="Ttulo2"/>
       </w:pPr>
-      <w:bookmarkStart w:id="3" w:name="_Toc28353415"/>
-      <w:r>
-        <w:t>Clase InterfazJugador</w:t>
-      </w:r>
-      <w:bookmarkEnd w:id="3"/>
+      <w:bookmarkStart w:id="5" w:name="_Toc28512440"/>
+      <w:r>
+        <w:t xml:space="preserve">Clase </w:t>
+      </w:r>
+      <w:proofErr w:type="spellStart"/>
+      <w:r>
+        <w:t>InterfazJugador</w:t>
+      </w:r>
+      <w:bookmarkEnd w:id="5"/>
+      <w:proofErr w:type="spellEnd"/>
     </w:p>
     <w:p>
       <w:pPr>
@@ -1656,6 +2317,7 @@
       <w:r>
         <w:t xml:space="preserve">La clase </w:t>
       </w:r>
+      <w:proofErr w:type="spellStart"/>
       <w:r>
         <w:rPr>
           <w:i/>
@@ -1663,6 +2325,7 @@
         </w:rPr>
         <w:t>InterfazJugador</w:t>
       </w:r>
+      <w:proofErr w:type="spellEnd"/>
       <w:r>
         <w:t xml:space="preserve"> </w:t>
       </w:r>
@@ -1728,21 +2391,86 @@
       <w:pPr>
         <w:pStyle w:val="Ttulo1"/>
       </w:pPr>
-      <w:bookmarkStart w:id="4" w:name="_Toc28353417"/>
-      <w:r>
+      <w:bookmarkStart w:id="6" w:name="_Toc28512441"/>
+      <w:r>
+        <w:lastRenderedPageBreak/>
         <w:t>Servidor</w:t>
       </w:r>
-      <w:bookmarkEnd w:id="4"/>
+      <w:bookmarkEnd w:id="6"/>
     </w:p>
     <w:p>
       <w:pPr>
+        <w:pStyle w:val="Prrafo"/>
+        <w:keepNext/>
+        <w:jc w:val="center"/>
+      </w:pPr>
+      <w:r>
+        <w:drawing>
+          <wp:inline distT="0" distB="0" distL="0" distR="0" wp14:anchorId="1ECF9389" wp14:editId="1C5B9E80">
+            <wp:extent cx="5734850" cy="5401429"/>
+            <wp:effectExtent l="0" t="0" r="0" b="8890"/>
+            <wp:docPr id="3" name="Imagen 3"/>
+            <wp:cNvGraphicFramePr>
+              <a:graphicFrameLocks xmlns:a="http://schemas.openxmlformats.org/drawingml/2006/main" noChangeAspect="1"/>
+            </wp:cNvGraphicFramePr>
+            <a:graphic xmlns:a="http://schemas.openxmlformats.org/drawingml/2006/main">
+              <a:graphicData uri="http://schemas.openxmlformats.org/drawingml/2006/picture">
+                <pic:pic xmlns:pic="http://schemas.openxmlformats.org/drawingml/2006/picture">
+                  <pic:nvPicPr>
+                    <pic:cNvPr id="1" name=""/>
+                    <pic:cNvPicPr/>
+                  </pic:nvPicPr>
+                  <pic:blipFill>
+                    <a:blip r:embed="rId10"/>
+                    <a:stretch>
+                      <a:fillRect/>
+                    </a:stretch>
+                  </pic:blipFill>
+                  <pic:spPr>
+                    <a:xfrm>
+                      <a:off x="0" y="0"/>
+                      <a:ext cx="5734850" cy="5401429"/>
+                    </a:xfrm>
+                    <a:prstGeom prst="rect">
+                      <a:avLst/>
+                    </a:prstGeom>
+                  </pic:spPr>
+                </pic:pic>
+              </a:graphicData>
+            </a:graphic>
+          </wp:inline>
+        </w:drawing>
+      </w:r>
+    </w:p>
+    <w:p>
+      <w:pPr>
+        <w:pStyle w:val="Descripcin"/>
+        <w:jc w:val="center"/>
+      </w:pPr>
+      <w:r>
+        <w:t xml:space="preserve">Ilustración </w:t>
+      </w:r>
+      <w:fldSimple w:instr=" SEQ Ilustración \* ARABIC ">
+        <w:r>
+          <w:rPr>
+            <w:noProof/>
+          </w:rPr>
+          <w:t>2</w:t>
+        </w:r>
+      </w:fldSimple>
+      <w:r>
+        <w:t xml:space="preserve"> Diagrama de Clases del Servidor</w:t>
+      </w:r>
+    </w:p>
+    <w:p>
+      <w:pPr>
         <w:pStyle w:val="Ttulo2"/>
       </w:pPr>
-      <w:bookmarkStart w:id="5" w:name="_Toc28353418"/>
+      <w:bookmarkStart w:id="7" w:name="_Toc28512442"/>
       <w:r>
         <w:t>Clase Servidor</w:t>
       </w:r>
-      <w:bookmarkEnd w:id="5"/>
+      <w:bookmarkEnd w:id="7"/>
     </w:p>
     <w:p>
       <w:pPr>
@@ -1769,19 +2497,7 @@
         <w:t>Capa de Comunicaciones</w:t>
       </w:r>
       <w:r>
-        <w:t xml:space="preserve">, es la encargada de comunicarse con el </w:t>
-      </w:r>
-      <w:r>
-        <w:t>Cliente</w:t>
-      </w:r>
-      <w:r>
-        <w:t xml:space="preserve"> a través de mensajes codificados, </w:t>
-      </w:r>
-      <w:r>
-        <w:t>para proporcionarle</w:t>
-      </w:r>
-      <w:r>
-        <w:t xml:space="preserve"> los datos necesarios para jugar (tablero, piezas, etc). </w:t>
+        <w:t xml:space="preserve">, es la encargada de comunicarse con el Cliente a través de mensajes codificados, para proporcionarle los datos necesarios para jugar (tablero, piezas, etc). </w:t>
       </w:r>
     </w:p>
     <w:p>
@@ -1789,20 +2505,9 @@
         <w:pStyle w:val="Prrafo"/>
       </w:pPr>
       <w:r>
-        <w:t xml:space="preserve">Establece la conexión e interacciona </w:t>
-      </w:r>
-      <w:r>
-        <w:t xml:space="preserve">con el árbitro en concreto </w:t>
-      </w:r>
-      <w:r>
-        <w:t>(</w:t>
-      </w:r>
-      <w:r>
-        <w:t>en función del juego seleccionado</w:t>
-      </w:r>
-      <w:r>
-        <w:t xml:space="preserve">) a través de la clase </w:t>
-      </w:r>
+        <w:t xml:space="preserve">Establece la conexión e interacciona con el árbitro en concreto (en función del juego seleccionado) a través de la clase </w:t>
+      </w:r>
+      <w:proofErr w:type="spellStart"/>
       <w:r>
         <w:rPr>
           <w:b/>
@@ -1810,8 +2515,90 @@
           <w:i/>
           <w:iCs/>
         </w:rPr>
-        <w:t>Intermediario</w:t>
-      </w:r>
+        <w:t>IntermediarioServidor</w:t>
+      </w:r>
+      <w:proofErr w:type="spellEnd"/>
+      <w:r>
+        <w:t>.</w:t>
+      </w:r>
+    </w:p>
+    <w:p>
+      <w:pPr>
+        <w:pStyle w:val="Prrafo"/>
+      </w:pPr>
+      <w:r>
+        <w:t>Se encarga de la conversión a objetos de los mensajes recibidos por parte del Cliente, y de la conversión a cadena de los mensajes que se quieren enviar al Cliente.</w:t>
+      </w:r>
+    </w:p>
+    <w:p>
+      <w:pPr>
+        <w:pStyle w:val="Ttulo2"/>
+      </w:pPr>
+      <w:bookmarkStart w:id="8" w:name="_Toc28512443"/>
+      <w:r>
+        <w:t>Arbitro</w:t>
+      </w:r>
+      <w:bookmarkEnd w:id="8"/>
+    </w:p>
+    <w:p>
+      <w:pPr>
+        <w:pStyle w:val="Prrafo"/>
+      </w:pPr>
+      <w:r>
+        <w:t>El árbitro implementa el patrón de diseño Estrategia</w:t>
+      </w:r>
+      <w:r>
+        <w:t xml:space="preserve">, </w:t>
+      </w:r>
+      <w:r>
+        <w:t>de esta forma se tiene</w:t>
+      </w:r>
+      <w:r>
+        <w:t>n tres clases</w:t>
+      </w:r>
+      <w:r>
+        <w:t>, el ab</w:t>
+      </w:r>
+      <w:bookmarkStart w:id="9" w:name="_GoBack"/>
+      <w:bookmarkEnd w:id="9"/>
+      <w:r>
+        <w:t>stracto que define las funciones de los otros dos que tienen el comportamiento concreto de cada juego (Tres en Raya y Conecta 4).</w:t>
+      </w:r>
+    </w:p>
+    <w:p>
+      <w:pPr>
+        <w:pStyle w:val="Prrafo"/>
+        <w:rPr>
+          <w:i/>
+          <w:iCs/>
+        </w:rPr>
+      </w:pPr>
+      <w:r>
+        <w:lastRenderedPageBreak/>
+        <w:t xml:space="preserve">El árbitro pertenece a la </w:t>
+      </w:r>
+      <w:r>
+        <w:rPr>
+          <w:b/>
+          <w:bCs/>
+        </w:rPr>
+        <w:t>Capa de la Lógica del Juego</w:t>
+      </w:r>
+      <w:r>
+        <w:t>, ya que es quién contiene las reglas que se deben tener en cuenta a la hora de jugar.</w:t>
+      </w:r>
+    </w:p>
+    <w:p>
+      <w:pPr>
+        <w:pStyle w:val="Prrafo"/>
+      </w:pPr>
+      <w:r>
+        <w:t>U</w:t>
+      </w:r>
+      <w:r>
+        <w:t xml:space="preserve">na clase </w:t>
+      </w:r>
+      <w:proofErr w:type="spellStart"/>
       <w:r>
         <w:rPr>
           <w:b/>
@@ -1819,98 +2606,7 @@
           <w:i/>
           <w:iCs/>
         </w:rPr>
-        <w:t>Servidor</w:t>
-      </w:r>
-      <w:r>
-        <w:t>.</w:t>
-      </w:r>
-    </w:p>
-    <w:p>
-      <w:pPr>
-        <w:pStyle w:val="Prrafo"/>
-      </w:pPr>
-      <w:r>
-        <w:t xml:space="preserve">Se encarga de la conversión a objetos de los mensajes recibidos por parte del </w:t>
-      </w:r>
-      <w:r>
-        <w:t>Cliente</w:t>
-      </w:r>
-      <w:r>
-        <w:t xml:space="preserve">, y de la conversión a cadena de los mensajes que se quieren enviar al </w:t>
-      </w:r>
-      <w:r>
-        <w:t>Cliente</w:t>
-      </w:r>
-      <w:r>
-        <w:t>.</w:t>
-      </w:r>
-    </w:p>
-    <w:p>
-      <w:pPr>
-        <w:pStyle w:val="Ttulo2"/>
-      </w:pPr>
-      <w:bookmarkStart w:id="6" w:name="_Toc28353419"/>
-      <w:r>
         <w:t>Arbitro</w:t>
-      </w:r>
-      <w:bookmarkEnd w:id="6"/>
-    </w:p>
-    <w:p>
-      <w:pPr>
-        <w:pStyle w:val="Prrafosubapartado"/>
-      </w:pPr>
-      <w:r>
-        <w:t>El árbitro implementa el patrón de diseño Estrategia (</w:t>
-      </w:r>
-      <w:r>
-        <w:rPr>
-          <w:b/>
-          <w:bCs/>
-          <w:color w:val="FF0000"/>
-        </w:rPr>
-        <w:t>poner bien</w:t>
-      </w:r>
-      <w:r>
-        <w:t>), de esta forma se tiene</w:t>
-      </w:r>
-      <w:r>
-        <w:t>n tres clases.</w:t>
-      </w:r>
-      <w:r>
-        <w:t xml:space="preserve"> </w:t>
-      </w:r>
-    </w:p>
-    <w:p>
-      <w:pPr>
-        <w:pStyle w:val="Prrafosubapartado"/>
-        <w:rPr>
-          <w:i/>
-          <w:iCs/>
-        </w:rPr>
-      </w:pPr>
-      <w:r>
-        <w:t xml:space="preserve">El árbitro pertenece a la </w:t>
-      </w:r>
-      <w:r>
-        <w:rPr>
-          <w:b/>
-          <w:bCs/>
-        </w:rPr>
-        <w:t>Capa de la Lógica del Juego</w:t>
-      </w:r>
-      <w:r>
-        <w:t>, ya que es quién contiene las reglas que se deben tener en cuenta a la hora de jugar.</w:t>
-      </w:r>
-    </w:p>
-    <w:p>
-      <w:pPr>
-        <w:pStyle w:val="Prrafosubapartado"/>
-      </w:pPr>
-      <w:r>
-        <w:t>U</w:t>
-      </w:r>
-      <w:r>
-        <w:t xml:space="preserve">na clase </w:t>
       </w:r>
       <w:r>
         <w:rPr>
@@ -1919,11 +2615,13 @@
           <w:i/>
           <w:iCs/>
         </w:rPr>
-        <w:t>ArbitroConcreto</w:t>
-      </w:r>
+        <w:t>Abstracto</w:t>
+      </w:r>
+      <w:proofErr w:type="spellEnd"/>
       <w:r>
         <w:t xml:space="preserve"> que tiene implementadas las funciones que sirven tanto para el </w:t>
       </w:r>
+      <w:proofErr w:type="spellStart"/>
       <w:r>
         <w:rPr>
           <w:b/>
@@ -1933,6 +2631,7 @@
         </w:rPr>
         <w:t>Arbitro_Tres_En_Raya</w:t>
       </w:r>
+      <w:proofErr w:type="spellEnd"/>
       <w:r>
         <w:t xml:space="preserve"> y para el </w:t>
       </w:r>
@@ -1951,11 +2650,12 @@
     </w:p>
     <w:p>
       <w:pPr>
-        <w:pStyle w:val="Prrafosubapartado"/>
+        <w:pStyle w:val="Prrafo"/>
       </w:pPr>
       <w:r>
         <w:t xml:space="preserve">Una clase </w:t>
       </w:r>
+      <w:proofErr w:type="spellStart"/>
       <w:r>
         <w:rPr>
           <w:b/>
@@ -1965,6 +2665,7 @@
         </w:rPr>
         <w:t>Arbitro_Tres_En_Raya</w:t>
       </w:r>
+      <w:proofErr w:type="spellEnd"/>
       <w:r>
         <w:t xml:space="preserve"> para cuando se selecciona el juego del Tres en Raya y una clase </w:t>
       </w:r>
@@ -1978,11 +2679,7 @@
         <w:t>Arbitro_Conecta_4</w:t>
       </w:r>
       <w:r>
-        <w:t xml:space="preserve"> para cuando se selecciona el juego del Conecta 4, en las que se redefine </w:t>
-      </w:r>
-      <w:r>
-        <w:lastRenderedPageBreak/>
-        <w:t>la inicialización, la comprobación y</w:t>
+        <w:t xml:space="preserve"> para cuando se selecciona el juego del Conecta 4, en las que se redefine la inicialización, la comprobación y</w:t>
       </w:r>
       <w:r>
         <w:t xml:space="preserve"> </w:t>
@@ -1998,11 +2695,16 @@
       <w:pPr>
         <w:pStyle w:val="Ttulo2"/>
       </w:pPr>
-      <w:bookmarkStart w:id="7" w:name="_Toc28353420"/>
-      <w:r>
-        <w:t>Clase IntermediarioServidor</w:t>
-      </w:r>
-      <w:bookmarkEnd w:id="7"/>
+      <w:bookmarkStart w:id="10" w:name="_Toc28512444"/>
+      <w:r>
+        <w:t xml:space="preserve">Clase </w:t>
+      </w:r>
+      <w:proofErr w:type="spellStart"/>
+      <w:r>
+        <w:t>IntermediarioServidor</w:t>
+      </w:r>
+      <w:bookmarkEnd w:id="10"/>
+      <w:proofErr w:type="spellEnd"/>
     </w:p>
     <w:p>
       <w:pPr>
@@ -2011,6 +2713,7 @@
       <w:r>
         <w:t xml:space="preserve">La clase </w:t>
       </w:r>
+      <w:proofErr w:type="spellStart"/>
       <w:r>
         <w:rPr>
           <w:i/>
@@ -2025,6 +2728,7 @@
         </w:rPr>
         <w:t>Servidor</w:t>
       </w:r>
+      <w:proofErr w:type="spellEnd"/>
       <w:r>
         <w:t xml:space="preserve"> pertenece a la </w:t>
       </w:r>
@@ -2048,27 +2752,18 @@
         <w:t>Arbitro</w:t>
       </w:r>
       <w:r>
-        <w:t xml:space="preserve"> (en función del juego al que se esté jugando se llama la del tres en raya o al del conecta 4)</w:t>
-      </w:r>
-      <w:r>
-        <w:t xml:space="preserve">, devolviendo el código y objeto de mensaje que se tienen que enviar al </w:t>
-      </w:r>
-      <w:r>
-        <w:t>Cliente</w:t>
-      </w:r>
-      <w:r>
-        <w:t>.</w:t>
+        <w:t xml:space="preserve"> (en función del juego al que se esté jugando se llama la del tres en raya o al del conecta 4), devolviendo el código y objeto de mensaje que se tienen que enviar al Cliente.</w:t>
       </w:r>
     </w:p>
     <w:p>
       <w:pPr>
         <w:pStyle w:val="Ttulo1"/>
       </w:pPr>
-      <w:bookmarkStart w:id="8" w:name="_Toc28353421"/>
+      <w:bookmarkStart w:id="11" w:name="_Toc28512445"/>
       <w:r>
         <w:t>Biblioteca</w:t>
       </w:r>
-      <w:bookmarkEnd w:id="8"/>
+      <w:bookmarkEnd w:id="11"/>
     </w:p>
     <w:p>
       <w:pPr>
@@ -2082,14 +2777,11 @@
       <w:pPr>
         <w:pStyle w:val="Ttulo2"/>
       </w:pPr>
-      <w:bookmarkStart w:id="9" w:name="_Toc28353422"/>
-      <w:r>
-        <w:t xml:space="preserve">Clase </w:t>
-      </w:r>
-      <w:r>
-        <w:t>Mensaje</w:t>
-      </w:r>
-      <w:bookmarkEnd w:id="9"/>
+      <w:bookmarkStart w:id="12" w:name="_Toc28512446"/>
+      <w:r>
+        <w:t>Clase Mensaje</w:t>
+      </w:r>
+      <w:bookmarkEnd w:id="12"/>
       <w:r>
         <w:t xml:space="preserve"> </w:t>
       </w:r>
@@ -2135,18 +2827,26 @@
         <w:t xml:space="preserve"> </w:t>
       </w:r>
       <w:r>
-        <w:t>se encarga de encapsular y desencapsular los mensajes y objetos de la comunicación.</w:t>
+        <w:t xml:space="preserve">se encarga de encapsular y </w:t>
+      </w:r>
+      <w:proofErr w:type="spellStart"/>
+      <w:r>
+        <w:t>desencapsular</w:t>
+      </w:r>
+      <w:proofErr w:type="spellEnd"/>
+      <w:r>
+        <w:t xml:space="preserve"> los mensajes y objetos de la comunicación.</w:t>
       </w:r>
     </w:p>
     <w:p>
       <w:pPr>
         <w:pStyle w:val="Ttulo2"/>
       </w:pPr>
-      <w:bookmarkStart w:id="10" w:name="_Toc28353423"/>
+      <w:bookmarkStart w:id="13" w:name="_Toc28512447"/>
       <w:r>
         <w:t>Clase Pieza</w:t>
       </w:r>
-      <w:bookmarkEnd w:id="10"/>
+      <w:bookmarkEnd w:id="13"/>
     </w:p>
     <w:p>
       <w:pPr>
@@ -2170,14 +2870,7 @@
           <w:b/>
           <w:bCs/>
         </w:rPr>
-        <w:t xml:space="preserve">Capa de </w:t>
-      </w:r>
-      <w:r>
-        <w:rPr>
-          <w:b/>
-          <w:bCs/>
-        </w:rPr>
-        <w:t>Datos</w:t>
+        <w:t>Capa de Datos</w:t>
       </w:r>
       <w:r>
         <w:t>,</w:t>
@@ -2197,11 +2890,11 @@
       <w:pPr>
         <w:pStyle w:val="Ttulo2"/>
       </w:pPr>
-      <w:bookmarkStart w:id="11" w:name="_Toc28353424"/>
+      <w:bookmarkStart w:id="14" w:name="_Toc28512448"/>
       <w:r>
         <w:t>Clase Tablero</w:t>
       </w:r>
-      <w:bookmarkEnd w:id="11"/>
+      <w:bookmarkEnd w:id="14"/>
     </w:p>
     <w:p>
       <w:pPr>
@@ -2244,8 +2937,6 @@
       <w:r>
         <w:t>En función del juego seleccionado tendrá un tamaño u otro, el cual se debe especificar en el método de inicialización.</w:t>
       </w:r>
-      <w:bookmarkStart w:id="12" w:name="_GoBack"/>
-      <w:bookmarkEnd w:id="12"/>
     </w:p>
     <w:p>
       <w:pPr>
@@ -2273,8 +2964,8 @@
       </w:pPr>
     </w:p>
     <w:sectPr>
-      <w:headerReference w:type="default" r:id="rId9"/>
-      <w:footerReference w:type="default" r:id="rId10"/>
+      <w:headerReference w:type="default" r:id="rId11"/>
+      <w:footerReference w:type="default" r:id="rId12"/>
       <w:pgSz w:w="11906" w:h="16838"/>
       <w:pgMar w:top="1440" w:right="1080" w:bottom="1440" w:left="1080" w:header="709" w:footer="709" w:gutter="0"/>
       <w:cols w:space="708"/>
@@ -6049,6 +6740,119 @@
     </w:lvl>
   </w:abstractNum>
   <w:abstractNum w:abstractNumId="36" w15:restartNumberingAfterBreak="0">
+    <w:nsid w:val="6A9E0749"/>
+    <w:multiLevelType w:val="hybridMultilevel"/>
+    <w:tmpl w:val="2CF88820"/>
+    <w:lvl w:ilvl="0" w:tplc="9606DB6C">
+      <w:start w:val="1"/>
+      <w:numFmt w:val="bullet"/>
+      <w:lvlText w:val=""/>
+      <w:lvlJc w:val="left"/>
+      <w:pPr>
+        <w:ind w:left="1004" w:hanging="360"/>
+      </w:pPr>
+      <w:rPr>
+        <w:rFonts w:ascii="Symbol" w:hAnsi="Symbol" w:hint="default"/>
+      </w:rPr>
+    </w:lvl>
+    <w:lvl w:ilvl="1" w:tplc="0C0A0003">
+      <w:start w:val="1"/>
+      <w:numFmt w:val="bullet"/>
+      <w:lvlText w:val="o"/>
+      <w:lvlJc w:val="left"/>
+      <w:pPr>
+        <w:ind w:left="1724" w:hanging="360"/>
+      </w:pPr>
+      <w:rPr>
+        <w:rFonts w:ascii="Courier New" w:hAnsi="Courier New" w:cs="Courier New" w:hint="default"/>
+      </w:rPr>
+    </w:lvl>
+    <w:lvl w:ilvl="2" w:tplc="0C0A0005" w:tentative="1">
+      <w:start w:val="1"/>
+      <w:numFmt w:val="bullet"/>
+      <w:lvlText w:val=""/>
+      <w:lvlJc w:val="left"/>
+      <w:pPr>
+        <w:ind w:left="2444" w:hanging="360"/>
+      </w:pPr>
+      <w:rPr>
+        <w:rFonts w:ascii="Wingdings" w:hAnsi="Wingdings" w:hint="default"/>
+      </w:rPr>
+    </w:lvl>
+    <w:lvl w:ilvl="3" w:tplc="0C0A0001" w:tentative="1">
+      <w:start w:val="1"/>
+      <w:numFmt w:val="bullet"/>
+      <w:lvlText w:val=""/>
+      <w:lvlJc w:val="left"/>
+      <w:pPr>
+        <w:ind w:left="3164" w:hanging="360"/>
+      </w:pPr>
+      <w:rPr>
+        <w:rFonts w:ascii="Symbol" w:hAnsi="Symbol" w:hint="default"/>
+      </w:rPr>
+    </w:lvl>
+    <w:lvl w:ilvl="4" w:tplc="0C0A0003" w:tentative="1">
+      <w:start w:val="1"/>
+      <w:numFmt w:val="bullet"/>
+      <w:lvlText w:val="o"/>
+      <w:lvlJc w:val="left"/>
+      <w:pPr>
+        <w:ind w:left="3884" w:hanging="360"/>
+      </w:pPr>
+      <w:rPr>
+        <w:rFonts w:ascii="Courier New" w:hAnsi="Courier New" w:cs="Courier New" w:hint="default"/>
+      </w:rPr>
+    </w:lvl>
+    <w:lvl w:ilvl="5" w:tplc="0C0A0005" w:tentative="1">
+      <w:start w:val="1"/>
+      <w:numFmt w:val="bullet"/>
+      <w:lvlText w:val=""/>
+      <w:lvlJc w:val="left"/>
+      <w:pPr>
+        <w:ind w:left="4604" w:hanging="360"/>
+      </w:pPr>
+      <w:rPr>
+        <w:rFonts w:ascii="Wingdings" w:hAnsi="Wingdings" w:hint="default"/>
+      </w:rPr>
+    </w:lvl>
+    <w:lvl w:ilvl="6" w:tplc="0C0A0001" w:tentative="1">
+      <w:start w:val="1"/>
+      <w:numFmt w:val="bullet"/>
+      <w:lvlText w:val=""/>
+      <w:lvlJc w:val="left"/>
+      <w:pPr>
+        <w:ind w:left="5324" w:hanging="360"/>
+      </w:pPr>
+      <w:rPr>
+        <w:rFonts w:ascii="Symbol" w:hAnsi="Symbol" w:hint="default"/>
+      </w:rPr>
+    </w:lvl>
+    <w:lvl w:ilvl="7" w:tplc="0C0A0003" w:tentative="1">
+      <w:start w:val="1"/>
+      <w:numFmt w:val="bullet"/>
+      <w:lvlText w:val="o"/>
+      <w:lvlJc w:val="left"/>
+      <w:pPr>
+        <w:ind w:left="6044" w:hanging="360"/>
+      </w:pPr>
+      <w:rPr>
+        <w:rFonts w:ascii="Courier New" w:hAnsi="Courier New" w:cs="Courier New" w:hint="default"/>
+      </w:rPr>
+    </w:lvl>
+    <w:lvl w:ilvl="8" w:tplc="0C0A0005" w:tentative="1">
+      <w:start w:val="1"/>
+      <w:numFmt w:val="bullet"/>
+      <w:lvlText w:val=""/>
+      <w:lvlJc w:val="left"/>
+      <w:pPr>
+        <w:ind w:left="6764" w:hanging="360"/>
+      </w:pPr>
+      <w:rPr>
+        <w:rFonts w:ascii="Wingdings" w:hAnsi="Wingdings" w:hint="default"/>
+      </w:rPr>
+    </w:lvl>
+  </w:abstractNum>
+  <w:abstractNum w:abstractNumId="37" w15:restartNumberingAfterBreak="0">
     <w:nsid w:val="6AF1746E"/>
     <w:multiLevelType w:val="hybridMultilevel"/>
     <w:tmpl w:val="902A443C"/>
@@ -6161,7 +6965,7 @@
       </w:rPr>
     </w:lvl>
   </w:abstractNum>
-  <w:abstractNum w:abstractNumId="37" w15:restartNumberingAfterBreak="0">
+  <w:abstractNum w:abstractNumId="38" w15:restartNumberingAfterBreak="0">
     <w:nsid w:val="6BA44FFF"/>
     <w:multiLevelType w:val="hybridMultilevel"/>
     <w:tmpl w:val="E4F0706E"/>
@@ -6250,7 +7054,7 @@
       </w:pPr>
     </w:lvl>
   </w:abstractNum>
-  <w:abstractNum w:abstractNumId="38" w15:restartNumberingAfterBreak="0">
+  <w:abstractNum w:abstractNumId="39" w15:restartNumberingAfterBreak="0">
     <w:nsid w:val="7A240208"/>
     <w:multiLevelType w:val="hybridMultilevel"/>
     <w:tmpl w:val="47B4457C"/>
@@ -6363,7 +7167,7 @@
       </w:rPr>
     </w:lvl>
   </w:abstractNum>
-  <w:abstractNum w:abstractNumId="39" w15:restartNumberingAfterBreak="0">
+  <w:abstractNum w:abstractNumId="40" w15:restartNumberingAfterBreak="0">
     <w:nsid w:val="7DD07244"/>
     <w:multiLevelType w:val="hybridMultilevel"/>
     <w:tmpl w:val="5602E726"/>
@@ -6449,7 +7253,7 @@
       </w:pPr>
     </w:lvl>
   </w:abstractNum>
-  <w:abstractNum w:abstractNumId="40" w15:restartNumberingAfterBreak="0">
+  <w:abstractNum w:abstractNumId="41" w15:restartNumberingAfterBreak="0">
     <w:nsid w:val="7F0A0568"/>
     <w:multiLevelType w:val="hybridMultilevel"/>
     <w:tmpl w:val="19FADDA0"/>
@@ -6562,7 +7366,7 @@
       </w:rPr>
     </w:lvl>
   </w:abstractNum>
-  <w:abstractNum w:abstractNumId="41" w15:restartNumberingAfterBreak="0">
+  <w:abstractNum w:abstractNumId="42" w15:restartNumberingAfterBreak="0">
     <w:nsid w:val="7FEA0AB7"/>
     <w:multiLevelType w:val="hybridMultilevel"/>
     <w:tmpl w:val="3878DA14"/>
@@ -6658,13 +7462,13 @@
     <w:abstractNumId w:val="26"/>
   </w:num>
   <w:num w:numId="3">
-    <w:abstractNumId w:val="38"/>
+    <w:abstractNumId w:val="39"/>
   </w:num>
   <w:num w:numId="4">
     <w:abstractNumId w:val="10"/>
   </w:num>
   <w:num w:numId="5">
-    <w:abstractNumId w:val="36"/>
+    <w:abstractNumId w:val="37"/>
   </w:num>
   <w:num w:numId="6">
     <w:abstractNumId w:val="16"/>
@@ -6703,7 +7507,7 @@
     <w:abstractNumId w:val="18"/>
   </w:num>
   <w:num w:numId="18">
-    <w:abstractNumId w:val="37"/>
+    <w:abstractNumId w:val="38"/>
   </w:num>
   <w:num w:numId="19">
     <w:abstractNumId w:val="32"/>
@@ -6739,7 +7543,7 @@
     </w:lvlOverride>
   </w:num>
   <w:num w:numId="21">
-    <w:abstractNumId w:val="41"/>
+    <w:abstractNumId w:val="42"/>
   </w:num>
   <w:num w:numId="22">
     <w:abstractNumId w:val="17"/>
@@ -6772,7 +7576,7 @@
     <w:abstractNumId w:val="24"/>
   </w:num>
   <w:num w:numId="32">
-    <w:abstractNumId w:val="39"/>
+    <w:abstractNumId w:val="40"/>
   </w:num>
   <w:num w:numId="33">
     <w:abstractNumId w:val="23"/>
@@ -6781,7 +7585,7 @@
     <w:abstractNumId w:val="2"/>
   </w:num>
   <w:num w:numId="35">
-    <w:abstractNumId w:val="39"/>
+    <w:abstractNumId w:val="40"/>
     <w:lvlOverride w:ilvl="0">
       <w:startOverride w:val="1"/>
     </w:lvlOverride>
@@ -6802,7 +7606,7 @@
     <w:abstractNumId w:val="9"/>
   </w:num>
   <w:num w:numId="41">
-    <w:abstractNumId w:val="40"/>
+    <w:abstractNumId w:val="41"/>
   </w:num>
   <w:num w:numId="42">
     <w:abstractNumId w:val="1"/>
@@ -6812,6 +7616,9 @@
   </w:num>
   <w:num w:numId="44">
     <w:abstractNumId w:val="22"/>
+  </w:num>
+  <w:num w:numId="45">
+    <w:abstractNumId w:val="36"/>
   </w:num>
 </w:numbering>
 </file>
@@ -8878,7 +9685,7 @@
 </file>
 
 <file path=customXml/itemProps1.xml><?xml version="1.0" encoding="utf-8"?>
-<ds:datastoreItem xmlns:ds="http://schemas.openxmlformats.org/officeDocument/2006/customXml" ds:itemID="{231FE7E3-6ADF-47A7-B9E7-3E042D24B3ED}">
+<ds:datastoreItem xmlns:ds="http://schemas.openxmlformats.org/officeDocument/2006/customXml" ds:itemID="{335FBB4F-1E06-48AE-A9D8-04FD9A5254CF}">
   <ds:schemaRefs>
     <ds:schemaRef ds:uri="http://schemas.openxmlformats.org/officeDocument/2006/bibliography"/>
   </ds:schemaRefs>

</xml_diff>